<commit_message>
Project Plan - Ändrade "introduction" och "aim and objectives"
</commit_message>
<xml_diff>
--- a/Project Plan v2.docx
+++ b/Project Plan v2.docx
@@ -1078,51 +1078,55 @@
     <w:p>
       <w:pPr>
         <w:rPr>
-          <w:szCs w:val="24"/>
-          <w:lang w:val="en-US"/>
-        </w:rPr>
-      </w:pPr>
-      <w:r>
-        <w:rPr>
-          <w:szCs w:val="24"/>
-          <w:lang w:val="en-US"/>
-        </w:rPr>
-        <w:t>In this work, we want to explore the poss</w:t>
-      </w:r>
-      <w:r>
-        <w:rPr>
-          <w:szCs w:val="24"/>
-          <w:lang w:val="en-US"/>
-        </w:rPr>
-        <w:t>ibility of procedurally generating</w:t>
-      </w:r>
-      <w:r>
-        <w:rPr>
-          <w:szCs w:val="24"/>
-          <w:lang w:val="en-US"/>
-        </w:rPr>
-        <w:t xml:space="preserve"> a city </w:t>
-      </w:r>
-      <w:r>
-        <w:rPr>
-          <w:szCs w:val="24"/>
-          <w:lang w:val="en-US"/>
-        </w:rPr>
-        <w:t>viable</w:t>
-      </w:r>
-      <w:r>
-        <w:rPr>
-          <w:szCs w:val="24"/>
-          <w:lang w:val="en-US"/>
-        </w:rPr>
-        <w:t xml:space="preserve"> to </w:t>
-      </w:r>
-      <w:r>
-        <w:rPr>
-          <w:szCs w:val="24"/>
-          <w:lang w:val="en-US"/>
-        </w:rPr>
-        <w:t>use in games.</w:t>
+          <w:rFonts w:asciiTheme="majorHAnsi" w:hAnsiTheme="majorHAnsi"/>
+          <w:b/>
+          <w:sz w:val="40"/>
+          <w:szCs w:val="40"/>
+          <w:lang w:val="en-US"/>
+        </w:rPr>
+      </w:pPr>
+      <w:r>
+        <w:rPr>
+          <w:rFonts w:asciiTheme="majorHAnsi" w:hAnsiTheme="majorHAnsi"/>
+          <w:b/>
+          <w:sz w:val="40"/>
+          <w:szCs w:val="40"/>
+          <w:lang w:val="en-US"/>
+        </w:rPr>
+        <w:t>2 Aim and objectives</w:t>
+      </w:r>
+    </w:p>
+    <w:p>
+      <w:pPr>
+        <w:rPr>
+          <w:lang w:val="en-US"/>
+        </w:rPr>
+      </w:pPr>
+      <w:r>
+        <w:rPr>
+          <w:lang w:val="en-US"/>
+        </w:rPr>
+        <w:t xml:space="preserve">This work aims to explore the possibility of using </w:t>
+      </w:r>
+      <w:proofErr w:type="spellStart"/>
+      <w:r>
+        <w:rPr>
+          <w:lang w:val="en-US"/>
+        </w:rPr>
+        <w:t>Perlin</w:t>
+      </w:r>
+      <w:proofErr w:type="spellEnd"/>
+      <w:r>
+        <w:rPr>
+          <w:lang w:val="en-US"/>
+        </w:rPr>
+        <w:t xml:space="preserve"> noise to procedurally generate a city that can be used in games. By conducting a user study, we will investigate whether the resulting city is considere</w:t>
+      </w:r>
+      <w:r>
+        <w:rPr>
+          <w:lang w:val="en-US"/>
+        </w:rPr>
+        <w:t>d believable in a game setting.</w:t>
       </w:r>
       <w:bookmarkStart w:id="0" w:name="_GoBack"/>
       <w:bookmarkEnd w:id="0"/>
@@ -1130,6 +1134,105 @@
     <w:p>
       <w:pPr>
         <w:rPr>
+          <w:lang w:val="en-US"/>
+        </w:rPr>
+      </w:pPr>
+      <w:r>
+        <w:rPr>
+          <w:lang w:val="en-US"/>
+        </w:rPr>
+        <w:t>We aim to achieve the following objectives:</w:t>
+      </w:r>
+    </w:p>
+    <w:p>
+      <w:pPr>
+        <w:pStyle w:val="Liststycke"/>
+        <w:numPr>
+          <w:ilvl w:val="0"/>
+          <w:numId w:val="3"/>
+        </w:numPr>
+        <w:rPr>
+          <w:lang w:val="en-US"/>
+        </w:rPr>
+      </w:pPr>
+      <w:r>
+        <w:rPr>
+          <w:lang w:val="en-US"/>
+        </w:rPr>
+        <w:t xml:space="preserve">Implement a method for procedurally generating cities using </w:t>
+      </w:r>
+      <w:proofErr w:type="spellStart"/>
+      <w:r>
+        <w:rPr>
+          <w:lang w:val="en-US"/>
+        </w:rPr>
+        <w:t>Perlin</w:t>
+      </w:r>
+      <w:proofErr w:type="spellEnd"/>
+      <w:r>
+        <w:rPr>
+          <w:lang w:val="en-US"/>
+        </w:rPr>
+        <w:t xml:space="preserve"> noise.</w:t>
+      </w:r>
+    </w:p>
+    <w:p>
+      <w:pPr>
+        <w:pStyle w:val="Liststycke"/>
+        <w:numPr>
+          <w:ilvl w:val="0"/>
+          <w:numId w:val="3"/>
+        </w:numPr>
+        <w:rPr>
+          <w:lang w:val="en-US"/>
+        </w:rPr>
+      </w:pPr>
+      <w:r>
+        <w:rPr>
+          <w:lang w:val="en-US"/>
+        </w:rPr>
+        <w:t>Implement a user interface that allows the user to change the way the city is generated.</w:t>
+      </w:r>
+    </w:p>
+    <w:p>
+      <w:pPr>
+        <w:pStyle w:val="Liststycke"/>
+        <w:numPr>
+          <w:ilvl w:val="0"/>
+          <w:numId w:val="3"/>
+        </w:numPr>
+        <w:rPr>
+          <w:lang w:val="en-US"/>
+        </w:rPr>
+      </w:pPr>
+      <w:r>
+        <w:rPr>
+          <w:lang w:val="en-US"/>
+        </w:rPr>
+        <w:t>Test whether the generated cities are believable.</w:t>
+      </w:r>
+    </w:p>
+    <w:p>
+      <w:pPr>
+        <w:pStyle w:val="Liststycke"/>
+        <w:numPr>
+          <w:ilvl w:val="0"/>
+          <w:numId w:val="3"/>
+        </w:numPr>
+        <w:rPr>
+          <w:lang w:val="en-US"/>
+        </w:rPr>
+      </w:pPr>
+      <w:r>
+        <w:rPr>
+          <w:lang w:val="en-US"/>
+        </w:rPr>
+        <w:t>Use the test results to answer the research question.</w:t>
+      </w:r>
+    </w:p>
+    <w:p>
+      <w:pPr>
+        <w:rPr>
           <w:rFonts w:asciiTheme="majorHAnsi" w:hAnsiTheme="majorHAnsi"/>
           <w:b/>
           <w:sz w:val="40"/>
@@ -1137,7 +1240,9 @@
           <w:lang w:val="en-US"/>
         </w:rPr>
       </w:pPr>
-      <w:r>
+    </w:p>
+    <w:p>
+      <w:pPr>
         <w:rPr>
           <w:rFonts w:asciiTheme="majorHAnsi" w:hAnsiTheme="majorHAnsi"/>
           <w:b/>
@@ -1145,11 +1250,8 @@
           <w:szCs w:val="40"/>
           <w:lang w:val="en-US"/>
         </w:rPr>
-        <w:t>2 Aim and objectives</w:t>
-      </w:r>
-    </w:p>
-    <w:p>
-      <w:pPr>
+      </w:pPr>
+      <w:r>
         <w:rPr>
           <w:rFonts w:asciiTheme="majorHAnsi" w:hAnsiTheme="majorHAnsi"/>
           <w:b/>
@@ -1157,6 +1259,17 @@
           <w:szCs w:val="40"/>
           <w:lang w:val="en-US"/>
         </w:rPr>
+        <w:t>3 Research question</w:t>
+      </w:r>
+    </w:p>
+    <w:p>
+      <w:pPr>
+        <w:rPr>
+          <w:rFonts w:asciiTheme="majorHAnsi" w:hAnsiTheme="majorHAnsi"/>
+          <w:sz w:val="40"/>
+          <w:szCs w:val="40"/>
+          <w:lang w:val="en-US"/>
+        </w:rPr>
       </w:pPr>
       <w:r>
         <w:rPr>
@@ -1166,19 +1279,11 @@
           <w:szCs w:val="40"/>
           <w:lang w:val="en-US"/>
         </w:rPr>
-        <w:t>3 Research question</w:t>
+        <w:t>4 Method</w:t>
       </w:r>
     </w:p>
     <w:p>
       <w:pPr>
-        <w:rPr>
-          <w:rFonts w:asciiTheme="majorHAnsi" w:hAnsiTheme="majorHAnsi"/>
-          <w:sz w:val="40"/>
-          <w:szCs w:val="40"/>
-          <w:lang w:val="en-US"/>
-        </w:rPr>
-      </w:pPr>
-      <w:r>
         <w:rPr>
           <w:rFonts w:asciiTheme="majorHAnsi" w:hAnsiTheme="majorHAnsi"/>
           <w:b/>
@@ -1186,11 +1291,8 @@
           <w:szCs w:val="40"/>
           <w:lang w:val="en-US"/>
         </w:rPr>
-        <w:t>4 Method</w:t>
-      </w:r>
-    </w:p>
-    <w:p>
-      <w:pPr>
+      </w:pPr>
+      <w:r>
         <w:rPr>
           <w:rFonts w:asciiTheme="majorHAnsi" w:hAnsiTheme="majorHAnsi"/>
           <w:b/>
@@ -1198,8 +1300,11 @@
           <w:szCs w:val="40"/>
           <w:lang w:val="en-US"/>
         </w:rPr>
-      </w:pPr>
-      <w:r>
+        <w:t>5 Expected outcomes</w:t>
+      </w:r>
+    </w:p>
+    <w:p>
+      <w:pPr>
         <w:rPr>
           <w:rFonts w:asciiTheme="majorHAnsi" w:hAnsiTheme="majorHAnsi"/>
           <w:b/>
@@ -1207,11 +1312,8 @@
           <w:szCs w:val="40"/>
           <w:lang w:val="en-US"/>
         </w:rPr>
-        <w:t>5 Expected outcomes</w:t>
-      </w:r>
-    </w:p>
-    <w:p>
-      <w:pPr>
+      </w:pPr>
+      <w:r>
         <w:rPr>
           <w:rFonts w:asciiTheme="majorHAnsi" w:hAnsiTheme="majorHAnsi"/>
           <w:b/>
@@ -1219,16 +1321,6 @@
           <w:szCs w:val="40"/>
           <w:lang w:val="en-US"/>
         </w:rPr>
-      </w:pPr>
-      <w:r>
-        <w:rPr>
-          <w:rFonts w:asciiTheme="majorHAnsi" w:hAnsiTheme="majorHAnsi"/>
-          <w:b/>
-          <w:sz w:val="40"/>
-          <w:szCs w:val="40"/>
-          <w:lang w:val="en-US"/>
-        </w:rPr>
-        <w:lastRenderedPageBreak/>
         <w:t>6 Time and activity plan</w:t>
       </w:r>
     </w:p>
@@ -1509,6 +1601,7 @@
           <w:szCs w:val="24"/>
           <w:lang w:val="en-US"/>
         </w:rPr>
+        <w:lastRenderedPageBreak/>
         <w:t xml:space="preserve">Implementation </w:t>
       </w:r>
       <w:r>
@@ -1703,7 +1796,6 @@
                 <w:szCs w:val="24"/>
                 <w:lang w:val="en-US"/>
               </w:rPr>
-              <w:lastRenderedPageBreak/>
               <w:t>Risk</w:t>
             </w:r>
           </w:p>
@@ -2545,11 +2637,127 @@
       </w:rPr>
     </w:lvl>
   </w:abstractNum>
+  <w:abstractNum w:abstractNumId="2" w15:restartNumberingAfterBreak="0">
+    <w:nsid w:val="7FFE7544"/>
+    <w:multiLevelType w:val="hybridMultilevel"/>
+    <w:tmpl w:val="E52692D8"/>
+    <w:lvl w:ilvl="0" w:tplc="041D0001">
+      <w:start w:val="1"/>
+      <w:numFmt w:val="bullet"/>
+      <w:lvlText w:val=""/>
+      <w:lvlJc w:val="left"/>
+      <w:pPr>
+        <w:ind w:left="720" w:hanging="360"/>
+      </w:pPr>
+      <w:rPr>
+        <w:rFonts w:ascii="Symbol" w:hAnsi="Symbol" w:hint="default"/>
+      </w:rPr>
+    </w:lvl>
+    <w:lvl w:ilvl="1" w:tplc="041D0003" w:tentative="1">
+      <w:start w:val="1"/>
+      <w:numFmt w:val="bullet"/>
+      <w:lvlText w:val="o"/>
+      <w:lvlJc w:val="left"/>
+      <w:pPr>
+        <w:ind w:left="1440" w:hanging="360"/>
+      </w:pPr>
+      <w:rPr>
+        <w:rFonts w:ascii="Courier New" w:hAnsi="Courier New" w:cs="Courier New" w:hint="default"/>
+      </w:rPr>
+    </w:lvl>
+    <w:lvl w:ilvl="2" w:tplc="041D0005" w:tentative="1">
+      <w:start w:val="1"/>
+      <w:numFmt w:val="bullet"/>
+      <w:lvlText w:val=""/>
+      <w:lvlJc w:val="left"/>
+      <w:pPr>
+        <w:ind w:left="2160" w:hanging="360"/>
+      </w:pPr>
+      <w:rPr>
+        <w:rFonts w:ascii="Wingdings" w:hAnsi="Wingdings" w:hint="default"/>
+      </w:rPr>
+    </w:lvl>
+    <w:lvl w:ilvl="3" w:tplc="041D0001" w:tentative="1">
+      <w:start w:val="1"/>
+      <w:numFmt w:val="bullet"/>
+      <w:lvlText w:val=""/>
+      <w:lvlJc w:val="left"/>
+      <w:pPr>
+        <w:ind w:left="2880" w:hanging="360"/>
+      </w:pPr>
+      <w:rPr>
+        <w:rFonts w:ascii="Symbol" w:hAnsi="Symbol" w:hint="default"/>
+      </w:rPr>
+    </w:lvl>
+    <w:lvl w:ilvl="4" w:tplc="041D0003" w:tentative="1">
+      <w:start w:val="1"/>
+      <w:numFmt w:val="bullet"/>
+      <w:lvlText w:val="o"/>
+      <w:lvlJc w:val="left"/>
+      <w:pPr>
+        <w:ind w:left="3600" w:hanging="360"/>
+      </w:pPr>
+      <w:rPr>
+        <w:rFonts w:ascii="Courier New" w:hAnsi="Courier New" w:cs="Courier New" w:hint="default"/>
+      </w:rPr>
+    </w:lvl>
+    <w:lvl w:ilvl="5" w:tplc="041D0005" w:tentative="1">
+      <w:start w:val="1"/>
+      <w:numFmt w:val="bullet"/>
+      <w:lvlText w:val=""/>
+      <w:lvlJc w:val="left"/>
+      <w:pPr>
+        <w:ind w:left="4320" w:hanging="360"/>
+      </w:pPr>
+      <w:rPr>
+        <w:rFonts w:ascii="Wingdings" w:hAnsi="Wingdings" w:hint="default"/>
+      </w:rPr>
+    </w:lvl>
+    <w:lvl w:ilvl="6" w:tplc="041D0001" w:tentative="1">
+      <w:start w:val="1"/>
+      <w:numFmt w:val="bullet"/>
+      <w:lvlText w:val=""/>
+      <w:lvlJc w:val="left"/>
+      <w:pPr>
+        <w:ind w:left="5040" w:hanging="360"/>
+      </w:pPr>
+      <w:rPr>
+        <w:rFonts w:ascii="Symbol" w:hAnsi="Symbol" w:hint="default"/>
+      </w:rPr>
+    </w:lvl>
+    <w:lvl w:ilvl="7" w:tplc="041D0003" w:tentative="1">
+      <w:start w:val="1"/>
+      <w:numFmt w:val="bullet"/>
+      <w:lvlText w:val="o"/>
+      <w:lvlJc w:val="left"/>
+      <w:pPr>
+        <w:ind w:left="5760" w:hanging="360"/>
+      </w:pPr>
+      <w:rPr>
+        <w:rFonts w:ascii="Courier New" w:hAnsi="Courier New" w:cs="Courier New" w:hint="default"/>
+      </w:rPr>
+    </w:lvl>
+    <w:lvl w:ilvl="8" w:tplc="041D0005" w:tentative="1">
+      <w:start w:val="1"/>
+      <w:numFmt w:val="bullet"/>
+      <w:lvlText w:val=""/>
+      <w:lvlJc w:val="left"/>
+      <w:pPr>
+        <w:ind w:left="6480" w:hanging="360"/>
+      </w:pPr>
+      <w:rPr>
+        <w:rFonts w:ascii="Wingdings" w:hAnsi="Wingdings" w:hint="default"/>
+      </w:rPr>
+    </w:lvl>
+  </w:abstractNum>
   <w:num w:numId="1">
     <w:abstractNumId w:val="0"/>
   </w:num>
   <w:num w:numId="2">
     <w:abstractNumId w:val="1"/>
+  </w:num>
+  <w:num w:numId="3">
+    <w:abstractNumId w:val="2"/>
   </w:num>
 </w:numbering>
 </file>

</xml_diff>

<commit_message>
Project Plan v2 - added my shit
</commit_message>
<xml_diff>
--- a/Project Plan v2.docx
+++ b/Project Plan v2.docx
@@ -1,6 +1,6 @@
 
 <file path=word/document.xml><?xml version="1.0" encoding="utf-8"?>
-<w:document xmlns:wpc="http://schemas.microsoft.com/office/word/2010/wordprocessingCanvas" xmlns:cx="http://schemas.microsoft.com/office/drawing/2014/chartex" xmlns:cx1="http://schemas.microsoft.com/office/drawing/2015/9/8/chartex" xmlns:cx2="http://schemas.microsoft.com/office/drawing/2015/10/21/chartex" xmlns:cx3="http://schemas.microsoft.com/office/drawing/2016/5/9/chartex" xmlns:cx4="http://schemas.microsoft.com/office/drawing/2016/5/10/chartex" xmlns:cx5="http://schemas.microsoft.com/office/drawing/2016/5/11/chartex" xmlns:cx6="http://schemas.microsoft.com/office/drawing/2016/5/12/chartex" xmlns:cx7="http://schemas.microsoft.com/office/drawing/2016/5/13/chartex" xmlns:cx8="http://schemas.microsoft.com/office/drawing/2016/5/14/chartex" xmlns:mc="http://schemas.openxmlformats.org/markup-compatibility/2006" xmlns:o="urn:schemas-microsoft-com:office:office" xmlns:r="http://schemas.openxmlformats.org/officeDocument/2006/relationships" xmlns:m="http://schemas.openxmlformats.org/officeDocument/2006/math" xmlns:v="urn:schemas-microsoft-com:vml" xmlns:wp14="http://schemas.microsoft.com/office/word/2010/wordprocessingDrawing" xmlns:wp="http://schemas.openxmlformats.org/drawingml/2006/wordprocessingDrawing" xmlns:w10="urn:schemas-microsoft-com:office:word" xmlns:w="http://schemas.openxmlformats.org/wordprocessingml/2006/main" xmlns:w14="http://schemas.microsoft.com/office/word/2010/wordml" xmlns:w15="http://schemas.microsoft.com/office/word/2012/wordml" xmlns:w16se="http://schemas.microsoft.com/office/word/2015/wordml/symex" xmlns:wpg="http://schemas.microsoft.com/office/word/2010/wordprocessingGroup" xmlns:wpi="http://schemas.microsoft.com/office/word/2010/wordprocessingInk" xmlns:wne="http://schemas.microsoft.com/office/word/2006/wordml" xmlns:wps="http://schemas.microsoft.com/office/word/2010/wordprocessingShape" mc:Ignorable="w14 w15 w16se wp14">
+<w:document xmlns:wpc="http://schemas.microsoft.com/office/word/2010/wordprocessingCanvas" xmlns:cx="http://schemas.microsoft.com/office/drawing/2014/chartex" xmlns:cx1="http://schemas.microsoft.com/office/drawing/2015/9/8/chartex" xmlns:cx2="http://schemas.microsoft.com/office/drawing/2015/10/21/chartex" xmlns:cx3="http://schemas.microsoft.com/office/drawing/2016/5/9/chartex" xmlns:cx4="http://schemas.microsoft.com/office/drawing/2016/5/10/chartex" xmlns:cx5="http://schemas.microsoft.com/office/drawing/2016/5/11/chartex" xmlns:mc="http://schemas.openxmlformats.org/markup-compatibility/2006" xmlns:o="urn:schemas-microsoft-com:office:office" xmlns:r="http://schemas.openxmlformats.org/officeDocument/2006/relationships" xmlns:m="http://schemas.openxmlformats.org/officeDocument/2006/math" xmlns:v="urn:schemas-microsoft-com:vml" xmlns:wp14="http://schemas.microsoft.com/office/word/2010/wordprocessingDrawing" xmlns:wp="http://schemas.openxmlformats.org/drawingml/2006/wordprocessingDrawing" xmlns:w10="urn:schemas-microsoft-com:office:word" xmlns:w="http://schemas.openxmlformats.org/wordprocessingml/2006/main" xmlns:w14="http://schemas.microsoft.com/office/word/2010/wordml" xmlns:w15="http://schemas.microsoft.com/office/word/2012/wordml" xmlns:w16se="http://schemas.microsoft.com/office/word/2015/wordml/symex" xmlns:wpg="http://schemas.microsoft.com/office/word/2010/wordprocessingGroup" xmlns:wpi="http://schemas.microsoft.com/office/word/2010/wordprocessingInk" xmlns:wne="http://schemas.microsoft.com/office/word/2006/wordml" xmlns:wps="http://schemas.microsoft.com/office/word/2010/wordprocessingShape" mc:Ignorable="w14 w15 w16se wp14">
   <w:body>
     <w:p>
       <w:pPr>
@@ -1120,16 +1120,8 @@
         <w:rPr>
           <w:lang w:val="en-US"/>
         </w:rPr>
-        <w:t xml:space="preserve"> noise to procedurally generate a city that can be used in games. By conducting a user study, we will investigate whether the resulting city is considere</w:t>
-      </w:r>
-      <w:r>
-        <w:rPr>
-          <w:lang w:val="en-US"/>
-        </w:rPr>
-        <w:t>d believable in a game setting.</w:t>
-      </w:r>
-      <w:bookmarkStart w:id="0" w:name="_GoBack"/>
-      <w:bookmarkEnd w:id="0"/>
+        <w:t xml:space="preserve"> noise to procedurally generate a city that can be used in games. By conducting a user study, we will investigate whether the resulting city is considered believable in a game setting.</w:t>
+      </w:r>
     </w:p>
     <w:p>
       <w:pPr>
@@ -1261,6 +1253,30 @@
         </w:rPr>
         <w:t>3 Research question</w:t>
       </w:r>
+      <w:r>
+        <w:rPr>
+          <w:szCs w:val="24"/>
+          <w:lang w:val="en-US"/>
+        </w:rPr>
+        <w:br/>
+        <w:t xml:space="preserve">Can </w:t>
+      </w:r>
+      <w:proofErr w:type="spellStart"/>
+      <w:r>
+        <w:rPr>
+          <w:szCs w:val="24"/>
+          <w:lang w:val="en-US"/>
+        </w:rPr>
+        <w:t>Perlin</w:t>
+      </w:r>
+      <w:proofErr w:type="spellEnd"/>
+      <w:r>
+        <w:rPr>
+          <w:szCs w:val="24"/>
+          <w:lang w:val="en-US"/>
+        </w:rPr>
+        <w:t xml:space="preserve"> noise be used in a hierarchical manner to procedurally generate a city viable in games.</w:t>
+      </w:r>
     </w:p>
     <w:p>
       <w:pPr>
@@ -1284,6 +1300,149 @@
     </w:p>
     <w:p>
       <w:pPr>
+        <w:pStyle w:val="Rubrik2"/>
+        <w:rPr>
+          <w:lang w:val="en-US"/>
+        </w:rPr>
+      </w:pPr>
+      <w:r>
+        <w:rPr>
+          <w:lang w:val="en-US"/>
+        </w:rPr>
+        <w:t>4.1 Constraints</w:t>
+      </w:r>
+    </w:p>
+    <w:p>
+      <w:pPr>
+        <w:pStyle w:val="Rubrik2"/>
+        <w:rPr>
+          <w:color w:val="FF0000"/>
+          <w:lang w:val="en-US"/>
+        </w:rPr>
+      </w:pPr>
+      <w:r>
+        <w:rPr>
+          <w:lang w:val="en-US"/>
+        </w:rPr>
+        <w:t>4.2</w:t>
+      </w:r>
+      <w:r>
+        <w:rPr>
+          <w:lang w:val="en-US"/>
+        </w:rPr>
+        <w:t xml:space="preserve"> </w:t>
+      </w:r>
+      <w:r>
+        <w:rPr>
+          <w:lang w:val="en-US"/>
+        </w:rPr>
+        <w:t xml:space="preserve">Implementation plan </w:t>
+      </w:r>
+    </w:p>
+    <w:p>
+      <w:pPr>
+        <w:pStyle w:val="Rubrik2"/>
+        <w:rPr>
+          <w:lang w:val="en-US"/>
+        </w:rPr>
+      </w:pPr>
+      <w:r>
+        <w:rPr>
+          <w:lang w:val="en-US"/>
+        </w:rPr>
+        <w:t>4.3 Experiment design</w:t>
+      </w:r>
+    </w:p>
+    <w:p>
+      <w:pPr>
+        <w:rPr>
+          <w:lang w:val="en-US"/>
+        </w:rPr>
+      </w:pPr>
+      <w:r>
+        <w:rPr>
+          <w:lang w:val="en-US"/>
+        </w:rPr>
+        <w:t>Testing implementation 5? Times</w:t>
+      </w:r>
+      <w:r>
+        <w:rPr>
+          <w:lang w:val="en-US"/>
+        </w:rPr>
+        <w:t>, answer questionnaire.</w:t>
+      </w:r>
+    </w:p>
+    <w:p>
+      <w:pPr>
+        <w:pStyle w:val="Rubrik2"/>
+        <w:rPr>
+          <w:lang w:val="en-US"/>
+        </w:rPr>
+      </w:pPr>
+      <w:r>
+        <w:rPr>
+          <w:lang w:val="en-US"/>
+        </w:rPr>
+        <w:t>4.4 Viability</w:t>
+      </w:r>
+    </w:p>
+    <w:p>
+      <w:pPr>
+        <w:rPr>
+          <w:lang w:val="en-US"/>
+        </w:rPr>
+      </w:pPr>
+      <w:r>
+        <w:rPr>
+          <w:color w:val="FF0000"/>
+          <w:lang w:val="en-US"/>
+        </w:rPr>
+        <w:t>District, Roads, Houses, City</w:t>
+      </w:r>
+    </w:p>
+    <w:p>
+      <w:pPr>
+        <w:pStyle w:val="Rubrik2"/>
+        <w:rPr>
+          <w:lang w:val="en-US"/>
+        </w:rPr>
+      </w:pPr>
+      <w:r>
+        <w:rPr>
+          <w:lang w:val="en-US"/>
+        </w:rPr>
+        <w:t>4.5 Data Collection</w:t>
+      </w:r>
+    </w:p>
+    <w:p>
+      <w:pPr>
+        <w:rPr>
+          <w:lang w:val="en-US"/>
+        </w:rPr>
+      </w:pPr>
+      <w:r>
+        <w:rPr>
+          <w:lang w:val="en-US"/>
+        </w:rPr>
+        <w:t>Experiment Questionnaire, loading times, ram/</w:t>
+      </w:r>
+      <w:proofErr w:type="spellStart"/>
+      <w:r>
+        <w:rPr>
+          <w:lang w:val="en-US"/>
+        </w:rPr>
+        <w:t>vram</w:t>
+      </w:r>
+      <w:proofErr w:type="spellEnd"/>
+      <w:r>
+        <w:rPr>
+          <w:lang w:val="en-US"/>
+        </w:rPr>
+        <w:t>?</w:t>
+      </w:r>
+    </w:p>
+    <w:p>
+      <w:pPr>
         <w:rPr>
           <w:rFonts w:asciiTheme="majorHAnsi" w:hAnsiTheme="majorHAnsi"/>
           <w:b/>
@@ -1302,6 +1461,42 @@
         </w:rPr>
         <w:t>5 Expected outcomes</w:t>
       </w:r>
+    </w:p>
+    <w:p>
+      <w:pPr>
+        <w:rPr>
+          <w:rFonts w:asciiTheme="majorHAnsi" w:hAnsiTheme="majorHAnsi"/>
+          <w:b/>
+          <w:sz w:val="40"/>
+          <w:szCs w:val="40"/>
+          <w:lang w:val="en-US"/>
+        </w:rPr>
+      </w:pPr>
+      <w:r>
+        <w:rPr>
+          <w:szCs w:val="24"/>
+          <w:lang w:val="en-US"/>
+        </w:rPr>
+        <w:t xml:space="preserve">With </w:t>
+      </w:r>
+      <w:proofErr w:type="spellStart"/>
+      <w:r>
+        <w:rPr>
+          <w:szCs w:val="24"/>
+          <w:lang w:val="en-US"/>
+        </w:rPr>
+        <w:t>Perlin</w:t>
+      </w:r>
+      <w:proofErr w:type="spellEnd"/>
+      <w:r>
+        <w:rPr>
+          <w:szCs w:val="24"/>
+          <w:lang w:val="en-US"/>
+        </w:rPr>
+        <w:t xml:space="preserve"> noise a city will be generated. With the experiment, we will gather data through a questionnaire that will show that the research subjects find the city viable to use in games.</w:t>
+      </w:r>
+      <w:bookmarkStart w:id="0" w:name="_GoBack"/>
+      <w:bookmarkEnd w:id="0"/>
     </w:p>
     <w:p>
       <w:pPr>
@@ -1428,6 +1623,7 @@
           <w:szCs w:val="24"/>
           <w:lang w:val="en-US"/>
         </w:rPr>
+        <w:lastRenderedPageBreak/>
         <w:t>The implementation and research will be the first things to be done and they will be done simultaneously. Some parts of the implementation require research before we have the knowledge to implement it, but all the parts of the implementation, such as the rendering pipeline, that do not require any research, will be done in conjunction with the research.</w:t>
       </w:r>
     </w:p>
@@ -1601,7 +1797,6 @@
           <w:szCs w:val="24"/>
           <w:lang w:val="en-US"/>
         </w:rPr>
-        <w:lastRenderedPageBreak/>
         <w:t xml:space="preserve">Implementation </w:t>
       </w:r>
       <w:r>
@@ -2410,11 +2605,11 @@
 </file>
 
 <file path=word/numbering.xml><?xml version="1.0" encoding="utf-8"?>
-<w:numbering xmlns:wpc="http://schemas.microsoft.com/office/word/2010/wordprocessingCanvas" xmlns:cx="http://schemas.microsoft.com/office/drawing/2014/chartex" xmlns:cx1="http://schemas.microsoft.com/office/drawing/2015/9/8/chartex" xmlns:cx2="http://schemas.microsoft.com/office/drawing/2015/10/21/chartex" xmlns:cx3="http://schemas.microsoft.com/office/drawing/2016/5/9/chartex" xmlns:cx4="http://schemas.microsoft.com/office/drawing/2016/5/10/chartex" xmlns:cx5="http://schemas.microsoft.com/office/drawing/2016/5/11/chartex" xmlns:cx6="http://schemas.microsoft.com/office/drawing/2016/5/12/chartex" xmlns:cx7="http://schemas.microsoft.com/office/drawing/2016/5/13/chartex" xmlns:cx8="http://schemas.microsoft.com/office/drawing/2016/5/14/chartex" xmlns:mc="http://schemas.openxmlformats.org/markup-compatibility/2006" xmlns:o="urn:schemas-microsoft-com:office:office" xmlns:r="http://schemas.openxmlformats.org/officeDocument/2006/relationships" xmlns:m="http://schemas.openxmlformats.org/officeDocument/2006/math" xmlns:v="urn:schemas-microsoft-com:vml" xmlns:wp14="http://schemas.microsoft.com/office/word/2010/wordprocessingDrawing" xmlns:wp="http://schemas.openxmlformats.org/drawingml/2006/wordprocessingDrawing" xmlns:w10="urn:schemas-microsoft-com:office:word" xmlns:w="http://schemas.openxmlformats.org/wordprocessingml/2006/main" xmlns:w14="http://schemas.microsoft.com/office/word/2010/wordml" xmlns:w15="http://schemas.microsoft.com/office/word/2012/wordml" xmlns:w16se="http://schemas.microsoft.com/office/word/2015/wordml/symex" xmlns:wpg="http://schemas.microsoft.com/office/word/2010/wordprocessingGroup" xmlns:wpi="http://schemas.microsoft.com/office/word/2010/wordprocessingInk" xmlns:wne="http://schemas.microsoft.com/office/word/2006/wordml" xmlns:wps="http://schemas.microsoft.com/office/word/2010/wordprocessingShape" mc:Ignorable="w14 w15 w16se wp14">
+<w:numbering xmlns:wpc="http://schemas.microsoft.com/office/word/2010/wordprocessingCanvas" xmlns:cx="http://schemas.microsoft.com/office/drawing/2014/chartex" xmlns:cx1="http://schemas.microsoft.com/office/drawing/2015/9/8/chartex" xmlns:cx2="http://schemas.microsoft.com/office/drawing/2015/10/21/chartex" xmlns:cx3="http://schemas.microsoft.com/office/drawing/2016/5/9/chartex" xmlns:cx4="http://schemas.microsoft.com/office/drawing/2016/5/10/chartex" xmlns:cx5="http://schemas.microsoft.com/office/drawing/2016/5/11/chartex" xmlns:mc="http://schemas.openxmlformats.org/markup-compatibility/2006" xmlns:o="urn:schemas-microsoft-com:office:office" xmlns:r="http://schemas.openxmlformats.org/officeDocument/2006/relationships" xmlns:m="http://schemas.openxmlformats.org/officeDocument/2006/math" xmlns:v="urn:schemas-microsoft-com:vml" xmlns:wp14="http://schemas.microsoft.com/office/word/2010/wordprocessingDrawing" xmlns:wp="http://schemas.openxmlformats.org/drawingml/2006/wordprocessingDrawing" xmlns:w10="urn:schemas-microsoft-com:office:word" xmlns:w="http://schemas.openxmlformats.org/wordprocessingml/2006/main" xmlns:w14="http://schemas.microsoft.com/office/word/2010/wordml" xmlns:w15="http://schemas.microsoft.com/office/word/2012/wordml" xmlns:w16se="http://schemas.microsoft.com/office/word/2015/wordml/symex" xmlns:wpg="http://schemas.microsoft.com/office/word/2010/wordprocessingGroup" xmlns:wpi="http://schemas.microsoft.com/office/word/2010/wordprocessingInk" xmlns:wne="http://schemas.microsoft.com/office/word/2006/wordml" xmlns:wps="http://schemas.microsoft.com/office/word/2010/wordprocessingShape" mc:Ignorable="w14 w15 w16se wp14">
   <w:abstractNum w:abstractNumId="0" w15:restartNumberingAfterBreak="0">
-    <w:nsid w:val="65123E41"/>
+    <w:nsid w:val="43223362"/>
     <w:multiLevelType w:val="hybridMultilevel"/>
-    <w:tmpl w:val="0FC44A68"/>
+    <w:tmpl w:val="EF3C63B0"/>
     <w:lvl w:ilvl="0" w:tplc="041D0001">
       <w:start w:val="1"/>
       <w:numFmt w:val="bullet"/>
@@ -2525,9 +2720,9 @@
     </w:lvl>
   </w:abstractNum>
   <w:abstractNum w:abstractNumId="1" w15:restartNumberingAfterBreak="0">
-    <w:nsid w:val="6FE733F6"/>
+    <w:nsid w:val="65123E41"/>
     <w:multiLevelType w:val="hybridMultilevel"/>
-    <w:tmpl w:val="6296B464"/>
+    <w:tmpl w:val="0FC44A68"/>
     <w:lvl w:ilvl="0" w:tplc="041D0001">
       <w:start w:val="1"/>
       <w:numFmt w:val="bullet"/>
@@ -2638,9 +2833,9 @@
     </w:lvl>
   </w:abstractNum>
   <w:abstractNum w:abstractNumId="2" w15:restartNumberingAfterBreak="0">
-    <w:nsid w:val="7FFE7544"/>
+    <w:nsid w:val="6FE733F6"/>
     <w:multiLevelType w:val="hybridMultilevel"/>
-    <w:tmpl w:val="E52692D8"/>
+    <w:tmpl w:val="6296B464"/>
     <w:lvl w:ilvl="0" w:tplc="041D0001">
       <w:start w:val="1"/>
       <w:numFmt w:val="bullet"/>
@@ -2750,14 +2945,130 @@
       </w:rPr>
     </w:lvl>
   </w:abstractNum>
+  <w:abstractNum w:abstractNumId="3" w15:restartNumberingAfterBreak="0">
+    <w:nsid w:val="7FFE7544"/>
+    <w:multiLevelType w:val="hybridMultilevel"/>
+    <w:tmpl w:val="E52692D8"/>
+    <w:lvl w:ilvl="0" w:tplc="041D0001">
+      <w:start w:val="1"/>
+      <w:numFmt w:val="bullet"/>
+      <w:lvlText w:val=""/>
+      <w:lvlJc w:val="left"/>
+      <w:pPr>
+        <w:ind w:left="720" w:hanging="360"/>
+      </w:pPr>
+      <w:rPr>
+        <w:rFonts w:ascii="Symbol" w:hAnsi="Symbol" w:hint="default"/>
+      </w:rPr>
+    </w:lvl>
+    <w:lvl w:ilvl="1" w:tplc="041D0003" w:tentative="1">
+      <w:start w:val="1"/>
+      <w:numFmt w:val="bullet"/>
+      <w:lvlText w:val="o"/>
+      <w:lvlJc w:val="left"/>
+      <w:pPr>
+        <w:ind w:left="1440" w:hanging="360"/>
+      </w:pPr>
+      <w:rPr>
+        <w:rFonts w:ascii="Courier New" w:hAnsi="Courier New" w:cs="Courier New" w:hint="default"/>
+      </w:rPr>
+    </w:lvl>
+    <w:lvl w:ilvl="2" w:tplc="041D0005" w:tentative="1">
+      <w:start w:val="1"/>
+      <w:numFmt w:val="bullet"/>
+      <w:lvlText w:val=""/>
+      <w:lvlJc w:val="left"/>
+      <w:pPr>
+        <w:ind w:left="2160" w:hanging="360"/>
+      </w:pPr>
+      <w:rPr>
+        <w:rFonts w:ascii="Wingdings" w:hAnsi="Wingdings" w:hint="default"/>
+      </w:rPr>
+    </w:lvl>
+    <w:lvl w:ilvl="3" w:tplc="041D0001" w:tentative="1">
+      <w:start w:val="1"/>
+      <w:numFmt w:val="bullet"/>
+      <w:lvlText w:val=""/>
+      <w:lvlJc w:val="left"/>
+      <w:pPr>
+        <w:ind w:left="2880" w:hanging="360"/>
+      </w:pPr>
+      <w:rPr>
+        <w:rFonts w:ascii="Symbol" w:hAnsi="Symbol" w:hint="default"/>
+      </w:rPr>
+    </w:lvl>
+    <w:lvl w:ilvl="4" w:tplc="041D0003" w:tentative="1">
+      <w:start w:val="1"/>
+      <w:numFmt w:val="bullet"/>
+      <w:lvlText w:val="o"/>
+      <w:lvlJc w:val="left"/>
+      <w:pPr>
+        <w:ind w:left="3600" w:hanging="360"/>
+      </w:pPr>
+      <w:rPr>
+        <w:rFonts w:ascii="Courier New" w:hAnsi="Courier New" w:cs="Courier New" w:hint="default"/>
+      </w:rPr>
+    </w:lvl>
+    <w:lvl w:ilvl="5" w:tplc="041D0005" w:tentative="1">
+      <w:start w:val="1"/>
+      <w:numFmt w:val="bullet"/>
+      <w:lvlText w:val=""/>
+      <w:lvlJc w:val="left"/>
+      <w:pPr>
+        <w:ind w:left="4320" w:hanging="360"/>
+      </w:pPr>
+      <w:rPr>
+        <w:rFonts w:ascii="Wingdings" w:hAnsi="Wingdings" w:hint="default"/>
+      </w:rPr>
+    </w:lvl>
+    <w:lvl w:ilvl="6" w:tplc="041D0001" w:tentative="1">
+      <w:start w:val="1"/>
+      <w:numFmt w:val="bullet"/>
+      <w:lvlText w:val=""/>
+      <w:lvlJc w:val="left"/>
+      <w:pPr>
+        <w:ind w:left="5040" w:hanging="360"/>
+      </w:pPr>
+      <w:rPr>
+        <w:rFonts w:ascii="Symbol" w:hAnsi="Symbol" w:hint="default"/>
+      </w:rPr>
+    </w:lvl>
+    <w:lvl w:ilvl="7" w:tplc="041D0003" w:tentative="1">
+      <w:start w:val="1"/>
+      <w:numFmt w:val="bullet"/>
+      <w:lvlText w:val="o"/>
+      <w:lvlJc w:val="left"/>
+      <w:pPr>
+        <w:ind w:left="5760" w:hanging="360"/>
+      </w:pPr>
+      <w:rPr>
+        <w:rFonts w:ascii="Courier New" w:hAnsi="Courier New" w:cs="Courier New" w:hint="default"/>
+      </w:rPr>
+    </w:lvl>
+    <w:lvl w:ilvl="8" w:tplc="041D0005" w:tentative="1">
+      <w:start w:val="1"/>
+      <w:numFmt w:val="bullet"/>
+      <w:lvlText w:val=""/>
+      <w:lvlJc w:val="left"/>
+      <w:pPr>
+        <w:ind w:left="6480" w:hanging="360"/>
+      </w:pPr>
+      <w:rPr>
+        <w:rFonts w:ascii="Wingdings" w:hAnsi="Wingdings" w:hint="default"/>
+      </w:rPr>
+    </w:lvl>
+  </w:abstractNum>
   <w:num w:numId="1">
-    <w:abstractNumId w:val="0"/>
+    <w:abstractNumId w:val="1"/>
   </w:num>
   <w:num w:numId="2">
-    <w:abstractNumId w:val="1"/>
+    <w:abstractNumId w:val="2"/>
   </w:num>
   <w:num w:numId="3">
-    <w:abstractNumId w:val="2"/>
+    <w:abstractNumId w:val="3"/>
+  </w:num>
+  <w:num w:numId="4">
+    <w:abstractNumId w:val="0"/>
   </w:num>
 </w:numbering>
 </file>
@@ -3160,6 +3471,28 @@
     <w:qFormat/>
     <w:rsid w:val="00B70224"/>
   </w:style>
+  <w:style w:type="paragraph" w:styleId="Rubrik2">
+    <w:name w:val="heading 2"/>
+    <w:basedOn w:val="Normal"/>
+    <w:next w:val="Normal"/>
+    <w:link w:val="Rubrik2Char"/>
+    <w:uiPriority w:val="9"/>
+    <w:unhideWhenUsed/>
+    <w:qFormat/>
+    <w:rsid w:val="009A2C83"/>
+    <w:pPr>
+      <w:keepNext/>
+      <w:keepLines/>
+      <w:spacing w:before="40" w:after="0"/>
+      <w:outlineLvl w:val="1"/>
+    </w:pPr>
+    <w:rPr>
+      <w:rFonts w:asciiTheme="majorHAnsi" w:eastAsiaTheme="majorEastAsia" w:hAnsiTheme="majorHAnsi" w:cstheme="majorBidi"/>
+      <w:b/>
+      <w:sz w:val="26"/>
+      <w:szCs w:val="26"/>
+    </w:rPr>
+  </w:style>
   <w:style w:type="character" w:default="1" w:styleId="Standardstycketeckensnitt">
     <w:name w:val="Default Paragraph Font"/>
     <w:uiPriority w:val="1"/>
@@ -3216,6 +3549,19 @@
       <w:ind w:left="720"/>
       <w:contextualSpacing/>
     </w:pPr>
+  </w:style>
+  <w:style w:type="character" w:customStyle="1" w:styleId="Rubrik2Char">
+    <w:name w:val="Rubrik 2 Char"/>
+    <w:basedOn w:val="Standardstycketeckensnitt"/>
+    <w:link w:val="Rubrik2"/>
+    <w:uiPriority w:val="9"/>
+    <w:rsid w:val="009A2C83"/>
+    <w:rPr>
+      <w:rFonts w:asciiTheme="majorHAnsi" w:eastAsiaTheme="majorEastAsia" w:hAnsiTheme="majorHAnsi" w:cstheme="majorBidi"/>
+      <w:b/>
+      <w:sz w:val="26"/>
+      <w:szCs w:val="26"/>
+    </w:rPr>
   </w:style>
 </w:styles>
 </file>

</xml_diff>

<commit_message>
Project Plan v2 - Changed some words to be more consistent
</commit_message>
<xml_diff>
--- a/Project Plan v2.docx
+++ b/Project Plan v2.docx
@@ -1275,8 +1275,17 @@
           <w:szCs w:val="24"/>
           <w:lang w:val="en-US"/>
         </w:rPr>
-        <w:t xml:space="preserve"> noise be used in a hierarchical manner to procedurally generate a city viable in games.</w:t>
-      </w:r>
+        <w:t xml:space="preserve"> noise be used in a hierarchical manner to procedurally </w:t>
+      </w:r>
+      <w:r>
+        <w:rPr>
+          <w:szCs w:val="24"/>
+          <w:lang w:val="en-US"/>
+        </w:rPr>
+        <w:t>generate a city viable in games?</w:t>
+      </w:r>
+      <w:bookmarkStart w:id="0" w:name="_GoBack"/>
+      <w:bookmarkEnd w:id="0"/>
     </w:p>
     <w:p>
       <w:pPr>
@@ -1493,10 +1502,36 @@
           <w:szCs w:val="24"/>
           <w:lang w:val="en-US"/>
         </w:rPr>
-        <w:t xml:space="preserve"> noise a city will be generated. With the experiment, we will gather data through a questionnaire that will show that the research subjects find the city viable to use in games.</w:t>
-      </w:r>
-      <w:bookmarkStart w:id="0" w:name="_GoBack"/>
-      <w:bookmarkEnd w:id="0"/>
+        <w:t xml:space="preserve"> noise a city will be generated. With the </w:t>
+      </w:r>
+      <w:r>
+        <w:rPr>
+          <w:szCs w:val="24"/>
+          <w:lang w:val="en-US"/>
+        </w:rPr>
+        <w:t>user study</w:t>
+      </w:r>
+      <w:r>
+        <w:rPr>
+          <w:szCs w:val="24"/>
+          <w:lang w:val="en-US"/>
+        </w:rPr>
+        <w:t xml:space="preserve">, we will gather data through a questionnaire that will show that the </w:t>
+      </w:r>
+      <w:r>
+        <w:rPr>
+          <w:szCs w:val="24"/>
+          <w:lang w:val="en-US"/>
+        </w:rPr>
+        <w:t>users</w:t>
+      </w:r>
+      <w:r>
+        <w:rPr>
+          <w:szCs w:val="24"/>
+          <w:lang w:val="en-US"/>
+        </w:rPr>
+        <w:t xml:space="preserve"> find the city viable to use in games.</w:t>
+      </w:r>
     </w:p>
     <w:p>
       <w:pPr>

</xml_diff>

<commit_message>
Project Plan - Added related work to the introduction.
</commit_message>
<xml_diff>
--- a/Project Plan v2.docx
+++ b/Project Plan v2.docx
@@ -1,6 +1,6 @@
 
 <file path=word/document.xml><?xml version="1.0" encoding="utf-8"?>
-<w:document xmlns:wpc="http://schemas.microsoft.com/office/word/2010/wordprocessingCanvas" xmlns:cx="http://schemas.microsoft.com/office/drawing/2014/chartex" xmlns:cx1="http://schemas.microsoft.com/office/drawing/2015/9/8/chartex" xmlns:cx2="http://schemas.microsoft.com/office/drawing/2015/10/21/chartex" xmlns:cx3="http://schemas.microsoft.com/office/drawing/2016/5/9/chartex" xmlns:cx4="http://schemas.microsoft.com/office/drawing/2016/5/10/chartex" xmlns:cx5="http://schemas.microsoft.com/office/drawing/2016/5/11/chartex" xmlns:mc="http://schemas.openxmlformats.org/markup-compatibility/2006" xmlns:o="urn:schemas-microsoft-com:office:office" xmlns:r="http://schemas.openxmlformats.org/officeDocument/2006/relationships" xmlns:m="http://schemas.openxmlformats.org/officeDocument/2006/math" xmlns:v="urn:schemas-microsoft-com:vml" xmlns:wp14="http://schemas.microsoft.com/office/word/2010/wordprocessingDrawing" xmlns:wp="http://schemas.openxmlformats.org/drawingml/2006/wordprocessingDrawing" xmlns:w10="urn:schemas-microsoft-com:office:word" xmlns:w="http://schemas.openxmlformats.org/wordprocessingml/2006/main" xmlns:w14="http://schemas.microsoft.com/office/word/2010/wordml" xmlns:w15="http://schemas.microsoft.com/office/word/2012/wordml" xmlns:w16se="http://schemas.microsoft.com/office/word/2015/wordml/symex" xmlns:wpg="http://schemas.microsoft.com/office/word/2010/wordprocessingGroup" xmlns:wpi="http://schemas.microsoft.com/office/word/2010/wordprocessingInk" xmlns:wne="http://schemas.microsoft.com/office/word/2006/wordml" xmlns:wps="http://schemas.microsoft.com/office/word/2010/wordprocessingShape" mc:Ignorable="w14 w15 w16se wp14">
+<w:document xmlns:wpc="http://schemas.microsoft.com/office/word/2010/wordprocessingCanvas" xmlns:cx="http://schemas.microsoft.com/office/drawing/2014/chartex" xmlns:cx1="http://schemas.microsoft.com/office/drawing/2015/9/8/chartex" xmlns:cx2="http://schemas.microsoft.com/office/drawing/2015/10/21/chartex" xmlns:cx3="http://schemas.microsoft.com/office/drawing/2016/5/9/chartex" xmlns:cx4="http://schemas.microsoft.com/office/drawing/2016/5/10/chartex" xmlns:cx5="http://schemas.microsoft.com/office/drawing/2016/5/11/chartex" xmlns:cx6="http://schemas.microsoft.com/office/drawing/2016/5/12/chartex" xmlns:cx7="http://schemas.microsoft.com/office/drawing/2016/5/13/chartex" xmlns:cx8="http://schemas.microsoft.com/office/drawing/2016/5/14/chartex" xmlns:mc="http://schemas.openxmlformats.org/markup-compatibility/2006" xmlns:o="urn:schemas-microsoft-com:office:office" xmlns:r="http://schemas.openxmlformats.org/officeDocument/2006/relationships" xmlns:m="http://schemas.openxmlformats.org/officeDocument/2006/math" xmlns:v="urn:schemas-microsoft-com:vml" xmlns:wp14="http://schemas.microsoft.com/office/word/2010/wordprocessingDrawing" xmlns:wp="http://schemas.openxmlformats.org/drawingml/2006/wordprocessingDrawing" xmlns:w10="urn:schemas-microsoft-com:office:word" xmlns:w="http://schemas.openxmlformats.org/wordprocessingml/2006/main" xmlns:w14="http://schemas.microsoft.com/office/word/2010/wordml" xmlns:w15="http://schemas.microsoft.com/office/word/2012/wordml" xmlns:w16se="http://schemas.microsoft.com/office/word/2015/wordml/symex" xmlns:wpg="http://schemas.microsoft.com/office/word/2010/wordprocessingGroup" xmlns:wpi="http://schemas.microsoft.com/office/word/2010/wordprocessingInk" xmlns:wne="http://schemas.microsoft.com/office/word/2006/wordml" xmlns:wps="http://schemas.microsoft.com/office/word/2010/wordprocessingShape" mc:Ignorable="w14 w15 w16se wp14">
   <w:body>
     <w:p>
       <w:pPr>
@@ -471,21 +471,12 @@
                 <w:lang w:val="en-US"/>
               </w:rPr>
             </w:pPr>
-            <w:proofErr w:type="spellStart"/>
-            <w:r>
-              <w:rPr>
-                <w:szCs w:val="24"/>
-                <w:lang w:val="en-US"/>
-              </w:rPr>
-              <w:t>Niclas</w:t>
-            </w:r>
-            <w:proofErr w:type="spellEnd"/>
-            <w:r>
-              <w:rPr>
-                <w:szCs w:val="24"/>
-                <w:lang w:val="en-US"/>
-              </w:rPr>
-              <w:t xml:space="preserve"> Olsson</w:t>
+            <w:r>
+              <w:rPr>
+                <w:szCs w:val="24"/>
+                <w:lang w:val="en-US"/>
+              </w:rPr>
+              <w:t>Niclas Olsson</w:t>
             </w:r>
           </w:p>
         </w:tc>
@@ -857,76 +848,167 @@
           <w:i/>
           <w:lang w:val="en-US"/>
         </w:rPr>
-        <w:t xml:space="preserve">Batman: </w:t>
-      </w:r>
-      <w:proofErr w:type="spellStart"/>
+        <w:t>Batman: Arkham City</w:t>
+      </w:r>
+      <w:r>
+        <w:rPr>
+          <w:lang w:val="en-US"/>
+        </w:rPr>
+        <w:t>[2]</w:t>
+      </w:r>
+      <w:r>
+        <w:rPr>
+          <w:lang w:val="en-US"/>
+        </w:rPr>
+        <w:t xml:space="preserve"> involves years of work for a lot of people. Making big open cities in games</w:t>
+      </w:r>
+      <w:r>
+        <w:rPr>
+          <w:lang w:val="en-US"/>
+        </w:rPr>
+        <w:t xml:space="preserve"> is</w:t>
+      </w:r>
+      <w:r>
+        <w:rPr>
+          <w:lang w:val="en-US"/>
+        </w:rPr>
+        <w:t xml:space="preserve"> simply not feasible for most game companies. These games all have massive success with their big open worlds making a feasible generated city an attractive technique for smaller companies to be able to compete with big open worlds of their own.</w:t>
+      </w:r>
+    </w:p>
+    <w:p>
+      <w:pPr>
+        <w:rPr>
+          <w:szCs w:val="24"/>
+          <w:lang w:val="en-US"/>
+        </w:rPr>
+      </w:pPr>
+      <w:r>
+        <w:rPr>
+          <w:szCs w:val="24"/>
+          <w:lang w:val="en-US"/>
+        </w:rPr>
+        <w:t>To create massive amounts of content without a big workforce algorithmically based solutions</w:t>
+      </w:r>
+      <w:r>
+        <w:rPr>
+          <w:szCs w:val="24"/>
+          <w:lang w:val="en-US"/>
+        </w:rPr>
+        <w:t xml:space="preserve"> exist</w:t>
+      </w:r>
+      <w:r>
+        <w:rPr>
+          <w:szCs w:val="24"/>
+          <w:lang w:val="en-US"/>
+        </w:rPr>
+        <w:t xml:space="preserve">, </w:t>
+      </w:r>
       <w:r>
         <w:rPr>
           <w:i/>
-          <w:lang w:val="en-US"/>
-        </w:rPr>
-        <w:t>Arkham</w:t>
-      </w:r>
-      <w:proofErr w:type="spellEnd"/>
+          <w:szCs w:val="24"/>
+          <w:lang w:val="en-US"/>
+        </w:rPr>
+        <w:t>Procedural Content Generation</w:t>
+      </w:r>
+      <w:r>
+        <w:rPr>
+          <w:szCs w:val="24"/>
+          <w:lang w:val="en-US"/>
+        </w:rPr>
+        <w:t xml:space="preserve"> (PCG)</w:t>
+      </w:r>
+      <w:r>
+        <w:rPr>
+          <w:szCs w:val="24"/>
+          <w:lang w:val="en-US"/>
+        </w:rPr>
+        <w:t xml:space="preserve">. PCG was in the past used </w:t>
+      </w:r>
+      <w:r>
+        <w:rPr>
+          <w:szCs w:val="24"/>
+          <w:lang w:val="en-US"/>
+        </w:rPr>
+        <w:t>to minimize th</w:t>
+      </w:r>
+      <w:r>
+        <w:rPr>
+          <w:szCs w:val="24"/>
+          <w:lang w:val="en-US"/>
+        </w:rPr>
+        <w:t>e disk space required for games.</w:t>
+      </w:r>
+      <w:r>
+        <w:rPr>
+          <w:szCs w:val="24"/>
+          <w:lang w:val="en-US"/>
+        </w:rPr>
+        <w:t xml:space="preserve"> </w:t>
+      </w:r>
       <w:r>
         <w:rPr>
           <w:i/>
-          <w:lang w:val="en-US"/>
-        </w:rPr>
-        <w:t xml:space="preserve"> City</w:t>
-      </w:r>
-      <w:r>
-        <w:rPr>
-          <w:lang w:val="en-US"/>
-        </w:rPr>
-        <w:t>[2]</w:t>
-      </w:r>
-      <w:r>
-        <w:rPr>
-          <w:lang w:val="en-US"/>
-        </w:rPr>
-        <w:t xml:space="preserve"> involves years of work for a lot of people. Making big open cities in games</w:t>
-      </w:r>
-      <w:r>
-        <w:rPr>
-          <w:lang w:val="en-US"/>
-        </w:rPr>
-        <w:t xml:space="preserve"> is</w:t>
-      </w:r>
-      <w:r>
-        <w:rPr>
-          <w:lang w:val="en-US"/>
-        </w:rPr>
-        <w:t xml:space="preserve"> simply not feasible for most game companies. These games all have massive success with their big open worlds making a feasible generated city an attractive technique for smaller companies to be able to compete with big open worlds of their own.</w:t>
-      </w:r>
-    </w:p>
-    <w:p>
-      <w:pPr>
-        <w:rPr>
-          <w:szCs w:val="24"/>
-          <w:lang w:val="en-US"/>
-        </w:rPr>
-      </w:pPr>
-      <w:r>
-        <w:rPr>
-          <w:szCs w:val="24"/>
-          <w:lang w:val="en-US"/>
-        </w:rPr>
-        <w:t>To create massive amounts of content without a big workforce algorithmically based solutions</w:t>
-      </w:r>
-      <w:r>
-        <w:rPr>
-          <w:szCs w:val="24"/>
-          <w:lang w:val="en-US"/>
-        </w:rPr>
-        <w:t xml:space="preserve"> exist</w:t>
-      </w:r>
-      <w:r>
-        <w:rPr>
-          <w:szCs w:val="24"/>
-          <w:lang w:val="en-US"/>
-        </w:rPr>
-        <w:t xml:space="preserve">, </w:t>
+          <w:szCs w:val="24"/>
+          <w:lang w:val="en-US"/>
+        </w:rPr>
+        <w:t>.kkrieger</w:t>
+      </w:r>
+      <w:r>
+        <w:rPr>
+          <w:szCs w:val="24"/>
+          <w:lang w:val="en-US"/>
+        </w:rPr>
+        <w:t>[3]</w:t>
+      </w:r>
+      <w:r>
+        <w:rPr>
+          <w:szCs w:val="24"/>
+          <w:lang w:val="en-US"/>
+        </w:rPr>
+        <w:t xml:space="preserve"> is an excellent example of </w:t>
+      </w:r>
+      <w:r>
+        <w:rPr>
+          <w:szCs w:val="24"/>
+          <w:lang w:val="en-US"/>
+        </w:rPr>
+        <w:t>this</w:t>
+      </w:r>
+      <w:r>
+        <w:rPr>
+          <w:szCs w:val="24"/>
+          <w:lang w:val="en-US"/>
+        </w:rPr>
+        <w:t xml:space="preserve">. </w:t>
+      </w:r>
+      <w:r>
+        <w:rPr>
+          <w:szCs w:val="24"/>
+          <w:lang w:val="en-US"/>
+        </w:rPr>
+        <w:t>It has since</w:t>
+      </w:r>
+      <w:r>
+        <w:rPr>
+          <w:szCs w:val="24"/>
+          <w:lang w:val="en-US"/>
+        </w:rPr>
+        <w:t xml:space="preserve"> evolved into a method to minimize</w:t>
+      </w:r>
+      <w:r>
+        <w:rPr>
+          <w:szCs w:val="24"/>
+          <w:lang w:val="en-US"/>
+        </w:rPr>
+        <w:t xml:space="preserve"> workforce required for content.</w:t>
+      </w:r>
+      <w:r>
+        <w:rPr>
+          <w:szCs w:val="24"/>
+          <w:lang w:val="en-US"/>
+        </w:rPr>
+        <w:t xml:space="preserve"> </w:t>
       </w:r>
       <w:r>
         <w:rPr>
@@ -934,146 +1016,123 @@
           <w:szCs w:val="24"/>
           <w:lang w:val="en-US"/>
         </w:rPr>
-        <w:t>Procedural Content Generation</w:t>
-      </w:r>
-      <w:r>
-        <w:rPr>
-          <w:szCs w:val="24"/>
-          <w:lang w:val="en-US"/>
-        </w:rPr>
-        <w:t xml:space="preserve"> (PCG)</w:t>
-      </w:r>
-      <w:r>
-        <w:rPr>
-          <w:szCs w:val="24"/>
-          <w:lang w:val="en-US"/>
-        </w:rPr>
-        <w:t xml:space="preserve">. PCG was in the past used </w:t>
-      </w:r>
-      <w:r>
-        <w:rPr>
-          <w:szCs w:val="24"/>
-          <w:lang w:val="en-US"/>
-        </w:rPr>
-        <w:t>to minimize th</w:t>
-      </w:r>
-      <w:r>
-        <w:rPr>
-          <w:szCs w:val="24"/>
-          <w:lang w:val="en-US"/>
-        </w:rPr>
-        <w:t>e disk space required for games.</w:t>
-      </w:r>
-      <w:r>
-        <w:rPr>
-          <w:szCs w:val="24"/>
-          <w:lang w:val="en-US"/>
-        </w:rPr>
-        <w:t xml:space="preserve"> </w:t>
-      </w:r>
-      <w:r>
-        <w:rPr>
-          <w:i/>
+        <w:t>No man’s sky</w:t>
+      </w:r>
+      <w:r>
+        <w:rPr>
+          <w:szCs w:val="24"/>
+          <w:lang w:val="en-US"/>
+        </w:rPr>
+        <w:t>[4]</w:t>
+      </w:r>
+      <w:r>
+        <w:rPr>
+          <w:szCs w:val="24"/>
+          <w:lang w:val="en-US"/>
+        </w:rPr>
+        <w:t xml:space="preserve"> is an excellent example of a game using PCG to minimize workforce while maximizing content.</w:t>
+      </w:r>
+    </w:p>
+    <w:p>
+      <w:pPr>
+        <w:rPr>
+          <w:szCs w:val="24"/>
+          <w:lang w:val="en-US"/>
+        </w:rPr>
+      </w:pPr>
+      <w:r>
+        <w:rPr>
+          <w:szCs w:val="24"/>
+          <w:lang w:val="en-US"/>
+        </w:rPr>
+        <w:t>There are many techniques to achieve PCG such as ray marching, squarified treemaps</w:t>
+      </w:r>
+      <w:r>
+        <w:rPr>
+          <w:szCs w:val="24"/>
+          <w:lang w:val="en-US"/>
+        </w:rPr>
+        <w:t>[5], P</w:t>
+      </w:r>
+      <w:r>
+        <w:rPr>
+          <w:szCs w:val="24"/>
+          <w:lang w:val="en-US"/>
+        </w:rPr>
+        <w:t>erlin noise</w:t>
+      </w:r>
+      <w:r>
+        <w:rPr>
+          <w:szCs w:val="24"/>
+          <w:lang w:val="en-US"/>
+        </w:rPr>
+        <w:t>[6</w:t>
+      </w:r>
+      <w:r>
+        <w:rPr>
+          <w:szCs w:val="24"/>
+          <w:lang w:val="en-US"/>
+        </w:rPr>
+        <w:t>], fractals, L-systems</w:t>
+      </w:r>
+      <w:r>
+        <w:rPr>
+          <w:szCs w:val="24"/>
+          <w:lang w:val="en-US"/>
+        </w:rPr>
+        <w:t>[7][8</w:t>
+      </w:r>
+      <w:r>
+        <w:rPr>
+          <w:szCs w:val="24"/>
+          <w:lang w:val="en-US"/>
+        </w:rPr>
+        <w:t>], Shape grammar</w:t>
+      </w:r>
+      <w:r>
+        <w:rPr>
+          <w:szCs w:val="24"/>
+          <w:lang w:val="en-US"/>
+        </w:rPr>
+        <w:t>[9</w:t>
+      </w:r>
+      <w:r>
+        <w:rPr>
+          <w:szCs w:val="24"/>
+          <w:lang w:val="en-US"/>
+        </w:rPr>
+        <w:t>] and rule based subdivision[10] among others.</w:t>
+      </w:r>
+      <w:r>
+        <w:rPr>
+          <w:szCs w:val="24"/>
+          <w:lang w:val="en-US"/>
+        </w:rPr>
+        <w:t xml:space="preserve"> Based on our time constraints, we chose Perlin noise as our technique for procedural generation. In relation to the other techniques mentioned, Perlin noise is easy </w:t>
+      </w:r>
+      <w:r>
+        <w:rPr>
+          <w:szCs w:val="24"/>
+          <w:lang w:val="en-US"/>
+        </w:rPr>
+        <w:t xml:space="preserve">and fast </w:t>
+      </w:r>
+      <w:r>
+        <w:rPr>
+          <w:szCs w:val="24"/>
+          <w:lang w:val="en-US"/>
+        </w:rPr>
+        <w:t>to implement</w:t>
+      </w:r>
+      <w:r>
+        <w:rPr>
           <w:szCs w:val="24"/>
           <w:lang w:val="en-US"/>
         </w:rPr>
         <w:t>.</w:t>
       </w:r>
-      <w:proofErr w:type="spellStart"/>
-      <w:r>
-        <w:rPr>
-          <w:i/>
-          <w:szCs w:val="24"/>
-          <w:lang w:val="en-US"/>
-        </w:rPr>
-        <w:t>kkrieger</w:t>
-      </w:r>
-      <w:proofErr w:type="spellEnd"/>
-      <w:r>
-        <w:rPr>
-          <w:szCs w:val="24"/>
-          <w:lang w:val="en-US"/>
-        </w:rPr>
-        <w:t>[3]</w:t>
-      </w:r>
-      <w:r>
-        <w:rPr>
-          <w:szCs w:val="24"/>
-          <w:lang w:val="en-US"/>
-        </w:rPr>
-        <w:t xml:space="preserve"> is an excellent example of </w:t>
-      </w:r>
-      <w:r>
-        <w:rPr>
-          <w:szCs w:val="24"/>
-          <w:lang w:val="en-US"/>
-        </w:rPr>
-        <w:t>this</w:t>
-      </w:r>
-      <w:r>
-        <w:rPr>
-          <w:szCs w:val="24"/>
-          <w:lang w:val="en-US"/>
-        </w:rPr>
-        <w:t xml:space="preserve">. </w:t>
-      </w:r>
-      <w:r>
-        <w:rPr>
-          <w:szCs w:val="24"/>
-          <w:lang w:val="en-US"/>
-        </w:rPr>
-        <w:t>It has since</w:t>
-      </w:r>
-      <w:r>
-        <w:rPr>
-          <w:szCs w:val="24"/>
-          <w:lang w:val="en-US"/>
-        </w:rPr>
-        <w:t xml:space="preserve"> evolved into a method to minimize</w:t>
-      </w:r>
-      <w:r>
-        <w:rPr>
-          <w:szCs w:val="24"/>
-          <w:lang w:val="en-US"/>
-        </w:rPr>
-        <w:t xml:space="preserve"> workforce required for content.</w:t>
-      </w:r>
-      <w:r>
-        <w:rPr>
-          <w:szCs w:val="24"/>
-          <w:lang w:val="en-US"/>
-        </w:rPr>
-        <w:t xml:space="preserve"> </w:t>
-      </w:r>
-      <w:r>
-        <w:rPr>
-          <w:i/>
-          <w:szCs w:val="24"/>
-          <w:lang w:val="en-US"/>
-        </w:rPr>
-        <w:t>No man’s sky</w:t>
-      </w:r>
-      <w:r>
-        <w:rPr>
-          <w:szCs w:val="24"/>
-          <w:lang w:val="en-US"/>
-        </w:rPr>
-        <w:t>[4]</w:t>
-      </w:r>
-      <w:r>
-        <w:rPr>
-          <w:szCs w:val="24"/>
-          <w:lang w:val="en-US"/>
-        </w:rPr>
-        <w:t xml:space="preserve"> is an excellent example of a game using PCG to minimize workforce while maximizing content.</w:t>
-      </w:r>
-      <w:r>
-        <w:rPr>
-          <w:szCs w:val="24"/>
-          <w:lang w:val="en-US"/>
-        </w:rPr>
-        <w:t xml:space="preserve"> </w:t>
-      </w:r>
+      <w:bookmarkStart w:id="0" w:name="_GoBack"/>
+      <w:bookmarkEnd w:id="0"/>
     </w:p>
     <w:p>
       <w:pPr>
@@ -1106,21 +1165,7 @@
         <w:rPr>
           <w:lang w:val="en-US"/>
         </w:rPr>
-        <w:t xml:space="preserve">This work aims to explore the possibility of using </w:t>
-      </w:r>
-      <w:proofErr w:type="spellStart"/>
-      <w:r>
-        <w:rPr>
-          <w:lang w:val="en-US"/>
-        </w:rPr>
-        <w:t>Perlin</w:t>
-      </w:r>
-      <w:proofErr w:type="spellEnd"/>
-      <w:r>
-        <w:rPr>
-          <w:lang w:val="en-US"/>
-        </w:rPr>
-        <w:t xml:space="preserve"> noise to procedurally generate a city that can be used in games. By conducting a user study, we will investigate whether the resulting city is considered believable in a game setting.</w:t>
+        <w:t>This work aims to explore the possibility of using Perlin noise to procedurally generate a city that can be used in games. By conducting a user study, we will investigate whether the resulting city is considered believable in a game setting.</w:t>
       </w:r>
     </w:p>
     <w:p>
@@ -1151,21 +1196,7 @@
         <w:rPr>
           <w:lang w:val="en-US"/>
         </w:rPr>
-        <w:t xml:space="preserve">Implement a method for procedurally generating cities using </w:t>
-      </w:r>
-      <w:proofErr w:type="spellStart"/>
-      <w:r>
-        <w:rPr>
-          <w:lang w:val="en-US"/>
-        </w:rPr>
-        <w:t>Perlin</w:t>
-      </w:r>
-      <w:proofErr w:type="spellEnd"/>
-      <w:r>
-        <w:rPr>
-          <w:lang w:val="en-US"/>
-        </w:rPr>
-        <w:t xml:space="preserve"> noise.</w:t>
+        <w:t>Implement a method for procedurally generating cities using Perlin noise.</w:t>
       </w:r>
     </w:p>
     <w:p>
@@ -1183,6 +1214,7 @@
         <w:rPr>
           <w:lang w:val="en-US"/>
         </w:rPr>
+        <w:lastRenderedPageBreak/>
         <w:t>Implement a user interface that allows the user to change the way the city is generated.</w:t>
       </w:r>
     </w:p>
@@ -1259,23 +1291,7 @@
           <w:lang w:val="en-US"/>
         </w:rPr>
         <w:br/>
-        <w:t xml:space="preserve">Can </w:t>
-      </w:r>
-      <w:proofErr w:type="spellStart"/>
-      <w:r>
-        <w:rPr>
-          <w:szCs w:val="24"/>
-          <w:lang w:val="en-US"/>
-        </w:rPr>
-        <w:t>Perlin</w:t>
-      </w:r>
-      <w:proofErr w:type="spellEnd"/>
-      <w:r>
-        <w:rPr>
-          <w:szCs w:val="24"/>
-          <w:lang w:val="en-US"/>
-        </w:rPr>
-        <w:t xml:space="preserve"> noise be used in a hierarchical manner to procedurally </w:t>
+        <w:t xml:space="preserve">Can Perlin noise be used in a hierarchical manner to procedurally </w:t>
       </w:r>
       <w:r>
         <w:rPr>
@@ -1284,8 +1300,6 @@
         </w:rPr>
         <w:t>generate a city viable in games?</w:t>
       </w:r>
-      <w:bookmarkStart w:id="0" w:name="_GoBack"/>
-      <w:bookmarkEnd w:id="0"/>
     </w:p>
     <w:p>
       <w:pPr>
@@ -1433,21 +1447,7 @@
         <w:rPr>
           <w:lang w:val="en-US"/>
         </w:rPr>
-        <w:t>Experiment Questionnaire, loading times, ram/</w:t>
-      </w:r>
-      <w:proofErr w:type="spellStart"/>
-      <w:r>
-        <w:rPr>
-          <w:lang w:val="en-US"/>
-        </w:rPr>
-        <w:t>vram</w:t>
-      </w:r>
-      <w:proofErr w:type="spellEnd"/>
-      <w:r>
-        <w:rPr>
-          <w:lang w:val="en-US"/>
-        </w:rPr>
-        <w:t>?</w:t>
+        <w:t>Experiment Questionnaire, loading times, ram/vram?</w:t>
       </w:r>
     </w:p>
     <w:p>
@@ -1486,23 +1486,7 @@
           <w:szCs w:val="24"/>
           <w:lang w:val="en-US"/>
         </w:rPr>
-        <w:t xml:space="preserve">With </w:t>
-      </w:r>
-      <w:proofErr w:type="spellStart"/>
-      <w:r>
-        <w:rPr>
-          <w:szCs w:val="24"/>
-          <w:lang w:val="en-US"/>
-        </w:rPr>
-        <w:t>Perlin</w:t>
-      </w:r>
-      <w:proofErr w:type="spellEnd"/>
-      <w:r>
-        <w:rPr>
-          <w:szCs w:val="24"/>
-          <w:lang w:val="en-US"/>
-        </w:rPr>
-        <w:t xml:space="preserve"> noise a city will be generated. With the </w:t>
+        <w:t xml:space="preserve">With Perlin noise a city will be generated. With the </w:t>
       </w:r>
       <w:r>
         <w:rPr>
@@ -1567,6 +1551,7 @@
           <w:szCs w:val="24"/>
           <w:lang w:eastAsia="sv-SE"/>
         </w:rPr>
+        <w:lastRenderedPageBreak/>
         <w:drawing>
           <wp:inline distT="0" distB="0" distL="0" distR="0" wp14:anchorId="3B70262E" wp14:editId="5875983D">
             <wp:extent cx="5628048" cy="3829050"/>
@@ -1658,7 +1643,6 @@
           <w:szCs w:val="24"/>
           <w:lang w:val="en-US"/>
         </w:rPr>
-        <w:lastRenderedPageBreak/>
         <w:t>The implementation and research will be the first things to be done and they will be done simultaneously. Some parts of the implementation require research before we have the knowledge to implement it, but all the parts of the implementation, such as the rendering pipeline, that do not require any research, will be done in conjunction with the research.</w:t>
       </w:r>
     </w:p>
@@ -2131,6 +2115,7 @@
                 <w:szCs w:val="24"/>
                 <w:lang w:val="en-US"/>
               </w:rPr>
+              <w:lastRenderedPageBreak/>
               <w:t>Procedurally generating a city is difficult and consumes too much time.</w:t>
             </w:r>
           </w:p>
@@ -2385,25 +2370,7 @@
                 <w:szCs w:val="24"/>
                 <w:lang w:val="en-US"/>
               </w:rPr>
-              <w:t xml:space="preserve">Make sure all work is on several hard drives. Use </w:t>
-            </w:r>
-            <w:proofErr w:type="spellStart"/>
-            <w:r>
-              <w:rPr>
-                <w:rFonts w:asciiTheme="majorHAnsi" w:hAnsiTheme="majorHAnsi"/>
-                <w:szCs w:val="24"/>
-                <w:lang w:val="en-US"/>
-              </w:rPr>
-              <w:t>git</w:t>
-            </w:r>
-            <w:proofErr w:type="spellEnd"/>
-            <w:r>
-              <w:rPr>
-                <w:rFonts w:asciiTheme="majorHAnsi" w:hAnsiTheme="majorHAnsi"/>
-                <w:szCs w:val="24"/>
-                <w:lang w:val="en-US"/>
-              </w:rPr>
-              <w:t xml:space="preserve"> as source control.</w:t>
+              <w:t>Make sure all work is on several hard drives. Use git as source control.</w:t>
             </w:r>
           </w:p>
         </w:tc>
@@ -2640,7 +2607,7 @@
 </file>
 
 <file path=word/numbering.xml><?xml version="1.0" encoding="utf-8"?>
-<w:numbering xmlns:wpc="http://schemas.microsoft.com/office/word/2010/wordprocessingCanvas" xmlns:cx="http://schemas.microsoft.com/office/drawing/2014/chartex" xmlns:cx1="http://schemas.microsoft.com/office/drawing/2015/9/8/chartex" xmlns:cx2="http://schemas.microsoft.com/office/drawing/2015/10/21/chartex" xmlns:cx3="http://schemas.microsoft.com/office/drawing/2016/5/9/chartex" xmlns:cx4="http://schemas.microsoft.com/office/drawing/2016/5/10/chartex" xmlns:cx5="http://schemas.microsoft.com/office/drawing/2016/5/11/chartex" xmlns:mc="http://schemas.openxmlformats.org/markup-compatibility/2006" xmlns:o="urn:schemas-microsoft-com:office:office" xmlns:r="http://schemas.openxmlformats.org/officeDocument/2006/relationships" xmlns:m="http://schemas.openxmlformats.org/officeDocument/2006/math" xmlns:v="urn:schemas-microsoft-com:vml" xmlns:wp14="http://schemas.microsoft.com/office/word/2010/wordprocessingDrawing" xmlns:wp="http://schemas.openxmlformats.org/drawingml/2006/wordprocessingDrawing" xmlns:w10="urn:schemas-microsoft-com:office:word" xmlns:w="http://schemas.openxmlformats.org/wordprocessingml/2006/main" xmlns:w14="http://schemas.microsoft.com/office/word/2010/wordml" xmlns:w15="http://schemas.microsoft.com/office/word/2012/wordml" xmlns:w16se="http://schemas.microsoft.com/office/word/2015/wordml/symex" xmlns:wpg="http://schemas.microsoft.com/office/word/2010/wordprocessingGroup" xmlns:wpi="http://schemas.microsoft.com/office/word/2010/wordprocessingInk" xmlns:wne="http://schemas.microsoft.com/office/word/2006/wordml" xmlns:wps="http://schemas.microsoft.com/office/word/2010/wordprocessingShape" mc:Ignorable="w14 w15 w16se wp14">
+<w:numbering xmlns:wpc="http://schemas.microsoft.com/office/word/2010/wordprocessingCanvas" xmlns:cx="http://schemas.microsoft.com/office/drawing/2014/chartex" xmlns:cx1="http://schemas.microsoft.com/office/drawing/2015/9/8/chartex" xmlns:cx2="http://schemas.microsoft.com/office/drawing/2015/10/21/chartex" xmlns:cx3="http://schemas.microsoft.com/office/drawing/2016/5/9/chartex" xmlns:cx4="http://schemas.microsoft.com/office/drawing/2016/5/10/chartex" xmlns:cx5="http://schemas.microsoft.com/office/drawing/2016/5/11/chartex" xmlns:cx6="http://schemas.microsoft.com/office/drawing/2016/5/12/chartex" xmlns:cx7="http://schemas.microsoft.com/office/drawing/2016/5/13/chartex" xmlns:cx8="http://schemas.microsoft.com/office/drawing/2016/5/14/chartex" xmlns:mc="http://schemas.openxmlformats.org/markup-compatibility/2006" xmlns:o="urn:schemas-microsoft-com:office:office" xmlns:r="http://schemas.openxmlformats.org/officeDocument/2006/relationships" xmlns:m="http://schemas.openxmlformats.org/officeDocument/2006/math" xmlns:v="urn:schemas-microsoft-com:vml" xmlns:wp14="http://schemas.microsoft.com/office/word/2010/wordprocessingDrawing" xmlns:wp="http://schemas.openxmlformats.org/drawingml/2006/wordprocessingDrawing" xmlns:w10="urn:schemas-microsoft-com:office:word" xmlns:w="http://schemas.openxmlformats.org/wordprocessingml/2006/main" xmlns:w14="http://schemas.microsoft.com/office/word/2010/wordml" xmlns:w15="http://schemas.microsoft.com/office/word/2012/wordml" xmlns:w16se="http://schemas.microsoft.com/office/word/2015/wordml/symex" xmlns:wpg="http://schemas.microsoft.com/office/word/2010/wordprocessingGroup" xmlns:wpi="http://schemas.microsoft.com/office/word/2010/wordprocessingInk" xmlns:wne="http://schemas.microsoft.com/office/word/2006/wordml" xmlns:wps="http://schemas.microsoft.com/office/word/2010/wordprocessingShape" mc:Ignorable="w14 w15 w16se wp14">
   <w:abstractNum w:abstractNumId="0" w15:restartNumberingAfterBreak="0">
     <w:nsid w:val="43223362"/>
     <w:multiLevelType w:val="hybridMultilevel"/>

</xml_diff>

<commit_message>
Project Plan v2 - Added my part of Method
</commit_message>
<xml_diff>
--- a/Project Plan v2.docx
+++ b/Project Plan v2.docx
@@ -1,6 +1,6 @@
 
 <file path=word/document.xml><?xml version="1.0" encoding="utf-8"?>
-<w:document xmlns:wpc="http://schemas.microsoft.com/office/word/2010/wordprocessingCanvas" xmlns:cx="http://schemas.microsoft.com/office/drawing/2014/chartex" xmlns:cx1="http://schemas.microsoft.com/office/drawing/2015/9/8/chartex" xmlns:cx2="http://schemas.microsoft.com/office/drawing/2015/10/21/chartex" xmlns:cx3="http://schemas.microsoft.com/office/drawing/2016/5/9/chartex" xmlns:cx4="http://schemas.microsoft.com/office/drawing/2016/5/10/chartex" xmlns:cx5="http://schemas.microsoft.com/office/drawing/2016/5/11/chartex" xmlns:cx6="http://schemas.microsoft.com/office/drawing/2016/5/12/chartex" xmlns:cx7="http://schemas.microsoft.com/office/drawing/2016/5/13/chartex" xmlns:cx8="http://schemas.microsoft.com/office/drawing/2016/5/14/chartex" xmlns:mc="http://schemas.openxmlformats.org/markup-compatibility/2006" xmlns:o="urn:schemas-microsoft-com:office:office" xmlns:r="http://schemas.openxmlformats.org/officeDocument/2006/relationships" xmlns:m="http://schemas.openxmlformats.org/officeDocument/2006/math" xmlns:v="urn:schemas-microsoft-com:vml" xmlns:wp14="http://schemas.microsoft.com/office/word/2010/wordprocessingDrawing" xmlns:wp="http://schemas.openxmlformats.org/drawingml/2006/wordprocessingDrawing" xmlns:w10="urn:schemas-microsoft-com:office:word" xmlns:w="http://schemas.openxmlformats.org/wordprocessingml/2006/main" xmlns:w14="http://schemas.microsoft.com/office/word/2010/wordml" xmlns:w15="http://schemas.microsoft.com/office/word/2012/wordml" xmlns:w16se="http://schemas.microsoft.com/office/word/2015/wordml/symex" xmlns:wpg="http://schemas.microsoft.com/office/word/2010/wordprocessingGroup" xmlns:wpi="http://schemas.microsoft.com/office/word/2010/wordprocessingInk" xmlns:wne="http://schemas.microsoft.com/office/word/2006/wordml" xmlns:wps="http://schemas.microsoft.com/office/word/2010/wordprocessingShape" mc:Ignorable="w14 w15 w16se wp14">
+<w:document xmlns:wpc="http://schemas.microsoft.com/office/word/2010/wordprocessingCanvas" xmlns:cx="http://schemas.microsoft.com/office/drawing/2014/chartex" xmlns:cx1="http://schemas.microsoft.com/office/drawing/2015/9/8/chartex" xmlns:cx2="http://schemas.microsoft.com/office/drawing/2015/10/21/chartex" xmlns:cx3="http://schemas.microsoft.com/office/drawing/2016/5/9/chartex" xmlns:cx4="http://schemas.microsoft.com/office/drawing/2016/5/10/chartex" xmlns:cx5="http://schemas.microsoft.com/office/drawing/2016/5/11/chartex" xmlns:mc="http://schemas.openxmlformats.org/markup-compatibility/2006" xmlns:o="urn:schemas-microsoft-com:office:office" xmlns:r="http://schemas.openxmlformats.org/officeDocument/2006/relationships" xmlns:m="http://schemas.openxmlformats.org/officeDocument/2006/math" xmlns:v="urn:schemas-microsoft-com:vml" xmlns:wp14="http://schemas.microsoft.com/office/word/2010/wordprocessingDrawing" xmlns:wp="http://schemas.openxmlformats.org/drawingml/2006/wordprocessingDrawing" xmlns:w10="urn:schemas-microsoft-com:office:word" xmlns:w="http://schemas.openxmlformats.org/wordprocessingml/2006/main" xmlns:w14="http://schemas.microsoft.com/office/word/2010/wordml" xmlns:w15="http://schemas.microsoft.com/office/word/2012/wordml" xmlns:w16se="http://schemas.microsoft.com/office/word/2015/wordml/symex" xmlns:wpg="http://schemas.microsoft.com/office/word/2010/wordprocessingGroup" xmlns:wpi="http://schemas.microsoft.com/office/word/2010/wordprocessingInk" xmlns:wne="http://schemas.microsoft.com/office/word/2006/wordml" xmlns:wps="http://schemas.microsoft.com/office/word/2010/wordprocessingShape" mc:Ignorable="w14 w15 w16se wp14">
   <w:body>
     <w:p>
       <w:pPr>
@@ -471,12 +471,21 @@
                 <w:lang w:val="en-US"/>
               </w:rPr>
             </w:pPr>
-            <w:r>
-              <w:rPr>
-                <w:szCs w:val="24"/>
-                <w:lang w:val="en-US"/>
-              </w:rPr>
-              <w:t>Niclas Olsson</w:t>
+            <w:proofErr w:type="spellStart"/>
+            <w:r>
+              <w:rPr>
+                <w:szCs w:val="24"/>
+                <w:lang w:val="en-US"/>
+              </w:rPr>
+              <w:t>Niclas</w:t>
+            </w:r>
+            <w:proofErr w:type="spellEnd"/>
+            <w:r>
+              <w:rPr>
+                <w:szCs w:val="24"/>
+                <w:lang w:val="en-US"/>
+              </w:rPr>
+              <w:t xml:space="preserve"> Olsson</w:t>
             </w:r>
           </w:p>
         </w:tc>
@@ -817,13 +826,28 @@
           <w:i/>
           <w:lang w:val="en-US"/>
         </w:rPr>
-        <w:t>Grand Theft Auto</w:t>
-      </w:r>
-      <w:r>
-        <w:rPr>
-          <w:lang w:val="en-US"/>
-        </w:rPr>
-        <w:t>[1]</w:t>
+        <w:t xml:space="preserve">Grand Theft </w:t>
+      </w:r>
+      <w:proofErr w:type="gramStart"/>
+      <w:r>
+        <w:rPr>
+          <w:i/>
+          <w:lang w:val="en-US"/>
+        </w:rPr>
+        <w:t>Auto</w:t>
+      </w:r>
+      <w:r>
+        <w:rPr>
+          <w:lang w:val="en-US"/>
+        </w:rPr>
+        <w:t>[</w:t>
+      </w:r>
+      <w:proofErr w:type="gramEnd"/>
+      <w:r>
+        <w:rPr>
+          <w:lang w:val="en-US"/>
+        </w:rPr>
+        <w:t>1]</w:t>
       </w:r>
       <w:r>
         <w:rPr>
@@ -848,7 +872,23 @@
           <w:i/>
           <w:lang w:val="en-US"/>
         </w:rPr>
-        <w:t>Batman: Arkham City</w:t>
+        <w:t xml:space="preserve">Batman: </w:t>
+      </w:r>
+      <w:proofErr w:type="spellStart"/>
+      <w:r>
+        <w:rPr>
+          <w:i/>
+          <w:lang w:val="en-US"/>
+        </w:rPr>
+        <w:t>Arkham</w:t>
+      </w:r>
+      <w:proofErr w:type="spellEnd"/>
+      <w:r>
+        <w:rPr>
+          <w:i/>
+          <w:lang w:val="en-US"/>
+        </w:rPr>
+        <w:t xml:space="preserve"> City</w:t>
       </w:r>
       <w:r>
         <w:rPr>
@@ -946,14 +986,26 @@
         </w:rPr>
         <w:t xml:space="preserve"> </w:t>
       </w:r>
+      <w:proofErr w:type="gramStart"/>
       <w:r>
         <w:rPr>
           <w:i/>
           <w:szCs w:val="24"/>
           <w:lang w:val="en-US"/>
         </w:rPr>
-        <w:t>.kkrieger</w:t>
-      </w:r>
+        <w:t>.</w:t>
+      </w:r>
+      <w:proofErr w:type="spellStart"/>
+      <w:r>
+        <w:rPr>
+          <w:i/>
+          <w:szCs w:val="24"/>
+          <w:lang w:val="en-US"/>
+        </w:rPr>
+        <w:t>kkrieger</w:t>
+      </w:r>
+      <w:proofErr w:type="spellEnd"/>
+      <w:proofErr w:type="gramEnd"/>
       <w:r>
         <w:rPr>
           <w:szCs w:val="24"/>
@@ -1016,14 +1068,31 @@
           <w:szCs w:val="24"/>
           <w:lang w:val="en-US"/>
         </w:rPr>
-        <w:t>No man’s sky</w:t>
-      </w:r>
-      <w:r>
-        <w:rPr>
-          <w:szCs w:val="24"/>
-          <w:lang w:val="en-US"/>
-        </w:rPr>
-        <w:t>[4]</w:t>
+        <w:t xml:space="preserve">No man’s </w:t>
+      </w:r>
+      <w:proofErr w:type="gramStart"/>
+      <w:r>
+        <w:rPr>
+          <w:i/>
+          <w:szCs w:val="24"/>
+          <w:lang w:val="en-US"/>
+        </w:rPr>
+        <w:t>sky</w:t>
+      </w:r>
+      <w:r>
+        <w:rPr>
+          <w:szCs w:val="24"/>
+          <w:lang w:val="en-US"/>
+        </w:rPr>
+        <w:t>[</w:t>
+      </w:r>
+      <w:proofErr w:type="gramEnd"/>
+      <w:r>
+        <w:rPr>
+          <w:szCs w:val="24"/>
+          <w:lang w:val="en-US"/>
+        </w:rPr>
+        <w:t>4]</w:t>
       </w:r>
       <w:r>
         <w:rPr>
@@ -1045,21 +1114,71 @@
           <w:szCs w:val="24"/>
           <w:lang w:val="en-US"/>
         </w:rPr>
-        <w:t>There are many techniques to achieve PCG such as ray marching, squarified treemaps</w:t>
-      </w:r>
-      <w:r>
-        <w:rPr>
-          <w:szCs w:val="24"/>
-          <w:lang w:val="en-US"/>
-        </w:rPr>
-        <w:t>[5], P</w:t>
-      </w:r>
-      <w:r>
-        <w:rPr>
-          <w:szCs w:val="24"/>
-          <w:lang w:val="en-US"/>
-        </w:rPr>
-        <w:t>erlin noise</w:t>
+        <w:t xml:space="preserve">There are many techniques to achieve PCG such as ray marching, </w:t>
+      </w:r>
+      <w:proofErr w:type="spellStart"/>
+      <w:r>
+        <w:rPr>
+          <w:szCs w:val="24"/>
+          <w:lang w:val="en-US"/>
+        </w:rPr>
+        <w:t>squarified</w:t>
+      </w:r>
+      <w:proofErr w:type="spellEnd"/>
+      <w:r>
+        <w:rPr>
+          <w:szCs w:val="24"/>
+          <w:lang w:val="en-US"/>
+        </w:rPr>
+        <w:t xml:space="preserve"> </w:t>
+      </w:r>
+      <w:proofErr w:type="spellStart"/>
+      <w:proofErr w:type="gramStart"/>
+      <w:r>
+        <w:rPr>
+          <w:szCs w:val="24"/>
+          <w:lang w:val="en-US"/>
+        </w:rPr>
+        <w:t>treemaps</w:t>
+      </w:r>
+      <w:proofErr w:type="spellEnd"/>
+      <w:r>
+        <w:rPr>
+          <w:szCs w:val="24"/>
+          <w:lang w:val="en-US"/>
+        </w:rPr>
+        <w:t>[</w:t>
+      </w:r>
+      <w:proofErr w:type="gramEnd"/>
+      <w:r>
+        <w:rPr>
+          <w:szCs w:val="24"/>
+          <w:lang w:val="en-US"/>
+        </w:rPr>
+        <w:t xml:space="preserve">5], </w:t>
+      </w:r>
+      <w:proofErr w:type="spellStart"/>
+      <w:r>
+        <w:rPr>
+          <w:szCs w:val="24"/>
+          <w:lang w:val="en-US"/>
+        </w:rPr>
+        <w:t>P</w:t>
+      </w:r>
+      <w:r>
+        <w:rPr>
+          <w:szCs w:val="24"/>
+          <w:lang w:val="en-US"/>
+        </w:rPr>
+        <w:t>erlin</w:t>
+      </w:r>
+      <w:proofErr w:type="spellEnd"/>
+      <w:r>
+        <w:rPr>
+          <w:szCs w:val="24"/>
+          <w:lang w:val="en-US"/>
+        </w:rPr>
+        <w:t xml:space="preserve"> noise</w:t>
       </w:r>
       <w:r>
         <w:rPr>
@@ -1101,14 +1220,39 @@
           <w:szCs w:val="24"/>
           <w:lang w:val="en-US"/>
         </w:rPr>
-        <w:t>] and rule based subdivision[10] among others.</w:t>
-      </w:r>
-      <w:r>
-        <w:rPr>
-          <w:szCs w:val="24"/>
-          <w:lang w:val="en-US"/>
-        </w:rPr>
-        <w:t xml:space="preserve"> Based on our time constraints, we chose Perlin noise as our technique for procedural generation. In relation to the other techniques mentioned, Perlin noise is easy </w:t>
+        <w:t xml:space="preserve">] and rule based subdivision[10] among others. Based on our time constraints, we chose </w:t>
+      </w:r>
+      <w:proofErr w:type="spellStart"/>
+      <w:r>
+        <w:rPr>
+          <w:szCs w:val="24"/>
+          <w:lang w:val="en-US"/>
+        </w:rPr>
+        <w:t>Perlin</w:t>
+      </w:r>
+      <w:proofErr w:type="spellEnd"/>
+      <w:r>
+        <w:rPr>
+          <w:szCs w:val="24"/>
+          <w:lang w:val="en-US"/>
+        </w:rPr>
+        <w:t xml:space="preserve"> noise as our technique for procedural generation. In relation to the other techniques mentioned, </w:t>
+      </w:r>
+      <w:proofErr w:type="spellStart"/>
+      <w:r>
+        <w:rPr>
+          <w:szCs w:val="24"/>
+          <w:lang w:val="en-US"/>
+        </w:rPr>
+        <w:t>Perlin</w:t>
+      </w:r>
+      <w:proofErr w:type="spellEnd"/>
+      <w:r>
+        <w:rPr>
+          <w:szCs w:val="24"/>
+          <w:lang w:val="en-US"/>
+        </w:rPr>
+        <w:t xml:space="preserve"> noise is easy </w:t>
       </w:r>
       <w:r>
         <w:rPr>
@@ -1131,8 +1275,6 @@
         </w:rPr>
         <w:t>.</w:t>
       </w:r>
-      <w:bookmarkStart w:id="0" w:name="_GoBack"/>
-      <w:bookmarkEnd w:id="0"/>
     </w:p>
     <w:p>
       <w:pPr>
@@ -1165,7 +1307,21 @@
         <w:rPr>
           <w:lang w:val="en-US"/>
         </w:rPr>
-        <w:t>This work aims to explore the possibility of using Perlin noise to procedurally generate a city that can be used in games. By conducting a user study, we will investigate whether the resulting city is considered believable in a game setting.</w:t>
+        <w:t xml:space="preserve">This work aims to explore the possibility of using </w:t>
+      </w:r>
+      <w:proofErr w:type="spellStart"/>
+      <w:r>
+        <w:rPr>
+          <w:lang w:val="en-US"/>
+        </w:rPr>
+        <w:t>Perlin</w:t>
+      </w:r>
+      <w:proofErr w:type="spellEnd"/>
+      <w:r>
+        <w:rPr>
+          <w:lang w:val="en-US"/>
+        </w:rPr>
+        <w:t xml:space="preserve"> noise to procedurally generate a city that can be used in games. By conducting a user study, we will investigate whether the resulting city is considered believable in a game setting.</w:t>
       </w:r>
     </w:p>
     <w:p>
@@ -1196,7 +1352,21 @@
         <w:rPr>
           <w:lang w:val="en-US"/>
         </w:rPr>
-        <w:t>Implement a method for procedurally generating cities using Perlin noise.</w:t>
+        <w:t xml:space="preserve">Implement a method for procedurally generating cities using </w:t>
+      </w:r>
+      <w:proofErr w:type="spellStart"/>
+      <w:r>
+        <w:rPr>
+          <w:lang w:val="en-US"/>
+        </w:rPr>
+        <w:t>Perlin</w:t>
+      </w:r>
+      <w:proofErr w:type="spellEnd"/>
+      <w:r>
+        <w:rPr>
+          <w:lang w:val="en-US"/>
+        </w:rPr>
+        <w:t xml:space="preserve"> noise.</w:t>
       </w:r>
     </w:p>
     <w:p>
@@ -1291,7 +1461,23 @@
           <w:lang w:val="en-US"/>
         </w:rPr>
         <w:br/>
-        <w:t xml:space="preserve">Can Perlin noise be used in a hierarchical manner to procedurally </w:t>
+        <w:t xml:space="preserve">Can </w:t>
+      </w:r>
+      <w:proofErr w:type="spellStart"/>
+      <w:r>
+        <w:rPr>
+          <w:szCs w:val="24"/>
+          <w:lang w:val="en-US"/>
+        </w:rPr>
+        <w:t>Perlin</w:t>
+      </w:r>
+      <w:proofErr w:type="spellEnd"/>
+      <w:r>
+        <w:rPr>
+          <w:szCs w:val="24"/>
+          <w:lang w:val="en-US"/>
+        </w:rPr>
+        <w:t xml:space="preserve"> noise be used in a hierarchical manner to procedurally </w:t>
       </w:r>
       <w:r>
         <w:rPr>
@@ -1323,43 +1509,397 @@
     </w:p>
     <w:p>
       <w:pPr>
+        <w:rPr>
+          <w:szCs w:val="24"/>
+          <w:lang w:val="en-US"/>
+        </w:rPr>
+      </w:pPr>
+      <w:r>
+        <w:rPr>
+          <w:szCs w:val="24"/>
+          <w:lang w:val="en-US"/>
+        </w:rPr>
+        <w:t xml:space="preserve">The method used to answer the research question is an implementation procedurally generating a city using </w:t>
+      </w:r>
+      <w:proofErr w:type="spellStart"/>
+      <w:r>
+        <w:rPr>
+          <w:szCs w:val="24"/>
+          <w:lang w:val="en-US"/>
+        </w:rPr>
+        <w:t>Perlin</w:t>
+      </w:r>
+      <w:proofErr w:type="spellEnd"/>
+      <w:r>
+        <w:rPr>
+          <w:szCs w:val="24"/>
+          <w:lang w:val="en-US"/>
+        </w:rPr>
+        <w:t xml:space="preserve"> noise in a hierarchical manner. The city will be visualized in 3D, on a flat terrain and will be the shape of a square, like a cross section of a bigger city. To examine the viability of the cities generated a user study will be conducted.</w:t>
+      </w:r>
+    </w:p>
+    <w:p>
+      <w:pPr>
         <w:pStyle w:val="Rubrik2"/>
         <w:rPr>
-          <w:lang w:val="en-US"/>
-        </w:rPr>
-      </w:pPr>
-      <w:r>
-        <w:rPr>
-          <w:lang w:val="en-US"/>
-        </w:rPr>
-        <w:t>4.1 Constraints</w:t>
-      </w:r>
+          <w:color w:val="FF0000"/>
+          <w:lang w:val="en-US"/>
+        </w:rPr>
+      </w:pPr>
+      <w:r>
+        <w:rPr>
+          <w:lang w:val="en-US"/>
+        </w:rPr>
+        <w:t>4.1</w:t>
+      </w:r>
+      <w:r>
+        <w:rPr>
+          <w:lang w:val="en-US"/>
+        </w:rPr>
+        <w:t xml:space="preserve"> </w:t>
+      </w:r>
+      <w:r>
+        <w:rPr>
+          <w:lang w:val="en-US"/>
+        </w:rPr>
+        <w:t xml:space="preserve">Implementation plan </w:t>
+      </w:r>
+    </w:p>
+    <w:p>
+      <w:pPr>
+        <w:rPr>
+          <w:lang w:val="en-US"/>
+        </w:rPr>
+      </w:pPr>
+      <w:r>
+        <w:rPr>
+          <w:lang w:val="en-US"/>
+        </w:rPr>
+        <w:t xml:space="preserve">To generate a city viable to use in games, three different generation stages have been recognized: Districts, Roads along with blocks and individual houses. All three stages will be procedurally generated with </w:t>
+      </w:r>
+      <w:proofErr w:type="spellStart"/>
+      <w:r>
+        <w:rPr>
+          <w:lang w:val="en-US"/>
+        </w:rPr>
+        <w:t>Perlin</w:t>
+      </w:r>
+      <w:proofErr w:type="spellEnd"/>
+      <w:r>
+        <w:rPr>
+          <w:lang w:val="en-US"/>
+        </w:rPr>
+        <w:t xml:space="preserve"> noise in the following order: Districts, roads with blocks and lastly houses. Four different variables will be controlled by the user.</w:t>
+      </w:r>
+    </w:p>
+    <w:p>
+      <w:pPr>
+        <w:pStyle w:val="Liststycke"/>
+        <w:numPr>
+          <w:ilvl w:val="0"/>
+          <w:numId w:val="1"/>
+        </w:numPr>
+        <w:rPr>
+          <w:lang w:val="en-US"/>
+        </w:rPr>
+      </w:pPr>
+      <w:r>
+        <w:rPr>
+          <w:lang w:val="en-US"/>
+        </w:rPr>
+        <w:t>Seed</w:t>
+      </w:r>
+    </w:p>
+    <w:p>
+      <w:pPr>
+        <w:pStyle w:val="Liststycke"/>
+        <w:numPr>
+          <w:ilvl w:val="0"/>
+          <w:numId w:val="1"/>
+        </w:numPr>
+        <w:rPr>
+          <w:lang w:val="en-US"/>
+        </w:rPr>
+      </w:pPr>
+      <w:r>
+        <w:rPr>
+          <w:lang w:val="en-US"/>
+        </w:rPr>
+        <w:t>House minimum height</w:t>
+      </w:r>
+    </w:p>
+    <w:p>
+      <w:pPr>
+        <w:pStyle w:val="Liststycke"/>
+        <w:numPr>
+          <w:ilvl w:val="0"/>
+          <w:numId w:val="1"/>
+        </w:numPr>
+        <w:rPr>
+          <w:lang w:val="en-US"/>
+        </w:rPr>
+      </w:pPr>
+      <w:r>
+        <w:rPr>
+          <w:lang w:val="en-US"/>
+        </w:rPr>
+        <w:t>House maximum height</w:t>
+      </w:r>
+    </w:p>
+    <w:p>
+      <w:pPr>
+        <w:pStyle w:val="Liststycke"/>
+        <w:numPr>
+          <w:ilvl w:val="0"/>
+          <w:numId w:val="1"/>
+        </w:numPr>
+        <w:rPr>
+          <w:lang w:val="en-US"/>
+        </w:rPr>
+      </w:pPr>
+      <w:r>
+        <w:rPr>
+          <w:lang w:val="en-US"/>
+        </w:rPr>
+        <w:t>Size of the blocks (this naturally also effects the number of roads)</w:t>
+      </w:r>
+    </w:p>
+    <w:p>
+      <w:pPr>
+        <w:rPr>
+          <w:lang w:val="en-US"/>
+        </w:rPr>
+      </w:pPr>
+      <w:r>
+        <w:rPr>
+          <w:lang w:val="en-US"/>
+        </w:rPr>
+        <w:t xml:space="preserve">The three last variables are connected to specific districts. This means that three districts, with three variables each, the user can control nine different variables controlling the city generation plus the seed. The seed is a string of characters. The seed will change how the city is generated. This is needed so the user can generate several cities with the same district parameters but different seeds. The seed also makes the generation deterministic meaning that the exact same city can be generated if all the parameters are </w:t>
+      </w:r>
+      <w:r>
+        <w:rPr>
+          <w:lang w:val="en-US"/>
+        </w:rPr>
+        <w:t>entered</w:t>
+      </w:r>
+      <w:r>
+        <w:rPr>
+          <w:lang w:val="en-US"/>
+        </w:rPr>
+        <w:t xml:space="preserve">. </w:t>
+      </w:r>
+      <w:bookmarkStart w:id="0" w:name="_GoBack"/>
+      <w:bookmarkEnd w:id="0"/>
     </w:p>
     <w:p>
       <w:pPr>
         <w:pStyle w:val="Rubrik2"/>
         <w:rPr>
+          <w:lang w:val="en-US"/>
+        </w:rPr>
+      </w:pPr>
+      <w:r>
+        <w:rPr>
+          <w:lang w:val="en-US"/>
+        </w:rPr>
+        <w:t>4.2 Constraints</w:t>
+      </w:r>
+    </w:p>
+    <w:p>
+      <w:pPr>
+        <w:pStyle w:val="Liststycke"/>
+        <w:numPr>
+          <w:ilvl w:val="0"/>
+          <w:numId w:val="4"/>
+        </w:numPr>
+        <w:rPr>
+          <w:szCs w:val="24"/>
+          <w:lang w:val="en-US"/>
+        </w:rPr>
+      </w:pPr>
+      <w:r>
+        <w:rPr>
+          <w:szCs w:val="24"/>
+          <w:lang w:val="en-US"/>
+        </w:rPr>
+        <w:t>Only 3 different districts will be supported</w:t>
+      </w:r>
+    </w:p>
+    <w:p>
+      <w:pPr>
+        <w:pStyle w:val="Liststycke"/>
+        <w:numPr>
+          <w:ilvl w:val="0"/>
+          <w:numId w:val="4"/>
+        </w:numPr>
+        <w:rPr>
+          <w:szCs w:val="24"/>
+          <w:lang w:val="en-US"/>
+        </w:rPr>
+      </w:pPr>
+      <w:r>
+        <w:rPr>
+          <w:szCs w:val="24"/>
+          <w:lang w:val="en-US"/>
+        </w:rPr>
+        <w:t>The user interface is restricted to 3 different parameters</w:t>
+      </w:r>
+    </w:p>
+    <w:p>
+      <w:pPr>
+        <w:pStyle w:val="Liststycke"/>
+        <w:numPr>
+          <w:ilvl w:val="0"/>
+          <w:numId w:val="4"/>
+        </w:numPr>
+        <w:rPr>
+          <w:szCs w:val="24"/>
+          <w:lang w:val="en-US"/>
+        </w:rPr>
+      </w:pPr>
+      <w:r>
+        <w:rPr>
+          <w:szCs w:val="24"/>
+          <w:lang w:val="en-US"/>
+        </w:rPr>
+        <w:t>The city edges will not be realistic (</w:t>
+      </w:r>
+      <w:proofErr w:type="spellStart"/>
+      <w:r>
+        <w:rPr>
+          <w:szCs w:val="24"/>
+          <w:lang w:val="en-US"/>
+        </w:rPr>
+        <w:t>i.e</w:t>
+      </w:r>
+      <w:proofErr w:type="spellEnd"/>
+      <w:r>
+        <w:rPr>
+          <w:szCs w:val="24"/>
+          <w:lang w:val="en-US"/>
+        </w:rPr>
+        <w:t xml:space="preserve"> no smaller roads or villages at the edge of the city)</w:t>
+      </w:r>
+    </w:p>
+    <w:p>
+      <w:pPr>
+        <w:pStyle w:val="Liststycke"/>
+        <w:numPr>
+          <w:ilvl w:val="0"/>
+          <w:numId w:val="4"/>
+        </w:numPr>
+        <w:rPr>
+          <w:szCs w:val="24"/>
+          <w:lang w:val="en-US"/>
+        </w:rPr>
+      </w:pPr>
+      <w:r>
+        <w:rPr>
+          <w:szCs w:val="24"/>
+          <w:lang w:val="en-US"/>
+        </w:rPr>
+        <w:t>Do not implement optimizing techniques for the rendering pipeline.</w:t>
+      </w:r>
+    </w:p>
+    <w:p>
+      <w:pPr>
+        <w:pStyle w:val="Liststycke"/>
+        <w:numPr>
+          <w:ilvl w:val="0"/>
+          <w:numId w:val="4"/>
+        </w:numPr>
+        <w:rPr>
+          <w:szCs w:val="24"/>
+          <w:lang w:val="en-US"/>
+        </w:rPr>
+      </w:pPr>
+      <w:r>
+        <w:rPr>
+          <w:szCs w:val="24"/>
+          <w:lang w:val="en-US"/>
+        </w:rPr>
+        <w:t>Limit content generation to the city (i.e. no terrain generation etc.).</w:t>
+      </w:r>
+    </w:p>
+    <w:p>
+      <w:pPr>
+        <w:pStyle w:val="Liststycke"/>
+        <w:numPr>
+          <w:ilvl w:val="0"/>
+          <w:numId w:val="4"/>
+        </w:numPr>
+        <w:rPr>
+          <w:szCs w:val="24"/>
+          <w:lang w:val="en-US"/>
+        </w:rPr>
+      </w:pPr>
+      <w:r>
+        <w:rPr>
+          <w:szCs w:val="24"/>
+          <w:lang w:val="en-US"/>
+        </w:rPr>
+        <w:t>Do not implement property generation (i.e. no cars or street signs etc.)</w:t>
+      </w:r>
+    </w:p>
+    <w:p>
+      <w:pPr>
+        <w:pStyle w:val="Rubrik2"/>
+        <w:rPr>
+          <w:lang w:val="en-US"/>
+        </w:rPr>
+      </w:pPr>
+      <w:r>
+        <w:rPr>
+          <w:lang w:val="en-US"/>
+        </w:rPr>
+        <w:t>4.3 Experiment design</w:t>
+      </w:r>
+    </w:p>
+    <w:p>
+      <w:pPr>
+        <w:rPr>
+          <w:lang w:val="en-US"/>
+        </w:rPr>
+      </w:pPr>
+      <w:r>
+        <w:rPr>
+          <w:lang w:val="en-US"/>
+        </w:rPr>
+        <w:t>Testing implementation 5? Times</w:t>
+      </w:r>
+      <w:r>
+        <w:rPr>
+          <w:lang w:val="en-US"/>
+        </w:rPr>
+        <w:t>, answer questionnaire.</w:t>
+      </w:r>
+    </w:p>
+    <w:p>
+      <w:pPr>
+        <w:pStyle w:val="Rubrik2"/>
+        <w:rPr>
+          <w:lang w:val="en-US"/>
+        </w:rPr>
+      </w:pPr>
+      <w:r>
+        <w:rPr>
+          <w:lang w:val="en-US"/>
+        </w:rPr>
+        <w:t>4.4 Viability</w:t>
+      </w:r>
+    </w:p>
+    <w:p>
+      <w:pPr>
+        <w:rPr>
+          <w:lang w:val="en-US"/>
+        </w:rPr>
+      </w:pPr>
+      <w:r>
+        <w:rPr>
           <w:color w:val="FF0000"/>
           <w:lang w:val="en-US"/>
         </w:rPr>
-      </w:pPr>
-      <w:r>
-        <w:rPr>
-          <w:lang w:val="en-US"/>
-        </w:rPr>
-        <w:t>4.2</w:t>
-      </w:r>
-      <w:r>
-        <w:rPr>
-          <w:lang w:val="en-US"/>
-        </w:rPr>
-        <w:t xml:space="preserve"> </w:t>
-      </w:r>
-      <w:r>
-        <w:rPr>
-          <w:lang w:val="en-US"/>
-        </w:rPr>
-        <w:t xml:space="preserve">Implementation plan </w:t>
+        <w:t>District, Roads, Houses, City</w:t>
       </w:r>
     </w:p>
     <w:p>
@@ -1373,67 +1913,7 @@
         <w:rPr>
           <w:lang w:val="en-US"/>
         </w:rPr>
-        <w:t>4.3 Experiment design</w:t>
-      </w:r>
-    </w:p>
-    <w:p>
-      <w:pPr>
-        <w:rPr>
-          <w:lang w:val="en-US"/>
-        </w:rPr>
-      </w:pPr>
-      <w:r>
-        <w:rPr>
-          <w:lang w:val="en-US"/>
-        </w:rPr>
-        <w:t>Testing implementation 5? Times</w:t>
-      </w:r>
-      <w:r>
-        <w:rPr>
-          <w:lang w:val="en-US"/>
-        </w:rPr>
-        <w:t>, answer questionnaire.</w:t>
-      </w:r>
-    </w:p>
-    <w:p>
-      <w:pPr>
-        <w:pStyle w:val="Rubrik2"/>
-        <w:rPr>
-          <w:lang w:val="en-US"/>
-        </w:rPr>
-      </w:pPr>
-      <w:r>
-        <w:rPr>
-          <w:lang w:val="en-US"/>
-        </w:rPr>
-        <w:t>4.4 Viability</w:t>
-      </w:r>
-    </w:p>
-    <w:p>
-      <w:pPr>
-        <w:rPr>
-          <w:lang w:val="en-US"/>
-        </w:rPr>
-      </w:pPr>
-      <w:r>
-        <w:rPr>
-          <w:color w:val="FF0000"/>
-          <w:lang w:val="en-US"/>
-        </w:rPr>
-        <w:t>District, Roads, Houses, City</w:t>
-      </w:r>
-    </w:p>
-    <w:p>
-      <w:pPr>
-        <w:pStyle w:val="Rubrik2"/>
-        <w:rPr>
-          <w:lang w:val="en-US"/>
-        </w:rPr>
-      </w:pPr>
-      <w:r>
-        <w:rPr>
-          <w:lang w:val="en-US"/>
-        </w:rPr>
+        <w:lastRenderedPageBreak/>
         <w:t>4.5 Data Collection</w:t>
       </w:r>
     </w:p>
@@ -1447,7 +1927,21 @@
         <w:rPr>
           <w:lang w:val="en-US"/>
         </w:rPr>
-        <w:t>Experiment Questionnaire, loading times, ram/vram?</w:t>
+        <w:t>Experiment Questionnaire, loading times, ram/</w:t>
+      </w:r>
+      <w:proofErr w:type="spellStart"/>
+      <w:r>
+        <w:rPr>
+          <w:lang w:val="en-US"/>
+        </w:rPr>
+        <w:t>vram</w:t>
+      </w:r>
+      <w:proofErr w:type="spellEnd"/>
+      <w:r>
+        <w:rPr>
+          <w:lang w:val="en-US"/>
+        </w:rPr>
+        <w:t>?</w:t>
       </w:r>
     </w:p>
     <w:p>
@@ -1486,7 +1980,23 @@
           <w:szCs w:val="24"/>
           <w:lang w:val="en-US"/>
         </w:rPr>
-        <w:t xml:space="preserve">With Perlin noise a city will be generated. With the </w:t>
+        <w:t xml:space="preserve">With </w:t>
+      </w:r>
+      <w:proofErr w:type="spellStart"/>
+      <w:r>
+        <w:rPr>
+          <w:szCs w:val="24"/>
+          <w:lang w:val="en-US"/>
+        </w:rPr>
+        <w:t>Perlin</w:t>
+      </w:r>
+      <w:proofErr w:type="spellEnd"/>
+      <w:r>
+        <w:rPr>
+          <w:szCs w:val="24"/>
+          <w:lang w:val="en-US"/>
+        </w:rPr>
+        <w:t xml:space="preserve"> noise a city will be generated. With the </w:t>
       </w:r>
       <w:r>
         <w:rPr>
@@ -1551,7 +2061,6 @@
           <w:szCs w:val="24"/>
           <w:lang w:eastAsia="sv-SE"/>
         </w:rPr>
-        <w:lastRenderedPageBreak/>
         <w:drawing>
           <wp:inline distT="0" distB="0" distL="0" distR="0" wp14:anchorId="3B70262E" wp14:editId="5875983D">
             <wp:extent cx="5628048" cy="3829050"/>
@@ -1894,6 +2403,7 @@
           <w:szCs w:val="24"/>
           <w:lang w:val="en-US"/>
         </w:rPr>
+        <w:lastRenderedPageBreak/>
         <w:t xml:space="preserve">Analyzing data </w:t>
       </w:r>
       <w:r>
@@ -2115,7 +2625,6 @@
                 <w:szCs w:val="24"/>
                 <w:lang w:val="en-US"/>
               </w:rPr>
-              <w:lastRenderedPageBreak/>
               <w:t>Procedurally generating a city is difficult and consumes too much time.</w:t>
             </w:r>
           </w:p>
@@ -2370,7 +2879,25 @@
                 <w:szCs w:val="24"/>
                 <w:lang w:val="en-US"/>
               </w:rPr>
-              <w:t>Make sure all work is on several hard drives. Use git as source control.</w:t>
+              <w:t xml:space="preserve">Make sure all work is on several hard drives. Use </w:t>
+            </w:r>
+            <w:proofErr w:type="spellStart"/>
+            <w:r>
+              <w:rPr>
+                <w:rFonts w:asciiTheme="majorHAnsi" w:hAnsiTheme="majorHAnsi"/>
+                <w:szCs w:val="24"/>
+                <w:lang w:val="en-US"/>
+              </w:rPr>
+              <w:t>git</w:t>
+            </w:r>
+            <w:proofErr w:type="spellEnd"/>
+            <w:r>
+              <w:rPr>
+                <w:rFonts w:asciiTheme="majorHAnsi" w:hAnsiTheme="majorHAnsi"/>
+                <w:szCs w:val="24"/>
+                <w:lang w:val="en-US"/>
+              </w:rPr>
+              <w:t xml:space="preserve"> as source control.</w:t>
             </w:r>
           </w:p>
         </w:tc>
@@ -2607,7 +3134,7 @@
 </file>
 
 <file path=word/numbering.xml><?xml version="1.0" encoding="utf-8"?>
-<w:numbering xmlns:wpc="http://schemas.microsoft.com/office/word/2010/wordprocessingCanvas" xmlns:cx="http://schemas.microsoft.com/office/drawing/2014/chartex" xmlns:cx1="http://schemas.microsoft.com/office/drawing/2015/9/8/chartex" xmlns:cx2="http://schemas.microsoft.com/office/drawing/2015/10/21/chartex" xmlns:cx3="http://schemas.microsoft.com/office/drawing/2016/5/9/chartex" xmlns:cx4="http://schemas.microsoft.com/office/drawing/2016/5/10/chartex" xmlns:cx5="http://schemas.microsoft.com/office/drawing/2016/5/11/chartex" xmlns:cx6="http://schemas.microsoft.com/office/drawing/2016/5/12/chartex" xmlns:cx7="http://schemas.microsoft.com/office/drawing/2016/5/13/chartex" xmlns:cx8="http://schemas.microsoft.com/office/drawing/2016/5/14/chartex" xmlns:mc="http://schemas.openxmlformats.org/markup-compatibility/2006" xmlns:o="urn:schemas-microsoft-com:office:office" xmlns:r="http://schemas.openxmlformats.org/officeDocument/2006/relationships" xmlns:m="http://schemas.openxmlformats.org/officeDocument/2006/math" xmlns:v="urn:schemas-microsoft-com:vml" xmlns:wp14="http://schemas.microsoft.com/office/word/2010/wordprocessingDrawing" xmlns:wp="http://schemas.openxmlformats.org/drawingml/2006/wordprocessingDrawing" xmlns:w10="urn:schemas-microsoft-com:office:word" xmlns:w="http://schemas.openxmlformats.org/wordprocessingml/2006/main" xmlns:w14="http://schemas.microsoft.com/office/word/2010/wordml" xmlns:w15="http://schemas.microsoft.com/office/word/2012/wordml" xmlns:w16se="http://schemas.microsoft.com/office/word/2015/wordml/symex" xmlns:wpg="http://schemas.microsoft.com/office/word/2010/wordprocessingGroup" xmlns:wpi="http://schemas.microsoft.com/office/word/2010/wordprocessingInk" xmlns:wne="http://schemas.microsoft.com/office/word/2006/wordml" xmlns:wps="http://schemas.microsoft.com/office/word/2010/wordprocessingShape" mc:Ignorable="w14 w15 w16se wp14">
+<w:numbering xmlns:wpc="http://schemas.microsoft.com/office/word/2010/wordprocessingCanvas" xmlns:cx="http://schemas.microsoft.com/office/drawing/2014/chartex" xmlns:cx1="http://schemas.microsoft.com/office/drawing/2015/9/8/chartex" xmlns:cx2="http://schemas.microsoft.com/office/drawing/2015/10/21/chartex" xmlns:cx3="http://schemas.microsoft.com/office/drawing/2016/5/9/chartex" xmlns:cx4="http://schemas.microsoft.com/office/drawing/2016/5/10/chartex" xmlns:cx5="http://schemas.microsoft.com/office/drawing/2016/5/11/chartex" xmlns:mc="http://schemas.openxmlformats.org/markup-compatibility/2006" xmlns:o="urn:schemas-microsoft-com:office:office" xmlns:r="http://schemas.openxmlformats.org/officeDocument/2006/relationships" xmlns:m="http://schemas.openxmlformats.org/officeDocument/2006/math" xmlns:v="urn:schemas-microsoft-com:vml" xmlns:wp14="http://schemas.microsoft.com/office/word/2010/wordprocessingDrawing" xmlns:wp="http://schemas.openxmlformats.org/drawingml/2006/wordprocessingDrawing" xmlns:w10="urn:schemas-microsoft-com:office:word" xmlns:w="http://schemas.openxmlformats.org/wordprocessingml/2006/main" xmlns:w14="http://schemas.microsoft.com/office/word/2010/wordml" xmlns:w15="http://schemas.microsoft.com/office/word/2012/wordml" xmlns:w16se="http://schemas.microsoft.com/office/word/2015/wordml/symex" xmlns:wpg="http://schemas.microsoft.com/office/word/2010/wordprocessingGroup" xmlns:wpi="http://schemas.microsoft.com/office/word/2010/wordprocessingInk" xmlns:wne="http://schemas.microsoft.com/office/word/2006/wordml" xmlns:wps="http://schemas.microsoft.com/office/word/2010/wordprocessingShape" mc:Ignorable="w14 w15 w16se wp14">
   <w:abstractNum w:abstractNumId="0" w15:restartNumberingAfterBreak="0">
     <w:nsid w:val="43223362"/>
     <w:multiLevelType w:val="hybridMultilevel"/>

</xml_diff>

<commit_message>
Project Plan v2 - fixed tiny fail
</commit_message>
<xml_diff>
--- a/Project Plan v2.docx
+++ b/Project Plan v2.docx
@@ -1674,22 +1674,8 @@
         <w:rPr>
           <w:lang w:val="en-US"/>
         </w:rPr>
-        <w:t xml:space="preserve">The three last variables are connected to specific districts. This means that three districts, with three variables each, the user can control nine different variables controlling the city generation plus the seed. The seed is a string of characters. The seed will change how the city is generated. This is needed so the user can generate several cities with the same district parameters but different seeds. The seed also makes the generation deterministic meaning that the exact same city can be generated if all the parameters are </w:t>
-      </w:r>
-      <w:r>
-        <w:rPr>
-          <w:lang w:val="en-US"/>
-        </w:rPr>
-        <w:t>entered</w:t>
-      </w:r>
-      <w:r>
-        <w:rPr>
-          <w:lang w:val="en-US"/>
-        </w:rPr>
-        <w:t xml:space="preserve">. </w:t>
-      </w:r>
-      <w:bookmarkStart w:id="0" w:name="_GoBack"/>
-      <w:bookmarkEnd w:id="0"/>
+        <w:t xml:space="preserve">The three last variables are connected to specific districts. This means that three districts, with three variables each, the user can control nine different variables controlling the city generation plus the seed. The seed is a string of characters. The seed will change how the city is generated. This is needed so the user can generate several cities with the same district parameters but different seeds. The seed also makes the generation deterministic meaning that the exact same city can be generated if all the parameters are entered. </w:t>
+      </w:r>
     </w:p>
     <w:p>
       <w:pPr>
@@ -1742,7 +1728,23 @@
           <w:szCs w:val="24"/>
           <w:lang w:val="en-US"/>
         </w:rPr>
-        <w:t>The user interface is restricted to 3 different parameters</w:t>
+        <w:t>The u</w:t>
+      </w:r>
+      <w:r>
+        <w:rPr>
+          <w:szCs w:val="24"/>
+          <w:lang w:val="en-US"/>
+        </w:rPr>
+        <w:t>ser interface is restricted to 4</w:t>
+      </w:r>
+      <w:bookmarkStart w:id="0" w:name="_GoBack"/>
+      <w:bookmarkEnd w:id="0"/>
+      <w:r>
+        <w:rPr>
+          <w:szCs w:val="24"/>
+          <w:lang w:val="en-US"/>
+        </w:rPr>
+        <w:t xml:space="preserve"> different parameters</w:t>
       </w:r>
     </w:p>
     <w:p>

</xml_diff>

<commit_message>
Project Plan v2 - Added Experiment design, Viability and Data collection
</commit_message>
<xml_diff>
--- a/Project Plan v2.docx
+++ b/Project Plan v2.docx
@@ -1,6 +1,6 @@
 
 <file path=word/document.xml><?xml version="1.0" encoding="utf-8"?>
-<w:document xmlns:wpc="http://schemas.microsoft.com/office/word/2010/wordprocessingCanvas" xmlns:cx="http://schemas.microsoft.com/office/drawing/2014/chartex" xmlns:cx1="http://schemas.microsoft.com/office/drawing/2015/9/8/chartex" xmlns:cx2="http://schemas.microsoft.com/office/drawing/2015/10/21/chartex" xmlns:cx3="http://schemas.microsoft.com/office/drawing/2016/5/9/chartex" xmlns:cx4="http://schemas.microsoft.com/office/drawing/2016/5/10/chartex" xmlns:cx5="http://schemas.microsoft.com/office/drawing/2016/5/11/chartex" xmlns:mc="http://schemas.openxmlformats.org/markup-compatibility/2006" xmlns:o="urn:schemas-microsoft-com:office:office" xmlns:r="http://schemas.openxmlformats.org/officeDocument/2006/relationships" xmlns:m="http://schemas.openxmlformats.org/officeDocument/2006/math" xmlns:v="urn:schemas-microsoft-com:vml" xmlns:wp14="http://schemas.microsoft.com/office/word/2010/wordprocessingDrawing" xmlns:wp="http://schemas.openxmlformats.org/drawingml/2006/wordprocessingDrawing" xmlns:w10="urn:schemas-microsoft-com:office:word" xmlns:w="http://schemas.openxmlformats.org/wordprocessingml/2006/main" xmlns:w14="http://schemas.microsoft.com/office/word/2010/wordml" xmlns:w15="http://schemas.microsoft.com/office/word/2012/wordml" xmlns:w16se="http://schemas.microsoft.com/office/word/2015/wordml/symex" xmlns:wpg="http://schemas.microsoft.com/office/word/2010/wordprocessingGroup" xmlns:wpi="http://schemas.microsoft.com/office/word/2010/wordprocessingInk" xmlns:wne="http://schemas.microsoft.com/office/word/2006/wordml" xmlns:wps="http://schemas.microsoft.com/office/word/2010/wordprocessingShape" mc:Ignorable="w14 w15 w16se wp14">
+<w:document xmlns:wpc="http://schemas.microsoft.com/office/word/2010/wordprocessingCanvas" xmlns:cx="http://schemas.microsoft.com/office/drawing/2014/chartex" xmlns:cx1="http://schemas.microsoft.com/office/drawing/2015/9/8/chartex" xmlns:cx2="http://schemas.microsoft.com/office/drawing/2015/10/21/chartex" xmlns:cx3="http://schemas.microsoft.com/office/drawing/2016/5/9/chartex" xmlns:cx4="http://schemas.microsoft.com/office/drawing/2016/5/10/chartex" xmlns:cx5="http://schemas.microsoft.com/office/drawing/2016/5/11/chartex" xmlns:cx6="http://schemas.microsoft.com/office/drawing/2016/5/12/chartex" xmlns:cx7="http://schemas.microsoft.com/office/drawing/2016/5/13/chartex" xmlns:cx8="http://schemas.microsoft.com/office/drawing/2016/5/14/chartex" xmlns:mc="http://schemas.openxmlformats.org/markup-compatibility/2006" xmlns:o="urn:schemas-microsoft-com:office:office" xmlns:r="http://schemas.openxmlformats.org/officeDocument/2006/relationships" xmlns:m="http://schemas.openxmlformats.org/officeDocument/2006/math" xmlns:v="urn:schemas-microsoft-com:vml" xmlns:wp14="http://schemas.microsoft.com/office/word/2010/wordprocessingDrawing" xmlns:wp="http://schemas.openxmlformats.org/drawingml/2006/wordprocessingDrawing" xmlns:w10="urn:schemas-microsoft-com:office:word" xmlns:w="http://schemas.openxmlformats.org/wordprocessingml/2006/main" xmlns:w14="http://schemas.microsoft.com/office/word/2010/wordml" xmlns:w15="http://schemas.microsoft.com/office/word/2012/wordml" xmlns:w16se="http://schemas.microsoft.com/office/word/2015/wordml/symex" xmlns:wpg="http://schemas.microsoft.com/office/word/2010/wordprocessingGroup" xmlns:wpi="http://schemas.microsoft.com/office/word/2010/wordprocessingInk" xmlns:wne="http://schemas.microsoft.com/office/word/2006/wordml" xmlns:wps="http://schemas.microsoft.com/office/word/2010/wordprocessingShape" mc:Ignorable="w14 w15 w16se wp14">
   <w:body>
     <w:p>
       <w:pPr>
@@ -826,159 +826,271 @@
           <w:i/>
           <w:lang w:val="en-US"/>
         </w:rPr>
-        <w:t xml:space="preserve">Grand Theft </w:t>
-      </w:r>
-      <w:proofErr w:type="gramStart"/>
+        <w:t>Grand Theft Auto</w:t>
+      </w:r>
+      <w:r>
+        <w:rPr>
+          <w:lang w:val="en-US"/>
+        </w:rPr>
+        <w:t>[1]</w:t>
+      </w:r>
+      <w:r>
+        <w:rPr>
+          <w:lang w:val="en-US"/>
+        </w:rPr>
+        <w:t xml:space="preserve"> </w:t>
+      </w:r>
+      <w:r>
+        <w:rPr>
+          <w:lang w:val="en-US"/>
+        </w:rPr>
+        <w:t>series</w:t>
+      </w:r>
+      <w:r>
+        <w:rPr>
+          <w:lang w:val="en-US"/>
+        </w:rPr>
+        <w:t xml:space="preserve"> and </w:t>
+      </w:r>
       <w:r>
         <w:rPr>
           <w:i/>
           <w:lang w:val="en-US"/>
         </w:rPr>
-        <w:t>Auto</w:t>
-      </w:r>
-      <w:r>
-        <w:rPr>
-          <w:lang w:val="en-US"/>
-        </w:rPr>
-        <w:t>[</w:t>
-      </w:r>
-      <w:proofErr w:type="gramEnd"/>
-      <w:r>
-        <w:rPr>
-          <w:lang w:val="en-US"/>
-        </w:rPr>
-        <w:t>1]</w:t>
-      </w:r>
-      <w:r>
-        <w:rPr>
+        <w:t xml:space="preserve">Batman: </w:t>
+      </w:r>
+      <w:proofErr w:type="spellStart"/>
+      <w:r>
+        <w:rPr>
+          <w:i/>
+          <w:lang w:val="en-US"/>
+        </w:rPr>
+        <w:t>Arkham</w:t>
+      </w:r>
+      <w:proofErr w:type="spellEnd"/>
+      <w:r>
+        <w:rPr>
+          <w:i/>
+          <w:lang w:val="en-US"/>
+        </w:rPr>
+        <w:t xml:space="preserve"> City</w:t>
+      </w:r>
+      <w:r>
+        <w:rPr>
+          <w:lang w:val="en-US"/>
+        </w:rPr>
+        <w:t>[2]</w:t>
+      </w:r>
+      <w:r>
+        <w:rPr>
+          <w:lang w:val="en-US"/>
+        </w:rPr>
+        <w:t xml:space="preserve"> involves years of work for a lot of people. Making big open cities in games</w:t>
+      </w:r>
+      <w:r>
+        <w:rPr>
+          <w:lang w:val="en-US"/>
+        </w:rPr>
+        <w:t xml:space="preserve"> is</w:t>
+      </w:r>
+      <w:r>
+        <w:rPr>
+          <w:lang w:val="en-US"/>
+        </w:rPr>
+        <w:t xml:space="preserve"> simply not feasible for most game companies. These games all have massive success with their big open worlds making a feasible generated city an attractive technique for smaller companies to be able to compete with big open worlds of their own.</w:t>
+      </w:r>
+    </w:p>
+    <w:p>
+      <w:pPr>
+        <w:rPr>
+          <w:szCs w:val="24"/>
+          <w:lang w:val="en-US"/>
+        </w:rPr>
+      </w:pPr>
+      <w:r>
+        <w:rPr>
+          <w:szCs w:val="24"/>
+          <w:lang w:val="en-US"/>
+        </w:rPr>
+        <w:t>To create massive amounts of content without a big workforce algorithmically based solutions</w:t>
+      </w:r>
+      <w:r>
+        <w:rPr>
+          <w:szCs w:val="24"/>
+          <w:lang w:val="en-US"/>
+        </w:rPr>
+        <w:t xml:space="preserve"> exist</w:t>
+      </w:r>
+      <w:r>
+        <w:rPr>
+          <w:szCs w:val="24"/>
+          <w:lang w:val="en-US"/>
+        </w:rPr>
+        <w:t xml:space="preserve">, </w:t>
+      </w:r>
+      <w:r>
+        <w:rPr>
+          <w:i/>
+          <w:szCs w:val="24"/>
+          <w:lang w:val="en-US"/>
+        </w:rPr>
+        <w:t>Procedural Content Generation</w:t>
+      </w:r>
+      <w:r>
+        <w:rPr>
+          <w:szCs w:val="24"/>
+          <w:lang w:val="en-US"/>
+        </w:rPr>
+        <w:t xml:space="preserve"> (PCG)</w:t>
+      </w:r>
+      <w:r>
+        <w:rPr>
+          <w:szCs w:val="24"/>
+          <w:lang w:val="en-US"/>
+        </w:rPr>
+        <w:t xml:space="preserve">. PCG was in the past used </w:t>
+      </w:r>
+      <w:r>
+        <w:rPr>
+          <w:szCs w:val="24"/>
+          <w:lang w:val="en-US"/>
+        </w:rPr>
+        <w:t>to minimize th</w:t>
+      </w:r>
+      <w:r>
+        <w:rPr>
+          <w:szCs w:val="24"/>
+          <w:lang w:val="en-US"/>
+        </w:rPr>
+        <w:t>e disk space required for games.</w:t>
+      </w:r>
+      <w:r>
+        <w:rPr>
+          <w:szCs w:val="24"/>
           <w:lang w:val="en-US"/>
         </w:rPr>
         <w:t xml:space="preserve"> </w:t>
       </w:r>
       <w:r>
         <w:rPr>
-          <w:lang w:val="en-US"/>
-        </w:rPr>
-        <w:t>series</w:t>
-      </w:r>
-      <w:r>
-        <w:rPr>
-          <w:lang w:val="en-US"/>
-        </w:rPr>
-        <w:t xml:space="preserve"> and </w:t>
-      </w:r>
-      <w:r>
-        <w:rPr>
           <w:i/>
-          <w:lang w:val="en-US"/>
-        </w:rPr>
-        <w:t xml:space="preserve">Batman: </w:t>
+          <w:szCs w:val="24"/>
+          <w:lang w:val="en-US"/>
+        </w:rPr>
+        <w:t>.</w:t>
       </w:r>
       <w:proofErr w:type="spellStart"/>
       <w:r>
         <w:rPr>
           <w:i/>
-          <w:lang w:val="en-US"/>
-        </w:rPr>
-        <w:t>Arkham</w:t>
+          <w:szCs w:val="24"/>
+          <w:lang w:val="en-US"/>
+        </w:rPr>
+        <w:t>kkrieger</w:t>
       </w:r>
       <w:proofErr w:type="spellEnd"/>
       <w:r>
         <w:rPr>
+          <w:szCs w:val="24"/>
+          <w:lang w:val="en-US"/>
+        </w:rPr>
+        <w:t>[3]</w:t>
+      </w:r>
+      <w:r>
+        <w:rPr>
+          <w:szCs w:val="24"/>
+          <w:lang w:val="en-US"/>
+        </w:rPr>
+        <w:t xml:space="preserve"> is an excellent example of </w:t>
+      </w:r>
+      <w:r>
+        <w:rPr>
+          <w:szCs w:val="24"/>
+          <w:lang w:val="en-US"/>
+        </w:rPr>
+        <w:t>this</w:t>
+      </w:r>
+      <w:r>
+        <w:rPr>
+          <w:szCs w:val="24"/>
+          <w:lang w:val="en-US"/>
+        </w:rPr>
+        <w:t xml:space="preserve">. </w:t>
+      </w:r>
+      <w:r>
+        <w:rPr>
+          <w:szCs w:val="24"/>
+          <w:lang w:val="en-US"/>
+        </w:rPr>
+        <w:t>It has since</w:t>
+      </w:r>
+      <w:r>
+        <w:rPr>
+          <w:szCs w:val="24"/>
+          <w:lang w:val="en-US"/>
+        </w:rPr>
+        <w:t xml:space="preserve"> evolved into a method to minimize</w:t>
+      </w:r>
+      <w:r>
+        <w:rPr>
+          <w:szCs w:val="24"/>
+          <w:lang w:val="en-US"/>
+        </w:rPr>
+        <w:t xml:space="preserve"> workforce required for content.</w:t>
+      </w:r>
+      <w:r>
+        <w:rPr>
+          <w:szCs w:val="24"/>
+          <w:lang w:val="en-US"/>
+        </w:rPr>
+        <w:t xml:space="preserve"> </w:t>
+      </w:r>
+      <w:r>
+        <w:rPr>
           <w:i/>
-          <w:lang w:val="en-US"/>
-        </w:rPr>
-        <w:t xml:space="preserve"> City</w:t>
-      </w:r>
-      <w:r>
-        <w:rPr>
-          <w:lang w:val="en-US"/>
-        </w:rPr>
-        <w:t>[2]</w:t>
-      </w:r>
-      <w:r>
-        <w:rPr>
-          <w:lang w:val="en-US"/>
-        </w:rPr>
-        <w:t xml:space="preserve"> involves years of work for a lot of people. Making big open cities in games</w:t>
-      </w:r>
-      <w:r>
-        <w:rPr>
-          <w:lang w:val="en-US"/>
-        </w:rPr>
-        <w:t xml:space="preserve"> is</w:t>
-      </w:r>
-      <w:r>
-        <w:rPr>
-          <w:lang w:val="en-US"/>
-        </w:rPr>
-        <w:t xml:space="preserve"> simply not feasible for most game companies. These games all have massive success with their big open worlds making a feasible generated city an attractive technique for smaller companies to be able to compete with big open worlds of their own.</w:t>
-      </w:r>
-    </w:p>
-    <w:p>
-      <w:pPr>
-        <w:rPr>
-          <w:szCs w:val="24"/>
-          <w:lang w:val="en-US"/>
-        </w:rPr>
-      </w:pPr>
-      <w:r>
-        <w:rPr>
-          <w:szCs w:val="24"/>
-          <w:lang w:val="en-US"/>
-        </w:rPr>
-        <w:t>To create massive amounts of content without a big workforce algorithmically based solutions</w:t>
-      </w:r>
-      <w:r>
-        <w:rPr>
-          <w:szCs w:val="24"/>
-          <w:lang w:val="en-US"/>
-        </w:rPr>
-        <w:t xml:space="preserve"> exist</w:t>
-      </w:r>
-      <w:r>
-        <w:rPr>
-          <w:szCs w:val="24"/>
-          <w:lang w:val="en-US"/>
-        </w:rPr>
-        <w:t xml:space="preserve">, </w:t>
-      </w:r>
-      <w:r>
-        <w:rPr>
-          <w:i/>
-          <w:szCs w:val="24"/>
-          <w:lang w:val="en-US"/>
-        </w:rPr>
-        <w:t>Procedural Content Generation</w:t>
-      </w:r>
-      <w:r>
-        <w:rPr>
-          <w:szCs w:val="24"/>
-          <w:lang w:val="en-US"/>
-        </w:rPr>
-        <w:t xml:space="preserve"> (PCG)</w:t>
-      </w:r>
-      <w:r>
-        <w:rPr>
-          <w:szCs w:val="24"/>
-          <w:lang w:val="en-US"/>
-        </w:rPr>
-        <w:t xml:space="preserve">. PCG was in the past used </w:t>
-      </w:r>
-      <w:r>
-        <w:rPr>
-          <w:szCs w:val="24"/>
-          <w:lang w:val="en-US"/>
-        </w:rPr>
-        <w:t>to minimize th</w:t>
-      </w:r>
-      <w:r>
-        <w:rPr>
-          <w:szCs w:val="24"/>
-          <w:lang w:val="en-US"/>
-        </w:rPr>
-        <w:t>e disk space required for games.</w:t>
-      </w:r>
+          <w:szCs w:val="24"/>
+          <w:lang w:val="en-US"/>
+        </w:rPr>
+        <w:t>No man’s sky</w:t>
+      </w:r>
+      <w:r>
+        <w:rPr>
+          <w:szCs w:val="24"/>
+          <w:lang w:val="en-US"/>
+        </w:rPr>
+        <w:t>[4]</w:t>
+      </w:r>
+      <w:r>
+        <w:rPr>
+          <w:szCs w:val="24"/>
+          <w:lang w:val="en-US"/>
+        </w:rPr>
+        <w:t xml:space="preserve"> is an excellent example of a game using PCG to minimize workforce while maximizing content.</w:t>
+      </w:r>
+    </w:p>
+    <w:p>
+      <w:pPr>
+        <w:rPr>
+          <w:szCs w:val="24"/>
+          <w:lang w:val="en-US"/>
+        </w:rPr>
+      </w:pPr>
+      <w:r>
+        <w:rPr>
+          <w:szCs w:val="24"/>
+          <w:lang w:val="en-US"/>
+        </w:rPr>
+        <w:t xml:space="preserve">There are many techniques to achieve PCG such as ray marching, </w:t>
+      </w:r>
+      <w:proofErr w:type="spellStart"/>
+      <w:r>
+        <w:rPr>
+          <w:szCs w:val="24"/>
+          <w:lang w:val="en-US"/>
+        </w:rPr>
+        <w:t>squarified</w:t>
+      </w:r>
+      <w:proofErr w:type="spellEnd"/>
       <w:r>
         <w:rPr>
           <w:szCs w:val="24"/>
@@ -986,176 +1098,21 @@
         </w:rPr>
         <w:t xml:space="preserve"> </w:t>
       </w:r>
-      <w:proofErr w:type="gramStart"/>
-      <w:r>
-        <w:rPr>
-          <w:i/>
-          <w:szCs w:val="24"/>
-          <w:lang w:val="en-US"/>
-        </w:rPr>
-        <w:t>.</w:t>
-      </w:r>
       <w:proofErr w:type="spellStart"/>
       <w:r>
         <w:rPr>
-          <w:i/>
-          <w:szCs w:val="24"/>
-          <w:lang w:val="en-US"/>
-        </w:rPr>
-        <w:t>kkrieger</w:t>
+          <w:szCs w:val="24"/>
+          <w:lang w:val="en-US"/>
+        </w:rPr>
+        <w:t>treemaps</w:t>
       </w:r>
       <w:proofErr w:type="spellEnd"/>
-      <w:proofErr w:type="gramEnd"/>
-      <w:r>
-        <w:rPr>
-          <w:szCs w:val="24"/>
-          <w:lang w:val="en-US"/>
-        </w:rPr>
-        <w:t>[3]</w:t>
-      </w:r>
-      <w:r>
-        <w:rPr>
-          <w:szCs w:val="24"/>
-          <w:lang w:val="en-US"/>
-        </w:rPr>
-        <w:t xml:space="preserve"> is an excellent example of </w:t>
-      </w:r>
-      <w:r>
-        <w:rPr>
-          <w:szCs w:val="24"/>
-          <w:lang w:val="en-US"/>
-        </w:rPr>
-        <w:t>this</w:t>
-      </w:r>
-      <w:r>
-        <w:rPr>
-          <w:szCs w:val="24"/>
-          <w:lang w:val="en-US"/>
-        </w:rPr>
-        <w:t xml:space="preserve">. </w:t>
-      </w:r>
-      <w:r>
-        <w:rPr>
-          <w:szCs w:val="24"/>
-          <w:lang w:val="en-US"/>
-        </w:rPr>
-        <w:t>It has since</w:t>
-      </w:r>
-      <w:r>
-        <w:rPr>
-          <w:szCs w:val="24"/>
-          <w:lang w:val="en-US"/>
-        </w:rPr>
-        <w:t xml:space="preserve"> evolved into a method to minimize</w:t>
-      </w:r>
-      <w:r>
-        <w:rPr>
-          <w:szCs w:val="24"/>
-          <w:lang w:val="en-US"/>
-        </w:rPr>
-        <w:t xml:space="preserve"> workforce required for content.</w:t>
-      </w:r>
-      <w:r>
-        <w:rPr>
-          <w:szCs w:val="24"/>
-          <w:lang w:val="en-US"/>
-        </w:rPr>
-        <w:t xml:space="preserve"> </w:t>
-      </w:r>
-      <w:r>
-        <w:rPr>
-          <w:i/>
-          <w:szCs w:val="24"/>
-          <w:lang w:val="en-US"/>
-        </w:rPr>
-        <w:t xml:space="preserve">No man’s </w:t>
-      </w:r>
-      <w:proofErr w:type="gramStart"/>
-      <w:r>
-        <w:rPr>
-          <w:i/>
-          <w:szCs w:val="24"/>
-          <w:lang w:val="en-US"/>
-        </w:rPr>
-        <w:t>sky</w:t>
-      </w:r>
-      <w:r>
-        <w:rPr>
-          <w:szCs w:val="24"/>
-          <w:lang w:val="en-US"/>
-        </w:rPr>
-        <w:t>[</w:t>
-      </w:r>
-      <w:proofErr w:type="gramEnd"/>
-      <w:r>
-        <w:rPr>
-          <w:szCs w:val="24"/>
-          <w:lang w:val="en-US"/>
-        </w:rPr>
-        <w:t>4]</w:t>
-      </w:r>
-      <w:r>
-        <w:rPr>
-          <w:szCs w:val="24"/>
-          <w:lang w:val="en-US"/>
-        </w:rPr>
-        <w:t xml:space="preserve"> is an excellent example of a game using PCG to minimize workforce while maximizing content.</w:t>
-      </w:r>
-    </w:p>
-    <w:p>
-      <w:pPr>
-        <w:rPr>
-          <w:szCs w:val="24"/>
-          <w:lang w:val="en-US"/>
-        </w:rPr>
-      </w:pPr>
-      <w:r>
-        <w:rPr>
-          <w:szCs w:val="24"/>
-          <w:lang w:val="en-US"/>
-        </w:rPr>
-        <w:t xml:space="preserve">There are many techniques to achieve PCG such as ray marching, </w:t>
-      </w:r>
-      <w:proofErr w:type="spellStart"/>
-      <w:r>
-        <w:rPr>
-          <w:szCs w:val="24"/>
-          <w:lang w:val="en-US"/>
-        </w:rPr>
-        <w:t>squarified</w:t>
-      </w:r>
-      <w:proofErr w:type="spellEnd"/>
-      <w:r>
-        <w:rPr>
-          <w:szCs w:val="24"/>
-          <w:lang w:val="en-US"/>
-        </w:rPr>
-        <w:t xml:space="preserve"> </w:t>
-      </w:r>
-      <w:proofErr w:type="spellStart"/>
-      <w:proofErr w:type="gramStart"/>
-      <w:r>
-        <w:rPr>
-          <w:szCs w:val="24"/>
-          <w:lang w:val="en-US"/>
-        </w:rPr>
-        <w:t>treemaps</w:t>
-      </w:r>
-      <w:proofErr w:type="spellEnd"/>
-      <w:r>
-        <w:rPr>
-          <w:szCs w:val="24"/>
-          <w:lang w:val="en-US"/>
-        </w:rPr>
-        <w:t>[</w:t>
-      </w:r>
-      <w:proofErr w:type="gramEnd"/>
-      <w:r>
-        <w:rPr>
-          <w:szCs w:val="24"/>
-          <w:lang w:val="en-US"/>
-        </w:rPr>
-        <w:t xml:space="preserve">5], </w:t>
+      <w:r>
+        <w:rPr>
+          <w:szCs w:val="24"/>
+          <w:lang w:val="en-US"/>
+        </w:rPr>
+        <w:t xml:space="preserve">[5], </w:t>
       </w:r>
       <w:proofErr w:type="spellStart"/>
       <w:r>
@@ -1737,8 +1694,6 @@
         </w:rPr>
         <w:t>ser interface is restricted to 4</w:t>
       </w:r>
-      <w:bookmarkStart w:id="0" w:name="_GoBack"/>
-      <w:bookmarkEnd w:id="0"/>
       <w:r>
         <w:rPr>
           <w:szCs w:val="24"/>
@@ -1867,13 +1822,7 @@
         <w:rPr>
           <w:lang w:val="en-US"/>
         </w:rPr>
-        <w:t>Testing implementation 5? Times</w:t>
-      </w:r>
-      <w:r>
-        <w:rPr>
-          <w:lang w:val="en-US"/>
-        </w:rPr>
-        <w:t>, answer questionnaire.</w:t>
+        <w:t>To start with, each participant will be shown a document that details the experiment. The document will explain how the user interface works how the different parameters affect the final output. It will then ask the participant to generate 4 different cities, using different inputs. After generating 4 different cities the participant will be asked to fill out a questionnaire. The questionnaire aims to ascertain the believability of the generated city and its viability in games.</w:t>
       </w:r>
     </w:p>
     <w:p>
@@ -1887,21 +1836,77 @@
         <w:rPr>
           <w:lang w:val="en-US"/>
         </w:rPr>
+        <w:lastRenderedPageBreak/>
         <w:t>4.4 Viability</w:t>
       </w:r>
-    </w:p>
-    <w:p>
-      <w:pPr>
-        <w:rPr>
-          <w:lang w:val="en-US"/>
-        </w:rPr>
-      </w:pPr>
-      <w:r>
-        <w:rPr>
-          <w:color w:val="FF0000"/>
-          <w:lang w:val="en-US"/>
-        </w:rPr>
-        <w:t>District, Roads, Houses, City</w:t>
+      <w:bookmarkStart w:id="0" w:name="_GoBack"/>
+      <w:bookmarkEnd w:id="0"/>
+    </w:p>
+    <w:p>
+      <w:pPr>
+        <w:rPr>
+          <w:lang w:val="en-US"/>
+        </w:rPr>
+      </w:pPr>
+      <w:r>
+        <w:rPr>
+          <w:lang w:val="en-US"/>
+        </w:rPr>
+        <w:t>During generation, each part of the city will follow certain guidelines for what is viable. This should ensure that whatever input the user provides, a viable city is generated. These are just guidelines, it is ultimately up to the participants of the user study to determine if the result is believable and viable in games.</w:t>
+      </w:r>
+    </w:p>
+    <w:p>
+      <w:pPr>
+        <w:pStyle w:val="Liststycke"/>
+        <w:numPr>
+          <w:ilvl w:val="0"/>
+          <w:numId w:val="5"/>
+        </w:numPr>
+        <w:rPr>
+          <w:lang w:val="en-US"/>
+        </w:rPr>
+      </w:pPr>
+      <w:r>
+        <w:rPr>
+          <w:lang w:val="en-US"/>
+        </w:rPr>
+        <w:t>Districts must be a certain distance from each other and from the edges of the city.</w:t>
+      </w:r>
+    </w:p>
+    <w:p>
+      <w:pPr>
+        <w:pStyle w:val="Liststycke"/>
+        <w:numPr>
+          <w:ilvl w:val="0"/>
+          <w:numId w:val="5"/>
+        </w:numPr>
+        <w:rPr>
+          <w:lang w:val="en-US"/>
+        </w:rPr>
+      </w:pPr>
+      <w:r>
+        <w:rPr>
+          <w:lang w:val="en-US"/>
+        </w:rPr>
+        <w:t>Roads must be far enough apart that buildings can fit between them.</w:t>
+      </w:r>
+    </w:p>
+    <w:p>
+      <w:pPr>
+        <w:pStyle w:val="Liststycke"/>
+        <w:numPr>
+          <w:ilvl w:val="0"/>
+          <w:numId w:val="5"/>
+        </w:numPr>
+        <w:rPr>
+          <w:lang w:val="en-US"/>
+        </w:rPr>
+      </w:pPr>
+      <w:r>
+        <w:rPr>
+          <w:lang w:val="en-US"/>
+        </w:rPr>
+        <w:t>Buildings must have no more than one identical neighboring building.</w:t>
       </w:r>
     </w:p>
     <w:p>
@@ -1915,7 +1920,6 @@
         <w:rPr>
           <w:lang w:val="en-US"/>
         </w:rPr>
-        <w:lastRenderedPageBreak/>
         <w:t>4.5 Data Collection</w:t>
       </w:r>
     </w:p>
@@ -1929,21 +1933,7 @@
         <w:rPr>
           <w:lang w:val="en-US"/>
         </w:rPr>
-        <w:t>Experiment Questionnaire, loading times, ram/</w:t>
-      </w:r>
-      <w:proofErr w:type="spellStart"/>
-      <w:r>
-        <w:rPr>
-          <w:lang w:val="en-US"/>
-        </w:rPr>
-        <w:t>vram</w:t>
-      </w:r>
-      <w:proofErr w:type="spellEnd"/>
-      <w:r>
-        <w:rPr>
-          <w:lang w:val="en-US"/>
-        </w:rPr>
-        <w:t>?</w:t>
+        <w:t>The main way of collecting data is through a user study where participants will fill out a questionnaire. From the result of this user study, we will be able to answer the research question. Apart from the user study, we will keep track of performance information such as loading times, RAM and VRAM.</w:t>
       </w:r>
     </w:p>
     <w:p>
@@ -2154,7 +2144,16 @@
           <w:szCs w:val="24"/>
           <w:lang w:val="en-US"/>
         </w:rPr>
-        <w:t>The implementation and research will be the first things to be done and they will be done simultaneously. Some parts of the implementation require research before we have the knowledge to implement it, but all the parts of the implementation, such as the rendering pipeline, that do not require any research, will be done in conjunction with the research.</w:t>
+        <w:t xml:space="preserve">The implementation and research will be the first things to be done and they will be done simultaneously. Some parts of the implementation require research before we have the knowledge to </w:t>
+      </w:r>
+      <w:r>
+        <w:rPr>
+          <w:rFonts w:asciiTheme="majorHAnsi" w:hAnsiTheme="majorHAnsi"/>
+          <w:szCs w:val="24"/>
+          <w:lang w:val="en-US"/>
+        </w:rPr>
+        <w:lastRenderedPageBreak/>
+        <w:t>implement it, but all the parts of the implementation, such as the rendering pipeline, that do not require any research, will be done in conjunction with the research.</w:t>
       </w:r>
     </w:p>
     <w:p>
@@ -2405,7 +2404,6 @@
           <w:szCs w:val="24"/>
           <w:lang w:val="en-US"/>
         </w:rPr>
-        <w:lastRenderedPageBreak/>
         <w:t xml:space="preserve">Analyzing data </w:t>
       </w:r>
       <w:r>
@@ -3136,7 +3134,7 @@
 </file>
 
 <file path=word/numbering.xml><?xml version="1.0" encoding="utf-8"?>
-<w:numbering xmlns:wpc="http://schemas.microsoft.com/office/word/2010/wordprocessingCanvas" xmlns:cx="http://schemas.microsoft.com/office/drawing/2014/chartex" xmlns:cx1="http://schemas.microsoft.com/office/drawing/2015/9/8/chartex" xmlns:cx2="http://schemas.microsoft.com/office/drawing/2015/10/21/chartex" xmlns:cx3="http://schemas.microsoft.com/office/drawing/2016/5/9/chartex" xmlns:cx4="http://schemas.microsoft.com/office/drawing/2016/5/10/chartex" xmlns:cx5="http://schemas.microsoft.com/office/drawing/2016/5/11/chartex" xmlns:mc="http://schemas.openxmlformats.org/markup-compatibility/2006" xmlns:o="urn:schemas-microsoft-com:office:office" xmlns:r="http://schemas.openxmlformats.org/officeDocument/2006/relationships" xmlns:m="http://schemas.openxmlformats.org/officeDocument/2006/math" xmlns:v="urn:schemas-microsoft-com:vml" xmlns:wp14="http://schemas.microsoft.com/office/word/2010/wordprocessingDrawing" xmlns:wp="http://schemas.openxmlformats.org/drawingml/2006/wordprocessingDrawing" xmlns:w10="urn:schemas-microsoft-com:office:word" xmlns:w="http://schemas.openxmlformats.org/wordprocessingml/2006/main" xmlns:w14="http://schemas.microsoft.com/office/word/2010/wordml" xmlns:w15="http://schemas.microsoft.com/office/word/2012/wordml" xmlns:w16se="http://schemas.microsoft.com/office/word/2015/wordml/symex" xmlns:wpg="http://schemas.microsoft.com/office/word/2010/wordprocessingGroup" xmlns:wpi="http://schemas.microsoft.com/office/word/2010/wordprocessingInk" xmlns:wne="http://schemas.microsoft.com/office/word/2006/wordml" xmlns:wps="http://schemas.microsoft.com/office/word/2010/wordprocessingShape" mc:Ignorable="w14 w15 w16se wp14">
+<w:numbering xmlns:wpc="http://schemas.microsoft.com/office/word/2010/wordprocessingCanvas" xmlns:cx="http://schemas.microsoft.com/office/drawing/2014/chartex" xmlns:cx1="http://schemas.microsoft.com/office/drawing/2015/9/8/chartex" xmlns:cx2="http://schemas.microsoft.com/office/drawing/2015/10/21/chartex" xmlns:cx3="http://schemas.microsoft.com/office/drawing/2016/5/9/chartex" xmlns:cx4="http://schemas.microsoft.com/office/drawing/2016/5/10/chartex" xmlns:cx5="http://schemas.microsoft.com/office/drawing/2016/5/11/chartex" xmlns:cx6="http://schemas.microsoft.com/office/drawing/2016/5/12/chartex" xmlns:cx7="http://schemas.microsoft.com/office/drawing/2016/5/13/chartex" xmlns:cx8="http://schemas.microsoft.com/office/drawing/2016/5/14/chartex" xmlns:mc="http://schemas.openxmlformats.org/markup-compatibility/2006" xmlns:o="urn:schemas-microsoft-com:office:office" xmlns:r="http://schemas.openxmlformats.org/officeDocument/2006/relationships" xmlns:m="http://schemas.openxmlformats.org/officeDocument/2006/math" xmlns:v="urn:schemas-microsoft-com:vml" xmlns:wp14="http://schemas.microsoft.com/office/word/2010/wordprocessingDrawing" xmlns:wp="http://schemas.openxmlformats.org/drawingml/2006/wordprocessingDrawing" xmlns:w10="urn:schemas-microsoft-com:office:word" xmlns:w="http://schemas.openxmlformats.org/wordprocessingml/2006/main" xmlns:w14="http://schemas.microsoft.com/office/word/2010/wordml" xmlns:w15="http://schemas.microsoft.com/office/word/2012/wordml" xmlns:w16se="http://schemas.microsoft.com/office/word/2015/wordml/symex" xmlns:wpg="http://schemas.microsoft.com/office/word/2010/wordprocessingGroup" xmlns:wpi="http://schemas.microsoft.com/office/word/2010/wordprocessingInk" xmlns:wne="http://schemas.microsoft.com/office/word/2006/wordml" xmlns:wps="http://schemas.microsoft.com/office/word/2010/wordprocessingShape" mc:Ignorable="w14 w15 w16se wp14">
   <w:abstractNum w:abstractNumId="0" w15:restartNumberingAfterBreak="0">
     <w:nsid w:val="43223362"/>
     <w:multiLevelType w:val="hybridMultilevel"/>
@@ -3364,9 +3362,9 @@
     </w:lvl>
   </w:abstractNum>
   <w:abstractNum w:abstractNumId="2" w15:restartNumberingAfterBreak="0">
-    <w:nsid w:val="6FE733F6"/>
+    <w:nsid w:val="6CBC2D26"/>
     <w:multiLevelType w:val="hybridMultilevel"/>
-    <w:tmpl w:val="6296B464"/>
+    <w:tmpl w:val="92E03244"/>
     <w:lvl w:ilvl="0" w:tplc="041D0001">
       <w:start w:val="1"/>
       <w:numFmt w:val="bullet"/>
@@ -3477,9 +3475,9 @@
     </w:lvl>
   </w:abstractNum>
   <w:abstractNum w:abstractNumId="3" w15:restartNumberingAfterBreak="0">
-    <w:nsid w:val="7FFE7544"/>
+    <w:nsid w:val="6FE733F6"/>
     <w:multiLevelType w:val="hybridMultilevel"/>
-    <w:tmpl w:val="E52692D8"/>
+    <w:tmpl w:val="6296B464"/>
     <w:lvl w:ilvl="0" w:tplc="041D0001">
       <w:start w:val="1"/>
       <w:numFmt w:val="bullet"/>
@@ -3589,17 +3587,133 @@
       </w:rPr>
     </w:lvl>
   </w:abstractNum>
+  <w:abstractNum w:abstractNumId="4" w15:restartNumberingAfterBreak="0">
+    <w:nsid w:val="7FFE7544"/>
+    <w:multiLevelType w:val="hybridMultilevel"/>
+    <w:tmpl w:val="E52692D8"/>
+    <w:lvl w:ilvl="0" w:tplc="041D0001">
+      <w:start w:val="1"/>
+      <w:numFmt w:val="bullet"/>
+      <w:lvlText w:val=""/>
+      <w:lvlJc w:val="left"/>
+      <w:pPr>
+        <w:ind w:left="720" w:hanging="360"/>
+      </w:pPr>
+      <w:rPr>
+        <w:rFonts w:ascii="Symbol" w:hAnsi="Symbol" w:hint="default"/>
+      </w:rPr>
+    </w:lvl>
+    <w:lvl w:ilvl="1" w:tplc="041D0003" w:tentative="1">
+      <w:start w:val="1"/>
+      <w:numFmt w:val="bullet"/>
+      <w:lvlText w:val="o"/>
+      <w:lvlJc w:val="left"/>
+      <w:pPr>
+        <w:ind w:left="1440" w:hanging="360"/>
+      </w:pPr>
+      <w:rPr>
+        <w:rFonts w:ascii="Courier New" w:hAnsi="Courier New" w:cs="Courier New" w:hint="default"/>
+      </w:rPr>
+    </w:lvl>
+    <w:lvl w:ilvl="2" w:tplc="041D0005" w:tentative="1">
+      <w:start w:val="1"/>
+      <w:numFmt w:val="bullet"/>
+      <w:lvlText w:val=""/>
+      <w:lvlJc w:val="left"/>
+      <w:pPr>
+        <w:ind w:left="2160" w:hanging="360"/>
+      </w:pPr>
+      <w:rPr>
+        <w:rFonts w:ascii="Wingdings" w:hAnsi="Wingdings" w:hint="default"/>
+      </w:rPr>
+    </w:lvl>
+    <w:lvl w:ilvl="3" w:tplc="041D0001" w:tentative="1">
+      <w:start w:val="1"/>
+      <w:numFmt w:val="bullet"/>
+      <w:lvlText w:val=""/>
+      <w:lvlJc w:val="left"/>
+      <w:pPr>
+        <w:ind w:left="2880" w:hanging="360"/>
+      </w:pPr>
+      <w:rPr>
+        <w:rFonts w:ascii="Symbol" w:hAnsi="Symbol" w:hint="default"/>
+      </w:rPr>
+    </w:lvl>
+    <w:lvl w:ilvl="4" w:tplc="041D0003" w:tentative="1">
+      <w:start w:val="1"/>
+      <w:numFmt w:val="bullet"/>
+      <w:lvlText w:val="o"/>
+      <w:lvlJc w:val="left"/>
+      <w:pPr>
+        <w:ind w:left="3600" w:hanging="360"/>
+      </w:pPr>
+      <w:rPr>
+        <w:rFonts w:ascii="Courier New" w:hAnsi="Courier New" w:cs="Courier New" w:hint="default"/>
+      </w:rPr>
+    </w:lvl>
+    <w:lvl w:ilvl="5" w:tplc="041D0005" w:tentative="1">
+      <w:start w:val="1"/>
+      <w:numFmt w:val="bullet"/>
+      <w:lvlText w:val=""/>
+      <w:lvlJc w:val="left"/>
+      <w:pPr>
+        <w:ind w:left="4320" w:hanging="360"/>
+      </w:pPr>
+      <w:rPr>
+        <w:rFonts w:ascii="Wingdings" w:hAnsi="Wingdings" w:hint="default"/>
+      </w:rPr>
+    </w:lvl>
+    <w:lvl w:ilvl="6" w:tplc="041D0001" w:tentative="1">
+      <w:start w:val="1"/>
+      <w:numFmt w:val="bullet"/>
+      <w:lvlText w:val=""/>
+      <w:lvlJc w:val="left"/>
+      <w:pPr>
+        <w:ind w:left="5040" w:hanging="360"/>
+      </w:pPr>
+      <w:rPr>
+        <w:rFonts w:ascii="Symbol" w:hAnsi="Symbol" w:hint="default"/>
+      </w:rPr>
+    </w:lvl>
+    <w:lvl w:ilvl="7" w:tplc="041D0003" w:tentative="1">
+      <w:start w:val="1"/>
+      <w:numFmt w:val="bullet"/>
+      <w:lvlText w:val="o"/>
+      <w:lvlJc w:val="left"/>
+      <w:pPr>
+        <w:ind w:left="5760" w:hanging="360"/>
+      </w:pPr>
+      <w:rPr>
+        <w:rFonts w:ascii="Courier New" w:hAnsi="Courier New" w:cs="Courier New" w:hint="default"/>
+      </w:rPr>
+    </w:lvl>
+    <w:lvl w:ilvl="8" w:tplc="041D0005" w:tentative="1">
+      <w:start w:val="1"/>
+      <w:numFmt w:val="bullet"/>
+      <w:lvlText w:val=""/>
+      <w:lvlJc w:val="left"/>
+      <w:pPr>
+        <w:ind w:left="6480" w:hanging="360"/>
+      </w:pPr>
+      <w:rPr>
+        <w:rFonts w:ascii="Wingdings" w:hAnsi="Wingdings" w:hint="default"/>
+      </w:rPr>
+    </w:lvl>
+  </w:abstractNum>
   <w:num w:numId="1">
     <w:abstractNumId w:val="1"/>
   </w:num>
   <w:num w:numId="2">
-    <w:abstractNumId w:val="2"/>
+    <w:abstractNumId w:val="3"/>
   </w:num>
   <w:num w:numId="3">
-    <w:abstractNumId w:val="3"/>
+    <w:abstractNumId w:val="4"/>
   </w:num>
   <w:num w:numId="4">
     <w:abstractNumId w:val="0"/>
+  </w:num>
+  <w:num w:numId="5">
+    <w:abstractNumId w:val="2"/>
   </w:num>
 </w:numbering>
 </file>

</xml_diff>

<commit_message>
Project Plan v2 - Changed minor thingies
</commit_message>
<xml_diff>
--- a/Project Plan v2.docx
+++ b/Project Plan v2.docx
@@ -1476,7 +1476,21 @@
           <w:szCs w:val="24"/>
           <w:lang w:val="en-US"/>
         </w:rPr>
-        <w:t xml:space="preserve">The method used to answer the research question is an implementation procedurally generating a city using </w:t>
+        <w:t xml:space="preserve">The method used to answer the research question is an implementation </w:t>
+      </w:r>
+      <w:r>
+        <w:rPr>
+          <w:szCs w:val="24"/>
+          <w:lang w:val="en-US"/>
+        </w:rPr>
+        <w:t>that can procedurally generate</w:t>
+      </w:r>
+      <w:r>
+        <w:rPr>
+          <w:szCs w:val="24"/>
+          <w:lang w:val="en-US"/>
+        </w:rPr>
+        <w:t xml:space="preserve"> a city using </w:t>
       </w:r>
       <w:proofErr w:type="spellStart"/>
       <w:r>
@@ -1492,7 +1506,21 @@
           <w:szCs w:val="24"/>
           <w:lang w:val="en-US"/>
         </w:rPr>
-        <w:t xml:space="preserve"> noise in a hierarchical manner. The city will be visualized in 3D, on a flat terrain and will be the shape of a square, like a cross section of a bigger city. To examine the viability of the cities generated a user study will be conducted.</w:t>
+        <w:t xml:space="preserve"> noise in a hierarchical manner. The city will be visualized in 3D, on a flat terrain and will be the shape of a square, like a cross section of a bigger city. To examine the viability of the cities generated</w:t>
+      </w:r>
+      <w:r>
+        <w:rPr>
+          <w:szCs w:val="24"/>
+          <w:lang w:val="en-US"/>
+        </w:rPr>
+        <w:t>,</w:t>
+      </w:r>
+      <w:r>
+        <w:rPr>
+          <w:szCs w:val="24"/>
+          <w:lang w:val="en-US"/>
+        </w:rPr>
+        <w:t xml:space="preserve"> a user study will be conducted.</w:t>
       </w:r>
     </w:p>
     <w:p>
@@ -1532,7 +1560,78 @@
         <w:rPr>
           <w:lang w:val="en-US"/>
         </w:rPr>
-        <w:t xml:space="preserve">To generate a city viable to use in games, three different generation stages have been recognized: Districts, Roads along with blocks and individual houses. All three stages will be procedurally generated with </w:t>
+        <w:t>To generate a city viable to use in games, three different generation stages ha</w:t>
+      </w:r>
+      <w:r>
+        <w:rPr>
+          <w:lang w:val="en-US"/>
+        </w:rPr>
+        <w:t xml:space="preserve">ve been recognized: </w:t>
+      </w:r>
+      <w:r>
+        <w:rPr>
+          <w:i/>
+          <w:lang w:val="en-US"/>
+        </w:rPr>
+        <w:t>Districts</w:t>
+      </w:r>
+      <w:r>
+        <w:rPr>
+          <w:lang w:val="en-US"/>
+        </w:rPr>
+        <w:t xml:space="preserve">, </w:t>
+      </w:r>
+      <w:r>
+        <w:rPr>
+          <w:i/>
+          <w:lang w:val="en-US"/>
+        </w:rPr>
+        <w:t>r</w:t>
+      </w:r>
+      <w:r>
+        <w:rPr>
+          <w:i/>
+          <w:lang w:val="en-US"/>
+        </w:rPr>
+        <w:t>oads</w:t>
+      </w:r>
+      <w:r>
+        <w:rPr>
+          <w:i/>
+          <w:lang w:val="en-US"/>
+        </w:rPr>
+        <w:t xml:space="preserve"> </w:t>
+      </w:r>
+      <w:r>
+        <w:rPr>
+          <w:lang w:val="en-US"/>
+        </w:rPr>
+        <w:t>(creating blocks)</w:t>
+      </w:r>
+      <w:r>
+        <w:rPr>
+          <w:lang w:val="en-US"/>
+        </w:rPr>
+        <w:t xml:space="preserve"> </w:t>
+      </w:r>
+      <w:r>
+        <w:rPr>
+          <w:lang w:val="en-US"/>
+        </w:rPr>
+        <w:t xml:space="preserve">and </w:t>
+      </w:r>
+      <w:r>
+        <w:rPr>
+          <w:i/>
+          <w:lang w:val="en-US"/>
+        </w:rPr>
+        <w:t>buildings</w:t>
+      </w:r>
+      <w:r>
+        <w:rPr>
+          <w:lang w:val="en-US"/>
+        </w:rPr>
+        <w:t xml:space="preserve">. All three stages will be procedurally generated with </w:t>
       </w:r>
       <w:proofErr w:type="spellStart"/>
       <w:r>
@@ -1546,7 +1645,31 @@
         <w:rPr>
           <w:lang w:val="en-US"/>
         </w:rPr>
-        <w:t xml:space="preserve"> noise in the following order: Districts, roads with blocks and lastly houses. Four different variables will be controlled by the user.</w:t>
+        <w:t xml:space="preserve"> noise in the fo</w:t>
+      </w:r>
+      <w:r>
+        <w:rPr>
+          <w:lang w:val="en-US"/>
+        </w:rPr>
+        <w:t xml:space="preserve">llowing order: Districts, roads </w:t>
+      </w:r>
+      <w:r>
+        <w:rPr>
+          <w:lang w:val="en-US"/>
+        </w:rPr>
+        <w:t xml:space="preserve">and lastly </w:t>
+      </w:r>
+      <w:r>
+        <w:rPr>
+          <w:lang w:val="en-US"/>
+        </w:rPr>
+        <w:t>building</w:t>
+      </w:r>
+      <w:r>
+        <w:rPr>
+          <w:lang w:val="en-US"/>
+        </w:rPr>
+        <w:t>. Four different variables will be controlled by the user.</w:t>
       </w:r>
     </w:p>
     <w:p>
@@ -1633,6 +1756,8 @@
         </w:rPr>
         <w:t xml:space="preserve">The three last variables are connected to specific districts. This means that three districts, with three variables each, the user can control nine different variables controlling the city generation plus the seed. The seed is a string of characters. The seed will change how the city is generated. This is needed so the user can generate several cities with the same district parameters but different seeds. The seed also makes the generation deterministic meaning that the exact same city can be generated if all the parameters are entered. </w:t>
       </w:r>
+      <w:bookmarkStart w:id="0" w:name="_GoBack"/>
+      <w:bookmarkEnd w:id="0"/>
     </w:p>
     <w:p>
       <w:pPr>
@@ -1839,8 +1964,6 @@
         <w:lastRenderedPageBreak/>
         <w:t>4.4 Viability</w:t>
       </w:r>
-      <w:bookmarkStart w:id="0" w:name="_GoBack"/>
-      <w:bookmarkEnd w:id="0"/>
     </w:p>
     <w:p>
       <w:pPr>

</xml_diff>

<commit_message>
Project Plan v2 - Tiny writing error. Also houses are building
</commit_message>
<xml_diff>
--- a/Project Plan v2.docx
+++ b/Project Plan v2.docx
@@ -1,6 +1,6 @@
 
 <file path=word/document.xml><?xml version="1.0" encoding="utf-8"?>
-<w:document xmlns:wpc="http://schemas.microsoft.com/office/word/2010/wordprocessingCanvas" xmlns:cx="http://schemas.microsoft.com/office/drawing/2014/chartex" xmlns:cx1="http://schemas.microsoft.com/office/drawing/2015/9/8/chartex" xmlns:cx2="http://schemas.microsoft.com/office/drawing/2015/10/21/chartex" xmlns:cx3="http://schemas.microsoft.com/office/drawing/2016/5/9/chartex" xmlns:cx4="http://schemas.microsoft.com/office/drawing/2016/5/10/chartex" xmlns:cx5="http://schemas.microsoft.com/office/drawing/2016/5/11/chartex" xmlns:cx6="http://schemas.microsoft.com/office/drawing/2016/5/12/chartex" xmlns:cx7="http://schemas.microsoft.com/office/drawing/2016/5/13/chartex" xmlns:cx8="http://schemas.microsoft.com/office/drawing/2016/5/14/chartex" xmlns:mc="http://schemas.openxmlformats.org/markup-compatibility/2006" xmlns:o="urn:schemas-microsoft-com:office:office" xmlns:r="http://schemas.openxmlformats.org/officeDocument/2006/relationships" xmlns:m="http://schemas.openxmlformats.org/officeDocument/2006/math" xmlns:v="urn:schemas-microsoft-com:vml" xmlns:wp14="http://schemas.microsoft.com/office/word/2010/wordprocessingDrawing" xmlns:wp="http://schemas.openxmlformats.org/drawingml/2006/wordprocessingDrawing" xmlns:w10="urn:schemas-microsoft-com:office:word" xmlns:w="http://schemas.openxmlformats.org/wordprocessingml/2006/main" xmlns:w14="http://schemas.microsoft.com/office/word/2010/wordml" xmlns:w15="http://schemas.microsoft.com/office/word/2012/wordml" xmlns:w16se="http://schemas.microsoft.com/office/word/2015/wordml/symex" xmlns:wpg="http://schemas.microsoft.com/office/word/2010/wordprocessingGroup" xmlns:wpi="http://schemas.microsoft.com/office/word/2010/wordprocessingInk" xmlns:wne="http://schemas.microsoft.com/office/word/2006/wordml" xmlns:wps="http://schemas.microsoft.com/office/word/2010/wordprocessingShape" mc:Ignorable="w14 w15 w16se wp14">
+<w:document xmlns:wpc="http://schemas.microsoft.com/office/word/2010/wordprocessingCanvas" xmlns:cx="http://schemas.microsoft.com/office/drawing/2014/chartex" xmlns:cx1="http://schemas.microsoft.com/office/drawing/2015/9/8/chartex" xmlns:cx2="http://schemas.microsoft.com/office/drawing/2015/10/21/chartex" xmlns:cx3="http://schemas.microsoft.com/office/drawing/2016/5/9/chartex" xmlns:cx4="http://schemas.microsoft.com/office/drawing/2016/5/10/chartex" xmlns:cx5="http://schemas.microsoft.com/office/drawing/2016/5/11/chartex" xmlns:mc="http://schemas.openxmlformats.org/markup-compatibility/2006" xmlns:o="urn:schemas-microsoft-com:office:office" xmlns:r="http://schemas.openxmlformats.org/officeDocument/2006/relationships" xmlns:m="http://schemas.openxmlformats.org/officeDocument/2006/math" xmlns:v="urn:schemas-microsoft-com:vml" xmlns:wp14="http://schemas.microsoft.com/office/word/2010/wordprocessingDrawing" xmlns:wp="http://schemas.openxmlformats.org/drawingml/2006/wordprocessingDrawing" xmlns:w10="urn:schemas-microsoft-com:office:word" xmlns:w="http://schemas.openxmlformats.org/wordprocessingml/2006/main" xmlns:w14="http://schemas.microsoft.com/office/word/2010/wordml" xmlns:w15="http://schemas.microsoft.com/office/word/2012/wordml" xmlns:w16se="http://schemas.microsoft.com/office/word/2015/wordml/symex" xmlns:wpg="http://schemas.microsoft.com/office/word/2010/wordprocessingGroup" xmlns:wpi="http://schemas.microsoft.com/office/word/2010/wordprocessingInk" xmlns:wne="http://schemas.microsoft.com/office/word/2006/wordml" xmlns:wps="http://schemas.microsoft.com/office/word/2010/wordprocessingShape" mc:Ignorable="w14 w15 w16se wp14">
   <w:body>
     <w:p>
       <w:pPr>
@@ -1705,7 +1705,13 @@
         <w:rPr>
           <w:lang w:val="en-US"/>
         </w:rPr>
-        <w:t>House minimum height</w:t>
+        <w:t>Building</w:t>
+      </w:r>
+      <w:r>
+        <w:rPr>
+          <w:lang w:val="en-US"/>
+        </w:rPr>
+        <w:t xml:space="preserve"> minimum height</w:t>
       </w:r>
     </w:p>
     <w:p>
@@ -1723,7 +1729,15 @@
         <w:rPr>
           <w:lang w:val="en-US"/>
         </w:rPr>
-        <w:t>House maximum height</w:t>
+        <w:t>Building</w:t>
+      </w:r>
+      <w:bookmarkStart w:id="0" w:name="_GoBack"/>
+      <w:bookmarkEnd w:id="0"/>
+      <w:r>
+        <w:rPr>
+          <w:lang w:val="en-US"/>
+        </w:rPr>
+        <w:t xml:space="preserve"> maximum height</w:t>
       </w:r>
     </w:p>
     <w:p>
@@ -1756,8 +1770,6 @@
         </w:rPr>
         <w:t xml:space="preserve">The three last variables are connected to specific districts. This means that three districts, with three variables each, the user can control nine different variables controlling the city generation plus the seed. The seed is a string of characters. The seed will change how the city is generated. This is needed so the user can generate several cities with the same district parameters but different seeds. The seed also makes the generation deterministic meaning that the exact same city can be generated if all the parameters are entered. </w:t>
       </w:r>
-      <w:bookmarkStart w:id="0" w:name="_GoBack"/>
-      <w:bookmarkEnd w:id="0"/>
     </w:p>
     <w:p>
       <w:pPr>
@@ -1846,15 +1858,13 @@
         </w:rPr>
         <w:t>The city edges will not be realistic (</w:t>
       </w:r>
-      <w:proofErr w:type="spellStart"/>
-      <w:r>
-        <w:rPr>
-          <w:szCs w:val="24"/>
-          <w:lang w:val="en-US"/>
-        </w:rPr>
-        <w:t>i.e</w:t>
-      </w:r>
-      <w:proofErr w:type="spellEnd"/>
+      <w:r>
+        <w:rPr>
+          <w:szCs w:val="24"/>
+          <w:lang w:val="en-US"/>
+        </w:rPr>
+        <w:t>i.e.</w:t>
+      </w:r>
       <w:r>
         <w:rPr>
           <w:szCs w:val="24"/>
@@ -3257,7 +3267,7 @@
 </file>
 
 <file path=word/numbering.xml><?xml version="1.0" encoding="utf-8"?>
-<w:numbering xmlns:wpc="http://schemas.microsoft.com/office/word/2010/wordprocessingCanvas" xmlns:cx="http://schemas.microsoft.com/office/drawing/2014/chartex" xmlns:cx1="http://schemas.microsoft.com/office/drawing/2015/9/8/chartex" xmlns:cx2="http://schemas.microsoft.com/office/drawing/2015/10/21/chartex" xmlns:cx3="http://schemas.microsoft.com/office/drawing/2016/5/9/chartex" xmlns:cx4="http://schemas.microsoft.com/office/drawing/2016/5/10/chartex" xmlns:cx5="http://schemas.microsoft.com/office/drawing/2016/5/11/chartex" xmlns:cx6="http://schemas.microsoft.com/office/drawing/2016/5/12/chartex" xmlns:cx7="http://schemas.microsoft.com/office/drawing/2016/5/13/chartex" xmlns:cx8="http://schemas.microsoft.com/office/drawing/2016/5/14/chartex" xmlns:mc="http://schemas.openxmlformats.org/markup-compatibility/2006" xmlns:o="urn:schemas-microsoft-com:office:office" xmlns:r="http://schemas.openxmlformats.org/officeDocument/2006/relationships" xmlns:m="http://schemas.openxmlformats.org/officeDocument/2006/math" xmlns:v="urn:schemas-microsoft-com:vml" xmlns:wp14="http://schemas.microsoft.com/office/word/2010/wordprocessingDrawing" xmlns:wp="http://schemas.openxmlformats.org/drawingml/2006/wordprocessingDrawing" xmlns:w10="urn:schemas-microsoft-com:office:word" xmlns:w="http://schemas.openxmlformats.org/wordprocessingml/2006/main" xmlns:w14="http://schemas.microsoft.com/office/word/2010/wordml" xmlns:w15="http://schemas.microsoft.com/office/word/2012/wordml" xmlns:w16se="http://schemas.microsoft.com/office/word/2015/wordml/symex" xmlns:wpg="http://schemas.microsoft.com/office/word/2010/wordprocessingGroup" xmlns:wpi="http://schemas.microsoft.com/office/word/2010/wordprocessingInk" xmlns:wne="http://schemas.microsoft.com/office/word/2006/wordml" xmlns:wps="http://schemas.microsoft.com/office/word/2010/wordprocessingShape" mc:Ignorable="w14 w15 w16se wp14">
+<w:numbering xmlns:wpc="http://schemas.microsoft.com/office/word/2010/wordprocessingCanvas" xmlns:cx="http://schemas.microsoft.com/office/drawing/2014/chartex" xmlns:cx1="http://schemas.microsoft.com/office/drawing/2015/9/8/chartex" xmlns:cx2="http://schemas.microsoft.com/office/drawing/2015/10/21/chartex" xmlns:cx3="http://schemas.microsoft.com/office/drawing/2016/5/9/chartex" xmlns:cx4="http://schemas.microsoft.com/office/drawing/2016/5/10/chartex" xmlns:cx5="http://schemas.microsoft.com/office/drawing/2016/5/11/chartex" xmlns:mc="http://schemas.openxmlformats.org/markup-compatibility/2006" xmlns:o="urn:schemas-microsoft-com:office:office" xmlns:r="http://schemas.openxmlformats.org/officeDocument/2006/relationships" xmlns:m="http://schemas.openxmlformats.org/officeDocument/2006/math" xmlns:v="urn:schemas-microsoft-com:vml" xmlns:wp14="http://schemas.microsoft.com/office/word/2010/wordprocessingDrawing" xmlns:wp="http://schemas.openxmlformats.org/drawingml/2006/wordprocessingDrawing" xmlns:w10="urn:schemas-microsoft-com:office:word" xmlns:w="http://schemas.openxmlformats.org/wordprocessingml/2006/main" xmlns:w14="http://schemas.microsoft.com/office/word/2010/wordml" xmlns:w15="http://schemas.microsoft.com/office/word/2012/wordml" xmlns:w16se="http://schemas.microsoft.com/office/word/2015/wordml/symex" xmlns:wpg="http://schemas.microsoft.com/office/word/2010/wordprocessingGroup" xmlns:wpi="http://schemas.microsoft.com/office/word/2010/wordprocessingInk" xmlns:wne="http://schemas.microsoft.com/office/word/2006/wordml" xmlns:wps="http://schemas.microsoft.com/office/word/2010/wordprocessingShape" mc:Ignorable="w14 w15 w16se wp14">
   <w:abstractNum w:abstractNumId="0" w15:restartNumberingAfterBreak="0">
     <w:nsid w:val="43223362"/>
     <w:multiLevelType w:val="hybridMultilevel"/>

</xml_diff>

<commit_message>
Project Plan v2 - Fixed references
</commit_message>
<xml_diff>
--- a/Project Plan v2.docx
+++ b/Project Plan v2.docx
@@ -1,6 +1,6 @@
 
 <file path=word/document.xml><?xml version="1.0" encoding="utf-8"?>
-<w:document xmlns:wpc="http://schemas.microsoft.com/office/word/2010/wordprocessingCanvas" xmlns:cx="http://schemas.microsoft.com/office/drawing/2014/chartex" xmlns:cx1="http://schemas.microsoft.com/office/drawing/2015/9/8/chartex" xmlns:cx2="http://schemas.microsoft.com/office/drawing/2015/10/21/chartex" xmlns:cx3="http://schemas.microsoft.com/office/drawing/2016/5/9/chartex" xmlns:cx4="http://schemas.microsoft.com/office/drawing/2016/5/10/chartex" xmlns:cx5="http://schemas.microsoft.com/office/drawing/2016/5/11/chartex" xmlns:mc="http://schemas.openxmlformats.org/markup-compatibility/2006" xmlns:o="urn:schemas-microsoft-com:office:office" xmlns:r="http://schemas.openxmlformats.org/officeDocument/2006/relationships" xmlns:m="http://schemas.openxmlformats.org/officeDocument/2006/math" xmlns:v="urn:schemas-microsoft-com:vml" xmlns:wp14="http://schemas.microsoft.com/office/word/2010/wordprocessingDrawing" xmlns:wp="http://schemas.openxmlformats.org/drawingml/2006/wordprocessingDrawing" xmlns:w10="urn:schemas-microsoft-com:office:word" xmlns:w="http://schemas.openxmlformats.org/wordprocessingml/2006/main" xmlns:w14="http://schemas.microsoft.com/office/word/2010/wordml" xmlns:w15="http://schemas.microsoft.com/office/word/2012/wordml" xmlns:w16se="http://schemas.microsoft.com/office/word/2015/wordml/symex" xmlns:wpg="http://schemas.microsoft.com/office/word/2010/wordprocessingGroup" xmlns:wpi="http://schemas.microsoft.com/office/word/2010/wordprocessingInk" xmlns:wne="http://schemas.microsoft.com/office/word/2006/wordml" xmlns:wps="http://schemas.microsoft.com/office/word/2010/wordprocessingShape" mc:Ignorable="w14 w15 w16se wp14">
+<w:document xmlns:wpc="http://schemas.microsoft.com/office/word/2010/wordprocessingCanvas" xmlns:cx="http://schemas.microsoft.com/office/drawing/2014/chartex" xmlns:cx1="http://schemas.microsoft.com/office/drawing/2015/9/8/chartex" xmlns:cx2="http://schemas.microsoft.com/office/drawing/2015/10/21/chartex" xmlns:cx3="http://schemas.microsoft.com/office/drawing/2016/5/9/chartex" xmlns:cx4="http://schemas.microsoft.com/office/drawing/2016/5/10/chartex" xmlns:cx5="http://schemas.microsoft.com/office/drawing/2016/5/11/chartex" xmlns:cx6="http://schemas.microsoft.com/office/drawing/2016/5/12/chartex" xmlns:cx7="http://schemas.microsoft.com/office/drawing/2016/5/13/chartex" xmlns:cx8="http://schemas.microsoft.com/office/drawing/2016/5/14/chartex" xmlns:mc="http://schemas.openxmlformats.org/markup-compatibility/2006" xmlns:o="urn:schemas-microsoft-com:office:office" xmlns:r="http://schemas.openxmlformats.org/officeDocument/2006/relationships" xmlns:m="http://schemas.openxmlformats.org/officeDocument/2006/math" xmlns:v="urn:schemas-microsoft-com:vml" xmlns:wp14="http://schemas.microsoft.com/office/word/2010/wordprocessingDrawing" xmlns:wp="http://schemas.openxmlformats.org/drawingml/2006/wordprocessingDrawing" xmlns:w10="urn:schemas-microsoft-com:office:word" xmlns:w="http://schemas.openxmlformats.org/wordprocessingml/2006/main" xmlns:w14="http://schemas.microsoft.com/office/word/2010/wordml" xmlns:w15="http://schemas.microsoft.com/office/word/2012/wordml" xmlns:w16se="http://schemas.microsoft.com/office/word/2015/wordml/symex" xmlns:wpg="http://schemas.microsoft.com/office/word/2010/wordprocessingGroup" xmlns:wpi="http://schemas.microsoft.com/office/word/2010/wordprocessingInk" xmlns:wne="http://schemas.microsoft.com/office/word/2006/wordml" xmlns:wps="http://schemas.microsoft.com/office/word/2010/wordprocessingShape" mc:Ignorable="w14 w15 w16se wp14">
   <w:body>
     <w:p>
       <w:pPr>
@@ -12,6 +12,8 @@
           <w:szCs w:val="40"/>
         </w:rPr>
       </w:pPr>
+      <w:bookmarkStart w:id="0" w:name="_GoBack"/>
+      <w:bookmarkEnd w:id="0"/>
       <w:r>
         <w:rPr>
           <w:rFonts w:asciiTheme="majorHAnsi" w:hAnsiTheme="majorHAnsi"/>
@@ -471,21 +473,12 @@
                 <w:lang w:val="en-US"/>
               </w:rPr>
             </w:pPr>
-            <w:proofErr w:type="spellStart"/>
-            <w:r>
-              <w:rPr>
-                <w:szCs w:val="24"/>
-                <w:lang w:val="en-US"/>
-              </w:rPr>
-              <w:t>Niclas</w:t>
-            </w:r>
-            <w:proofErr w:type="spellEnd"/>
-            <w:r>
-              <w:rPr>
-                <w:szCs w:val="24"/>
-                <w:lang w:val="en-US"/>
-              </w:rPr>
-              <w:t xml:space="preserve"> Olsson</w:t>
+            <w:r>
+              <w:rPr>
+                <w:szCs w:val="24"/>
+                <w:lang w:val="en-US"/>
+              </w:rPr>
+              <w:t>Niclas Olsson</w:t>
             </w:r>
           </w:p>
         </w:tc>
@@ -857,76 +850,167 @@
           <w:i/>
           <w:lang w:val="en-US"/>
         </w:rPr>
-        <w:t xml:space="preserve">Batman: </w:t>
-      </w:r>
-      <w:proofErr w:type="spellStart"/>
+        <w:t>Batman: Arkham City</w:t>
+      </w:r>
+      <w:r>
+        <w:rPr>
+          <w:lang w:val="en-US"/>
+        </w:rPr>
+        <w:t>[2]</w:t>
+      </w:r>
+      <w:r>
+        <w:rPr>
+          <w:lang w:val="en-US"/>
+        </w:rPr>
+        <w:t xml:space="preserve"> involves years of work for a lot of people. Making big open cities in games</w:t>
+      </w:r>
+      <w:r>
+        <w:rPr>
+          <w:lang w:val="en-US"/>
+        </w:rPr>
+        <w:t xml:space="preserve"> is</w:t>
+      </w:r>
+      <w:r>
+        <w:rPr>
+          <w:lang w:val="en-US"/>
+        </w:rPr>
+        <w:t xml:space="preserve"> simply not feasible for most game companies. These games all have massive success with their big open worlds making a feasible generated city an attractive technique for smaller companies to be able to compete with big open worlds of their own.</w:t>
+      </w:r>
+    </w:p>
+    <w:p>
+      <w:pPr>
+        <w:rPr>
+          <w:szCs w:val="24"/>
+          <w:lang w:val="en-US"/>
+        </w:rPr>
+      </w:pPr>
+      <w:r>
+        <w:rPr>
+          <w:szCs w:val="24"/>
+          <w:lang w:val="en-US"/>
+        </w:rPr>
+        <w:t>To create massive amounts of content without a big workforce algorithmically based solutions</w:t>
+      </w:r>
+      <w:r>
+        <w:rPr>
+          <w:szCs w:val="24"/>
+          <w:lang w:val="en-US"/>
+        </w:rPr>
+        <w:t xml:space="preserve"> exist</w:t>
+      </w:r>
+      <w:r>
+        <w:rPr>
+          <w:szCs w:val="24"/>
+          <w:lang w:val="en-US"/>
+        </w:rPr>
+        <w:t xml:space="preserve">, </w:t>
+      </w:r>
       <w:r>
         <w:rPr>
           <w:i/>
-          <w:lang w:val="en-US"/>
-        </w:rPr>
-        <w:t>Arkham</w:t>
-      </w:r>
-      <w:proofErr w:type="spellEnd"/>
+          <w:szCs w:val="24"/>
+          <w:lang w:val="en-US"/>
+        </w:rPr>
+        <w:t>Procedural Content Generation</w:t>
+      </w:r>
+      <w:r>
+        <w:rPr>
+          <w:szCs w:val="24"/>
+          <w:lang w:val="en-US"/>
+        </w:rPr>
+        <w:t xml:space="preserve"> (PCG)</w:t>
+      </w:r>
+      <w:r>
+        <w:rPr>
+          <w:szCs w:val="24"/>
+          <w:lang w:val="en-US"/>
+        </w:rPr>
+        <w:t xml:space="preserve">. PCG was in the past used </w:t>
+      </w:r>
+      <w:r>
+        <w:rPr>
+          <w:szCs w:val="24"/>
+          <w:lang w:val="en-US"/>
+        </w:rPr>
+        <w:t>to minimize th</w:t>
+      </w:r>
+      <w:r>
+        <w:rPr>
+          <w:szCs w:val="24"/>
+          <w:lang w:val="en-US"/>
+        </w:rPr>
+        <w:t>e disk space required for games.</w:t>
+      </w:r>
+      <w:r>
+        <w:rPr>
+          <w:szCs w:val="24"/>
+          <w:lang w:val="en-US"/>
+        </w:rPr>
+        <w:t xml:space="preserve"> </w:t>
+      </w:r>
       <w:r>
         <w:rPr>
           <w:i/>
-          <w:lang w:val="en-US"/>
-        </w:rPr>
-        <w:t xml:space="preserve"> City</w:t>
-      </w:r>
-      <w:r>
-        <w:rPr>
-          <w:lang w:val="en-US"/>
-        </w:rPr>
-        <w:t>[2]</w:t>
-      </w:r>
-      <w:r>
-        <w:rPr>
-          <w:lang w:val="en-US"/>
-        </w:rPr>
-        <w:t xml:space="preserve"> involves years of work for a lot of people. Making big open cities in games</w:t>
-      </w:r>
-      <w:r>
-        <w:rPr>
-          <w:lang w:val="en-US"/>
-        </w:rPr>
-        <w:t xml:space="preserve"> is</w:t>
-      </w:r>
-      <w:r>
-        <w:rPr>
-          <w:lang w:val="en-US"/>
-        </w:rPr>
-        <w:t xml:space="preserve"> simply not feasible for most game companies. These games all have massive success with their big open worlds making a feasible generated city an attractive technique for smaller companies to be able to compete with big open worlds of their own.</w:t>
-      </w:r>
-    </w:p>
-    <w:p>
-      <w:pPr>
-        <w:rPr>
-          <w:szCs w:val="24"/>
-          <w:lang w:val="en-US"/>
-        </w:rPr>
-      </w:pPr>
-      <w:r>
-        <w:rPr>
-          <w:szCs w:val="24"/>
-          <w:lang w:val="en-US"/>
-        </w:rPr>
-        <w:t>To create massive amounts of content without a big workforce algorithmically based solutions</w:t>
-      </w:r>
-      <w:r>
-        <w:rPr>
-          <w:szCs w:val="24"/>
-          <w:lang w:val="en-US"/>
-        </w:rPr>
-        <w:t xml:space="preserve"> exist</w:t>
-      </w:r>
-      <w:r>
-        <w:rPr>
-          <w:szCs w:val="24"/>
-          <w:lang w:val="en-US"/>
-        </w:rPr>
-        <w:t xml:space="preserve">, </w:t>
+          <w:szCs w:val="24"/>
+          <w:lang w:val="en-US"/>
+        </w:rPr>
+        <w:t>.kkrieger</w:t>
+      </w:r>
+      <w:r>
+        <w:rPr>
+          <w:szCs w:val="24"/>
+          <w:lang w:val="en-US"/>
+        </w:rPr>
+        <w:t>[3]</w:t>
+      </w:r>
+      <w:r>
+        <w:rPr>
+          <w:szCs w:val="24"/>
+          <w:lang w:val="en-US"/>
+        </w:rPr>
+        <w:t xml:space="preserve"> is an excellent example of </w:t>
+      </w:r>
+      <w:r>
+        <w:rPr>
+          <w:szCs w:val="24"/>
+          <w:lang w:val="en-US"/>
+        </w:rPr>
+        <w:t>this</w:t>
+      </w:r>
+      <w:r>
+        <w:rPr>
+          <w:szCs w:val="24"/>
+          <w:lang w:val="en-US"/>
+        </w:rPr>
+        <w:t xml:space="preserve">. </w:t>
+      </w:r>
+      <w:r>
+        <w:rPr>
+          <w:szCs w:val="24"/>
+          <w:lang w:val="en-US"/>
+        </w:rPr>
+        <w:t>It has since</w:t>
+      </w:r>
+      <w:r>
+        <w:rPr>
+          <w:szCs w:val="24"/>
+          <w:lang w:val="en-US"/>
+        </w:rPr>
+        <w:t xml:space="preserve"> evolved into a method to minimize</w:t>
+      </w:r>
+      <w:r>
+        <w:rPr>
+          <w:szCs w:val="24"/>
+          <w:lang w:val="en-US"/>
+        </w:rPr>
+        <w:t xml:space="preserve"> workforce required for content.</w:t>
+      </w:r>
+      <w:r>
+        <w:rPr>
+          <w:szCs w:val="24"/>
+          <w:lang w:val="en-US"/>
+        </w:rPr>
+        <w:t xml:space="preserve"> </w:t>
       </w:r>
       <w:r>
         <w:rPr>
@@ -934,123 +1018,6 @@
           <w:szCs w:val="24"/>
           <w:lang w:val="en-US"/>
         </w:rPr>
-        <w:t>Procedural Content Generation</w:t>
-      </w:r>
-      <w:r>
-        <w:rPr>
-          <w:szCs w:val="24"/>
-          <w:lang w:val="en-US"/>
-        </w:rPr>
-        <w:t xml:space="preserve"> (PCG)</w:t>
-      </w:r>
-      <w:r>
-        <w:rPr>
-          <w:szCs w:val="24"/>
-          <w:lang w:val="en-US"/>
-        </w:rPr>
-        <w:t xml:space="preserve">. PCG was in the past used </w:t>
-      </w:r>
-      <w:r>
-        <w:rPr>
-          <w:szCs w:val="24"/>
-          <w:lang w:val="en-US"/>
-        </w:rPr>
-        <w:t>to minimize th</w:t>
-      </w:r>
-      <w:r>
-        <w:rPr>
-          <w:szCs w:val="24"/>
-          <w:lang w:val="en-US"/>
-        </w:rPr>
-        <w:t>e disk space required for games.</w:t>
-      </w:r>
-      <w:r>
-        <w:rPr>
-          <w:szCs w:val="24"/>
-          <w:lang w:val="en-US"/>
-        </w:rPr>
-        <w:t xml:space="preserve"> </w:t>
-      </w:r>
-      <w:r>
-        <w:rPr>
-          <w:i/>
-          <w:szCs w:val="24"/>
-          <w:lang w:val="en-US"/>
-        </w:rPr>
-        <w:t>.</w:t>
-      </w:r>
-      <w:proofErr w:type="spellStart"/>
-      <w:r>
-        <w:rPr>
-          <w:i/>
-          <w:szCs w:val="24"/>
-          <w:lang w:val="en-US"/>
-        </w:rPr>
-        <w:t>kkrieger</w:t>
-      </w:r>
-      <w:proofErr w:type="spellEnd"/>
-      <w:r>
-        <w:rPr>
-          <w:szCs w:val="24"/>
-          <w:lang w:val="en-US"/>
-        </w:rPr>
-        <w:t>[3]</w:t>
-      </w:r>
-      <w:r>
-        <w:rPr>
-          <w:szCs w:val="24"/>
-          <w:lang w:val="en-US"/>
-        </w:rPr>
-        <w:t xml:space="preserve"> is an excellent example of </w:t>
-      </w:r>
-      <w:r>
-        <w:rPr>
-          <w:szCs w:val="24"/>
-          <w:lang w:val="en-US"/>
-        </w:rPr>
-        <w:t>this</w:t>
-      </w:r>
-      <w:r>
-        <w:rPr>
-          <w:szCs w:val="24"/>
-          <w:lang w:val="en-US"/>
-        </w:rPr>
-        <w:t xml:space="preserve">. </w:t>
-      </w:r>
-      <w:r>
-        <w:rPr>
-          <w:szCs w:val="24"/>
-          <w:lang w:val="en-US"/>
-        </w:rPr>
-        <w:t>It has since</w:t>
-      </w:r>
-      <w:r>
-        <w:rPr>
-          <w:szCs w:val="24"/>
-          <w:lang w:val="en-US"/>
-        </w:rPr>
-        <w:t xml:space="preserve"> evolved into a method to minimize</w:t>
-      </w:r>
-      <w:r>
-        <w:rPr>
-          <w:szCs w:val="24"/>
-          <w:lang w:val="en-US"/>
-        </w:rPr>
-        <w:t xml:space="preserve"> workforce required for content.</w:t>
-      </w:r>
-      <w:r>
-        <w:rPr>
-          <w:szCs w:val="24"/>
-          <w:lang w:val="en-US"/>
-        </w:rPr>
-        <w:t xml:space="preserve"> </w:t>
-      </w:r>
-      <w:r>
-        <w:rPr>
-          <w:i/>
-          <w:szCs w:val="24"/>
-          <w:lang w:val="en-US"/>
-        </w:rPr>
         <w:t>No man’s sky</w:t>
       </w:r>
       <w:r>
@@ -1080,62 +1047,21 @@
           <w:szCs w:val="24"/>
           <w:lang w:val="en-US"/>
         </w:rPr>
-        <w:t xml:space="preserve">There are many techniques to achieve PCG such as ray marching, </w:t>
-      </w:r>
-      <w:proofErr w:type="spellStart"/>
-      <w:r>
-        <w:rPr>
-          <w:szCs w:val="24"/>
-          <w:lang w:val="en-US"/>
-        </w:rPr>
-        <w:t>squarified</w:t>
-      </w:r>
-      <w:proofErr w:type="spellEnd"/>
-      <w:r>
-        <w:rPr>
-          <w:szCs w:val="24"/>
-          <w:lang w:val="en-US"/>
-        </w:rPr>
-        <w:t xml:space="preserve"> </w:t>
-      </w:r>
-      <w:proofErr w:type="spellStart"/>
-      <w:r>
-        <w:rPr>
-          <w:szCs w:val="24"/>
-          <w:lang w:val="en-US"/>
-        </w:rPr>
-        <w:t>treemaps</w:t>
-      </w:r>
-      <w:proofErr w:type="spellEnd"/>
-      <w:r>
-        <w:rPr>
-          <w:szCs w:val="24"/>
-          <w:lang w:val="en-US"/>
-        </w:rPr>
-        <w:t xml:space="preserve">[5], </w:t>
-      </w:r>
-      <w:proofErr w:type="spellStart"/>
-      <w:r>
-        <w:rPr>
-          <w:szCs w:val="24"/>
-          <w:lang w:val="en-US"/>
-        </w:rPr>
-        <w:t>P</w:t>
-      </w:r>
-      <w:r>
-        <w:rPr>
-          <w:szCs w:val="24"/>
-          <w:lang w:val="en-US"/>
-        </w:rPr>
-        <w:t>erlin</w:t>
-      </w:r>
-      <w:proofErr w:type="spellEnd"/>
-      <w:r>
-        <w:rPr>
-          <w:szCs w:val="24"/>
-          <w:lang w:val="en-US"/>
-        </w:rPr>
-        <w:t xml:space="preserve"> noise</w:t>
+        <w:t>There are many techniques to achieve PCG such as ray marching, squarified treemaps</w:t>
+      </w:r>
+      <w:r>
+        <w:rPr>
+          <w:szCs w:val="24"/>
+          <w:lang w:val="en-US"/>
+        </w:rPr>
+        <w:t>[5], P</w:t>
+      </w:r>
+      <w:r>
+        <w:rPr>
+          <w:szCs w:val="24"/>
+          <w:lang w:val="en-US"/>
+        </w:rPr>
+        <w:t>erlin noise</w:t>
       </w:r>
       <w:r>
         <w:rPr>
@@ -1149,14 +1075,35 @@
           <w:szCs w:val="24"/>
           <w:lang w:val="en-US"/>
         </w:rPr>
-        <w:t>], fractals, L-systems</w:t>
-      </w:r>
-      <w:r>
-        <w:rPr>
-          <w:szCs w:val="24"/>
-          <w:lang w:val="en-US"/>
-        </w:rPr>
-        <w:t>[7][8</w:t>
+        <w:t>]</w:t>
+      </w:r>
+      <w:r>
+        <w:rPr>
+          <w:szCs w:val="24"/>
+          <w:lang w:val="en-US"/>
+        </w:rPr>
+        <w:t>[7]</w:t>
+      </w:r>
+      <w:r>
+        <w:rPr>
+          <w:szCs w:val="24"/>
+          <w:lang w:val="en-US"/>
+        </w:rPr>
+        <w:t>, fractals, L-systems</w:t>
+      </w:r>
+      <w:r>
+        <w:rPr>
+          <w:szCs w:val="24"/>
+          <w:lang w:val="en-US"/>
+        </w:rPr>
+        <w:t>[</w:t>
+      </w:r>
+      <w:r>
+        <w:rPr>
+          <w:szCs w:val="24"/>
+          <w:lang w:val="en-US"/>
+        </w:rPr>
+        <w:t>8][9</w:t>
       </w:r>
       <w:r>
         <w:rPr>
@@ -1170,46 +1117,14 @@
           <w:szCs w:val="24"/>
           <w:lang w:val="en-US"/>
         </w:rPr>
-        <w:t>[9</w:t>
-      </w:r>
-      <w:r>
-        <w:rPr>
-          <w:szCs w:val="24"/>
-          <w:lang w:val="en-US"/>
-        </w:rPr>
-        <w:t xml:space="preserve">] and rule based subdivision[10] among others. Based on our time constraints, we chose </w:t>
-      </w:r>
-      <w:proofErr w:type="spellStart"/>
-      <w:r>
-        <w:rPr>
-          <w:szCs w:val="24"/>
-          <w:lang w:val="en-US"/>
-        </w:rPr>
-        <w:t>Perlin</w:t>
-      </w:r>
-      <w:proofErr w:type="spellEnd"/>
-      <w:r>
-        <w:rPr>
-          <w:szCs w:val="24"/>
-          <w:lang w:val="en-US"/>
-        </w:rPr>
-        <w:t xml:space="preserve"> noise as our technique for procedural generation. In relation to the other techniques mentioned, </w:t>
-      </w:r>
-      <w:proofErr w:type="spellStart"/>
-      <w:r>
-        <w:rPr>
-          <w:szCs w:val="24"/>
-          <w:lang w:val="en-US"/>
-        </w:rPr>
-        <w:t>Perlin</w:t>
-      </w:r>
-      <w:proofErr w:type="spellEnd"/>
-      <w:r>
-        <w:rPr>
-          <w:szCs w:val="24"/>
-          <w:lang w:val="en-US"/>
-        </w:rPr>
-        <w:t xml:space="preserve"> noise is easy </w:t>
+        <w:t>[10] and rule based subdivision[8</w:t>
+      </w:r>
+      <w:r>
+        <w:rPr>
+          <w:szCs w:val="24"/>
+          <w:lang w:val="en-US"/>
+        </w:rPr>
+        <w:t xml:space="preserve">] among others. Based on our time constraints, we chose Perlin noise as our technique for procedural generation. In relation to the other techniques mentioned, Perlin noise is easy </w:t>
       </w:r>
       <w:r>
         <w:rPr>
@@ -1243,7 +1158,9 @@
           <w:lang w:val="en-US"/>
         </w:rPr>
       </w:pPr>
-      <w:r>
+    </w:p>
+    <w:p>
+      <w:pPr>
         <w:rPr>
           <w:rFonts w:asciiTheme="majorHAnsi" w:hAnsiTheme="majorHAnsi"/>
           <w:b/>
@@ -1251,6 +1168,49 @@
           <w:szCs w:val="40"/>
           <w:lang w:val="en-US"/>
         </w:rPr>
+      </w:pPr>
+    </w:p>
+    <w:p>
+      <w:pPr>
+        <w:rPr>
+          <w:rFonts w:asciiTheme="majorHAnsi" w:hAnsiTheme="majorHAnsi"/>
+          <w:b/>
+          <w:sz w:val="40"/>
+          <w:szCs w:val="40"/>
+          <w:lang w:val="en-US"/>
+        </w:rPr>
+      </w:pPr>
+    </w:p>
+    <w:p>
+      <w:pPr>
+        <w:rPr>
+          <w:rFonts w:asciiTheme="majorHAnsi" w:hAnsiTheme="majorHAnsi"/>
+          <w:b/>
+          <w:sz w:val="40"/>
+          <w:szCs w:val="40"/>
+          <w:lang w:val="en-US"/>
+        </w:rPr>
+      </w:pPr>
+    </w:p>
+    <w:p>
+      <w:pPr>
+        <w:rPr>
+          <w:rFonts w:asciiTheme="majorHAnsi" w:hAnsiTheme="majorHAnsi"/>
+          <w:b/>
+          <w:sz w:val="40"/>
+          <w:szCs w:val="40"/>
+          <w:lang w:val="en-US"/>
+        </w:rPr>
+      </w:pPr>
+      <w:r>
+        <w:rPr>
+          <w:rFonts w:asciiTheme="majorHAnsi" w:hAnsiTheme="majorHAnsi"/>
+          <w:b/>
+          <w:sz w:val="40"/>
+          <w:szCs w:val="40"/>
+          <w:lang w:val="en-US"/>
+        </w:rPr>
+        <w:lastRenderedPageBreak/>
         <w:t>2 Aim and objectives</w:t>
       </w:r>
     </w:p>
@@ -1264,21 +1224,7 @@
         <w:rPr>
           <w:lang w:val="en-US"/>
         </w:rPr>
-        <w:t xml:space="preserve">This work aims to explore the possibility of using </w:t>
-      </w:r>
-      <w:proofErr w:type="spellStart"/>
-      <w:r>
-        <w:rPr>
-          <w:lang w:val="en-US"/>
-        </w:rPr>
-        <w:t>Perlin</w:t>
-      </w:r>
-      <w:proofErr w:type="spellEnd"/>
-      <w:r>
-        <w:rPr>
-          <w:lang w:val="en-US"/>
-        </w:rPr>
-        <w:t xml:space="preserve"> noise to procedurally generate a city that can be used in games. By conducting a user study, we will investigate whether the resulting city is considered believable in a game setting.</w:t>
+        <w:t>This work aims to explore the possibility of using Perlin noise to procedurally generate a city that can be used in games. By conducting a user study, we will investigate whether the resulting city is considered believable in a game setting.</w:t>
       </w:r>
     </w:p>
     <w:p>
@@ -1309,21 +1255,7 @@
         <w:rPr>
           <w:lang w:val="en-US"/>
         </w:rPr>
-        <w:t xml:space="preserve">Implement a method for procedurally generating cities using </w:t>
-      </w:r>
-      <w:proofErr w:type="spellStart"/>
-      <w:r>
-        <w:rPr>
-          <w:lang w:val="en-US"/>
-        </w:rPr>
-        <w:t>Perlin</w:t>
-      </w:r>
-      <w:proofErr w:type="spellEnd"/>
-      <w:r>
-        <w:rPr>
-          <w:lang w:val="en-US"/>
-        </w:rPr>
-        <w:t xml:space="preserve"> noise.</w:t>
+        <w:t>Implement a method for procedurally generating cities using Perlin noise.</w:t>
       </w:r>
     </w:p>
     <w:p>
@@ -1341,7 +1273,6 @@
         <w:rPr>
           <w:lang w:val="en-US"/>
         </w:rPr>
-        <w:lastRenderedPageBreak/>
         <w:t>Implement a user interface that allows the user to change the way the city is generated.</w:t>
       </w:r>
     </w:p>
@@ -1391,9 +1322,7 @@
           <w:lang w:val="en-US"/>
         </w:rPr>
       </w:pPr>
-    </w:p>
-    <w:p>
-      <w:pPr>
+      <w:r>
         <w:rPr>
           <w:rFonts w:asciiTheme="majorHAnsi" w:hAnsiTheme="majorHAnsi"/>
           <w:b/>
@@ -1401,6 +1330,32 @@
           <w:szCs w:val="40"/>
           <w:lang w:val="en-US"/>
         </w:rPr>
+        <w:t>3 Research question</w:t>
+      </w:r>
+      <w:r>
+        <w:rPr>
+          <w:szCs w:val="24"/>
+          <w:lang w:val="en-US"/>
+        </w:rPr>
+        <w:br/>
+        <w:t xml:space="preserve">Can Perlin noise be used in a hierarchical manner to procedurally </w:t>
+      </w:r>
+      <w:r>
+        <w:rPr>
+          <w:szCs w:val="24"/>
+          <w:lang w:val="en-US"/>
+        </w:rPr>
+        <w:t>generate a city viable in games?</w:t>
+      </w:r>
+    </w:p>
+    <w:p>
+      <w:pPr>
+        <w:rPr>
+          <w:rFonts w:asciiTheme="majorHAnsi" w:hAnsiTheme="majorHAnsi"/>
+          <w:sz w:val="40"/>
+          <w:szCs w:val="40"/>
+          <w:lang w:val="en-US"/>
+        </w:rPr>
       </w:pPr>
       <w:r>
         <w:rPr>
@@ -1410,57 +1365,6 @@
           <w:szCs w:val="40"/>
           <w:lang w:val="en-US"/>
         </w:rPr>
-        <w:t>3 Research question</w:t>
-      </w:r>
-      <w:r>
-        <w:rPr>
-          <w:szCs w:val="24"/>
-          <w:lang w:val="en-US"/>
-        </w:rPr>
-        <w:br/>
-        <w:t xml:space="preserve">Can </w:t>
-      </w:r>
-      <w:proofErr w:type="spellStart"/>
-      <w:r>
-        <w:rPr>
-          <w:szCs w:val="24"/>
-          <w:lang w:val="en-US"/>
-        </w:rPr>
-        <w:t>Perlin</w:t>
-      </w:r>
-      <w:proofErr w:type="spellEnd"/>
-      <w:r>
-        <w:rPr>
-          <w:szCs w:val="24"/>
-          <w:lang w:val="en-US"/>
-        </w:rPr>
-        <w:t xml:space="preserve"> noise be used in a hierarchical manner to procedurally </w:t>
-      </w:r>
-      <w:r>
-        <w:rPr>
-          <w:szCs w:val="24"/>
-          <w:lang w:val="en-US"/>
-        </w:rPr>
-        <w:t>generate a city viable in games?</w:t>
-      </w:r>
-    </w:p>
-    <w:p>
-      <w:pPr>
-        <w:rPr>
-          <w:rFonts w:asciiTheme="majorHAnsi" w:hAnsiTheme="majorHAnsi"/>
-          <w:sz w:val="40"/>
-          <w:szCs w:val="40"/>
-          <w:lang w:val="en-US"/>
-        </w:rPr>
-      </w:pPr>
-      <w:r>
-        <w:rPr>
-          <w:rFonts w:asciiTheme="majorHAnsi" w:hAnsiTheme="majorHAnsi"/>
-          <w:b/>
-          <w:sz w:val="40"/>
-          <w:szCs w:val="40"/>
-          <w:lang w:val="en-US"/>
-        </w:rPr>
         <w:t>4 Method</w:t>
       </w:r>
     </w:p>
@@ -1490,23 +1394,7 @@
           <w:szCs w:val="24"/>
           <w:lang w:val="en-US"/>
         </w:rPr>
-        <w:t xml:space="preserve"> a city using </w:t>
-      </w:r>
-      <w:proofErr w:type="spellStart"/>
-      <w:r>
-        <w:rPr>
-          <w:szCs w:val="24"/>
-          <w:lang w:val="en-US"/>
-        </w:rPr>
-        <w:t>Perlin</w:t>
-      </w:r>
-      <w:proofErr w:type="spellEnd"/>
-      <w:r>
-        <w:rPr>
-          <w:szCs w:val="24"/>
-          <w:lang w:val="en-US"/>
-        </w:rPr>
-        <w:t xml:space="preserve"> noise in a hierarchical manner. The city will be visualized in 3D, on a flat terrain and will be the shape of a square, like a cross section of a bigger city. To examine the viability of the cities generated</w:t>
+        <w:t xml:space="preserve"> a city using Perlin noise in a hierarchical manner. The city will be visualized in 3D, on a flat terrain and will be the shape of a square, like a cross section of a bigger city. To examine the viability of the cities generated</w:t>
       </w:r>
       <w:r>
         <w:rPr>
@@ -1631,21 +1519,7 @@
         <w:rPr>
           <w:lang w:val="en-US"/>
         </w:rPr>
-        <w:t xml:space="preserve">. All three stages will be procedurally generated with </w:t>
-      </w:r>
-      <w:proofErr w:type="spellStart"/>
-      <w:r>
-        <w:rPr>
-          <w:lang w:val="en-US"/>
-        </w:rPr>
-        <w:t>Perlin</w:t>
-      </w:r>
-      <w:proofErr w:type="spellEnd"/>
-      <w:r>
-        <w:rPr>
-          <w:lang w:val="en-US"/>
-        </w:rPr>
-        <w:t xml:space="preserve"> noise in the fo</w:t>
+        <w:t>. All three stages will be procedurally generated with Perlin noise in the fo</w:t>
       </w:r>
       <w:r>
         <w:rPr>
@@ -1731,8 +1605,6 @@
         </w:rPr>
         <w:t>Building</w:t>
       </w:r>
-      <w:bookmarkStart w:id="0" w:name="_GoBack"/>
-      <w:bookmarkEnd w:id="0"/>
       <w:r>
         <w:rPr>
           <w:lang w:val="en-US"/>
@@ -1944,6 +1816,7 @@
         <w:rPr>
           <w:lang w:val="en-US"/>
         </w:rPr>
+        <w:lastRenderedPageBreak/>
         <w:t>4.3 Experiment design</w:t>
       </w:r>
     </w:p>
@@ -1971,7 +1844,6 @@
         <w:rPr>
           <w:lang w:val="en-US"/>
         </w:rPr>
-        <w:lastRenderedPageBreak/>
         <w:t>4.4 Viability</w:t>
       </w:r>
     </w:p>
@@ -2105,23 +1977,7 @@
           <w:szCs w:val="24"/>
           <w:lang w:val="en-US"/>
         </w:rPr>
-        <w:t xml:space="preserve">With </w:t>
-      </w:r>
-      <w:proofErr w:type="spellStart"/>
-      <w:r>
-        <w:rPr>
-          <w:szCs w:val="24"/>
-          <w:lang w:val="en-US"/>
-        </w:rPr>
-        <w:t>Perlin</w:t>
-      </w:r>
-      <w:proofErr w:type="spellEnd"/>
-      <w:r>
-        <w:rPr>
-          <w:szCs w:val="24"/>
-          <w:lang w:val="en-US"/>
-        </w:rPr>
-        <w:t xml:space="preserve"> noise a city will be generated. With the </w:t>
+        <w:t xml:space="preserve">With Perlin noise a city will be generated. With the </w:t>
       </w:r>
       <w:r>
         <w:rPr>
@@ -2188,8 +2044,8 @@
         </w:rPr>
         <w:drawing>
           <wp:inline distT="0" distB="0" distL="0" distR="0" wp14:anchorId="3B70262E" wp14:editId="5875983D">
-            <wp:extent cx="5628048" cy="3829050"/>
-            <wp:effectExtent l="0" t="0" r="0" b="5715"/>
+            <wp:extent cx="5628005" cy="3267075"/>
+            <wp:effectExtent l="0" t="0" r="0" b="9525"/>
             <wp:docPr id="1" name="Bildobjekt 1"/>
             <wp:cNvGraphicFramePr>
               <a:graphicFrameLocks xmlns:a="http://schemas.openxmlformats.org/drawingml/2006/main" noChangeAspect="1"/>
@@ -2202,7 +2058,7 @@
                     <pic:cNvPicPr/>
                   </pic:nvPicPr>
                   <pic:blipFill rotWithShape="1">
-                    <a:blip r:embed="rId5">
+                    <a:blip r:embed="rId8">
                       <a:extLst>
                         <a:ext uri="{28A0092B-C50C-407E-A947-70E740481C1C}">
                           <a14:useLocalDpi xmlns:a14="http://schemas.microsoft.com/office/drawing/2010/main" val="0"/>
@@ -2215,7 +2071,7 @@
                   <pic:spPr bwMode="auto">
                     <a:xfrm>
                       <a:off x="0" y="0"/>
-                      <a:ext cx="5628048" cy="3829050"/>
+                      <a:ext cx="5628053" cy="3267103"/>
                     </a:xfrm>
                     <a:prstGeom prst="rect">
                       <a:avLst/>
@@ -2277,50 +2133,33 @@
           <w:szCs w:val="24"/>
           <w:lang w:val="en-US"/>
         </w:rPr>
-        <w:t xml:space="preserve">The implementation and research will be the first things to be done and they will be done simultaneously. Some parts of the implementation require research before we have the knowledge to </w:t>
-      </w:r>
-      <w:r>
-        <w:rPr>
-          <w:rFonts w:asciiTheme="majorHAnsi" w:hAnsiTheme="majorHAnsi"/>
-          <w:szCs w:val="24"/>
-          <w:lang w:val="en-US"/>
-        </w:rPr>
         <w:lastRenderedPageBreak/>
-        <w:t>implement it, but all the parts of the implementation, such as the rendering pipeline, that do not require any research, will be done in conjunction with the research.</w:t>
-      </w:r>
-    </w:p>
-    <w:p>
-      <w:pPr>
-        <w:rPr>
-          <w:rFonts w:asciiTheme="majorHAnsi" w:hAnsiTheme="majorHAnsi"/>
-          <w:szCs w:val="24"/>
-          <w:lang w:val="en-US"/>
-        </w:rPr>
-      </w:pPr>
-      <w:r>
-        <w:rPr>
-          <w:rFonts w:asciiTheme="majorHAnsi" w:hAnsiTheme="majorHAnsi"/>
-          <w:szCs w:val="24"/>
-          <w:lang w:val="en-US"/>
-        </w:rPr>
-        <w:t xml:space="preserve">The writing of the thesis will begin shortly after we have some basic research and base implementation done. The thesis will be worked on every week until completion. When the implementation has enough features, data gathering and analysis of this data will begin. This data is crucial to answer the research question and conclude the thesis. </w:t>
-      </w:r>
-      <w:r>
-        <w:rPr>
-          <w:rFonts w:asciiTheme="majorHAnsi" w:hAnsiTheme="majorHAnsi"/>
-          <w:szCs w:val="24"/>
-          <w:lang w:val="en-US"/>
-        </w:rPr>
-        <w:br/>
-      </w:r>
-      <w:r>
-        <w:rPr>
-          <w:rFonts w:asciiTheme="majorHAnsi" w:hAnsiTheme="majorHAnsi"/>
-          <w:color w:val="FF0000"/>
-          <w:szCs w:val="24"/>
-          <w:lang w:val="en-US"/>
-        </w:rPr>
-        <w:t>MINDRE TEXT HÄR?</w:t>
+        <w:t>The implementation and research will be the first things to be done and they will be done simultaneously. Some parts of the implementation require research before we have the knowledge to implement it, but all the parts of the implementation, such as the rendering pipeline, that do not require any research, will be done in conjunction with the research.</w:t>
+      </w:r>
+    </w:p>
+    <w:p>
+      <w:pPr>
+        <w:rPr>
+          <w:rFonts w:asciiTheme="majorHAnsi" w:hAnsiTheme="majorHAnsi"/>
+          <w:szCs w:val="24"/>
+          <w:lang w:val="en-US"/>
+        </w:rPr>
+      </w:pPr>
+      <w:r>
+        <w:rPr>
+          <w:rFonts w:asciiTheme="majorHAnsi" w:hAnsiTheme="majorHAnsi"/>
+          <w:szCs w:val="24"/>
+          <w:lang w:val="en-US"/>
+        </w:rPr>
+        <w:t>The writing of the thesis will begin shortly after we have some basic research and base implementation done. The thesis will be worked on every week until completion. When the implementation has enough features, data gathering and analysis of this data will begin. This data is crucial to answer the research que</w:t>
+      </w:r>
+      <w:r>
+        <w:rPr>
+          <w:rFonts w:asciiTheme="majorHAnsi" w:hAnsiTheme="majorHAnsi"/>
+          <w:szCs w:val="24"/>
+          <w:lang w:val="en-US"/>
+        </w:rPr>
+        <w:t xml:space="preserve">stion and conclude the thesis. </w:t>
       </w:r>
     </w:p>
     <w:p>
@@ -3012,25 +2851,7 @@
                 <w:szCs w:val="24"/>
                 <w:lang w:val="en-US"/>
               </w:rPr>
-              <w:t xml:space="preserve">Make sure all work is on several hard drives. Use </w:t>
-            </w:r>
-            <w:proofErr w:type="spellStart"/>
-            <w:r>
-              <w:rPr>
-                <w:rFonts w:asciiTheme="majorHAnsi" w:hAnsiTheme="majorHAnsi"/>
-                <w:szCs w:val="24"/>
-                <w:lang w:val="en-US"/>
-              </w:rPr>
-              <w:t>git</w:t>
-            </w:r>
-            <w:proofErr w:type="spellEnd"/>
-            <w:r>
-              <w:rPr>
-                <w:rFonts w:asciiTheme="majorHAnsi" w:hAnsiTheme="majorHAnsi"/>
-                <w:szCs w:val="24"/>
-                <w:lang w:val="en-US"/>
-              </w:rPr>
-              <w:t xml:space="preserve"> as source control.</w:t>
+              <w:t>Make sure all work is on several hard drives. Use git as source control.</w:t>
             </w:r>
           </w:p>
         </w:tc>
@@ -3218,40 +3039,614 @@
     </w:tbl>
     <w:p>
       <w:pPr>
-        <w:rPr>
-          <w:rFonts w:asciiTheme="majorHAnsi" w:hAnsiTheme="majorHAnsi"/>
+        <w:pStyle w:val="Rubrik1"/>
+        <w:rPr>
           <w:b/>
           <w:sz w:val="40"/>
           <w:szCs w:val="40"/>
           <w:lang w:val="en-US"/>
         </w:rPr>
       </w:pPr>
-      <w:r>
-        <w:rPr>
-          <w:rFonts w:asciiTheme="majorHAnsi" w:hAnsiTheme="majorHAnsi"/>
+    </w:p>
+    <w:p>
+      <w:pPr>
+        <w:rPr>
+          <w:lang w:val="en-US"/>
+        </w:rPr>
+      </w:pPr>
+    </w:p>
+    <w:p>
+      <w:pPr>
+        <w:rPr>
+          <w:lang w:val="en-US"/>
+        </w:rPr>
+      </w:pPr>
+    </w:p>
+    <w:p>
+      <w:pPr>
+        <w:rPr>
+          <w:lang w:val="en-US"/>
+        </w:rPr>
+      </w:pPr>
+    </w:p>
+    <w:p>
+      <w:pPr>
+        <w:rPr>
+          <w:lang w:val="en-US"/>
+        </w:rPr>
+      </w:pPr>
+    </w:p>
+    <w:p>
+      <w:pPr>
+        <w:rPr>
+          <w:lang w:val="en-US"/>
+        </w:rPr>
+      </w:pPr>
+    </w:p>
+    <w:p>
+      <w:pPr>
+        <w:rPr>
+          <w:lang w:val="en-US"/>
+        </w:rPr>
+      </w:pPr>
+    </w:p>
+    <w:p>
+      <w:pPr>
+        <w:pStyle w:val="Rubrik1"/>
+        <w:rPr>
+          <w:rFonts w:asciiTheme="minorHAnsi" w:eastAsiaTheme="minorHAnsi" w:hAnsiTheme="minorHAnsi" w:cstheme="minorBidi"/>
+          <w:color w:val="auto"/>
+          <w:sz w:val="22"/>
+          <w:szCs w:val="22"/>
+          <w:lang w:val="en-US"/>
+        </w:rPr>
+      </w:pPr>
+    </w:p>
+    <w:p>
+      <w:pPr>
+        <w:rPr>
+          <w:lang w:val="en-US"/>
+        </w:rPr>
+      </w:pPr>
+    </w:p>
+    <w:sdt>
+      <w:sdtPr>
+        <w:rPr>
+          <w:rFonts w:asciiTheme="minorHAnsi" w:eastAsiaTheme="minorHAnsi" w:hAnsiTheme="minorHAnsi" w:cstheme="minorBidi"/>
           <w:b/>
-          <w:sz w:val="40"/>
-          <w:szCs w:val="40"/>
-          <w:lang w:val="en-US"/>
-        </w:rPr>
-        <w:br w:type="page"/>
-      </w:r>
-    </w:p>
-    <w:p>
-      <w:pPr>
-        <w:rPr>
-          <w:rFonts w:asciiTheme="majorHAnsi" w:hAnsiTheme="majorHAnsi"/>
-          <w:b/>
-          <w:sz w:val="40"/>
-          <w:szCs w:val="40"/>
-          <w:lang w:val="en-US"/>
-        </w:rPr>
-      </w:pPr>
-    </w:p>
-    <w:p>
-      <w:pPr>
-        <w:rPr>
-          <w:szCs w:val="24"/>
+          <w:bCs/>
+          <w:sz w:val="22"/>
+          <w:szCs w:val="22"/>
+        </w:rPr>
+        <w:id w:val="-477379571"/>
+        <w:docPartObj>
+          <w:docPartGallery w:val="Bibliographies"/>
+          <w:docPartUnique/>
+        </w:docPartObj>
+      </w:sdtPr>
+      <w:sdtEndPr>
+        <w:rPr>
+          <w:b w:val="0"/>
+          <w:bCs w:val="0"/>
+          <w:color w:val="auto"/>
+        </w:rPr>
+      </w:sdtEndPr>
+      <w:sdtContent>
+        <w:p>
+          <w:pPr>
+            <w:pStyle w:val="Rubrik1"/>
+            <w:rPr>
+              <w:b/>
+              <w:color w:val="auto"/>
+              <w:sz w:val="40"/>
+              <w:szCs w:val="40"/>
+              <w:lang w:val="en-US"/>
+            </w:rPr>
+          </w:pPr>
+          <w:r>
+            <w:rPr>
+              <w:b/>
+              <w:color w:val="auto"/>
+              <w:sz w:val="40"/>
+              <w:szCs w:val="40"/>
+              <w:lang w:val="en-US"/>
+            </w:rPr>
+            <w:t>References</w:t>
+          </w:r>
+        </w:p>
+        <w:sdt>
+          <w:sdtPr>
+            <w:id w:val="-573587230"/>
+            <w:bibliography/>
+          </w:sdtPr>
+          <w:sdtContent>
+            <w:p>
+              <w:pPr>
+                <w:pStyle w:val="Litteraturfrteckning"/>
+                <w:ind w:left="720" w:hanging="720"/>
+                <w:rPr>
+                  <w:noProof/>
+                  <w:lang w:val="en-US"/>
+                </w:rPr>
+              </w:pPr>
+              <w:r>
+                <w:rPr>
+                  <w:lang w:val="en-US"/>
+                </w:rPr>
+                <w:t xml:space="preserve">[1] </w:t>
+              </w:r>
+              <w:r>
+                <w:rPr>
+                  <w:noProof/>
+                  <w:lang w:val="en-US"/>
+                </w:rPr>
+                <w:t>Rockstar Games</w:t>
+              </w:r>
+              <w:r>
+                <w:rPr>
+                  <w:noProof/>
+                  <w:lang w:val="en-US"/>
+                </w:rPr>
+                <w:t>. (1997-2013).</w:t>
+              </w:r>
+              <w:r>
+                <w:rPr>
+                  <w:noProof/>
+                  <w:lang w:val="en-US"/>
+                </w:rPr>
+                <w:t xml:space="preserve"> Game.</w:t>
+              </w:r>
+              <w:r>
+                <w:rPr>
+                  <w:noProof/>
+                  <w:lang w:val="en-US"/>
+                </w:rPr>
+                <w:t xml:space="preserve"> </w:t>
+              </w:r>
+              <w:r>
+                <w:rPr>
+                  <w:i/>
+                  <w:iCs/>
+                  <w:noProof/>
+                  <w:lang w:val="en-US"/>
+                </w:rPr>
+                <w:t>Grand Theft Auto Series.</w:t>
+              </w:r>
+              <w:r>
+                <w:rPr>
+                  <w:noProof/>
+                  <w:lang w:val="en-US"/>
+                </w:rPr>
+                <w:t xml:space="preserve"> </w:t>
+              </w:r>
+              <w:r>
+                <w:fldChar w:fldCharType="begin"/>
+              </w:r>
+              <w:r>
+                <w:rPr>
+                  <w:lang w:val="en-US"/>
+                </w:rPr>
+                <w:instrText>BIBLIOGRAPHY</w:instrText>
+              </w:r>
+              <w:r>
+                <w:fldChar w:fldCharType="separate"/>
+              </w:r>
+            </w:p>
+            <w:p>
+              <w:pPr>
+                <w:rPr>
+                  <w:lang w:val="en-US"/>
+                </w:rPr>
+              </w:pPr>
+              <w:r>
+                <w:rPr>
+                  <w:noProof/>
+                  <w:lang w:val="en-US"/>
+                </w:rPr>
+                <w:t>[2] Rocksteady Studios</w:t>
+              </w:r>
+              <w:r>
+                <w:rPr>
+                  <w:noProof/>
+                  <w:lang w:val="en-US"/>
+                </w:rPr>
+                <w:t>. (2011).</w:t>
+              </w:r>
+              <w:r>
+                <w:rPr>
+                  <w:noProof/>
+                  <w:lang w:val="en-US"/>
+                </w:rPr>
+                <w:t xml:space="preserve"> Game.</w:t>
+              </w:r>
+              <w:r>
+                <w:rPr>
+                  <w:noProof/>
+                  <w:lang w:val="en-US"/>
+                </w:rPr>
+                <w:t xml:space="preserve"> </w:t>
+              </w:r>
+              <w:r>
+                <w:rPr>
+                  <w:i/>
+                  <w:iCs/>
+                  <w:noProof/>
+                  <w:lang w:val="en-US"/>
+                </w:rPr>
+                <w:t>Batman: Arkham City.</w:t>
+              </w:r>
+              <w:r>
+                <w:rPr>
+                  <w:noProof/>
+                  <w:lang w:val="en-US"/>
+                </w:rPr>
+                <w:t xml:space="preserve"> Warner Bros, Square Enix.</w:t>
+              </w:r>
+            </w:p>
+            <w:p>
+              <w:pPr>
+                <w:pStyle w:val="Litteraturfrteckning"/>
+                <w:ind w:left="720" w:hanging="720"/>
+                <w:rPr>
+                  <w:noProof/>
+                  <w:lang w:val="en-US"/>
+                </w:rPr>
+              </w:pPr>
+              <w:r>
+                <w:rPr>
+                  <w:noProof/>
+                  <w:lang w:val="en-US"/>
+                </w:rPr>
+                <w:t xml:space="preserve">[3] </w:t>
+              </w:r>
+              <w:r>
+                <w:rPr>
+                  <w:noProof/>
+                  <w:lang w:val="en-US"/>
+                </w:rPr>
+                <w:t>Farbrausch. (2004).</w:t>
+              </w:r>
+              <w:r>
+                <w:rPr>
+                  <w:noProof/>
+                  <w:lang w:val="en-US"/>
+                </w:rPr>
+                <w:t xml:space="preserve"> Game.</w:t>
+              </w:r>
+              <w:r>
+                <w:rPr>
+                  <w:noProof/>
+                  <w:lang w:val="en-US"/>
+                </w:rPr>
+                <w:t xml:space="preserve"> </w:t>
+              </w:r>
+              <w:r>
+                <w:rPr>
+                  <w:i/>
+                  <w:iCs/>
+                  <w:noProof/>
+                  <w:lang w:val="en-US"/>
+                </w:rPr>
+                <w:t>.kkrieger.</w:t>
+              </w:r>
+              <w:r>
+                <w:rPr>
+                  <w:noProof/>
+                  <w:lang w:val="en-US"/>
+                </w:rPr>
+                <w:t xml:space="preserve"> </w:t>
+              </w:r>
+            </w:p>
+            <w:p>
+              <w:pPr>
+                <w:pStyle w:val="Litteraturfrteckning"/>
+                <w:ind w:left="720" w:hanging="720"/>
+                <w:rPr>
+                  <w:noProof/>
+                  <w:lang w:val="en-US"/>
+                </w:rPr>
+              </w:pPr>
+              <w:r>
+                <w:rPr>
+                  <w:noProof/>
+                  <w:lang w:val="en-US"/>
+                </w:rPr>
+                <w:t>[4] Hello Games</w:t>
+              </w:r>
+              <w:r>
+                <w:rPr>
+                  <w:noProof/>
+                  <w:lang w:val="en-US"/>
+                </w:rPr>
+                <w:t>. (2016).</w:t>
+              </w:r>
+              <w:r>
+                <w:rPr>
+                  <w:noProof/>
+                  <w:lang w:val="en-US"/>
+                </w:rPr>
+                <w:t xml:space="preserve"> Game.</w:t>
+              </w:r>
+              <w:r>
+                <w:rPr>
+                  <w:noProof/>
+                  <w:lang w:val="en-US"/>
+                </w:rPr>
+                <w:t xml:space="preserve"> </w:t>
+              </w:r>
+              <w:r>
+                <w:rPr>
+                  <w:i/>
+                  <w:iCs/>
+                  <w:noProof/>
+                  <w:lang w:val="en-US"/>
+                </w:rPr>
+                <w:t>No man’s sky .</w:t>
+              </w:r>
+              <w:r>
+                <w:rPr>
+                  <w:noProof/>
+                  <w:lang w:val="en-US"/>
+                </w:rPr>
+                <w:t xml:space="preserve"> Hello Games, Sony.</w:t>
+              </w:r>
+            </w:p>
+            <w:p>
+              <w:pPr>
+                <w:pStyle w:val="Litteraturfrteckning"/>
+                <w:ind w:left="720" w:hanging="720"/>
+                <w:rPr>
+                  <w:noProof/>
+                  <w:lang w:val="en-US"/>
+                </w:rPr>
+              </w:pPr>
+              <w:r>
+                <w:rPr>
+                  <w:noProof/>
+                  <w:lang w:val="en-US"/>
+                </w:rPr>
+                <w:t xml:space="preserve">[5] </w:t>
+              </w:r>
+              <w:r>
+                <w:rPr>
+                  <w:noProof/>
+                  <w:lang w:val="en-US"/>
+                </w:rPr>
+                <w:t xml:space="preserve">Fernando Marson, S. M. (2010). </w:t>
+              </w:r>
+              <w:r>
+                <w:rPr>
+                  <w:i/>
+                  <w:iCs/>
+                  <w:noProof/>
+                  <w:lang w:val="en-US"/>
+                </w:rPr>
+                <w:t>Automatic Real-Time Generation of Floor Plans Based on Squarified Treemaps Algorithm.</w:t>
+              </w:r>
+              <w:r>
+                <w:rPr>
+                  <w:noProof/>
+                  <w:lang w:val="en-US"/>
+                </w:rPr>
+                <w:t xml:space="preserve"> Brazil: International Journal of Computer Games Technology.</w:t>
+              </w:r>
+            </w:p>
+            <w:p>
+              <w:pPr>
+                <w:pStyle w:val="Litteraturfrteckning"/>
+                <w:ind w:left="720" w:hanging="720"/>
+                <w:rPr>
+                  <w:noProof/>
+                  <w:lang w:val="en-US"/>
+                </w:rPr>
+              </w:pPr>
+              <w:r>
+                <w:rPr>
+                  <w:noProof/>
+                  <w:lang w:val="en-US"/>
+                </w:rPr>
+                <w:t>[6</w:t>
+              </w:r>
+              <w:r>
+                <w:rPr>
+                  <w:noProof/>
+                  <w:lang w:val="en-US"/>
+                </w:rPr>
+                <w:t xml:space="preserve">] </w:t>
+              </w:r>
+              <w:r>
+                <w:rPr>
+                  <w:noProof/>
+                  <w:lang w:val="en-US"/>
+                </w:rPr>
+                <w:t xml:space="preserve">Stefan Greuter, J. p. (2003). </w:t>
+              </w:r>
+              <w:r>
+                <w:rPr>
+                  <w:i/>
+                  <w:iCs/>
+                  <w:noProof/>
+                  <w:lang w:val="en-US"/>
+                </w:rPr>
+                <w:t>Real-time procedural generation of `pseudo infinite' cities.</w:t>
+              </w:r>
+              <w:r>
+                <w:rPr>
+                  <w:noProof/>
+                  <w:lang w:val="en-US"/>
+                </w:rPr>
+                <w:t xml:space="preserve"> Australia: Graphite.</w:t>
+              </w:r>
+            </w:p>
+            <w:p>
+              <w:pPr>
+                <w:rPr>
+                  <w:i/>
+                  <w:lang w:val="en-US"/>
+                </w:rPr>
+              </w:pPr>
+              <w:r>
+                <w:rPr>
+                  <w:lang w:val="en-US"/>
+                </w:rPr>
+                <w:t>[7</w:t>
+              </w:r>
+              <w:r>
+                <w:rPr>
+                  <w:lang w:val="en-US"/>
+                </w:rPr>
+                <w:t xml:space="preserve">] Ken Perlin (2002), </w:t>
+              </w:r>
+              <w:r>
+                <w:rPr>
+                  <w:i/>
+                  <w:lang w:val="en-US"/>
+                </w:rPr>
+                <w:t>Improving noise. SIGGRAPH 02</w:t>
+              </w:r>
+            </w:p>
+            <w:p>
+              <w:pPr>
+                <w:pStyle w:val="Litteraturfrteckning"/>
+                <w:ind w:left="720" w:hanging="720"/>
+                <w:rPr>
+                  <w:noProof/>
+                  <w:lang w:val="en-US"/>
+                </w:rPr>
+              </w:pPr>
+              <w:r>
+                <w:rPr>
+                  <w:noProof/>
+                  <w:lang w:val="en-US"/>
+                </w:rPr>
+                <w:t>[8</w:t>
+              </w:r>
+              <w:r>
+                <w:rPr>
+                  <w:noProof/>
+                  <w:lang w:val="en-US"/>
+                </w:rPr>
+                <w:t xml:space="preserve">] </w:t>
+              </w:r>
+              <w:r>
+                <w:rPr>
+                  <w:noProof/>
+                  <w:lang w:val="en-US"/>
+                </w:rPr>
+                <w:t xml:space="preserve">Muller, P. (2006). </w:t>
+              </w:r>
+              <w:r>
+                <w:rPr>
+                  <w:i/>
+                  <w:iCs/>
+                  <w:noProof/>
+                  <w:lang w:val="en-US"/>
+                </w:rPr>
+                <w:t>Procedural Modeling of Cities Part VI.</w:t>
+              </w:r>
+              <w:r>
+                <w:rPr>
+                  <w:noProof/>
+                  <w:lang w:val="en-US"/>
+                </w:rPr>
+                <w:t xml:space="preserve"> Boston, Massachusetts: ACM SIGGRAPH.</w:t>
+              </w:r>
+            </w:p>
+            <w:p>
+              <w:pPr>
+                <w:pStyle w:val="Litteraturfrteckning"/>
+                <w:ind w:left="720" w:hanging="720"/>
+                <w:rPr>
+                  <w:noProof/>
+                  <w:lang w:val="en-US"/>
+                </w:rPr>
+              </w:pPr>
+              <w:r>
+                <w:rPr>
+                  <w:noProof/>
+                  <w:lang w:val="en-US"/>
+                </w:rPr>
+                <w:t>[9</w:t>
+              </w:r>
+              <w:r>
+                <w:rPr>
+                  <w:noProof/>
+                  <w:lang w:val="en-US"/>
+                </w:rPr>
+                <w:t xml:space="preserve">] </w:t>
+              </w:r>
+              <w:r>
+                <w:rPr>
+                  <w:noProof/>
+                  <w:lang w:val="en-US"/>
+                </w:rPr>
+                <w:t xml:space="preserve">Müller, P. (2001). </w:t>
+              </w:r>
+              <w:r>
+                <w:rPr>
+                  <w:i/>
+                  <w:iCs/>
+                  <w:noProof/>
+                  <w:lang w:val="en-US"/>
+                </w:rPr>
+                <w:t>Procedural modeling of cities.</w:t>
+              </w:r>
+              <w:r>
+                <w:rPr>
+                  <w:noProof/>
+                  <w:lang w:val="en-US"/>
+                </w:rPr>
+                <w:t xml:space="preserve"> New York: SIGGRAPH '01.</w:t>
+              </w:r>
+            </w:p>
+            <w:p>
+              <w:pPr>
+                <w:rPr>
+                  <w:lang w:val="en-US"/>
+                </w:rPr>
+              </w:pPr>
+              <w:r>
+                <w:rPr>
+                  <w:lang w:val="en-US"/>
+                </w:rPr>
+                <w:t>[10</w:t>
+              </w:r>
+              <w:r>
+                <w:rPr>
+                  <w:lang w:val="en-US"/>
+                </w:rPr>
+                <w:t>]</w:t>
+              </w:r>
+              <w:r>
+                <w:rPr>
+                  <w:i/>
+                  <w:lang w:val="en-US"/>
+                </w:rPr>
+                <w:t xml:space="preserve"> Advanced procedural modeling of architecture</w:t>
+              </w:r>
+              <w:r>
+                <w:rPr>
+                  <w:lang w:val="en-US"/>
+                </w:rPr>
+                <w:t>, Pascal Müller, Michael Schwarz, ACM</w:t>
+              </w:r>
+            </w:p>
+            <w:p>
+              <w:r>
+                <w:rPr>
+                  <w:b/>
+                  <w:bCs/>
+                </w:rPr>
+                <w:fldChar w:fldCharType="end"/>
+              </w:r>
+            </w:p>
+          </w:sdtContent>
+        </w:sdt>
+      </w:sdtContent>
+    </w:sdt>
+    <w:p>
+      <w:pPr>
+        <w:rPr>
           <w:lang w:val="en-US"/>
         </w:rPr>
       </w:pPr>
@@ -3266,8 +3661,58 @@
 </w:document>
 </file>
 
+<file path=word/endnotes.xml><?xml version="1.0" encoding="utf-8"?>
+<w:endnotes xmlns:wpc="http://schemas.microsoft.com/office/word/2010/wordprocessingCanvas" xmlns:cx="http://schemas.microsoft.com/office/drawing/2014/chartex" xmlns:cx1="http://schemas.microsoft.com/office/drawing/2015/9/8/chartex" xmlns:cx2="http://schemas.microsoft.com/office/drawing/2015/10/21/chartex" xmlns:cx3="http://schemas.microsoft.com/office/drawing/2016/5/9/chartex" xmlns:cx4="http://schemas.microsoft.com/office/drawing/2016/5/10/chartex" xmlns:cx5="http://schemas.microsoft.com/office/drawing/2016/5/11/chartex" xmlns:cx6="http://schemas.microsoft.com/office/drawing/2016/5/12/chartex" xmlns:cx7="http://schemas.microsoft.com/office/drawing/2016/5/13/chartex" xmlns:cx8="http://schemas.microsoft.com/office/drawing/2016/5/14/chartex" xmlns:mc="http://schemas.openxmlformats.org/markup-compatibility/2006" xmlns:o="urn:schemas-microsoft-com:office:office" xmlns:r="http://schemas.openxmlformats.org/officeDocument/2006/relationships" xmlns:m="http://schemas.openxmlformats.org/officeDocument/2006/math" xmlns:v="urn:schemas-microsoft-com:vml" xmlns:wp14="http://schemas.microsoft.com/office/word/2010/wordprocessingDrawing" xmlns:wp="http://schemas.openxmlformats.org/drawingml/2006/wordprocessingDrawing" xmlns:w10="urn:schemas-microsoft-com:office:word" xmlns:w="http://schemas.openxmlformats.org/wordprocessingml/2006/main" xmlns:w14="http://schemas.microsoft.com/office/word/2010/wordml" xmlns:w15="http://schemas.microsoft.com/office/word/2012/wordml" xmlns:w16se="http://schemas.microsoft.com/office/word/2015/wordml/symex" xmlns:wpg="http://schemas.microsoft.com/office/word/2010/wordprocessingGroup" xmlns:wpi="http://schemas.microsoft.com/office/word/2010/wordprocessingInk" xmlns:wne="http://schemas.microsoft.com/office/word/2006/wordml" xmlns:wps="http://schemas.microsoft.com/office/word/2010/wordprocessingShape" mc:Ignorable="w14 w15 w16se wp14">
+  <w:endnote w:type="separator" w:id="-1">
+    <w:p>
+      <w:pPr>
+        <w:spacing w:after="0" w:line="240" w:lineRule="auto"/>
+      </w:pPr>
+      <w:r>
+        <w:separator/>
+      </w:r>
+    </w:p>
+  </w:endnote>
+  <w:endnote w:type="continuationSeparator" w:id="0">
+    <w:p>
+      <w:pPr>
+        <w:spacing w:after="0" w:line="240" w:lineRule="auto"/>
+      </w:pPr>
+      <w:r>
+        <w:continuationSeparator/>
+      </w:r>
+    </w:p>
+  </w:endnote>
+</w:endnotes>
+</file>
+
+<file path=word/footnotes.xml><?xml version="1.0" encoding="utf-8"?>
+<w:footnotes xmlns:wpc="http://schemas.microsoft.com/office/word/2010/wordprocessingCanvas" xmlns:cx="http://schemas.microsoft.com/office/drawing/2014/chartex" xmlns:cx1="http://schemas.microsoft.com/office/drawing/2015/9/8/chartex" xmlns:cx2="http://schemas.microsoft.com/office/drawing/2015/10/21/chartex" xmlns:cx3="http://schemas.microsoft.com/office/drawing/2016/5/9/chartex" xmlns:cx4="http://schemas.microsoft.com/office/drawing/2016/5/10/chartex" xmlns:cx5="http://schemas.microsoft.com/office/drawing/2016/5/11/chartex" xmlns:cx6="http://schemas.microsoft.com/office/drawing/2016/5/12/chartex" xmlns:cx7="http://schemas.microsoft.com/office/drawing/2016/5/13/chartex" xmlns:cx8="http://schemas.microsoft.com/office/drawing/2016/5/14/chartex" xmlns:mc="http://schemas.openxmlformats.org/markup-compatibility/2006" xmlns:o="urn:schemas-microsoft-com:office:office" xmlns:r="http://schemas.openxmlformats.org/officeDocument/2006/relationships" xmlns:m="http://schemas.openxmlformats.org/officeDocument/2006/math" xmlns:v="urn:schemas-microsoft-com:vml" xmlns:wp14="http://schemas.microsoft.com/office/word/2010/wordprocessingDrawing" xmlns:wp="http://schemas.openxmlformats.org/drawingml/2006/wordprocessingDrawing" xmlns:w10="urn:schemas-microsoft-com:office:word" xmlns:w="http://schemas.openxmlformats.org/wordprocessingml/2006/main" xmlns:w14="http://schemas.microsoft.com/office/word/2010/wordml" xmlns:w15="http://schemas.microsoft.com/office/word/2012/wordml" xmlns:w16se="http://schemas.microsoft.com/office/word/2015/wordml/symex" xmlns:wpg="http://schemas.microsoft.com/office/word/2010/wordprocessingGroup" xmlns:wpi="http://schemas.microsoft.com/office/word/2010/wordprocessingInk" xmlns:wne="http://schemas.microsoft.com/office/word/2006/wordml" xmlns:wps="http://schemas.microsoft.com/office/word/2010/wordprocessingShape" mc:Ignorable="w14 w15 w16se wp14">
+  <w:footnote w:type="separator" w:id="-1">
+    <w:p>
+      <w:pPr>
+        <w:spacing w:after="0" w:line="240" w:lineRule="auto"/>
+      </w:pPr>
+      <w:r>
+        <w:separator/>
+      </w:r>
+    </w:p>
+  </w:footnote>
+  <w:footnote w:type="continuationSeparator" w:id="0">
+    <w:p>
+      <w:pPr>
+        <w:spacing w:after="0" w:line="240" w:lineRule="auto"/>
+      </w:pPr>
+      <w:r>
+        <w:continuationSeparator/>
+      </w:r>
+    </w:p>
+  </w:footnote>
+</w:footnotes>
+</file>
+
 <file path=word/numbering.xml><?xml version="1.0" encoding="utf-8"?>
-<w:numbering xmlns:wpc="http://schemas.microsoft.com/office/word/2010/wordprocessingCanvas" xmlns:cx="http://schemas.microsoft.com/office/drawing/2014/chartex" xmlns:cx1="http://schemas.microsoft.com/office/drawing/2015/9/8/chartex" xmlns:cx2="http://schemas.microsoft.com/office/drawing/2015/10/21/chartex" xmlns:cx3="http://schemas.microsoft.com/office/drawing/2016/5/9/chartex" xmlns:cx4="http://schemas.microsoft.com/office/drawing/2016/5/10/chartex" xmlns:cx5="http://schemas.microsoft.com/office/drawing/2016/5/11/chartex" xmlns:mc="http://schemas.openxmlformats.org/markup-compatibility/2006" xmlns:o="urn:schemas-microsoft-com:office:office" xmlns:r="http://schemas.openxmlformats.org/officeDocument/2006/relationships" xmlns:m="http://schemas.openxmlformats.org/officeDocument/2006/math" xmlns:v="urn:schemas-microsoft-com:vml" xmlns:wp14="http://schemas.microsoft.com/office/word/2010/wordprocessingDrawing" xmlns:wp="http://schemas.openxmlformats.org/drawingml/2006/wordprocessingDrawing" xmlns:w10="urn:schemas-microsoft-com:office:word" xmlns:w="http://schemas.openxmlformats.org/wordprocessingml/2006/main" xmlns:w14="http://schemas.microsoft.com/office/word/2010/wordml" xmlns:w15="http://schemas.microsoft.com/office/word/2012/wordml" xmlns:w16se="http://schemas.microsoft.com/office/word/2015/wordml/symex" xmlns:wpg="http://schemas.microsoft.com/office/word/2010/wordprocessingGroup" xmlns:wpi="http://schemas.microsoft.com/office/word/2010/wordprocessingInk" xmlns:wne="http://schemas.microsoft.com/office/word/2006/wordml" xmlns:wps="http://schemas.microsoft.com/office/word/2010/wordprocessingShape" mc:Ignorable="w14 w15 w16se wp14">
+<w:numbering xmlns:wpc="http://schemas.microsoft.com/office/word/2010/wordprocessingCanvas" xmlns:cx="http://schemas.microsoft.com/office/drawing/2014/chartex" xmlns:cx1="http://schemas.microsoft.com/office/drawing/2015/9/8/chartex" xmlns:cx2="http://schemas.microsoft.com/office/drawing/2015/10/21/chartex" xmlns:cx3="http://schemas.microsoft.com/office/drawing/2016/5/9/chartex" xmlns:cx4="http://schemas.microsoft.com/office/drawing/2016/5/10/chartex" xmlns:cx5="http://schemas.microsoft.com/office/drawing/2016/5/11/chartex" xmlns:cx6="http://schemas.microsoft.com/office/drawing/2016/5/12/chartex" xmlns:cx7="http://schemas.microsoft.com/office/drawing/2016/5/13/chartex" xmlns:cx8="http://schemas.microsoft.com/office/drawing/2016/5/14/chartex" xmlns:mc="http://schemas.openxmlformats.org/markup-compatibility/2006" xmlns:o="urn:schemas-microsoft-com:office:office" xmlns:r="http://schemas.openxmlformats.org/officeDocument/2006/relationships" xmlns:m="http://schemas.openxmlformats.org/officeDocument/2006/math" xmlns:v="urn:schemas-microsoft-com:vml" xmlns:wp14="http://schemas.microsoft.com/office/word/2010/wordprocessingDrawing" xmlns:wp="http://schemas.openxmlformats.org/drawingml/2006/wordprocessingDrawing" xmlns:w10="urn:schemas-microsoft-com:office:word" xmlns:w="http://schemas.openxmlformats.org/wordprocessingml/2006/main" xmlns:w14="http://schemas.microsoft.com/office/word/2010/wordml" xmlns:w15="http://schemas.microsoft.com/office/word/2012/wordml" xmlns:w16se="http://schemas.microsoft.com/office/word/2015/wordml/symex" xmlns:wpg="http://schemas.microsoft.com/office/word/2010/wordprocessingGroup" xmlns:wpi="http://schemas.microsoft.com/office/word/2010/wordprocessingInk" xmlns:wne="http://schemas.microsoft.com/office/word/2006/wordml" xmlns:wps="http://schemas.microsoft.com/office/word/2010/wordprocessingShape" mc:Ignorable="w14 w15 w16se wp14">
   <w:abstractNum w:abstractNumId="0" w15:restartNumberingAfterBreak="0">
     <w:nsid w:val="43223362"/>
     <w:multiLevelType w:val="hybridMultilevel"/>
@@ -4249,6 +4694,27 @@
     <w:qFormat/>
     <w:rsid w:val="00B70224"/>
   </w:style>
+  <w:style w:type="paragraph" w:styleId="Rubrik1">
+    <w:name w:val="heading 1"/>
+    <w:basedOn w:val="Normal"/>
+    <w:next w:val="Normal"/>
+    <w:link w:val="Rubrik1Char"/>
+    <w:uiPriority w:val="9"/>
+    <w:qFormat/>
+    <w:rsid w:val="00C7043F"/>
+    <w:pPr>
+      <w:keepNext/>
+      <w:keepLines/>
+      <w:spacing w:before="240" w:after="0"/>
+      <w:outlineLvl w:val="0"/>
+    </w:pPr>
+    <w:rPr>
+      <w:rFonts w:asciiTheme="majorHAnsi" w:eastAsiaTheme="majorEastAsia" w:hAnsiTheme="majorHAnsi" w:cstheme="majorBidi"/>
+      <w:color w:val="2F5496" w:themeColor="accent1" w:themeShade="BF"/>
+      <w:sz w:val="32"/>
+      <w:szCs w:val="32"/>
+    </w:rPr>
+  </w:style>
   <w:style w:type="paragraph" w:styleId="Rubrik2">
     <w:name w:val="heading 2"/>
     <w:basedOn w:val="Normal"/>
@@ -4340,6 +4806,66 @@
       <w:sz w:val="26"/>
       <w:szCs w:val="26"/>
     </w:rPr>
+  </w:style>
+  <w:style w:type="paragraph" w:styleId="Slutnotstext">
+    <w:name w:val="endnote text"/>
+    <w:basedOn w:val="Normal"/>
+    <w:link w:val="SlutnotstextChar"/>
+    <w:uiPriority w:val="99"/>
+    <w:semiHidden/>
+    <w:unhideWhenUsed/>
+    <w:rsid w:val="00C7043F"/>
+    <w:pPr>
+      <w:spacing w:after="0" w:line="240" w:lineRule="auto"/>
+    </w:pPr>
+    <w:rPr>
+      <w:sz w:val="20"/>
+      <w:szCs w:val="20"/>
+    </w:rPr>
+  </w:style>
+  <w:style w:type="character" w:customStyle="1" w:styleId="SlutnotstextChar">
+    <w:name w:val="Slutnotstext Char"/>
+    <w:basedOn w:val="Standardstycketeckensnitt"/>
+    <w:link w:val="Slutnotstext"/>
+    <w:uiPriority w:val="99"/>
+    <w:semiHidden/>
+    <w:rsid w:val="00C7043F"/>
+    <w:rPr>
+      <w:sz w:val="20"/>
+      <w:szCs w:val="20"/>
+    </w:rPr>
+  </w:style>
+  <w:style w:type="character" w:styleId="Slutnotsreferens">
+    <w:name w:val="endnote reference"/>
+    <w:basedOn w:val="Standardstycketeckensnitt"/>
+    <w:uiPriority w:val="99"/>
+    <w:semiHidden/>
+    <w:unhideWhenUsed/>
+    <w:rsid w:val="00C7043F"/>
+    <w:rPr>
+      <w:vertAlign w:val="superscript"/>
+    </w:rPr>
+  </w:style>
+  <w:style w:type="character" w:customStyle="1" w:styleId="Rubrik1Char">
+    <w:name w:val="Rubrik 1 Char"/>
+    <w:basedOn w:val="Standardstycketeckensnitt"/>
+    <w:link w:val="Rubrik1"/>
+    <w:uiPriority w:val="9"/>
+    <w:rsid w:val="00C7043F"/>
+    <w:rPr>
+      <w:rFonts w:asciiTheme="majorHAnsi" w:eastAsiaTheme="majorEastAsia" w:hAnsiTheme="majorHAnsi" w:cstheme="majorBidi"/>
+      <w:color w:val="2F5496" w:themeColor="accent1" w:themeShade="BF"/>
+      <w:sz w:val="32"/>
+      <w:szCs w:val="32"/>
+    </w:rPr>
+  </w:style>
+  <w:style w:type="paragraph" w:styleId="Litteraturfrteckning">
+    <w:name w:val="Bibliography"/>
+    <w:basedOn w:val="Normal"/>
+    <w:next w:val="Normal"/>
+    <w:uiPriority w:val="37"/>
+    <w:unhideWhenUsed/>
+    <w:rsid w:val="00C7043F"/>
   </w:style>
 </w:styles>
 </file>
@@ -4637,4 +5163,232 @@
     </a:ext>
   </a:extLst>
 </a:theme>
+</file>
+
+<file path=customXml/item1.xml><?xml version="1.0" encoding="utf-8"?>
+<b:Sources xmlns:b="http://schemas.openxmlformats.org/officeDocument/2006/bibliography" xmlns="http://schemas.openxmlformats.org/officeDocument/2006/bibliography" SelectedStyle="\APASixthEditionOfficeOnline.xsl" StyleName="APA" Version="6">
+  <b:Source>
+    <b:Tag>Ste03</b:Tag>
+    <b:SourceType>Report</b:SourceType>
+    <b:Guid>{5184DCE7-0690-4B4E-B913-E7911B681EF5}</b:Guid>
+    <b:Title>Real-time procedural generation of `pseudo infinite' cities</b:Title>
+    <b:Year>2003</b:Year>
+    <b:City>Australia</b:City>
+    <b:Publisher>Graphite</b:Publisher>
+    <b:Author>
+      <b:Author>
+        <b:NameList>
+          <b:Person>
+            <b:Last>Stefan Greuter</b:Last>
+            <b:First>Jeremy</b:First>
+            <b:Middle>parker</b:Middle>
+          </b:Person>
+        </b:NameList>
+      </b:Author>
+    </b:Author>
+    <b:RefOrder>1</b:RefOrder>
+  </b:Source>
+  <b:Source>
+    <b:Tag>Fer10</b:Tag>
+    <b:SourceType>Report</b:SourceType>
+    <b:Guid>{B7C52D88-D1F9-45AD-AFAC-53F68CDEE7B4}</b:Guid>
+    <b:Author>
+      <b:Author>
+        <b:NameList>
+          <b:Person>
+            <b:Last>Fernando Marson</b:Last>
+            <b:First>Soraia</b:First>
+            <b:Middle>Musse</b:Middle>
+          </b:Person>
+        </b:NameList>
+      </b:Author>
+    </b:Author>
+    <b:Title>Automatic Real-Time Generation of Floor Plans Based on Squarified Treemaps Algorithm</b:Title>
+    <b:Year>2010</b:Year>
+    <b:Publisher>International Journal of Computer Games Technology</b:Publisher>
+    <b:City>Brazil</b:City>
+    <b:RefOrder>2</b:RefOrder>
+  </b:Source>
+  <b:Source>
+    <b:Tag>Mar14</b:Tag>
+    <b:SourceType>Report</b:SourceType>
+    <b:Guid>{E8BB66C8-2D1E-4810-AA33-99B6195218EC}</b:Guid>
+    <b:Author>
+      <b:Author>
+        <b:NameList>
+          <b:Person>
+            <b:Last>Markus Steinberger</b:Last>
+            <b:First>Michael</b:First>
+            <b:Middle>Kenzel,Bernhard Kainz,Peter Wonka,Dieter Schmalstieg</b:Middle>
+          </b:Person>
+        </b:NameList>
+      </b:Author>
+    </b:Author>
+    <b:Title>On-the-fly generation and rendering of infinite cities on the GPU</b:Title>
+    <b:Year>2014</b:Year>
+    <b:Publisher>Computer Graphics forum</b:Publisher>
+    <b:RefOrder>3</b:RefOrder>
+  </b:Source>
+  <b:Source>
+    <b:Tag>Pas06</b:Tag>
+    <b:SourceType>Report</b:SourceType>
+    <b:Guid>{9BA02E1C-4614-454B-B743-2794383DE988}</b:Guid>
+    <b:Author>
+      <b:Author>
+        <b:NameList>
+          <b:Person>
+            <b:Last>Muller</b:Last>
+            <b:First>Pascal</b:First>
+          </b:Person>
+        </b:NameList>
+      </b:Author>
+    </b:Author>
+    <b:Title>Procedural Modeling of Cities Part VI</b:Title>
+    <b:Year>2006</b:Year>
+    <b:Publisher>ACM SIGGRAPH</b:Publisher>
+    <b:City>Boston, Massachusetts</b:City>
+    <b:RefOrder>4</b:RefOrder>
+  </b:Source>
+  <b:Source>
+    <b:Tag>Pas01</b:Tag>
+    <b:SourceType>Report</b:SourceType>
+    <b:Guid>{6FBF9133-9A85-459D-BD60-9BAE8D9DA3F6}</b:Guid>
+    <b:Author>
+      <b:Author>
+        <b:NameList>
+          <b:Person>
+            <b:Last>Müller</b:Last>
+            <b:First>Pascal</b:First>
+          </b:Person>
+        </b:NameList>
+      </b:Author>
+    </b:Author>
+    <b:Title>Procedural modeling of cities</b:Title>
+    <b:Year>2001</b:Year>
+    <b:Publisher>SIGGRAPH '01</b:Publisher>
+    <b:City>New York</b:City>
+    <b:RefOrder>5</b:RefOrder>
+  </b:Source>
+  <b:Source>
+    <b:Tag>Car12</b:Tag>
+    <b:SourceType>Report</b:SourceType>
+    <b:Guid>{1381216C-7ED9-4894-8FFC-FEB29C5B6E10}</b:Guid>
+    <b:Author>
+      <b:Author>
+        <b:NameList>
+          <b:Person>
+            <b:Last>Carlos A. Vanegas</b:Last>
+            <b:First>Ignacio</b:First>
+            <b:Middle>Garcia-Dorado, Daniel G. Aliaga</b:Middle>
+          </b:Person>
+        </b:NameList>
+      </b:Author>
+    </b:Author>
+    <b:Title>Inverse design of urban procedural models</b:Title>
+    <b:Year>2012</b:Year>
+    <b:Publisher>ACM Transactions on Graphics</b:Publisher>
+    <b:City>New York</b:City>
+    <b:RefOrder>6</b:RefOrder>
+  </b:Source>
+  <b:Source>
+    <b:Tag>Far04</b:Tag>
+    <b:SourceType>Book</b:SourceType>
+    <b:Guid>{B4B1A07C-7313-4D1F-8BBA-C2CD213CA99C}</b:Guid>
+    <b:Title>.kkrieger</b:Title>
+    <b:Year>2004</b:Year>
+    <b:Author>
+      <b:Author>
+        <b:NameList>
+          <b:Person>
+            <b:Last>Farbrausch</b:Last>
+          </b:Person>
+        </b:NameList>
+      </b:Author>
+    </b:Author>
+    <b:RefOrder>7</b:RefOrder>
+  </b:Source>
+  <b:Source>
+    <b:Tag>Roc13</b:Tag>
+    <b:SourceType>Book</b:SourceType>
+    <b:Guid>{F178195C-2196-47B2-99AA-1BFF6CBBB3DB}</b:Guid>
+    <b:Author>
+      <b:Author>
+        <b:NameList>
+          <b:Person>
+            <b:Last>Games</b:Last>
+            <b:First>Rockstar</b:First>
+          </b:Person>
+        </b:NameList>
+      </b:Author>
+    </b:Author>
+    <b:Title>Grand Theft Auto Series</b:Title>
+    <b:Year>1997-2013</b:Year>
+    <b:RefOrder>8</b:RefOrder>
+  </b:Source>
+  <b:Source>
+    <b:Tag>Ubi15</b:Tag>
+    <b:SourceType>Book</b:SourceType>
+    <b:Guid>{FA2121B6-275D-4FFD-87A5-15D600336BE6}</b:Guid>
+    <b:Author>
+      <b:Author>
+        <b:NameList>
+          <b:Person>
+            <b:Last>Montreal</b:Last>
+            <b:First>Ubisoft</b:First>
+          </b:Person>
+        </b:NameList>
+      </b:Author>
+    </b:Author>
+    <b:Title>Assassin's Creed series</b:Title>
+    <b:Year>2007-2015</b:Year>
+    <b:Publisher>Ubisoft</b:Publisher>
+    <b:RefOrder>9</b:RefOrder>
+  </b:Source>
+  <b:Source>
+    <b:Tag>Roc11</b:Tag>
+    <b:SourceType>Book</b:SourceType>
+    <b:Guid>{2B0122D3-D70C-4C5F-84D0-B90DD9CE3585}</b:Guid>
+    <b:Author>
+      <b:Author>
+        <b:NameList>
+          <b:Person>
+            <b:Last>Studios</b:Last>
+            <b:First>Rocksteady</b:First>
+          </b:Person>
+        </b:NameList>
+      </b:Author>
+    </b:Author>
+    <b:Title>Batman: Arkham City</b:Title>
+    <b:Year>2011</b:Year>
+    <b:Publisher>Warner Bros, Square Enix</b:Publisher>
+    <b:RefOrder>10</b:RefOrder>
+  </b:Source>
+  <b:Source>
+    <b:Tag>Hel16</b:Tag>
+    <b:SourceType>Book</b:SourceType>
+    <b:Guid>{E7031267-E806-40A0-94A3-9F2F2FC8D4AB}</b:Guid>
+    <b:Author>
+      <b:Author>
+        <b:NameList>
+          <b:Person>
+            <b:Last>Games</b:Last>
+            <b:First>Hello</b:First>
+          </b:Person>
+        </b:NameList>
+      </b:Author>
+    </b:Author>
+    <b:Title>No man’s sky </b:Title>
+    <b:Year>2016</b:Year>
+    <b:Publisher>Hello Games, Sony</b:Publisher>
+    <b:RefOrder>11</b:RefOrder>
+  </b:Source>
+</b:Sources>
+</file>
+
+<file path=customXml/itemProps1.xml><?xml version="1.0" encoding="utf-8"?>
+<ds:datastoreItem xmlns:ds="http://schemas.openxmlformats.org/officeDocument/2006/customXml" ds:itemID="{19EC34A1-C789-4713-A7D2-A0635B1644AE}">
+  <ds:schemaRefs>
+    <ds:schemaRef ds:uri="http://schemas.openxmlformats.org/officeDocument/2006/bibliography"/>
+  </ds:schemaRefs>
+</ds:datastoreItem>
 </file>
</xml_diff>

<commit_message>
Project Plan v2 - Added mention of hierarchical in the introduction.
</commit_message>
<xml_diff>
--- a/Project Plan v2.docx
+++ b/Project Plan v2.docx
@@ -12,8 +12,6 @@
           <w:szCs w:val="40"/>
         </w:rPr>
       </w:pPr>
-      <w:bookmarkStart w:id="0" w:name="_GoBack"/>
-      <w:bookmarkEnd w:id="0"/>
       <w:r>
         <w:rPr>
           <w:rFonts w:asciiTheme="majorHAnsi" w:hAnsiTheme="majorHAnsi"/>
@@ -1147,6 +1145,56 @@
         </w:rPr>
         <w:t>.</w:t>
       </w:r>
+      <w:r>
+        <w:rPr>
+          <w:szCs w:val="24"/>
+          <w:lang w:val="en-US"/>
+        </w:rPr>
+        <w:t xml:space="preserve"> In our application, we have decided to use Perlin noise in a hierarchical, top-down, fashion. Each step of the generation process use</w:t>
+      </w:r>
+      <w:r>
+        <w:rPr>
+          <w:szCs w:val="24"/>
+          <w:lang w:val="en-US"/>
+        </w:rPr>
+        <w:t>s</w:t>
+      </w:r>
+      <w:r>
+        <w:rPr>
+          <w:szCs w:val="24"/>
+          <w:lang w:val="en-US"/>
+        </w:rPr>
+        <w:t xml:space="preserve"> the result of th</w:t>
+      </w:r>
+      <w:r>
+        <w:rPr>
+          <w:szCs w:val="24"/>
+          <w:lang w:val="en-US"/>
+        </w:rPr>
+        <w:t>e previous step as a starting point</w:t>
+      </w:r>
+      <w:r>
+        <w:rPr>
+          <w:szCs w:val="24"/>
+          <w:lang w:val="en-US"/>
+        </w:rPr>
+        <w:t xml:space="preserve">. This hierarchical process is described under </w:t>
+      </w:r>
+      <w:r>
+        <w:rPr>
+          <w:i/>
+          <w:szCs w:val="24"/>
+          <w:lang w:val="en-US"/>
+        </w:rPr>
+        <w:t>Method</w:t>
+      </w:r>
+      <w:r>
+        <w:rPr>
+          <w:szCs w:val="24"/>
+          <w:lang w:val="en-US"/>
+        </w:rPr>
+        <w:t>.</w:t>
+      </w:r>
     </w:p>
     <w:p>
       <w:pPr>
@@ -1210,7 +1258,6 @@
           <w:szCs w:val="40"/>
           <w:lang w:val="en-US"/>
         </w:rPr>
-        <w:lastRenderedPageBreak/>
         <w:t>2 Aim and objectives</w:t>
       </w:r>
     </w:p>
@@ -1650,10 +1697,26 @@
           <w:lang w:val="en-US"/>
         </w:rPr>
       </w:pPr>
-      <w:r>
-        <w:rPr>
-          <w:lang w:val="en-US"/>
-        </w:rPr>
+    </w:p>
+    <w:p>
+      <w:pPr>
+        <w:rPr>
+          <w:lang w:val="en-US"/>
+        </w:rPr>
+      </w:pPr>
+    </w:p>
+    <w:p>
+      <w:pPr>
+        <w:pStyle w:val="Rubrik2"/>
+        <w:rPr>
+          <w:lang w:val="en-US"/>
+        </w:rPr>
+      </w:pPr>
+      <w:r>
+        <w:rPr>
+          <w:lang w:val="en-US"/>
+        </w:rPr>
+        <w:lastRenderedPageBreak/>
         <w:t>4.2 Constraints</w:t>
       </w:r>
     </w:p>
@@ -1816,7 +1879,6 @@
         <w:rPr>
           <w:lang w:val="en-US"/>
         </w:rPr>
-        <w:lastRenderedPageBreak/>
         <w:t>4.3 Experiment design</w:t>
       </w:r>
     </w:p>
@@ -2018,7 +2080,9 @@
           <w:lang w:val="en-US"/>
         </w:rPr>
       </w:pPr>
-      <w:r>
+    </w:p>
+    <w:p>
+      <w:pPr>
         <w:rPr>
           <w:rFonts w:asciiTheme="majorHAnsi" w:hAnsiTheme="majorHAnsi"/>
           <w:b/>
@@ -2026,6 +2090,71 @@
           <w:szCs w:val="40"/>
           <w:lang w:val="en-US"/>
         </w:rPr>
+      </w:pPr>
+    </w:p>
+    <w:p>
+      <w:pPr>
+        <w:rPr>
+          <w:rFonts w:asciiTheme="majorHAnsi" w:hAnsiTheme="majorHAnsi"/>
+          <w:b/>
+          <w:sz w:val="40"/>
+          <w:szCs w:val="40"/>
+          <w:lang w:val="en-US"/>
+        </w:rPr>
+      </w:pPr>
+    </w:p>
+    <w:p>
+      <w:pPr>
+        <w:rPr>
+          <w:rFonts w:asciiTheme="majorHAnsi" w:hAnsiTheme="majorHAnsi"/>
+          <w:b/>
+          <w:sz w:val="40"/>
+          <w:szCs w:val="40"/>
+          <w:lang w:val="en-US"/>
+        </w:rPr>
+      </w:pPr>
+    </w:p>
+    <w:p>
+      <w:pPr>
+        <w:rPr>
+          <w:rFonts w:asciiTheme="majorHAnsi" w:hAnsiTheme="majorHAnsi"/>
+          <w:b/>
+          <w:sz w:val="40"/>
+          <w:szCs w:val="40"/>
+          <w:lang w:val="en-US"/>
+        </w:rPr>
+      </w:pPr>
+    </w:p>
+    <w:p>
+      <w:pPr>
+        <w:rPr>
+          <w:rFonts w:asciiTheme="majorHAnsi" w:hAnsiTheme="majorHAnsi"/>
+          <w:b/>
+          <w:sz w:val="40"/>
+          <w:szCs w:val="40"/>
+          <w:lang w:val="en-US"/>
+        </w:rPr>
+      </w:pPr>
+    </w:p>
+    <w:p>
+      <w:pPr>
+        <w:rPr>
+          <w:rFonts w:asciiTheme="majorHAnsi" w:hAnsiTheme="majorHAnsi"/>
+          <w:b/>
+          <w:sz w:val="40"/>
+          <w:szCs w:val="40"/>
+          <w:lang w:val="en-US"/>
+        </w:rPr>
+      </w:pPr>
+      <w:r>
+        <w:rPr>
+          <w:rFonts w:asciiTheme="majorHAnsi" w:hAnsiTheme="majorHAnsi"/>
+          <w:b/>
+          <w:sz w:val="40"/>
+          <w:szCs w:val="40"/>
+          <w:lang w:val="en-US"/>
+        </w:rPr>
+        <w:lastRenderedPageBreak/>
         <w:t>6 Time and activity plan</w:t>
       </w:r>
     </w:p>
@@ -2044,8 +2173,8 @@
         </w:rPr>
         <w:drawing>
           <wp:inline distT="0" distB="0" distL="0" distR="0" wp14:anchorId="3B70262E" wp14:editId="5875983D">
-            <wp:extent cx="5628005" cy="3267075"/>
-            <wp:effectExtent l="0" t="0" r="0" b="9525"/>
+            <wp:extent cx="3952875" cy="1895475"/>
+            <wp:effectExtent l="0" t="0" r="9525" b="9525"/>
             <wp:docPr id="1" name="Bildobjekt 1"/>
             <wp:cNvGraphicFramePr>
               <a:graphicFrameLocks xmlns:a="http://schemas.openxmlformats.org/drawingml/2006/main" noChangeAspect="1"/>
@@ -2058,7 +2187,7 @@
                     <pic:cNvPicPr/>
                   </pic:nvPicPr>
                   <pic:blipFill rotWithShape="1">
-                    <a:blip r:embed="rId8">
+                    <a:blip r:embed="rId8" cstate="print">
                       <a:extLst>
                         <a:ext uri="{28A0092B-C50C-407E-A947-70E740481C1C}">
                           <a14:useLocalDpi xmlns:a14="http://schemas.microsoft.com/office/drawing/2010/main" val="0"/>
@@ -2071,7 +2200,7 @@
                   <pic:spPr bwMode="auto">
                     <a:xfrm>
                       <a:off x="0" y="0"/>
-                      <a:ext cx="5628053" cy="3267103"/>
+                      <a:ext cx="3966434" cy="1901977"/>
                     </a:xfrm>
                     <a:prstGeom prst="rect">
                       <a:avLst/>
@@ -2133,7 +2262,6 @@
           <w:szCs w:val="24"/>
           <w:lang w:val="en-US"/>
         </w:rPr>
-        <w:lastRenderedPageBreak/>
         <w:t>The implementation and research will be the first things to be done and they will be done simultaneously. Some parts of the implementation require research before we have the knowledge to implement it, but all the parts of the implementation, such as the rendering pipeline, that do not require any research, will be done in conjunction with the research.</w:t>
       </w:r>
     </w:p>
@@ -3037,84 +3165,15 @@
         </w:tc>
       </w:tr>
     </w:tbl>
-    <w:p>
-      <w:pPr>
-        <w:pStyle w:val="Rubrik1"/>
-        <w:rPr>
-          <w:b/>
-          <w:sz w:val="40"/>
-          <w:szCs w:val="40"/>
-          <w:lang w:val="en-US"/>
-        </w:rPr>
-      </w:pPr>
-    </w:p>
-    <w:p>
-      <w:pPr>
-        <w:rPr>
-          <w:lang w:val="en-US"/>
-        </w:rPr>
-      </w:pPr>
-    </w:p>
-    <w:p>
-      <w:pPr>
-        <w:rPr>
-          <w:lang w:val="en-US"/>
-        </w:rPr>
-      </w:pPr>
-    </w:p>
-    <w:p>
-      <w:pPr>
-        <w:rPr>
-          <w:lang w:val="en-US"/>
-        </w:rPr>
-      </w:pPr>
-    </w:p>
-    <w:p>
-      <w:pPr>
-        <w:rPr>
-          <w:lang w:val="en-US"/>
-        </w:rPr>
-      </w:pPr>
-    </w:p>
-    <w:p>
-      <w:pPr>
-        <w:rPr>
-          <w:lang w:val="en-US"/>
-        </w:rPr>
-      </w:pPr>
-    </w:p>
-    <w:p>
-      <w:pPr>
-        <w:rPr>
-          <w:lang w:val="en-US"/>
-        </w:rPr>
-      </w:pPr>
-    </w:p>
-    <w:p>
-      <w:pPr>
-        <w:pStyle w:val="Rubrik1"/>
-        <w:rPr>
-          <w:rFonts w:asciiTheme="minorHAnsi" w:eastAsiaTheme="minorHAnsi" w:hAnsiTheme="minorHAnsi" w:cstheme="minorBidi"/>
-          <w:color w:val="auto"/>
-          <w:sz w:val="22"/>
-          <w:szCs w:val="22"/>
-          <w:lang w:val="en-US"/>
-        </w:rPr>
-      </w:pPr>
-    </w:p>
-    <w:p>
-      <w:pPr>
-        <w:rPr>
-          <w:lang w:val="en-US"/>
-        </w:rPr>
-      </w:pPr>
-    </w:p>
+    <w:bookmarkStart w:id="0" w:name="_GoBack" w:displacedByCustomXml="next"/>
+    <w:bookmarkEnd w:id="0" w:displacedByCustomXml="next"/>
     <w:sdt>
       <w:sdtPr>
         <w:rPr>
           <w:rFonts w:asciiTheme="minorHAnsi" w:eastAsiaTheme="minorHAnsi" w:hAnsiTheme="minorHAnsi" w:cstheme="minorBidi"/>
           <w:b/>
           <w:bCs/>
+          <w:color w:val="auto"/>
           <w:sz w:val="22"/>
           <w:szCs w:val="22"/>
         </w:rPr>
@@ -3128,7 +3187,6 @@
         <w:rPr>
           <w:b w:val="0"/>
           <w:bCs w:val="0"/>
-          <w:color w:val="auto"/>
         </w:rPr>
       </w:sdtEndPr>
       <w:sdtContent>
@@ -3159,6 +3217,7 @@
             <w:id w:val="-573587230"/>
             <w:bibliography/>
           </w:sdtPr>
+          <w:sdtEndPr/>
           <w:sdtContent>
             <w:p>
               <w:pPr>
@@ -3445,14 +3504,7 @@
                   <w:noProof/>
                   <w:lang w:val="en-US"/>
                 </w:rPr>
-                <w:t>[6</w:t>
-              </w:r>
-              <w:r>
-                <w:rPr>
-                  <w:noProof/>
-                  <w:lang w:val="en-US"/>
-                </w:rPr>
-                <w:t xml:space="preserve">] </w:t>
+                <w:t xml:space="preserve">[6] </w:t>
               </w:r>
               <w:r>
                 <w:rPr>
@@ -3489,13 +3541,7 @@
                 <w:rPr>
                   <w:lang w:val="en-US"/>
                 </w:rPr>
-                <w:t>[7</w:t>
-              </w:r>
-              <w:r>
-                <w:rPr>
-                  <w:lang w:val="en-US"/>
-                </w:rPr>
-                <w:t xml:space="preserve">] Ken Perlin (2002), </w:t>
+                <w:t xml:space="preserve">[7] Ken Perlin (2002), </w:t>
               </w:r>
               <w:r>
                 <w:rPr>
@@ -3519,14 +3565,7 @@
                   <w:noProof/>
                   <w:lang w:val="en-US"/>
                 </w:rPr>
-                <w:t>[8</w:t>
-              </w:r>
-              <w:r>
-                <w:rPr>
-                  <w:noProof/>
-                  <w:lang w:val="en-US"/>
-                </w:rPr>
-                <w:t xml:space="preserve">] </w:t>
+                <w:t xml:space="preserve">[8] </w:t>
               </w:r>
               <w:r>
                 <w:rPr>
@@ -3566,14 +3605,7 @@
                   <w:noProof/>
                   <w:lang w:val="en-US"/>
                 </w:rPr>
-                <w:t>[9</w:t>
-              </w:r>
-              <w:r>
-                <w:rPr>
-                  <w:noProof/>
-                  <w:lang w:val="en-US"/>
-                </w:rPr>
-                <w:t xml:space="preserve">] </w:t>
+                <w:t xml:space="preserve">[9] </w:t>
               </w:r>
               <w:r>
                 <w:rPr>
@@ -5386,7 +5418,7 @@
 </file>
 
 <file path=customXml/itemProps1.xml><?xml version="1.0" encoding="utf-8"?>
-<ds:datastoreItem xmlns:ds="http://schemas.openxmlformats.org/officeDocument/2006/customXml" ds:itemID="{19EC34A1-C789-4713-A7D2-A0635B1644AE}">
+<ds:datastoreItem xmlns:ds="http://schemas.openxmlformats.org/officeDocument/2006/customXml" ds:itemID="{99B2DAE6-9D6E-406B-AFF0-5FB2CA2AD42B}">
   <ds:schemaRefs>
     <ds:schemaRef ds:uri="http://schemas.openxmlformats.org/officeDocument/2006/bibliography"/>
   </ds:schemaRefs>

</xml_diff>

<commit_message>
Project Plan v2 - Described how each step of the generation process uses the information from the previous one.
</commit_message>
<xml_diff>
--- a/Project Plan v2.docx
+++ b/Project Plan v2.docx
@@ -1566,31 +1566,91 @@
         <w:rPr>
           <w:lang w:val="en-US"/>
         </w:rPr>
-        <w:t>. All three stages will be procedurally generated with Perlin noise in the fo</w:t>
-      </w:r>
-      <w:r>
-        <w:rPr>
-          <w:lang w:val="en-US"/>
-        </w:rPr>
-        <w:t xml:space="preserve">llowing order: Districts, roads </w:t>
-      </w:r>
-      <w:r>
-        <w:rPr>
-          <w:lang w:val="en-US"/>
-        </w:rPr>
-        <w:t xml:space="preserve">and lastly </w:t>
-      </w:r>
-      <w:r>
-        <w:rPr>
-          <w:lang w:val="en-US"/>
-        </w:rPr>
-        <w:t>building</w:t>
-      </w:r>
-      <w:r>
-        <w:rPr>
-          <w:lang w:val="en-US"/>
-        </w:rPr>
-        <w:t>. Four different variables will be controlled by the user.</w:t>
+        <w:t xml:space="preserve">. </w:t>
+      </w:r>
+      <w:r>
+        <w:rPr>
+          <w:lang w:val="en-US"/>
+        </w:rPr>
+        <w:t>W</w:t>
+      </w:r>
+      <w:r>
+        <w:rPr>
+          <w:lang w:val="en-US"/>
+        </w:rPr>
+        <w:t xml:space="preserve">e </w:t>
+      </w:r>
+      <w:r>
+        <w:rPr>
+          <w:lang w:val="en-US"/>
+        </w:rPr>
+        <w:t>start by generating the districts based on user input</w:t>
+      </w:r>
+      <w:r>
+        <w:rPr>
+          <w:lang w:val="en-US"/>
+        </w:rPr>
+        <w:t xml:space="preserve">. </w:t>
+      </w:r>
+      <w:r>
+        <w:rPr>
+          <w:lang w:val="en-US"/>
+        </w:rPr>
+        <w:t>Then</w:t>
+      </w:r>
+      <w:r>
+        <w:rPr>
+          <w:lang w:val="en-US"/>
+        </w:rPr>
+        <w:t xml:space="preserve"> the</w:t>
+      </w:r>
+      <w:r>
+        <w:rPr>
+          <w:lang w:val="en-US"/>
+        </w:rPr>
+        <w:t xml:space="preserve"> roads and blocks are generated, </w:t>
+      </w:r>
+      <w:r>
+        <w:rPr>
+          <w:lang w:val="en-US"/>
+        </w:rPr>
+        <w:t xml:space="preserve">taking the districts and its parameters into consideration. </w:t>
+      </w:r>
+      <w:r>
+        <w:rPr>
+          <w:lang w:val="en-US"/>
+        </w:rPr>
+        <w:t>Finally, the buildings are generated, using information from the district and block that it belongs to</w:t>
+      </w:r>
+      <w:r>
+        <w:rPr>
+          <w:lang w:val="en-US"/>
+        </w:rPr>
+        <w:t>. This is what we refer to as Hierarchical PCG</w:t>
+      </w:r>
+      <w:r>
+        <w:rPr>
+          <w:lang w:val="en-US"/>
+        </w:rPr>
+        <w:t xml:space="preserve">. </w:t>
+      </w:r>
+      <w:r>
+        <w:rPr>
+          <w:lang w:val="en-US"/>
+        </w:rPr>
+        <w:t>Four</w:t>
+      </w:r>
+      <w:r>
+        <w:rPr>
+          <w:lang w:val="en-US"/>
+        </w:rPr>
+        <w:t xml:space="preserve"> different variables</w:t>
+      </w:r>
+      <w:r>
+        <w:rPr>
+          <w:lang w:val="en-US"/>
+        </w:rPr>
+        <w:t xml:space="preserve"> will be controlled by the user:</w:t>
       </w:r>
     </w:p>
     <w:p>
@@ -1697,21 +1757,8 @@
           <w:lang w:val="en-US"/>
         </w:rPr>
       </w:pPr>
-    </w:p>
-    <w:p>
-      <w:pPr>
-        <w:rPr>
-          <w:lang w:val="en-US"/>
-        </w:rPr>
-      </w:pPr>
-    </w:p>
-    <w:p>
-      <w:pPr>
-        <w:pStyle w:val="Rubrik2"/>
-        <w:rPr>
-          <w:lang w:val="en-US"/>
-        </w:rPr>
-      </w:pPr>
+      <w:bookmarkStart w:id="0" w:name="_GoBack"/>
+      <w:bookmarkEnd w:id="0"/>
       <w:r>
         <w:rPr>
           <w:lang w:val="en-US"/>
@@ -3165,8 +3212,6 @@
         </w:tc>
       </w:tr>
     </w:tbl>
-    <w:bookmarkStart w:id="0" w:name="_GoBack" w:displacedByCustomXml="next"/>
-    <w:bookmarkEnd w:id="0" w:displacedByCustomXml="next"/>
     <w:sdt>
       <w:sdtPr>
         <w:rPr>
@@ -4772,7 +4817,6 @@
   <w:style w:type="character" w:default="1" w:styleId="Standardstycketeckensnitt">
     <w:name w:val="Default Paragraph Font"/>
     <w:uiPriority w:val="1"/>
-    <w:semiHidden/>
     <w:unhideWhenUsed/>
   </w:style>
   <w:style w:type="table" w:default="1" w:styleId="Normaltabell">
@@ -5418,7 +5462,7 @@
 </file>
 
 <file path=customXml/itemProps1.xml><?xml version="1.0" encoding="utf-8"?>
-<ds:datastoreItem xmlns:ds="http://schemas.openxmlformats.org/officeDocument/2006/customXml" ds:itemID="{99B2DAE6-9D6E-406B-AFF0-5FB2CA2AD42B}">
+<ds:datastoreItem xmlns:ds="http://schemas.openxmlformats.org/officeDocument/2006/customXml" ds:itemID="{F6E5B256-30FD-4CD0-B528-F7F1AEDCF7A2}">
   <ds:schemaRefs>
     <ds:schemaRef ds:uri="http://schemas.openxmlformats.org/officeDocument/2006/bibliography"/>
   </ds:schemaRefs>

</xml_diff>

<commit_message>
Project Plan v2 - New project name. Changed numbers. Changed exmperiment design, changed Expected outcome.
Added Hashing to introduction
</commit_message>
<xml_diff>
--- a/Project Plan v2.docx
+++ b/Project Plan v2.docx
@@ -1,6 +1,6 @@
 
 <file path=word/document.xml><?xml version="1.0" encoding="utf-8"?>
-<w:document xmlns:wpc="http://schemas.microsoft.com/office/word/2010/wordprocessingCanvas" xmlns:cx="http://schemas.microsoft.com/office/drawing/2014/chartex" xmlns:cx1="http://schemas.microsoft.com/office/drawing/2015/9/8/chartex" xmlns:cx2="http://schemas.microsoft.com/office/drawing/2015/10/21/chartex" xmlns:cx3="http://schemas.microsoft.com/office/drawing/2016/5/9/chartex" xmlns:cx4="http://schemas.microsoft.com/office/drawing/2016/5/10/chartex" xmlns:cx5="http://schemas.microsoft.com/office/drawing/2016/5/11/chartex" xmlns:cx6="http://schemas.microsoft.com/office/drawing/2016/5/12/chartex" xmlns:cx7="http://schemas.microsoft.com/office/drawing/2016/5/13/chartex" xmlns:cx8="http://schemas.microsoft.com/office/drawing/2016/5/14/chartex" xmlns:mc="http://schemas.openxmlformats.org/markup-compatibility/2006" xmlns:o="urn:schemas-microsoft-com:office:office" xmlns:r="http://schemas.openxmlformats.org/officeDocument/2006/relationships" xmlns:m="http://schemas.openxmlformats.org/officeDocument/2006/math" xmlns:v="urn:schemas-microsoft-com:vml" xmlns:wp14="http://schemas.microsoft.com/office/word/2010/wordprocessingDrawing" xmlns:wp="http://schemas.openxmlformats.org/drawingml/2006/wordprocessingDrawing" xmlns:w10="urn:schemas-microsoft-com:office:word" xmlns:w="http://schemas.openxmlformats.org/wordprocessingml/2006/main" xmlns:w14="http://schemas.microsoft.com/office/word/2010/wordml" xmlns:w15="http://schemas.microsoft.com/office/word/2012/wordml" xmlns:w16se="http://schemas.microsoft.com/office/word/2015/wordml/symex" xmlns:wpg="http://schemas.microsoft.com/office/word/2010/wordprocessingGroup" xmlns:wpi="http://schemas.microsoft.com/office/word/2010/wordprocessingInk" xmlns:wne="http://schemas.microsoft.com/office/word/2006/wordml" xmlns:wps="http://schemas.microsoft.com/office/word/2010/wordprocessingShape" mc:Ignorable="w14 w15 w16se wp14">
+<w:document xmlns:wpc="http://schemas.microsoft.com/office/word/2010/wordprocessingCanvas" xmlns:cx="http://schemas.microsoft.com/office/drawing/2014/chartex" xmlns:cx1="http://schemas.microsoft.com/office/drawing/2015/9/8/chartex" xmlns:cx2="http://schemas.microsoft.com/office/drawing/2015/10/21/chartex" xmlns:cx3="http://schemas.microsoft.com/office/drawing/2016/5/9/chartex" xmlns:cx4="http://schemas.microsoft.com/office/drawing/2016/5/10/chartex" xmlns:cx5="http://schemas.microsoft.com/office/drawing/2016/5/11/chartex" xmlns:mc="http://schemas.openxmlformats.org/markup-compatibility/2006" xmlns:o="urn:schemas-microsoft-com:office:office" xmlns:r="http://schemas.openxmlformats.org/officeDocument/2006/relationships" xmlns:m="http://schemas.openxmlformats.org/officeDocument/2006/math" xmlns:v="urn:schemas-microsoft-com:vml" xmlns:wp14="http://schemas.microsoft.com/office/word/2010/wordprocessingDrawing" xmlns:wp="http://schemas.openxmlformats.org/drawingml/2006/wordprocessingDrawing" xmlns:w10="urn:schemas-microsoft-com:office:word" xmlns:w="http://schemas.openxmlformats.org/wordprocessingml/2006/main" xmlns:w14="http://schemas.microsoft.com/office/word/2010/wordml" xmlns:w15="http://schemas.microsoft.com/office/word/2012/wordml" xmlns:w16se="http://schemas.microsoft.com/office/word/2015/wordml/symex" xmlns:wpg="http://schemas.microsoft.com/office/word/2010/wordprocessingGroup" xmlns:wpi="http://schemas.microsoft.com/office/word/2010/wordprocessingInk" xmlns:wne="http://schemas.microsoft.com/office/word/2006/wordml" xmlns:wps="http://schemas.microsoft.com/office/word/2010/wordprocessingShape" mc:Ignorable="w14 w15 w16se wp14">
   <w:body>
     <w:p>
       <w:pPr>
@@ -140,6 +140,13 @@
               </w:rPr>
               <w:t>Procedural city generation viable in games</w:t>
             </w:r>
+            <w:r>
+              <w:rPr>
+                <w:szCs w:val="24"/>
+                <w:lang w:val="en-US"/>
+              </w:rPr>
+              <w:t xml:space="preserve"> using Perlin noise</w:t>
+            </w:r>
           </w:p>
         </w:tc>
       </w:tr>
@@ -1052,7 +1059,35 @@
           <w:szCs w:val="24"/>
           <w:lang w:val="en-US"/>
         </w:rPr>
-        <w:t>[5], P</w:t>
+        <w:t xml:space="preserve">[5], </w:t>
+      </w:r>
+      <w:r>
+        <w:rPr>
+          <w:szCs w:val="24"/>
+          <w:lang w:val="en-US"/>
+        </w:rPr>
+        <w:t>hashing</w:t>
+      </w:r>
+      <w:r>
+        <w:rPr>
+          <w:szCs w:val="24"/>
+          <w:lang w:val="en-US"/>
+        </w:rPr>
+        <w:t>[6]</w:t>
+      </w:r>
+      <w:r>
+        <w:rPr>
+          <w:szCs w:val="24"/>
+          <w:lang w:val="en-US"/>
+        </w:rPr>
+        <w:t xml:space="preserve">, </w:t>
+      </w:r>
+      <w:r>
+        <w:rPr>
+          <w:szCs w:val="24"/>
+          <w:lang w:val="en-US"/>
+        </w:rPr>
+        <w:t>P</w:t>
       </w:r>
       <w:r>
         <w:rPr>
@@ -1066,14 +1101,7 @@
           <w:szCs w:val="24"/>
           <w:lang w:val="en-US"/>
         </w:rPr>
-        <w:t>[6</w:t>
-      </w:r>
-      <w:r>
-        <w:rPr>
-          <w:szCs w:val="24"/>
-          <w:lang w:val="en-US"/>
-        </w:rPr>
-        <w:t>]</w:t>
+        <w:t xml:space="preserve"> </w:t>
       </w:r>
       <w:r>
         <w:rPr>
@@ -1757,8 +1785,6 @@
           <w:lang w:val="en-US"/>
         </w:rPr>
       </w:pPr>
-      <w:bookmarkStart w:id="0" w:name="_GoBack"/>
-      <w:bookmarkEnd w:id="0"/>
       <w:r>
         <w:rPr>
           <w:lang w:val="en-US"/>
@@ -1784,7 +1810,21 @@
           <w:szCs w:val="24"/>
           <w:lang w:val="en-US"/>
         </w:rPr>
-        <w:t>Only 3 different districts will be supported</w:t>
+        <w:t xml:space="preserve">Only </w:t>
+      </w:r>
+      <w:r>
+        <w:rPr>
+          <w:szCs w:val="24"/>
+          <w:lang w:val="en-US"/>
+        </w:rPr>
+        <w:t>three</w:t>
+      </w:r>
+      <w:r>
+        <w:rPr>
+          <w:szCs w:val="24"/>
+          <w:lang w:val="en-US"/>
+        </w:rPr>
+        <w:t xml:space="preserve"> different districts will be supported</w:t>
       </w:r>
     </w:p>
     <w:p>
@@ -1811,14 +1851,21 @@
           <w:szCs w:val="24"/>
           <w:lang w:val="en-US"/>
         </w:rPr>
-        <w:t>ser interface is restricted to 4</w:t>
-      </w:r>
-      <w:r>
-        <w:rPr>
-          <w:szCs w:val="24"/>
-          <w:lang w:val="en-US"/>
-        </w:rPr>
-        <w:t xml:space="preserve"> different parameters</w:t>
+        <w:t xml:space="preserve">ser interface is restricted to </w:t>
+      </w:r>
+      <w:r>
+        <w:rPr>
+          <w:szCs w:val="24"/>
+          <w:lang w:val="en-US"/>
+        </w:rPr>
+        <w:t xml:space="preserve">four </w:t>
+      </w:r>
+      <w:r>
+        <w:rPr>
+          <w:szCs w:val="24"/>
+          <w:lang w:val="en-US"/>
+        </w:rPr>
+        <w:t>different parameters</w:t>
       </w:r>
     </w:p>
     <w:p>
@@ -1939,7 +1986,26 @@
         <w:rPr>
           <w:lang w:val="en-US"/>
         </w:rPr>
-        <w:t>To start with, each participant will be shown a document that details the experiment. The document will explain how the user interface works how the different parameters affect the final output. It will then ask the participant to generate 4 different cities, using different inputs. After generating 4 different cities the participant will be asked to fill out a questionnaire. The questionnaire aims to ascertain the believability of the generated city and its viability in games.</w:t>
+        <w:t>To start with, each participant will be shown a document that details the exper</w:t>
+      </w:r>
+      <w:r>
+        <w:rPr>
+          <w:lang w:val="en-US"/>
+        </w:rPr>
+        <w:t xml:space="preserve">iment. The document will explain how the participants are supposed to complete the experiment. Several images displaying different cities generated through the implementation will be revealed. A questionnaire will ask relevant questions about the cities displayed. Example: </w:t>
+      </w:r>
+      <w:r>
+        <w:rPr>
+          <w:i/>
+          <w:lang w:val="en-US"/>
+        </w:rPr>
+        <w:t>Which of the cities looks most like a city that could be part of a game?</w:t>
+      </w:r>
+      <w:r>
+        <w:rPr>
+          <w:lang w:val="en-US"/>
+        </w:rPr>
+        <w:t xml:space="preserve"> The participants will answer this question with a number representing one of the images.</w:t>
       </w:r>
     </w:p>
     <w:p>
@@ -1966,7 +2032,19 @@
         <w:rPr>
           <w:lang w:val="en-US"/>
         </w:rPr>
-        <w:t>During generation, each part of the city will follow certain guidelines for what is viable. This should ensure that whatever input the user provides, a viable city is generated. These are just guidelines, it is ultimately up to the participants of the user study to determine if the result is believable and viable in games.</w:t>
+        <w:t xml:space="preserve">During generation, each part of the city will follow certain guidelines for what is viable. This should ensure that whatever input the user provides, a viable city is generated. These are just </w:t>
+      </w:r>
+      <w:r>
+        <w:rPr>
+          <w:lang w:val="en-US"/>
+        </w:rPr>
+        <w:t>guidelines;</w:t>
+      </w:r>
+      <w:r>
+        <w:rPr>
+          <w:lang w:val="en-US"/>
+        </w:rPr>
+        <w:t xml:space="preserve"> it is ultimately up to the participants of the user study to determine if the result is believable and viable in games.</w:t>
       </w:r>
     </w:p>
     <w:p>
@@ -2086,7 +2164,21 @@
           <w:szCs w:val="24"/>
           <w:lang w:val="en-US"/>
         </w:rPr>
-        <w:t xml:space="preserve">With Perlin noise a city will be generated. With the </w:t>
+        <w:t xml:space="preserve">With Perlin noise </w:t>
+      </w:r>
+      <w:r>
+        <w:rPr>
+          <w:szCs w:val="24"/>
+          <w:lang w:val="en-US"/>
+        </w:rPr>
+        <w:t>many cities</w:t>
+      </w:r>
+      <w:r>
+        <w:rPr>
+          <w:szCs w:val="24"/>
+          <w:lang w:val="en-US"/>
+        </w:rPr>
+        <w:t xml:space="preserve"> will be generated. With the </w:t>
       </w:r>
       <w:r>
         <w:rPr>
@@ -2114,7 +2206,30 @@
           <w:szCs w:val="24"/>
           <w:lang w:val="en-US"/>
         </w:rPr>
-        <w:t xml:space="preserve"> find the city viable to use in games.</w:t>
+        <w:t xml:space="preserve"> find </w:t>
+      </w:r>
+      <w:r>
+        <w:rPr>
+          <w:szCs w:val="24"/>
+          <w:lang w:val="en-US"/>
+        </w:rPr>
+        <w:t>some</w:t>
+      </w:r>
+      <w:bookmarkStart w:id="0" w:name="_GoBack"/>
+      <w:bookmarkEnd w:id="0"/>
+      <w:r>
+        <w:rPr>
+          <w:szCs w:val="24"/>
+          <w:lang w:val="en-US"/>
+        </w:rPr>
+        <w:t xml:space="preserve"> of the cities</w:t>
+      </w:r>
+      <w:r>
+        <w:rPr>
+          <w:szCs w:val="24"/>
+          <w:lang w:val="en-US"/>
+        </w:rPr>
+        <w:t xml:space="preserve"> viable to use in games.</w:t>
       </w:r>
     </w:p>
     <w:p>
@@ -2201,7 +2316,6 @@
           <w:szCs w:val="40"/>
           <w:lang w:val="en-US"/>
         </w:rPr>
-        <w:lastRenderedPageBreak/>
         <w:t>6 Time and activity plan</w:t>
       </w:r>
     </w:p>
@@ -2298,15 +2412,11 @@
     <w:p>
       <w:pPr>
         <w:rPr>
-          <w:rFonts w:asciiTheme="majorHAnsi" w:hAnsiTheme="majorHAnsi"/>
-          <w:szCs w:val="24"/>
-          <w:lang w:val="en-US"/>
-        </w:rPr>
-      </w:pPr>
-      <w:r>
-        <w:rPr>
-          <w:rFonts w:asciiTheme="majorHAnsi" w:hAnsiTheme="majorHAnsi"/>
-          <w:szCs w:val="24"/>
+          <w:lang w:val="en-US"/>
+        </w:rPr>
+      </w:pPr>
+      <w:r>
+        <w:rPr>
           <w:lang w:val="en-US"/>
         </w:rPr>
         <w:t>The implementation and research will be the first things to be done and they will be done simultaneously. Some parts of the implementation require research before we have the knowledge to implement it, but all the parts of the implementation, such as the rendering pipeline, that do not require any research, will be done in conjunction with the research.</w:t>
@@ -2315,23 +2425,17 @@
     <w:p>
       <w:pPr>
         <w:rPr>
-          <w:rFonts w:asciiTheme="majorHAnsi" w:hAnsiTheme="majorHAnsi"/>
-          <w:szCs w:val="24"/>
-          <w:lang w:val="en-US"/>
-        </w:rPr>
-      </w:pPr>
-      <w:r>
-        <w:rPr>
-          <w:rFonts w:asciiTheme="majorHAnsi" w:hAnsiTheme="majorHAnsi"/>
-          <w:szCs w:val="24"/>
+          <w:lang w:val="en-US"/>
+        </w:rPr>
+      </w:pPr>
+      <w:r>
+        <w:rPr>
           <w:lang w:val="en-US"/>
         </w:rPr>
         <w:t>The writing of the thesis will begin shortly after we have some basic research and base implementation done. The thesis will be worked on every week until completion. When the implementation has enough features, data gathering and analysis of this data will begin. This data is crucial to answer the research que</w:t>
       </w:r>
       <w:r>
         <w:rPr>
-          <w:rFonts w:asciiTheme="majorHAnsi" w:hAnsiTheme="majorHAnsi"/>
-          <w:szCs w:val="24"/>
           <w:lang w:val="en-US"/>
         </w:rPr>
         <w:t xml:space="preserve">stion and conclude the thesis. </w:t>
@@ -2601,17 +2705,6 @@
         <w:tab/>
         <w:t>2017-05-22 – 2017-05-28</w:t>
       </w:r>
-    </w:p>
-    <w:p>
-      <w:pPr>
-        <w:rPr>
-          <w:rFonts w:asciiTheme="majorHAnsi" w:hAnsiTheme="majorHAnsi"/>
-          <w:b/>
-          <w:sz w:val="40"/>
-          <w:szCs w:val="40"/>
-          <w:lang w:val="en-US"/>
-        </w:rPr>
-      </w:pPr>
     </w:p>
     <w:p>
       <w:pPr>
@@ -3739,7 +3832,7 @@
 </file>
 
 <file path=word/endnotes.xml><?xml version="1.0" encoding="utf-8"?>
-<w:endnotes xmlns:wpc="http://schemas.microsoft.com/office/word/2010/wordprocessingCanvas" xmlns:cx="http://schemas.microsoft.com/office/drawing/2014/chartex" xmlns:cx1="http://schemas.microsoft.com/office/drawing/2015/9/8/chartex" xmlns:cx2="http://schemas.microsoft.com/office/drawing/2015/10/21/chartex" xmlns:cx3="http://schemas.microsoft.com/office/drawing/2016/5/9/chartex" xmlns:cx4="http://schemas.microsoft.com/office/drawing/2016/5/10/chartex" xmlns:cx5="http://schemas.microsoft.com/office/drawing/2016/5/11/chartex" xmlns:cx6="http://schemas.microsoft.com/office/drawing/2016/5/12/chartex" xmlns:cx7="http://schemas.microsoft.com/office/drawing/2016/5/13/chartex" xmlns:cx8="http://schemas.microsoft.com/office/drawing/2016/5/14/chartex" xmlns:mc="http://schemas.openxmlformats.org/markup-compatibility/2006" xmlns:o="urn:schemas-microsoft-com:office:office" xmlns:r="http://schemas.openxmlformats.org/officeDocument/2006/relationships" xmlns:m="http://schemas.openxmlformats.org/officeDocument/2006/math" xmlns:v="urn:schemas-microsoft-com:vml" xmlns:wp14="http://schemas.microsoft.com/office/word/2010/wordprocessingDrawing" xmlns:wp="http://schemas.openxmlformats.org/drawingml/2006/wordprocessingDrawing" xmlns:w10="urn:schemas-microsoft-com:office:word" xmlns:w="http://schemas.openxmlformats.org/wordprocessingml/2006/main" xmlns:w14="http://schemas.microsoft.com/office/word/2010/wordml" xmlns:w15="http://schemas.microsoft.com/office/word/2012/wordml" xmlns:w16se="http://schemas.microsoft.com/office/word/2015/wordml/symex" xmlns:wpg="http://schemas.microsoft.com/office/word/2010/wordprocessingGroup" xmlns:wpi="http://schemas.microsoft.com/office/word/2010/wordprocessingInk" xmlns:wne="http://schemas.microsoft.com/office/word/2006/wordml" xmlns:wps="http://schemas.microsoft.com/office/word/2010/wordprocessingShape" mc:Ignorable="w14 w15 w16se wp14">
+<w:endnotes xmlns:wpc="http://schemas.microsoft.com/office/word/2010/wordprocessingCanvas" xmlns:cx="http://schemas.microsoft.com/office/drawing/2014/chartex" xmlns:cx1="http://schemas.microsoft.com/office/drawing/2015/9/8/chartex" xmlns:cx2="http://schemas.microsoft.com/office/drawing/2015/10/21/chartex" xmlns:cx3="http://schemas.microsoft.com/office/drawing/2016/5/9/chartex" xmlns:cx4="http://schemas.microsoft.com/office/drawing/2016/5/10/chartex" xmlns:cx5="http://schemas.microsoft.com/office/drawing/2016/5/11/chartex" xmlns:mc="http://schemas.openxmlformats.org/markup-compatibility/2006" xmlns:o="urn:schemas-microsoft-com:office:office" xmlns:r="http://schemas.openxmlformats.org/officeDocument/2006/relationships" xmlns:m="http://schemas.openxmlformats.org/officeDocument/2006/math" xmlns:v="urn:schemas-microsoft-com:vml" xmlns:wp14="http://schemas.microsoft.com/office/word/2010/wordprocessingDrawing" xmlns:wp="http://schemas.openxmlformats.org/drawingml/2006/wordprocessingDrawing" xmlns:w10="urn:schemas-microsoft-com:office:word" xmlns:w="http://schemas.openxmlformats.org/wordprocessingml/2006/main" xmlns:w14="http://schemas.microsoft.com/office/word/2010/wordml" xmlns:w15="http://schemas.microsoft.com/office/word/2012/wordml" xmlns:w16se="http://schemas.microsoft.com/office/word/2015/wordml/symex" xmlns:wpg="http://schemas.microsoft.com/office/word/2010/wordprocessingGroup" xmlns:wpi="http://schemas.microsoft.com/office/word/2010/wordprocessingInk" xmlns:wne="http://schemas.microsoft.com/office/word/2006/wordml" xmlns:wps="http://schemas.microsoft.com/office/word/2010/wordprocessingShape" mc:Ignorable="w14 w15 w16se wp14">
   <w:endnote w:type="separator" w:id="-1">
     <w:p>
       <w:pPr>
@@ -3764,7 +3857,7 @@
 </file>
 
 <file path=word/footnotes.xml><?xml version="1.0" encoding="utf-8"?>
-<w:footnotes xmlns:wpc="http://schemas.microsoft.com/office/word/2010/wordprocessingCanvas" xmlns:cx="http://schemas.microsoft.com/office/drawing/2014/chartex" xmlns:cx1="http://schemas.microsoft.com/office/drawing/2015/9/8/chartex" xmlns:cx2="http://schemas.microsoft.com/office/drawing/2015/10/21/chartex" xmlns:cx3="http://schemas.microsoft.com/office/drawing/2016/5/9/chartex" xmlns:cx4="http://schemas.microsoft.com/office/drawing/2016/5/10/chartex" xmlns:cx5="http://schemas.microsoft.com/office/drawing/2016/5/11/chartex" xmlns:cx6="http://schemas.microsoft.com/office/drawing/2016/5/12/chartex" xmlns:cx7="http://schemas.microsoft.com/office/drawing/2016/5/13/chartex" xmlns:cx8="http://schemas.microsoft.com/office/drawing/2016/5/14/chartex" xmlns:mc="http://schemas.openxmlformats.org/markup-compatibility/2006" xmlns:o="urn:schemas-microsoft-com:office:office" xmlns:r="http://schemas.openxmlformats.org/officeDocument/2006/relationships" xmlns:m="http://schemas.openxmlformats.org/officeDocument/2006/math" xmlns:v="urn:schemas-microsoft-com:vml" xmlns:wp14="http://schemas.microsoft.com/office/word/2010/wordprocessingDrawing" xmlns:wp="http://schemas.openxmlformats.org/drawingml/2006/wordprocessingDrawing" xmlns:w10="urn:schemas-microsoft-com:office:word" xmlns:w="http://schemas.openxmlformats.org/wordprocessingml/2006/main" xmlns:w14="http://schemas.microsoft.com/office/word/2010/wordml" xmlns:w15="http://schemas.microsoft.com/office/word/2012/wordml" xmlns:w16se="http://schemas.microsoft.com/office/word/2015/wordml/symex" xmlns:wpg="http://schemas.microsoft.com/office/word/2010/wordprocessingGroup" xmlns:wpi="http://schemas.microsoft.com/office/word/2010/wordprocessingInk" xmlns:wne="http://schemas.microsoft.com/office/word/2006/wordml" xmlns:wps="http://schemas.microsoft.com/office/word/2010/wordprocessingShape" mc:Ignorable="w14 w15 w16se wp14">
+<w:footnotes xmlns:wpc="http://schemas.microsoft.com/office/word/2010/wordprocessingCanvas" xmlns:cx="http://schemas.microsoft.com/office/drawing/2014/chartex" xmlns:cx1="http://schemas.microsoft.com/office/drawing/2015/9/8/chartex" xmlns:cx2="http://schemas.microsoft.com/office/drawing/2015/10/21/chartex" xmlns:cx3="http://schemas.microsoft.com/office/drawing/2016/5/9/chartex" xmlns:cx4="http://schemas.microsoft.com/office/drawing/2016/5/10/chartex" xmlns:cx5="http://schemas.microsoft.com/office/drawing/2016/5/11/chartex" xmlns:mc="http://schemas.openxmlformats.org/markup-compatibility/2006" xmlns:o="urn:schemas-microsoft-com:office:office" xmlns:r="http://schemas.openxmlformats.org/officeDocument/2006/relationships" xmlns:m="http://schemas.openxmlformats.org/officeDocument/2006/math" xmlns:v="urn:schemas-microsoft-com:vml" xmlns:wp14="http://schemas.microsoft.com/office/word/2010/wordprocessingDrawing" xmlns:wp="http://schemas.openxmlformats.org/drawingml/2006/wordprocessingDrawing" xmlns:w10="urn:schemas-microsoft-com:office:word" xmlns:w="http://schemas.openxmlformats.org/wordprocessingml/2006/main" xmlns:w14="http://schemas.microsoft.com/office/word/2010/wordml" xmlns:w15="http://schemas.microsoft.com/office/word/2012/wordml" xmlns:w16se="http://schemas.microsoft.com/office/word/2015/wordml/symex" xmlns:wpg="http://schemas.microsoft.com/office/word/2010/wordprocessingGroup" xmlns:wpi="http://schemas.microsoft.com/office/word/2010/wordprocessingInk" xmlns:wne="http://schemas.microsoft.com/office/word/2006/wordml" xmlns:wps="http://schemas.microsoft.com/office/word/2010/wordprocessingShape" mc:Ignorable="w14 w15 w16se wp14">
   <w:footnote w:type="separator" w:id="-1">
     <w:p>
       <w:pPr>
@@ -3789,7 +3882,7 @@
 </file>
 
 <file path=word/numbering.xml><?xml version="1.0" encoding="utf-8"?>
-<w:numbering xmlns:wpc="http://schemas.microsoft.com/office/word/2010/wordprocessingCanvas" xmlns:cx="http://schemas.microsoft.com/office/drawing/2014/chartex" xmlns:cx1="http://schemas.microsoft.com/office/drawing/2015/9/8/chartex" xmlns:cx2="http://schemas.microsoft.com/office/drawing/2015/10/21/chartex" xmlns:cx3="http://schemas.microsoft.com/office/drawing/2016/5/9/chartex" xmlns:cx4="http://schemas.microsoft.com/office/drawing/2016/5/10/chartex" xmlns:cx5="http://schemas.microsoft.com/office/drawing/2016/5/11/chartex" xmlns:cx6="http://schemas.microsoft.com/office/drawing/2016/5/12/chartex" xmlns:cx7="http://schemas.microsoft.com/office/drawing/2016/5/13/chartex" xmlns:cx8="http://schemas.microsoft.com/office/drawing/2016/5/14/chartex" xmlns:mc="http://schemas.openxmlformats.org/markup-compatibility/2006" xmlns:o="urn:schemas-microsoft-com:office:office" xmlns:r="http://schemas.openxmlformats.org/officeDocument/2006/relationships" xmlns:m="http://schemas.openxmlformats.org/officeDocument/2006/math" xmlns:v="urn:schemas-microsoft-com:vml" xmlns:wp14="http://schemas.microsoft.com/office/word/2010/wordprocessingDrawing" xmlns:wp="http://schemas.openxmlformats.org/drawingml/2006/wordprocessingDrawing" xmlns:w10="urn:schemas-microsoft-com:office:word" xmlns:w="http://schemas.openxmlformats.org/wordprocessingml/2006/main" xmlns:w14="http://schemas.microsoft.com/office/word/2010/wordml" xmlns:w15="http://schemas.microsoft.com/office/word/2012/wordml" xmlns:w16se="http://schemas.microsoft.com/office/word/2015/wordml/symex" xmlns:wpg="http://schemas.microsoft.com/office/word/2010/wordprocessingGroup" xmlns:wpi="http://schemas.microsoft.com/office/word/2010/wordprocessingInk" xmlns:wne="http://schemas.microsoft.com/office/word/2006/wordml" xmlns:wps="http://schemas.microsoft.com/office/word/2010/wordprocessingShape" mc:Ignorable="w14 w15 w16se wp14">
+<w:numbering xmlns:wpc="http://schemas.microsoft.com/office/word/2010/wordprocessingCanvas" xmlns:cx="http://schemas.microsoft.com/office/drawing/2014/chartex" xmlns:cx1="http://schemas.microsoft.com/office/drawing/2015/9/8/chartex" xmlns:cx2="http://schemas.microsoft.com/office/drawing/2015/10/21/chartex" xmlns:cx3="http://schemas.microsoft.com/office/drawing/2016/5/9/chartex" xmlns:cx4="http://schemas.microsoft.com/office/drawing/2016/5/10/chartex" xmlns:cx5="http://schemas.microsoft.com/office/drawing/2016/5/11/chartex" xmlns:mc="http://schemas.openxmlformats.org/markup-compatibility/2006" xmlns:o="urn:schemas-microsoft-com:office:office" xmlns:r="http://schemas.openxmlformats.org/officeDocument/2006/relationships" xmlns:m="http://schemas.openxmlformats.org/officeDocument/2006/math" xmlns:v="urn:schemas-microsoft-com:vml" xmlns:wp14="http://schemas.microsoft.com/office/word/2010/wordprocessingDrawing" xmlns:wp="http://schemas.openxmlformats.org/drawingml/2006/wordprocessingDrawing" xmlns:w10="urn:schemas-microsoft-com:office:word" xmlns:w="http://schemas.openxmlformats.org/wordprocessingml/2006/main" xmlns:w14="http://schemas.microsoft.com/office/word/2010/wordml" xmlns:w15="http://schemas.microsoft.com/office/word/2012/wordml" xmlns:w16se="http://schemas.microsoft.com/office/word/2015/wordml/symex" xmlns:wpg="http://schemas.microsoft.com/office/word/2010/wordprocessingGroup" xmlns:wpi="http://schemas.microsoft.com/office/word/2010/wordprocessingInk" xmlns:wne="http://schemas.microsoft.com/office/word/2006/wordml" xmlns:wps="http://schemas.microsoft.com/office/word/2010/wordprocessingShape" mc:Ignorable="w14 w15 w16se wp14">
   <w:abstractNum w:abstractNumId="0" w15:restartNumberingAfterBreak="0">
     <w:nsid w:val="43223362"/>
     <w:multiLevelType w:val="hybridMultilevel"/>
@@ -4817,6 +4910,7 @@
   <w:style w:type="character" w:default="1" w:styleId="Standardstycketeckensnitt">
     <w:name w:val="Default Paragraph Font"/>
     <w:uiPriority w:val="1"/>
+    <w:semiHidden/>
     <w:unhideWhenUsed/>
   </w:style>
   <w:style w:type="table" w:default="1" w:styleId="Normaltabell">
@@ -4883,10 +4977,10 @@
       <w:szCs w:val="26"/>
     </w:rPr>
   </w:style>
-  <w:style w:type="paragraph" w:styleId="Slutnotstext">
+  <w:style w:type="paragraph" w:styleId="Slutkommentar">
     <w:name w:val="endnote text"/>
     <w:basedOn w:val="Normal"/>
-    <w:link w:val="SlutnotstextChar"/>
+    <w:link w:val="SlutkommentarChar"/>
     <w:uiPriority w:val="99"/>
     <w:semiHidden/>
     <w:unhideWhenUsed/>
@@ -4899,10 +4993,10 @@
       <w:szCs w:val="20"/>
     </w:rPr>
   </w:style>
-  <w:style w:type="character" w:customStyle="1" w:styleId="SlutnotstextChar">
-    <w:name w:val="Slutnotstext Char"/>
+  <w:style w:type="character" w:customStyle="1" w:styleId="SlutkommentarChar">
+    <w:name w:val="Slutkommentar Char"/>
     <w:basedOn w:val="Standardstycketeckensnitt"/>
-    <w:link w:val="Slutnotstext"/>
+    <w:link w:val="Slutkommentar"/>
     <w:uiPriority w:val="99"/>
     <w:semiHidden/>
     <w:rsid w:val="00C7043F"/>
@@ -4911,7 +5005,7 @@
       <w:szCs w:val="20"/>
     </w:rPr>
   </w:style>
-  <w:style w:type="character" w:styleId="Slutnotsreferens">
+  <w:style w:type="character" w:styleId="Slutkommentarsreferens">
     <w:name w:val="endnote reference"/>
     <w:basedOn w:val="Standardstycketeckensnitt"/>
     <w:uiPriority w:val="99"/>
@@ -5462,7 +5556,7 @@
 </file>
 
 <file path=customXml/itemProps1.xml><?xml version="1.0" encoding="utf-8"?>
-<ds:datastoreItem xmlns:ds="http://schemas.openxmlformats.org/officeDocument/2006/customXml" ds:itemID="{F6E5B256-30FD-4CD0-B528-F7F1AEDCF7A2}">
+<ds:datastoreItem xmlns:ds="http://schemas.openxmlformats.org/officeDocument/2006/customXml" ds:itemID="{65EE7B13-FEB9-435D-86CD-0D8155F55FD2}">
   <ds:schemaRefs>
     <ds:schemaRef ds:uri="http://schemas.openxmlformats.org/officeDocument/2006/bibliography"/>
   </ds:schemaRefs>

</xml_diff>

<commit_message>
Project Plan v2 - Changed title, changed tiny bit on questionnaire example.
</commit_message>
<xml_diff>
--- a/Project Plan v2.docx
+++ b/Project Plan v2.docx
@@ -1,6 +1,6 @@
 
 <file path=word/document.xml><?xml version="1.0" encoding="utf-8"?>
-<w:document xmlns:wpc="http://schemas.microsoft.com/office/word/2010/wordprocessingCanvas" xmlns:cx="http://schemas.microsoft.com/office/drawing/2014/chartex" xmlns:cx1="http://schemas.microsoft.com/office/drawing/2015/9/8/chartex" xmlns:cx2="http://schemas.microsoft.com/office/drawing/2015/10/21/chartex" xmlns:cx3="http://schemas.microsoft.com/office/drawing/2016/5/9/chartex" xmlns:cx4="http://schemas.microsoft.com/office/drawing/2016/5/10/chartex" xmlns:cx5="http://schemas.microsoft.com/office/drawing/2016/5/11/chartex" xmlns:mc="http://schemas.openxmlformats.org/markup-compatibility/2006" xmlns:o="urn:schemas-microsoft-com:office:office" xmlns:r="http://schemas.openxmlformats.org/officeDocument/2006/relationships" xmlns:m="http://schemas.openxmlformats.org/officeDocument/2006/math" xmlns:v="urn:schemas-microsoft-com:vml" xmlns:wp14="http://schemas.microsoft.com/office/word/2010/wordprocessingDrawing" xmlns:wp="http://schemas.openxmlformats.org/drawingml/2006/wordprocessingDrawing" xmlns:w10="urn:schemas-microsoft-com:office:word" xmlns:w="http://schemas.openxmlformats.org/wordprocessingml/2006/main" xmlns:w14="http://schemas.microsoft.com/office/word/2010/wordml" xmlns:w15="http://schemas.microsoft.com/office/word/2012/wordml" xmlns:w16se="http://schemas.microsoft.com/office/word/2015/wordml/symex" xmlns:wpg="http://schemas.microsoft.com/office/word/2010/wordprocessingGroup" xmlns:wpi="http://schemas.microsoft.com/office/word/2010/wordprocessingInk" xmlns:wne="http://schemas.microsoft.com/office/word/2006/wordml" xmlns:wps="http://schemas.microsoft.com/office/word/2010/wordprocessingShape" mc:Ignorable="w14 w15 w16se wp14">
+<w:document xmlns:wpc="http://schemas.microsoft.com/office/word/2010/wordprocessingCanvas" xmlns:cx="http://schemas.microsoft.com/office/drawing/2014/chartex" xmlns:cx1="http://schemas.microsoft.com/office/drawing/2015/9/8/chartex" xmlns:cx2="http://schemas.microsoft.com/office/drawing/2015/10/21/chartex" xmlns:cx3="http://schemas.microsoft.com/office/drawing/2016/5/9/chartex" xmlns:cx4="http://schemas.microsoft.com/office/drawing/2016/5/10/chartex" xmlns:cx5="http://schemas.microsoft.com/office/drawing/2016/5/11/chartex" xmlns:cx6="http://schemas.microsoft.com/office/drawing/2016/5/12/chartex" xmlns:cx7="http://schemas.microsoft.com/office/drawing/2016/5/13/chartex" xmlns:cx8="http://schemas.microsoft.com/office/drawing/2016/5/14/chartex" xmlns:mc="http://schemas.openxmlformats.org/markup-compatibility/2006" xmlns:o="urn:schemas-microsoft-com:office:office" xmlns:r="http://schemas.openxmlformats.org/officeDocument/2006/relationships" xmlns:m="http://schemas.openxmlformats.org/officeDocument/2006/math" xmlns:v="urn:schemas-microsoft-com:vml" xmlns:wp14="http://schemas.microsoft.com/office/word/2010/wordprocessingDrawing" xmlns:wp="http://schemas.openxmlformats.org/drawingml/2006/wordprocessingDrawing" xmlns:w10="urn:schemas-microsoft-com:office:word" xmlns:w="http://schemas.openxmlformats.org/wordprocessingml/2006/main" xmlns:w14="http://schemas.microsoft.com/office/word/2010/wordml" xmlns:w15="http://schemas.microsoft.com/office/word/2012/wordml" xmlns:w16se="http://schemas.microsoft.com/office/word/2015/wordml/symex" xmlns:wpg="http://schemas.microsoft.com/office/word/2010/wordprocessingGroup" xmlns:wpi="http://schemas.microsoft.com/office/word/2010/wordprocessingInk" xmlns:wne="http://schemas.microsoft.com/office/word/2006/wordml" xmlns:wps="http://schemas.microsoft.com/office/word/2010/wordprocessingShape" mc:Ignorable="w14 w15 w16se wp14">
   <w:body>
     <w:p>
       <w:pPr>
@@ -138,14 +138,21 @@
                 <w:szCs w:val="24"/>
                 <w:lang w:val="en-US"/>
               </w:rPr>
-              <w:t>Procedural city generation viable in games</w:t>
-            </w:r>
-            <w:r>
-              <w:rPr>
-                <w:szCs w:val="24"/>
-                <w:lang w:val="en-US"/>
-              </w:rPr>
-              <w:t xml:space="preserve"> using Perlin noise</w:t>
+              <w:t>Procedural</w:t>
+            </w:r>
+            <w:r>
+              <w:rPr>
+                <w:szCs w:val="24"/>
+                <w:lang w:val="en-US"/>
+              </w:rPr>
+              <w:t xml:space="preserve"> city generation </w:t>
+            </w:r>
+            <w:r>
+              <w:rPr>
+                <w:szCs w:val="24"/>
+                <w:lang w:val="en-US"/>
+              </w:rPr>
+              <w:t>using Perlin noise</w:t>
             </w:r>
           </w:p>
         </w:tc>
@@ -1066,21 +1073,7 @@
           <w:szCs w:val="24"/>
           <w:lang w:val="en-US"/>
         </w:rPr>
-        <w:t>hashing</w:t>
-      </w:r>
-      <w:r>
-        <w:rPr>
-          <w:szCs w:val="24"/>
-          <w:lang w:val="en-US"/>
-        </w:rPr>
-        <w:t>[6]</w:t>
-      </w:r>
-      <w:r>
-        <w:rPr>
-          <w:szCs w:val="24"/>
-          <w:lang w:val="en-US"/>
-        </w:rPr>
-        <w:t xml:space="preserve">, </w:t>
+        <w:t xml:space="preserve">hashing[6], </w:t>
       </w:r>
       <w:r>
         <w:rPr>
@@ -1986,26 +1979,96 @@
         <w:rPr>
           <w:lang w:val="en-US"/>
         </w:rPr>
-        <w:t>To start with, each participant will be shown a document that details the exper</w:t>
-      </w:r>
-      <w:r>
-        <w:rPr>
-          <w:lang w:val="en-US"/>
-        </w:rPr>
-        <w:t xml:space="preserve">iment. The document will explain how the participants are supposed to complete the experiment. Several images displaying different cities generated through the implementation will be revealed. A questionnaire will ask relevant questions about the cities displayed. Example: </w:t>
+        <w:t xml:space="preserve">To start with, each participant will be shown a document that details the experiment. The document will explain how the participants are supposed to complete the experiment. Several images displaying different cities generated through the implementation will be </w:t>
+      </w:r>
+      <w:r>
+        <w:rPr>
+          <w:lang w:val="en-US"/>
+        </w:rPr>
+        <w:t>shown</w:t>
+      </w:r>
+      <w:r>
+        <w:rPr>
+          <w:lang w:val="en-US"/>
+        </w:rPr>
+        <w:t>. A questionnaire will ask relevant questions about the cities displayed. Example</w:t>
+      </w:r>
+      <w:r>
+        <w:rPr>
+          <w:lang w:val="en-US"/>
+        </w:rPr>
+        <w:t>s</w:t>
+      </w:r>
+      <w:r>
+        <w:rPr>
+          <w:lang w:val="en-US"/>
+        </w:rPr>
+        <w:t xml:space="preserve">: </w:t>
       </w:r>
       <w:r>
         <w:rPr>
           <w:i/>
           <w:lang w:val="en-US"/>
         </w:rPr>
-        <w:t>Which of the cities looks most like a city that could be part of a game?</w:t>
-      </w:r>
-      <w:r>
-        <w:rPr>
-          <w:lang w:val="en-US"/>
-        </w:rPr>
-        <w:t xml:space="preserve"> The participants will answer this question with a number representing one of the images.</w:t>
+        <w:t>Which of the cities looks like a city that could be used in a game? Which city contain the biggest factory district</w:t>
+      </w:r>
+      <w:r>
+        <w:rPr>
+          <w:i/>
+          <w:lang w:val="en-US"/>
+        </w:rPr>
+        <w:t>?</w:t>
+      </w:r>
+      <w:r>
+        <w:rPr>
+          <w:i/>
+          <w:lang w:val="en-US"/>
+        </w:rPr>
+        <w:t xml:space="preserve"> </w:t>
+      </w:r>
+      <w:r>
+        <w:rPr>
+          <w:lang w:val="en-US"/>
+        </w:rPr>
+        <w:t xml:space="preserve"> T</w:t>
+      </w:r>
+      <w:r>
+        <w:rPr>
+          <w:lang w:val="en-US"/>
+        </w:rPr>
+        <w:t>he participants will answer these</w:t>
+      </w:r>
+      <w:r>
+        <w:rPr>
+          <w:lang w:val="en-US"/>
+        </w:rPr>
+        <w:t xml:space="preserve"> question</w:t>
+      </w:r>
+      <w:r>
+        <w:rPr>
+          <w:lang w:val="en-US"/>
+        </w:rPr>
+        <w:t>s</w:t>
+      </w:r>
+      <w:r>
+        <w:rPr>
+          <w:lang w:val="en-US"/>
+        </w:rPr>
+        <w:t xml:space="preserve"> with a number representing one</w:t>
+      </w:r>
+      <w:r>
+        <w:rPr>
+          <w:lang w:val="en-US"/>
+        </w:rPr>
+        <w:t xml:space="preserve"> or more</w:t>
+      </w:r>
+      <w:bookmarkStart w:id="0" w:name="_GoBack"/>
+      <w:bookmarkEnd w:id="0"/>
+      <w:r>
+        <w:rPr>
+          <w:lang w:val="en-US"/>
+        </w:rPr>
+        <w:t xml:space="preserve"> of the images.</w:t>
       </w:r>
     </w:p>
     <w:p>
@@ -2213,16 +2276,7 @@
           <w:szCs w:val="24"/>
           <w:lang w:val="en-US"/>
         </w:rPr>
-        <w:t>some</w:t>
-      </w:r>
-      <w:bookmarkStart w:id="0" w:name="_GoBack"/>
-      <w:bookmarkEnd w:id="0"/>
-      <w:r>
-        <w:rPr>
-          <w:szCs w:val="24"/>
-          <w:lang w:val="en-US"/>
-        </w:rPr>
-        <w:t xml:space="preserve"> of the cities</w:t>
+        <w:t>some of the cities</w:t>
       </w:r>
       <w:r>
         <w:rPr>
@@ -3832,7 +3886,7 @@
 </file>
 
 <file path=word/endnotes.xml><?xml version="1.0" encoding="utf-8"?>
-<w:endnotes xmlns:wpc="http://schemas.microsoft.com/office/word/2010/wordprocessingCanvas" xmlns:cx="http://schemas.microsoft.com/office/drawing/2014/chartex" xmlns:cx1="http://schemas.microsoft.com/office/drawing/2015/9/8/chartex" xmlns:cx2="http://schemas.microsoft.com/office/drawing/2015/10/21/chartex" xmlns:cx3="http://schemas.microsoft.com/office/drawing/2016/5/9/chartex" xmlns:cx4="http://schemas.microsoft.com/office/drawing/2016/5/10/chartex" xmlns:cx5="http://schemas.microsoft.com/office/drawing/2016/5/11/chartex" xmlns:mc="http://schemas.openxmlformats.org/markup-compatibility/2006" xmlns:o="urn:schemas-microsoft-com:office:office" xmlns:r="http://schemas.openxmlformats.org/officeDocument/2006/relationships" xmlns:m="http://schemas.openxmlformats.org/officeDocument/2006/math" xmlns:v="urn:schemas-microsoft-com:vml" xmlns:wp14="http://schemas.microsoft.com/office/word/2010/wordprocessingDrawing" xmlns:wp="http://schemas.openxmlformats.org/drawingml/2006/wordprocessingDrawing" xmlns:w10="urn:schemas-microsoft-com:office:word" xmlns:w="http://schemas.openxmlformats.org/wordprocessingml/2006/main" xmlns:w14="http://schemas.microsoft.com/office/word/2010/wordml" xmlns:w15="http://schemas.microsoft.com/office/word/2012/wordml" xmlns:w16se="http://schemas.microsoft.com/office/word/2015/wordml/symex" xmlns:wpg="http://schemas.microsoft.com/office/word/2010/wordprocessingGroup" xmlns:wpi="http://schemas.microsoft.com/office/word/2010/wordprocessingInk" xmlns:wne="http://schemas.microsoft.com/office/word/2006/wordml" xmlns:wps="http://schemas.microsoft.com/office/word/2010/wordprocessingShape" mc:Ignorable="w14 w15 w16se wp14">
+<w:endnotes xmlns:wpc="http://schemas.microsoft.com/office/word/2010/wordprocessingCanvas" xmlns:cx="http://schemas.microsoft.com/office/drawing/2014/chartex" xmlns:cx1="http://schemas.microsoft.com/office/drawing/2015/9/8/chartex" xmlns:cx2="http://schemas.microsoft.com/office/drawing/2015/10/21/chartex" xmlns:cx3="http://schemas.microsoft.com/office/drawing/2016/5/9/chartex" xmlns:cx4="http://schemas.microsoft.com/office/drawing/2016/5/10/chartex" xmlns:cx5="http://schemas.microsoft.com/office/drawing/2016/5/11/chartex" xmlns:cx6="http://schemas.microsoft.com/office/drawing/2016/5/12/chartex" xmlns:cx7="http://schemas.microsoft.com/office/drawing/2016/5/13/chartex" xmlns:cx8="http://schemas.microsoft.com/office/drawing/2016/5/14/chartex" xmlns:mc="http://schemas.openxmlformats.org/markup-compatibility/2006" xmlns:o="urn:schemas-microsoft-com:office:office" xmlns:r="http://schemas.openxmlformats.org/officeDocument/2006/relationships" xmlns:m="http://schemas.openxmlformats.org/officeDocument/2006/math" xmlns:v="urn:schemas-microsoft-com:vml" xmlns:wp14="http://schemas.microsoft.com/office/word/2010/wordprocessingDrawing" xmlns:wp="http://schemas.openxmlformats.org/drawingml/2006/wordprocessingDrawing" xmlns:w10="urn:schemas-microsoft-com:office:word" xmlns:w="http://schemas.openxmlformats.org/wordprocessingml/2006/main" xmlns:w14="http://schemas.microsoft.com/office/word/2010/wordml" xmlns:w15="http://schemas.microsoft.com/office/word/2012/wordml" xmlns:w16se="http://schemas.microsoft.com/office/word/2015/wordml/symex" xmlns:wpg="http://schemas.microsoft.com/office/word/2010/wordprocessingGroup" xmlns:wpi="http://schemas.microsoft.com/office/word/2010/wordprocessingInk" xmlns:wne="http://schemas.microsoft.com/office/word/2006/wordml" xmlns:wps="http://schemas.microsoft.com/office/word/2010/wordprocessingShape" mc:Ignorable="w14 w15 w16se wp14">
   <w:endnote w:type="separator" w:id="-1">
     <w:p>
       <w:pPr>
@@ -3857,7 +3911,7 @@
 </file>
 
 <file path=word/footnotes.xml><?xml version="1.0" encoding="utf-8"?>
-<w:footnotes xmlns:wpc="http://schemas.microsoft.com/office/word/2010/wordprocessingCanvas" xmlns:cx="http://schemas.microsoft.com/office/drawing/2014/chartex" xmlns:cx1="http://schemas.microsoft.com/office/drawing/2015/9/8/chartex" xmlns:cx2="http://schemas.microsoft.com/office/drawing/2015/10/21/chartex" xmlns:cx3="http://schemas.microsoft.com/office/drawing/2016/5/9/chartex" xmlns:cx4="http://schemas.microsoft.com/office/drawing/2016/5/10/chartex" xmlns:cx5="http://schemas.microsoft.com/office/drawing/2016/5/11/chartex" xmlns:mc="http://schemas.openxmlformats.org/markup-compatibility/2006" xmlns:o="urn:schemas-microsoft-com:office:office" xmlns:r="http://schemas.openxmlformats.org/officeDocument/2006/relationships" xmlns:m="http://schemas.openxmlformats.org/officeDocument/2006/math" xmlns:v="urn:schemas-microsoft-com:vml" xmlns:wp14="http://schemas.microsoft.com/office/word/2010/wordprocessingDrawing" xmlns:wp="http://schemas.openxmlformats.org/drawingml/2006/wordprocessingDrawing" xmlns:w10="urn:schemas-microsoft-com:office:word" xmlns:w="http://schemas.openxmlformats.org/wordprocessingml/2006/main" xmlns:w14="http://schemas.microsoft.com/office/word/2010/wordml" xmlns:w15="http://schemas.microsoft.com/office/word/2012/wordml" xmlns:w16se="http://schemas.microsoft.com/office/word/2015/wordml/symex" xmlns:wpg="http://schemas.microsoft.com/office/word/2010/wordprocessingGroup" xmlns:wpi="http://schemas.microsoft.com/office/word/2010/wordprocessingInk" xmlns:wne="http://schemas.microsoft.com/office/word/2006/wordml" xmlns:wps="http://schemas.microsoft.com/office/word/2010/wordprocessingShape" mc:Ignorable="w14 w15 w16se wp14">
+<w:footnotes xmlns:wpc="http://schemas.microsoft.com/office/word/2010/wordprocessingCanvas" xmlns:cx="http://schemas.microsoft.com/office/drawing/2014/chartex" xmlns:cx1="http://schemas.microsoft.com/office/drawing/2015/9/8/chartex" xmlns:cx2="http://schemas.microsoft.com/office/drawing/2015/10/21/chartex" xmlns:cx3="http://schemas.microsoft.com/office/drawing/2016/5/9/chartex" xmlns:cx4="http://schemas.microsoft.com/office/drawing/2016/5/10/chartex" xmlns:cx5="http://schemas.microsoft.com/office/drawing/2016/5/11/chartex" xmlns:cx6="http://schemas.microsoft.com/office/drawing/2016/5/12/chartex" xmlns:cx7="http://schemas.microsoft.com/office/drawing/2016/5/13/chartex" xmlns:cx8="http://schemas.microsoft.com/office/drawing/2016/5/14/chartex" xmlns:mc="http://schemas.openxmlformats.org/markup-compatibility/2006" xmlns:o="urn:schemas-microsoft-com:office:office" xmlns:r="http://schemas.openxmlformats.org/officeDocument/2006/relationships" xmlns:m="http://schemas.openxmlformats.org/officeDocument/2006/math" xmlns:v="urn:schemas-microsoft-com:vml" xmlns:wp14="http://schemas.microsoft.com/office/word/2010/wordprocessingDrawing" xmlns:wp="http://schemas.openxmlformats.org/drawingml/2006/wordprocessingDrawing" xmlns:w10="urn:schemas-microsoft-com:office:word" xmlns:w="http://schemas.openxmlformats.org/wordprocessingml/2006/main" xmlns:w14="http://schemas.microsoft.com/office/word/2010/wordml" xmlns:w15="http://schemas.microsoft.com/office/word/2012/wordml" xmlns:w16se="http://schemas.microsoft.com/office/word/2015/wordml/symex" xmlns:wpg="http://schemas.microsoft.com/office/word/2010/wordprocessingGroup" xmlns:wpi="http://schemas.microsoft.com/office/word/2010/wordprocessingInk" xmlns:wne="http://schemas.microsoft.com/office/word/2006/wordml" xmlns:wps="http://schemas.microsoft.com/office/word/2010/wordprocessingShape" mc:Ignorable="w14 w15 w16se wp14">
   <w:footnote w:type="separator" w:id="-1">
     <w:p>
       <w:pPr>
@@ -3882,7 +3936,7 @@
 </file>
 
 <file path=word/numbering.xml><?xml version="1.0" encoding="utf-8"?>
-<w:numbering xmlns:wpc="http://schemas.microsoft.com/office/word/2010/wordprocessingCanvas" xmlns:cx="http://schemas.microsoft.com/office/drawing/2014/chartex" xmlns:cx1="http://schemas.microsoft.com/office/drawing/2015/9/8/chartex" xmlns:cx2="http://schemas.microsoft.com/office/drawing/2015/10/21/chartex" xmlns:cx3="http://schemas.microsoft.com/office/drawing/2016/5/9/chartex" xmlns:cx4="http://schemas.microsoft.com/office/drawing/2016/5/10/chartex" xmlns:cx5="http://schemas.microsoft.com/office/drawing/2016/5/11/chartex" xmlns:mc="http://schemas.openxmlformats.org/markup-compatibility/2006" xmlns:o="urn:schemas-microsoft-com:office:office" xmlns:r="http://schemas.openxmlformats.org/officeDocument/2006/relationships" xmlns:m="http://schemas.openxmlformats.org/officeDocument/2006/math" xmlns:v="urn:schemas-microsoft-com:vml" xmlns:wp14="http://schemas.microsoft.com/office/word/2010/wordprocessingDrawing" xmlns:wp="http://schemas.openxmlformats.org/drawingml/2006/wordprocessingDrawing" xmlns:w10="urn:schemas-microsoft-com:office:word" xmlns:w="http://schemas.openxmlformats.org/wordprocessingml/2006/main" xmlns:w14="http://schemas.microsoft.com/office/word/2010/wordml" xmlns:w15="http://schemas.microsoft.com/office/word/2012/wordml" xmlns:w16se="http://schemas.microsoft.com/office/word/2015/wordml/symex" xmlns:wpg="http://schemas.microsoft.com/office/word/2010/wordprocessingGroup" xmlns:wpi="http://schemas.microsoft.com/office/word/2010/wordprocessingInk" xmlns:wne="http://schemas.microsoft.com/office/word/2006/wordml" xmlns:wps="http://schemas.microsoft.com/office/word/2010/wordprocessingShape" mc:Ignorable="w14 w15 w16se wp14">
+<w:numbering xmlns:wpc="http://schemas.microsoft.com/office/word/2010/wordprocessingCanvas" xmlns:cx="http://schemas.microsoft.com/office/drawing/2014/chartex" xmlns:cx1="http://schemas.microsoft.com/office/drawing/2015/9/8/chartex" xmlns:cx2="http://schemas.microsoft.com/office/drawing/2015/10/21/chartex" xmlns:cx3="http://schemas.microsoft.com/office/drawing/2016/5/9/chartex" xmlns:cx4="http://schemas.microsoft.com/office/drawing/2016/5/10/chartex" xmlns:cx5="http://schemas.microsoft.com/office/drawing/2016/5/11/chartex" xmlns:cx6="http://schemas.microsoft.com/office/drawing/2016/5/12/chartex" xmlns:cx7="http://schemas.microsoft.com/office/drawing/2016/5/13/chartex" xmlns:cx8="http://schemas.microsoft.com/office/drawing/2016/5/14/chartex" xmlns:mc="http://schemas.openxmlformats.org/markup-compatibility/2006" xmlns:o="urn:schemas-microsoft-com:office:office" xmlns:r="http://schemas.openxmlformats.org/officeDocument/2006/relationships" xmlns:m="http://schemas.openxmlformats.org/officeDocument/2006/math" xmlns:v="urn:schemas-microsoft-com:vml" xmlns:wp14="http://schemas.microsoft.com/office/word/2010/wordprocessingDrawing" xmlns:wp="http://schemas.openxmlformats.org/drawingml/2006/wordprocessingDrawing" xmlns:w10="urn:schemas-microsoft-com:office:word" xmlns:w="http://schemas.openxmlformats.org/wordprocessingml/2006/main" xmlns:w14="http://schemas.microsoft.com/office/word/2010/wordml" xmlns:w15="http://schemas.microsoft.com/office/word/2012/wordml" xmlns:w16se="http://schemas.microsoft.com/office/word/2015/wordml/symex" xmlns:wpg="http://schemas.microsoft.com/office/word/2010/wordprocessingGroup" xmlns:wpi="http://schemas.microsoft.com/office/word/2010/wordprocessingInk" xmlns:wne="http://schemas.microsoft.com/office/word/2006/wordml" xmlns:wps="http://schemas.microsoft.com/office/word/2010/wordprocessingShape" mc:Ignorable="w14 w15 w16se wp14">
   <w:abstractNum w:abstractNumId="0" w15:restartNumberingAfterBreak="0">
     <w:nsid w:val="43223362"/>
     <w:multiLevelType w:val="hybridMultilevel"/>
@@ -4977,10 +5031,10 @@
       <w:szCs w:val="26"/>
     </w:rPr>
   </w:style>
-  <w:style w:type="paragraph" w:styleId="Slutkommentar">
+  <w:style w:type="paragraph" w:styleId="Slutnotstext">
     <w:name w:val="endnote text"/>
     <w:basedOn w:val="Normal"/>
-    <w:link w:val="SlutkommentarChar"/>
+    <w:link w:val="SlutnotstextChar"/>
     <w:uiPriority w:val="99"/>
     <w:semiHidden/>
     <w:unhideWhenUsed/>
@@ -4993,10 +5047,10 @@
       <w:szCs w:val="20"/>
     </w:rPr>
   </w:style>
-  <w:style w:type="character" w:customStyle="1" w:styleId="SlutkommentarChar">
-    <w:name w:val="Slutkommentar Char"/>
+  <w:style w:type="character" w:customStyle="1" w:styleId="SlutnotstextChar">
+    <w:name w:val="Slutnotstext Char"/>
     <w:basedOn w:val="Standardstycketeckensnitt"/>
-    <w:link w:val="Slutkommentar"/>
+    <w:link w:val="Slutnotstext"/>
     <w:uiPriority w:val="99"/>
     <w:semiHidden/>
     <w:rsid w:val="00C7043F"/>
@@ -5005,7 +5059,7 @@
       <w:szCs w:val="20"/>
     </w:rPr>
   </w:style>
-  <w:style w:type="character" w:styleId="Slutkommentarsreferens">
+  <w:style w:type="character" w:styleId="Slutnotsreferens">
     <w:name w:val="endnote reference"/>
     <w:basedOn w:val="Standardstycketeckensnitt"/>
     <w:uiPriority w:val="99"/>
@@ -5556,7 +5610,7 @@
 </file>
 
 <file path=customXml/itemProps1.xml><?xml version="1.0" encoding="utf-8"?>
-<ds:datastoreItem xmlns:ds="http://schemas.openxmlformats.org/officeDocument/2006/customXml" ds:itemID="{65EE7B13-FEB9-435D-86CD-0D8155F55FD2}">
+<ds:datastoreItem xmlns:ds="http://schemas.openxmlformats.org/officeDocument/2006/customXml" ds:itemID="{59B85B27-2A81-41E1-80FF-04F2B866CFCE}">
   <ds:schemaRefs>
     <ds:schemaRef ds:uri="http://schemas.openxmlformats.org/officeDocument/2006/bibliography"/>
   </ds:schemaRefs>

</xml_diff>

<commit_message>
Project Plan v2 - Added quality of models as a constraint.
</commit_message>
<xml_diff>
--- a/Project Plan v2.docx
+++ b/Project Plan v2.docx
@@ -1952,118 +1952,145 @@
           <w:szCs w:val="24"/>
           <w:lang w:val="en-US"/>
         </w:rPr>
-        <w:t>Do not implement property generation (i.e. no cars or street signs etc.)</w:t>
-      </w:r>
-    </w:p>
-    <w:p>
-      <w:pPr>
-        <w:pStyle w:val="Rubrik2"/>
-        <w:rPr>
-          <w:lang w:val="en-US"/>
-        </w:rPr>
-      </w:pPr>
-      <w:r>
-        <w:rPr>
-          <w:lang w:val="en-US"/>
-        </w:rPr>
-        <w:t>4.3 Experiment design</w:t>
-      </w:r>
-    </w:p>
-    <w:p>
-      <w:pPr>
-        <w:rPr>
-          <w:lang w:val="en-US"/>
-        </w:rPr>
-      </w:pPr>
-      <w:r>
-        <w:rPr>
-          <w:lang w:val="en-US"/>
-        </w:rPr>
-        <w:t xml:space="preserve">To start with, each participant will be shown a document that details the experiment. The document will explain how the participants are supposed to complete the experiment. Several images displaying different cities generated through the implementation will be </w:t>
-      </w:r>
-      <w:r>
-        <w:rPr>
-          <w:lang w:val="en-US"/>
-        </w:rPr>
-        <w:t>shown</w:t>
-      </w:r>
-      <w:r>
-        <w:rPr>
-          <w:lang w:val="en-US"/>
-        </w:rPr>
-        <w:t>. A questionnaire will ask relevant questions about the cities displayed. Example</w:t>
-      </w:r>
-      <w:r>
-        <w:rPr>
-          <w:lang w:val="en-US"/>
-        </w:rPr>
-        <w:t>s</w:t>
-      </w:r>
-      <w:r>
-        <w:rPr>
-          <w:lang w:val="en-US"/>
-        </w:rPr>
-        <w:t xml:space="preserve">: </w:t>
-      </w:r>
-      <w:r>
-        <w:rPr>
-          <w:i/>
-          <w:lang w:val="en-US"/>
-        </w:rPr>
-        <w:t>Which of the cities looks like a city that could be used in a game? Which city contain the biggest factory district</w:t>
-      </w:r>
-      <w:r>
-        <w:rPr>
-          <w:i/>
-          <w:lang w:val="en-US"/>
-        </w:rPr>
-        <w:t>?</w:t>
-      </w:r>
-      <w:r>
-        <w:rPr>
-          <w:i/>
-          <w:lang w:val="en-US"/>
-        </w:rPr>
-        <w:t xml:space="preserve"> </w:t>
-      </w:r>
-      <w:r>
-        <w:rPr>
-          <w:lang w:val="en-US"/>
-        </w:rPr>
-        <w:t xml:space="preserve"> T</w:t>
-      </w:r>
-      <w:r>
-        <w:rPr>
-          <w:lang w:val="en-US"/>
-        </w:rPr>
-        <w:t>he participants will answer these</w:t>
-      </w:r>
-      <w:r>
-        <w:rPr>
-          <w:lang w:val="en-US"/>
-        </w:rPr>
-        <w:t xml:space="preserve"> question</w:t>
-      </w:r>
-      <w:r>
-        <w:rPr>
-          <w:lang w:val="en-US"/>
-        </w:rPr>
-        <w:t>s</w:t>
-      </w:r>
-      <w:r>
-        <w:rPr>
-          <w:lang w:val="en-US"/>
-        </w:rPr>
-        <w:t xml:space="preserve"> with a number representing one</w:t>
-      </w:r>
-      <w:r>
-        <w:rPr>
-          <w:lang w:val="en-US"/>
-        </w:rPr>
-        <w:t xml:space="preserve"> or more</w:t>
+        <w:t>Do not implement property generati</w:t>
       </w:r>
       <w:bookmarkStart w:id="0" w:name="_GoBack"/>
       <w:bookmarkEnd w:id="0"/>
+      <w:r>
+        <w:rPr>
+          <w:szCs w:val="24"/>
+          <w:lang w:val="en-US"/>
+        </w:rPr>
+        <w:t>on (i.e. no cars or street signs etc.)</w:t>
+      </w:r>
+    </w:p>
+    <w:p>
+      <w:pPr>
+        <w:pStyle w:val="Liststycke"/>
+        <w:numPr>
+          <w:ilvl w:val="0"/>
+          <w:numId w:val="4"/>
+        </w:numPr>
+        <w:rPr>
+          <w:szCs w:val="24"/>
+          <w:lang w:val="en-US"/>
+        </w:rPr>
+      </w:pPr>
+      <w:r>
+        <w:rPr>
+          <w:szCs w:val="24"/>
+          <w:lang w:val="en-US"/>
+        </w:rPr>
+        <w:t>Keep quality of models low.</w:t>
+      </w:r>
+    </w:p>
+    <w:p>
+      <w:pPr>
+        <w:pStyle w:val="Rubrik2"/>
+        <w:rPr>
+          <w:lang w:val="en-US"/>
+        </w:rPr>
+      </w:pPr>
+      <w:r>
+        <w:rPr>
+          <w:lang w:val="en-US"/>
+        </w:rPr>
+        <w:t>4.3 Experiment design</w:t>
+      </w:r>
+    </w:p>
+    <w:p>
+      <w:pPr>
+        <w:rPr>
+          <w:lang w:val="en-US"/>
+        </w:rPr>
+      </w:pPr>
+      <w:r>
+        <w:rPr>
+          <w:lang w:val="en-US"/>
+        </w:rPr>
+        <w:t xml:space="preserve">To start with, each participant will be shown a document that details the experiment. The document will explain how the participants are supposed to complete the experiment. Several images displaying different cities generated through the implementation will be </w:t>
+      </w:r>
+      <w:r>
+        <w:rPr>
+          <w:lang w:val="en-US"/>
+        </w:rPr>
+        <w:t>shown</w:t>
+      </w:r>
+      <w:r>
+        <w:rPr>
+          <w:lang w:val="en-US"/>
+        </w:rPr>
+        <w:t>. A questionnaire will ask relevant questions about the cities displayed. Example</w:t>
+      </w:r>
+      <w:r>
+        <w:rPr>
+          <w:lang w:val="en-US"/>
+        </w:rPr>
+        <w:t>s</w:t>
+      </w:r>
+      <w:r>
+        <w:rPr>
+          <w:lang w:val="en-US"/>
+        </w:rPr>
+        <w:t xml:space="preserve">: </w:t>
+      </w:r>
+      <w:r>
+        <w:rPr>
+          <w:i/>
+          <w:lang w:val="en-US"/>
+        </w:rPr>
+        <w:t>Which of the cities looks like a city that could be used in a game? Which city contain the biggest factory district</w:t>
+      </w:r>
+      <w:r>
+        <w:rPr>
+          <w:i/>
+          <w:lang w:val="en-US"/>
+        </w:rPr>
+        <w:t>?</w:t>
+      </w:r>
+      <w:r>
+        <w:rPr>
+          <w:i/>
+          <w:lang w:val="en-US"/>
+        </w:rPr>
+        <w:t xml:space="preserve"> </w:t>
+      </w:r>
+      <w:r>
+        <w:rPr>
+          <w:lang w:val="en-US"/>
+        </w:rPr>
+        <w:t xml:space="preserve"> T</w:t>
+      </w:r>
+      <w:r>
+        <w:rPr>
+          <w:lang w:val="en-US"/>
+        </w:rPr>
+        <w:t>he participants will answer these</w:t>
+      </w:r>
+      <w:r>
+        <w:rPr>
+          <w:lang w:val="en-US"/>
+        </w:rPr>
+        <w:t xml:space="preserve"> question</w:t>
+      </w:r>
+      <w:r>
+        <w:rPr>
+          <w:lang w:val="en-US"/>
+        </w:rPr>
+        <w:t>s</w:t>
+      </w:r>
+      <w:r>
+        <w:rPr>
+          <w:lang w:val="en-US"/>
+        </w:rPr>
+        <w:t xml:space="preserve"> with a number representing one</w:t>
+      </w:r>
+      <w:r>
+        <w:rPr>
+          <w:lang w:val="en-US"/>
+        </w:rPr>
+        <w:t xml:space="preserve"> or more</w:t>
+      </w:r>
       <w:r>
         <w:rPr>
           <w:lang w:val="en-US"/>
@@ -5610,7 +5637,7 @@
 </file>
 
 <file path=customXml/itemProps1.xml><?xml version="1.0" encoding="utf-8"?>
-<ds:datastoreItem xmlns:ds="http://schemas.openxmlformats.org/officeDocument/2006/customXml" ds:itemID="{59B85B27-2A81-41E1-80FF-04F2B866CFCE}">
+<ds:datastoreItem xmlns:ds="http://schemas.openxmlformats.org/officeDocument/2006/customXml" ds:itemID="{22E6FC3D-E492-4B44-9456-FB9913BFB60F}">
   <ds:schemaRefs>
     <ds:schemaRef ds:uri="http://schemas.openxmlformats.org/officeDocument/2006/bibliography"/>
   </ds:schemaRefs>

</xml_diff>

<commit_message>
Project Plan v2 - Formatting second page fix
</commit_message>
<xml_diff>
--- a/Project Plan v2.docx
+++ b/Project Plan v2.docx
@@ -1,6 +1,6 @@
 
 <file path=word/document.xml><?xml version="1.0" encoding="utf-8"?>
-<w:document xmlns:wpc="http://schemas.microsoft.com/office/word/2010/wordprocessingCanvas" xmlns:cx="http://schemas.microsoft.com/office/drawing/2014/chartex" xmlns:cx1="http://schemas.microsoft.com/office/drawing/2015/9/8/chartex" xmlns:cx2="http://schemas.microsoft.com/office/drawing/2015/10/21/chartex" xmlns:cx3="http://schemas.microsoft.com/office/drawing/2016/5/9/chartex" xmlns:cx4="http://schemas.microsoft.com/office/drawing/2016/5/10/chartex" xmlns:cx5="http://schemas.microsoft.com/office/drawing/2016/5/11/chartex" xmlns:cx6="http://schemas.microsoft.com/office/drawing/2016/5/12/chartex" xmlns:cx7="http://schemas.microsoft.com/office/drawing/2016/5/13/chartex" xmlns:cx8="http://schemas.microsoft.com/office/drawing/2016/5/14/chartex" xmlns:mc="http://schemas.openxmlformats.org/markup-compatibility/2006" xmlns:o="urn:schemas-microsoft-com:office:office" xmlns:r="http://schemas.openxmlformats.org/officeDocument/2006/relationships" xmlns:m="http://schemas.openxmlformats.org/officeDocument/2006/math" xmlns:v="urn:schemas-microsoft-com:vml" xmlns:wp14="http://schemas.microsoft.com/office/word/2010/wordprocessingDrawing" xmlns:wp="http://schemas.openxmlformats.org/drawingml/2006/wordprocessingDrawing" xmlns:w10="urn:schemas-microsoft-com:office:word" xmlns:w="http://schemas.openxmlformats.org/wordprocessingml/2006/main" xmlns:w14="http://schemas.microsoft.com/office/word/2010/wordml" xmlns:w15="http://schemas.microsoft.com/office/word/2012/wordml" xmlns:w16se="http://schemas.microsoft.com/office/word/2015/wordml/symex" xmlns:wpg="http://schemas.microsoft.com/office/word/2010/wordprocessingGroup" xmlns:wpi="http://schemas.microsoft.com/office/word/2010/wordprocessingInk" xmlns:wne="http://schemas.microsoft.com/office/word/2006/wordml" xmlns:wps="http://schemas.microsoft.com/office/word/2010/wordprocessingShape" mc:Ignorable="w14 w15 w16se wp14">
+<w:document xmlns:wpc="http://schemas.microsoft.com/office/word/2010/wordprocessingCanvas" xmlns:cx="http://schemas.microsoft.com/office/drawing/2014/chartex" xmlns:cx1="http://schemas.microsoft.com/office/drawing/2015/9/8/chartex" xmlns:cx2="http://schemas.microsoft.com/office/drawing/2015/10/21/chartex" xmlns:cx3="http://schemas.microsoft.com/office/drawing/2016/5/9/chartex" xmlns:cx4="http://schemas.microsoft.com/office/drawing/2016/5/10/chartex" xmlns:cx5="http://schemas.microsoft.com/office/drawing/2016/5/11/chartex" xmlns:mc="http://schemas.openxmlformats.org/markup-compatibility/2006" xmlns:o="urn:schemas-microsoft-com:office:office" xmlns:r="http://schemas.openxmlformats.org/officeDocument/2006/relationships" xmlns:m="http://schemas.openxmlformats.org/officeDocument/2006/math" xmlns:v="urn:schemas-microsoft-com:vml" xmlns:wp14="http://schemas.microsoft.com/office/word/2010/wordprocessingDrawing" xmlns:wp="http://schemas.openxmlformats.org/drawingml/2006/wordprocessingDrawing" xmlns:w10="urn:schemas-microsoft-com:office:word" xmlns:w="http://schemas.openxmlformats.org/wordprocessingml/2006/main" xmlns:w14="http://schemas.microsoft.com/office/word/2010/wordml" xmlns:w15="http://schemas.microsoft.com/office/word/2012/wordml" xmlns:w16se="http://schemas.microsoft.com/office/word/2015/wordml/symex" xmlns:wpg="http://schemas.microsoft.com/office/word/2010/wordprocessingGroup" xmlns:wpi="http://schemas.microsoft.com/office/word/2010/wordprocessingInk" xmlns:wne="http://schemas.microsoft.com/office/word/2006/wordml" xmlns:wps="http://schemas.microsoft.com/office/word/2010/wordprocessingShape" mc:Ignorable="w14 w15 w16se wp14">
   <w:body>
     <w:p>
       <w:pPr>
@@ -754,14 +754,6 @@
     <w:p>
       <w:pPr>
         <w:rPr>
-          <w:szCs w:val="24"/>
-          <w:lang w:val="en-US"/>
-        </w:rPr>
-      </w:pPr>
-    </w:p>
-    <w:p>
-      <w:pPr>
-        <w:rPr>
           <w:rFonts w:asciiTheme="majorHAnsi" w:hAnsiTheme="majorHAnsi"/>
           <w:b/>
           <w:sz w:val="40"/>
@@ -1220,6 +1212,21 @@
     <w:p>
       <w:pPr>
         <w:rPr>
+          <w:szCs w:val="24"/>
+          <w:lang w:val="en-US"/>
+        </w:rPr>
+      </w:pPr>
+      <w:r>
+        <w:rPr>
+          <w:szCs w:val="24"/>
+          <w:lang w:val="en-US"/>
+        </w:rPr>
+        <w:br w:type="page"/>
+      </w:r>
+    </w:p>
+    <w:p>
+      <w:pPr>
+        <w:rPr>
           <w:rFonts w:asciiTheme="majorHAnsi" w:hAnsiTheme="majorHAnsi"/>
           <w:b/>
           <w:sz w:val="40"/>
@@ -1227,9 +1234,7 @@
           <w:lang w:val="en-US"/>
         </w:rPr>
       </w:pPr>
-    </w:p>
-    <w:p>
-      <w:pPr>
+      <w:r>
         <w:rPr>
           <w:rFonts w:asciiTheme="majorHAnsi" w:hAnsiTheme="majorHAnsi"/>
           <w:b/>
@@ -1237,48 +1242,7 @@
           <w:szCs w:val="40"/>
           <w:lang w:val="en-US"/>
         </w:rPr>
-      </w:pPr>
-    </w:p>
-    <w:p>
-      <w:pPr>
-        <w:rPr>
-          <w:rFonts w:asciiTheme="majorHAnsi" w:hAnsiTheme="majorHAnsi"/>
-          <w:b/>
-          <w:sz w:val="40"/>
-          <w:szCs w:val="40"/>
-          <w:lang w:val="en-US"/>
-        </w:rPr>
-      </w:pPr>
-    </w:p>
-    <w:p>
-      <w:pPr>
-        <w:rPr>
-          <w:rFonts w:asciiTheme="majorHAnsi" w:hAnsiTheme="majorHAnsi"/>
-          <w:b/>
-          <w:sz w:val="40"/>
-          <w:szCs w:val="40"/>
-          <w:lang w:val="en-US"/>
-        </w:rPr>
-      </w:pPr>
-    </w:p>
-    <w:p>
-      <w:pPr>
-        <w:rPr>
-          <w:rFonts w:asciiTheme="majorHAnsi" w:hAnsiTheme="majorHAnsi"/>
-          <w:b/>
-          <w:sz w:val="40"/>
-          <w:szCs w:val="40"/>
-          <w:lang w:val="en-US"/>
-        </w:rPr>
-      </w:pPr>
-      <w:r>
-        <w:rPr>
-          <w:rFonts w:asciiTheme="majorHAnsi" w:hAnsiTheme="majorHAnsi"/>
-          <w:b/>
-          <w:sz w:val="40"/>
-          <w:szCs w:val="40"/>
-          <w:lang w:val="en-US"/>
-        </w:rPr>
+        <w:lastRenderedPageBreak/>
         <w:t>2 Aim and objectives</w:t>
       </w:r>
     </w:p>
@@ -1483,7 +1447,6 @@
       <w:pPr>
         <w:pStyle w:val="Rubrik2"/>
         <w:rPr>
-          <w:color w:val="FF0000"/>
           <w:lang w:val="en-US"/>
         </w:rPr>
       </w:pPr>
@@ -1773,6 +1736,19 @@
     </w:p>
     <w:p>
       <w:pPr>
+        <w:rPr>
+          <w:lang w:val="en-US"/>
+        </w:rPr>
+      </w:pPr>
+      <w:r>
+        <w:rPr>
+          <w:lang w:val="en-US"/>
+        </w:rPr>
+        <w:br w:type="page"/>
+      </w:r>
+    </w:p>
+    <w:p>
+      <w:pPr>
         <w:pStyle w:val="Rubrik2"/>
         <w:rPr>
           <w:lang w:val="en-US"/>
@@ -1952,16 +1928,7 @@
           <w:szCs w:val="24"/>
           <w:lang w:val="en-US"/>
         </w:rPr>
-        <w:t>Do not implement property generati</w:t>
-      </w:r>
-      <w:bookmarkStart w:id="0" w:name="_GoBack"/>
-      <w:bookmarkEnd w:id="0"/>
-      <w:r>
-        <w:rPr>
-          <w:szCs w:val="24"/>
-          <w:lang w:val="en-US"/>
-        </w:rPr>
-        <w:t>on (i.e. no cars or street signs etc.)</w:t>
+        <w:t>Do not implement property generation (i.e. no cars or street signs etc.)</w:t>
       </w:r>
     </w:p>
     <w:p>
@@ -2323,9 +2290,7 @@
           <w:lang w:val="en-US"/>
         </w:rPr>
       </w:pPr>
-    </w:p>
-    <w:p>
-      <w:pPr>
+      <w:r>
         <w:rPr>
           <w:rFonts w:asciiTheme="majorHAnsi" w:hAnsiTheme="majorHAnsi"/>
           <w:b/>
@@ -2333,7 +2298,8 @@
           <w:szCs w:val="40"/>
           <w:lang w:val="en-US"/>
         </w:rPr>
-      </w:pPr>
+        <w:br w:type="page"/>
+      </w:r>
     </w:p>
     <w:p>
       <w:pPr>
@@ -2345,9 +2311,7 @@
           <w:lang w:val="en-US"/>
         </w:rPr>
       </w:pPr>
-    </w:p>
-    <w:p>
-      <w:pPr>
+      <w:r>
         <w:rPr>
           <w:rFonts w:asciiTheme="majorHAnsi" w:hAnsiTheme="majorHAnsi"/>
           <w:b/>
@@ -2355,48 +2319,7 @@
           <w:szCs w:val="40"/>
           <w:lang w:val="en-US"/>
         </w:rPr>
-      </w:pPr>
-    </w:p>
-    <w:p>
-      <w:pPr>
-        <w:rPr>
-          <w:rFonts w:asciiTheme="majorHAnsi" w:hAnsiTheme="majorHAnsi"/>
-          <w:b/>
-          <w:sz w:val="40"/>
-          <w:szCs w:val="40"/>
-          <w:lang w:val="en-US"/>
-        </w:rPr>
-      </w:pPr>
-    </w:p>
-    <w:p>
-      <w:pPr>
-        <w:rPr>
-          <w:rFonts w:asciiTheme="majorHAnsi" w:hAnsiTheme="majorHAnsi"/>
-          <w:b/>
-          <w:sz w:val="40"/>
-          <w:szCs w:val="40"/>
-          <w:lang w:val="en-US"/>
-        </w:rPr>
-      </w:pPr>
-    </w:p>
-    <w:p>
-      <w:pPr>
-        <w:rPr>
-          <w:rFonts w:asciiTheme="majorHAnsi" w:hAnsiTheme="majorHAnsi"/>
-          <w:b/>
-          <w:sz w:val="40"/>
-          <w:szCs w:val="40"/>
-          <w:lang w:val="en-US"/>
-        </w:rPr>
-      </w:pPr>
-      <w:r>
-        <w:rPr>
-          <w:rFonts w:asciiTheme="majorHAnsi" w:hAnsiTheme="majorHAnsi"/>
-          <w:b/>
-          <w:sz w:val="40"/>
-          <w:szCs w:val="40"/>
-          <w:lang w:val="en-US"/>
-        </w:rPr>
+        <w:lastRenderedPageBreak/>
         <w:t>6 Time and activity plan</w:t>
       </w:r>
     </w:p>
@@ -2500,7 +2423,21 @@
         <w:rPr>
           <w:lang w:val="en-US"/>
         </w:rPr>
-        <w:t>The implementation and research will be the first things to be done and they will be done simultaneously. Some parts of the implementation require research before we have the knowledge to implement it, but all the parts of the implementation, such as the rendering pipeline, that do not require any research, will be done in conjunction with the research.</w:t>
+        <w:t xml:space="preserve">The implementation and research will be the first things to be done and they will be done simultaneously. Some parts of the implementation require research before we have the knowledge to implement it, but all the parts of the implementation, such as the rendering pipeline, that do not require any research, </w:t>
+      </w:r>
+      <w:bookmarkStart w:id="0" w:name="_GoBack"/>
+      <w:r>
+        <w:rPr>
+          <w:lang w:val="en-US"/>
+        </w:rPr>
+        <w:t>will be done in conjunction with the research</w:t>
+      </w:r>
+      <w:bookmarkEnd w:id="0"/>
+      <w:r>
+        <w:rPr>
+          <w:lang w:val="en-US"/>
+        </w:rPr>
+        <w:t>.</w:t>
       </w:r>
     </w:p>
     <w:p>
@@ -3913,7 +3850,7 @@
 </file>
 
 <file path=word/endnotes.xml><?xml version="1.0" encoding="utf-8"?>
-<w:endnotes xmlns:wpc="http://schemas.microsoft.com/office/word/2010/wordprocessingCanvas" xmlns:cx="http://schemas.microsoft.com/office/drawing/2014/chartex" xmlns:cx1="http://schemas.microsoft.com/office/drawing/2015/9/8/chartex" xmlns:cx2="http://schemas.microsoft.com/office/drawing/2015/10/21/chartex" xmlns:cx3="http://schemas.microsoft.com/office/drawing/2016/5/9/chartex" xmlns:cx4="http://schemas.microsoft.com/office/drawing/2016/5/10/chartex" xmlns:cx5="http://schemas.microsoft.com/office/drawing/2016/5/11/chartex" xmlns:cx6="http://schemas.microsoft.com/office/drawing/2016/5/12/chartex" xmlns:cx7="http://schemas.microsoft.com/office/drawing/2016/5/13/chartex" xmlns:cx8="http://schemas.microsoft.com/office/drawing/2016/5/14/chartex" xmlns:mc="http://schemas.openxmlformats.org/markup-compatibility/2006" xmlns:o="urn:schemas-microsoft-com:office:office" xmlns:r="http://schemas.openxmlformats.org/officeDocument/2006/relationships" xmlns:m="http://schemas.openxmlformats.org/officeDocument/2006/math" xmlns:v="urn:schemas-microsoft-com:vml" xmlns:wp14="http://schemas.microsoft.com/office/word/2010/wordprocessingDrawing" xmlns:wp="http://schemas.openxmlformats.org/drawingml/2006/wordprocessingDrawing" xmlns:w10="urn:schemas-microsoft-com:office:word" xmlns:w="http://schemas.openxmlformats.org/wordprocessingml/2006/main" xmlns:w14="http://schemas.microsoft.com/office/word/2010/wordml" xmlns:w15="http://schemas.microsoft.com/office/word/2012/wordml" xmlns:w16se="http://schemas.microsoft.com/office/word/2015/wordml/symex" xmlns:wpg="http://schemas.microsoft.com/office/word/2010/wordprocessingGroup" xmlns:wpi="http://schemas.microsoft.com/office/word/2010/wordprocessingInk" xmlns:wne="http://schemas.microsoft.com/office/word/2006/wordml" xmlns:wps="http://schemas.microsoft.com/office/word/2010/wordprocessingShape" mc:Ignorable="w14 w15 w16se wp14">
+<w:endnotes xmlns:wpc="http://schemas.microsoft.com/office/word/2010/wordprocessingCanvas" xmlns:cx="http://schemas.microsoft.com/office/drawing/2014/chartex" xmlns:cx1="http://schemas.microsoft.com/office/drawing/2015/9/8/chartex" xmlns:cx2="http://schemas.microsoft.com/office/drawing/2015/10/21/chartex" xmlns:cx3="http://schemas.microsoft.com/office/drawing/2016/5/9/chartex" xmlns:cx4="http://schemas.microsoft.com/office/drawing/2016/5/10/chartex" xmlns:cx5="http://schemas.microsoft.com/office/drawing/2016/5/11/chartex" xmlns:mc="http://schemas.openxmlformats.org/markup-compatibility/2006" xmlns:o="urn:schemas-microsoft-com:office:office" xmlns:r="http://schemas.openxmlformats.org/officeDocument/2006/relationships" xmlns:m="http://schemas.openxmlformats.org/officeDocument/2006/math" xmlns:v="urn:schemas-microsoft-com:vml" xmlns:wp14="http://schemas.microsoft.com/office/word/2010/wordprocessingDrawing" xmlns:wp="http://schemas.openxmlformats.org/drawingml/2006/wordprocessingDrawing" xmlns:w10="urn:schemas-microsoft-com:office:word" xmlns:w="http://schemas.openxmlformats.org/wordprocessingml/2006/main" xmlns:w14="http://schemas.microsoft.com/office/word/2010/wordml" xmlns:w15="http://schemas.microsoft.com/office/word/2012/wordml" xmlns:w16se="http://schemas.microsoft.com/office/word/2015/wordml/symex" xmlns:wpg="http://schemas.microsoft.com/office/word/2010/wordprocessingGroup" xmlns:wpi="http://schemas.microsoft.com/office/word/2010/wordprocessingInk" xmlns:wne="http://schemas.microsoft.com/office/word/2006/wordml" xmlns:wps="http://schemas.microsoft.com/office/word/2010/wordprocessingShape" mc:Ignorable="w14 w15 w16se wp14">
   <w:endnote w:type="separator" w:id="-1">
     <w:p>
       <w:pPr>
@@ -3938,7 +3875,7 @@
 </file>
 
 <file path=word/footnotes.xml><?xml version="1.0" encoding="utf-8"?>
-<w:footnotes xmlns:wpc="http://schemas.microsoft.com/office/word/2010/wordprocessingCanvas" xmlns:cx="http://schemas.microsoft.com/office/drawing/2014/chartex" xmlns:cx1="http://schemas.microsoft.com/office/drawing/2015/9/8/chartex" xmlns:cx2="http://schemas.microsoft.com/office/drawing/2015/10/21/chartex" xmlns:cx3="http://schemas.microsoft.com/office/drawing/2016/5/9/chartex" xmlns:cx4="http://schemas.microsoft.com/office/drawing/2016/5/10/chartex" xmlns:cx5="http://schemas.microsoft.com/office/drawing/2016/5/11/chartex" xmlns:cx6="http://schemas.microsoft.com/office/drawing/2016/5/12/chartex" xmlns:cx7="http://schemas.microsoft.com/office/drawing/2016/5/13/chartex" xmlns:cx8="http://schemas.microsoft.com/office/drawing/2016/5/14/chartex" xmlns:mc="http://schemas.openxmlformats.org/markup-compatibility/2006" xmlns:o="urn:schemas-microsoft-com:office:office" xmlns:r="http://schemas.openxmlformats.org/officeDocument/2006/relationships" xmlns:m="http://schemas.openxmlformats.org/officeDocument/2006/math" xmlns:v="urn:schemas-microsoft-com:vml" xmlns:wp14="http://schemas.microsoft.com/office/word/2010/wordprocessingDrawing" xmlns:wp="http://schemas.openxmlformats.org/drawingml/2006/wordprocessingDrawing" xmlns:w10="urn:schemas-microsoft-com:office:word" xmlns:w="http://schemas.openxmlformats.org/wordprocessingml/2006/main" xmlns:w14="http://schemas.microsoft.com/office/word/2010/wordml" xmlns:w15="http://schemas.microsoft.com/office/word/2012/wordml" xmlns:w16se="http://schemas.microsoft.com/office/word/2015/wordml/symex" xmlns:wpg="http://schemas.microsoft.com/office/word/2010/wordprocessingGroup" xmlns:wpi="http://schemas.microsoft.com/office/word/2010/wordprocessingInk" xmlns:wne="http://schemas.microsoft.com/office/word/2006/wordml" xmlns:wps="http://schemas.microsoft.com/office/word/2010/wordprocessingShape" mc:Ignorable="w14 w15 w16se wp14">
+<w:footnotes xmlns:wpc="http://schemas.microsoft.com/office/word/2010/wordprocessingCanvas" xmlns:cx="http://schemas.microsoft.com/office/drawing/2014/chartex" xmlns:cx1="http://schemas.microsoft.com/office/drawing/2015/9/8/chartex" xmlns:cx2="http://schemas.microsoft.com/office/drawing/2015/10/21/chartex" xmlns:cx3="http://schemas.microsoft.com/office/drawing/2016/5/9/chartex" xmlns:cx4="http://schemas.microsoft.com/office/drawing/2016/5/10/chartex" xmlns:cx5="http://schemas.microsoft.com/office/drawing/2016/5/11/chartex" xmlns:mc="http://schemas.openxmlformats.org/markup-compatibility/2006" xmlns:o="urn:schemas-microsoft-com:office:office" xmlns:r="http://schemas.openxmlformats.org/officeDocument/2006/relationships" xmlns:m="http://schemas.openxmlformats.org/officeDocument/2006/math" xmlns:v="urn:schemas-microsoft-com:vml" xmlns:wp14="http://schemas.microsoft.com/office/word/2010/wordprocessingDrawing" xmlns:wp="http://schemas.openxmlformats.org/drawingml/2006/wordprocessingDrawing" xmlns:w10="urn:schemas-microsoft-com:office:word" xmlns:w="http://schemas.openxmlformats.org/wordprocessingml/2006/main" xmlns:w14="http://schemas.microsoft.com/office/word/2010/wordml" xmlns:w15="http://schemas.microsoft.com/office/word/2012/wordml" xmlns:w16se="http://schemas.microsoft.com/office/word/2015/wordml/symex" xmlns:wpg="http://schemas.microsoft.com/office/word/2010/wordprocessingGroup" xmlns:wpi="http://schemas.microsoft.com/office/word/2010/wordprocessingInk" xmlns:wne="http://schemas.microsoft.com/office/word/2006/wordml" xmlns:wps="http://schemas.microsoft.com/office/word/2010/wordprocessingShape" mc:Ignorable="w14 w15 w16se wp14">
   <w:footnote w:type="separator" w:id="-1">
     <w:p>
       <w:pPr>
@@ -3963,7 +3900,7 @@
 </file>
 
 <file path=word/numbering.xml><?xml version="1.0" encoding="utf-8"?>
-<w:numbering xmlns:wpc="http://schemas.microsoft.com/office/word/2010/wordprocessingCanvas" xmlns:cx="http://schemas.microsoft.com/office/drawing/2014/chartex" xmlns:cx1="http://schemas.microsoft.com/office/drawing/2015/9/8/chartex" xmlns:cx2="http://schemas.microsoft.com/office/drawing/2015/10/21/chartex" xmlns:cx3="http://schemas.microsoft.com/office/drawing/2016/5/9/chartex" xmlns:cx4="http://schemas.microsoft.com/office/drawing/2016/5/10/chartex" xmlns:cx5="http://schemas.microsoft.com/office/drawing/2016/5/11/chartex" xmlns:cx6="http://schemas.microsoft.com/office/drawing/2016/5/12/chartex" xmlns:cx7="http://schemas.microsoft.com/office/drawing/2016/5/13/chartex" xmlns:cx8="http://schemas.microsoft.com/office/drawing/2016/5/14/chartex" xmlns:mc="http://schemas.openxmlformats.org/markup-compatibility/2006" xmlns:o="urn:schemas-microsoft-com:office:office" xmlns:r="http://schemas.openxmlformats.org/officeDocument/2006/relationships" xmlns:m="http://schemas.openxmlformats.org/officeDocument/2006/math" xmlns:v="urn:schemas-microsoft-com:vml" xmlns:wp14="http://schemas.microsoft.com/office/word/2010/wordprocessingDrawing" xmlns:wp="http://schemas.openxmlformats.org/drawingml/2006/wordprocessingDrawing" xmlns:w10="urn:schemas-microsoft-com:office:word" xmlns:w="http://schemas.openxmlformats.org/wordprocessingml/2006/main" xmlns:w14="http://schemas.microsoft.com/office/word/2010/wordml" xmlns:w15="http://schemas.microsoft.com/office/word/2012/wordml" xmlns:w16se="http://schemas.microsoft.com/office/word/2015/wordml/symex" xmlns:wpg="http://schemas.microsoft.com/office/word/2010/wordprocessingGroup" xmlns:wpi="http://schemas.microsoft.com/office/word/2010/wordprocessingInk" xmlns:wne="http://schemas.microsoft.com/office/word/2006/wordml" xmlns:wps="http://schemas.microsoft.com/office/word/2010/wordprocessingShape" mc:Ignorable="w14 w15 w16se wp14">
+<w:numbering xmlns:wpc="http://schemas.microsoft.com/office/word/2010/wordprocessingCanvas" xmlns:cx="http://schemas.microsoft.com/office/drawing/2014/chartex" xmlns:cx1="http://schemas.microsoft.com/office/drawing/2015/9/8/chartex" xmlns:cx2="http://schemas.microsoft.com/office/drawing/2015/10/21/chartex" xmlns:cx3="http://schemas.microsoft.com/office/drawing/2016/5/9/chartex" xmlns:cx4="http://schemas.microsoft.com/office/drawing/2016/5/10/chartex" xmlns:cx5="http://schemas.microsoft.com/office/drawing/2016/5/11/chartex" xmlns:mc="http://schemas.openxmlformats.org/markup-compatibility/2006" xmlns:o="urn:schemas-microsoft-com:office:office" xmlns:r="http://schemas.openxmlformats.org/officeDocument/2006/relationships" xmlns:m="http://schemas.openxmlformats.org/officeDocument/2006/math" xmlns:v="urn:schemas-microsoft-com:vml" xmlns:wp14="http://schemas.microsoft.com/office/word/2010/wordprocessingDrawing" xmlns:wp="http://schemas.openxmlformats.org/drawingml/2006/wordprocessingDrawing" xmlns:w10="urn:schemas-microsoft-com:office:word" xmlns:w="http://schemas.openxmlformats.org/wordprocessingml/2006/main" xmlns:w14="http://schemas.microsoft.com/office/word/2010/wordml" xmlns:w15="http://schemas.microsoft.com/office/word/2012/wordml" xmlns:w16se="http://schemas.microsoft.com/office/word/2015/wordml/symex" xmlns:wpg="http://schemas.microsoft.com/office/word/2010/wordprocessingGroup" xmlns:wpi="http://schemas.microsoft.com/office/word/2010/wordprocessingInk" xmlns:wne="http://schemas.microsoft.com/office/word/2006/wordml" xmlns:wps="http://schemas.microsoft.com/office/word/2010/wordprocessingShape" mc:Ignorable="w14 w15 w16se wp14">
   <w:abstractNum w:abstractNumId="0" w15:restartNumberingAfterBreak="0">
     <w:nsid w:val="43223362"/>
     <w:multiLevelType w:val="hybridMultilevel"/>
@@ -5058,10 +4995,10 @@
       <w:szCs w:val="26"/>
     </w:rPr>
   </w:style>
-  <w:style w:type="paragraph" w:styleId="Slutnotstext">
+  <w:style w:type="paragraph" w:styleId="Slutkommentar">
     <w:name w:val="endnote text"/>
     <w:basedOn w:val="Normal"/>
-    <w:link w:val="SlutnotstextChar"/>
+    <w:link w:val="SlutkommentarChar"/>
     <w:uiPriority w:val="99"/>
     <w:semiHidden/>
     <w:unhideWhenUsed/>
@@ -5074,10 +5011,10 @@
       <w:szCs w:val="20"/>
     </w:rPr>
   </w:style>
-  <w:style w:type="character" w:customStyle="1" w:styleId="SlutnotstextChar">
-    <w:name w:val="Slutnotstext Char"/>
+  <w:style w:type="character" w:customStyle="1" w:styleId="SlutkommentarChar">
+    <w:name w:val="Slutkommentar Char"/>
     <w:basedOn w:val="Standardstycketeckensnitt"/>
-    <w:link w:val="Slutnotstext"/>
+    <w:link w:val="Slutkommentar"/>
     <w:uiPriority w:val="99"/>
     <w:semiHidden/>
     <w:rsid w:val="00C7043F"/>
@@ -5086,7 +5023,7 @@
       <w:szCs w:val="20"/>
     </w:rPr>
   </w:style>
-  <w:style w:type="character" w:styleId="Slutnotsreferens">
+  <w:style w:type="character" w:styleId="Slutkommentarsreferens">
     <w:name w:val="endnote reference"/>
     <w:basedOn w:val="Standardstycketeckensnitt"/>
     <w:uiPriority w:val="99"/>
@@ -5637,7 +5574,7 @@
 </file>
 
 <file path=customXml/itemProps1.xml><?xml version="1.0" encoding="utf-8"?>
-<ds:datastoreItem xmlns:ds="http://schemas.openxmlformats.org/officeDocument/2006/customXml" ds:itemID="{22E6FC3D-E492-4B44-9456-FB9913BFB60F}">
+<ds:datastoreItem xmlns:ds="http://schemas.openxmlformats.org/officeDocument/2006/customXml" ds:itemID="{E16855D7-281C-4C16-8E55-C701F3BC42CD}">
   <ds:schemaRefs>
     <ds:schemaRef ds:uri="http://schemas.openxmlformats.org/officeDocument/2006/bibliography"/>
   </ds:schemaRefs>

</xml_diff>

<commit_message>
Project Plan v2 - Changed last point in Viability
</commit_message>
<xml_diff>
--- a/Project Plan v2.docx
+++ b/Project Plan v2.docx
@@ -1,6 +1,6 @@
 
 <file path=word/document.xml><?xml version="1.0" encoding="utf-8"?>
-<w:document xmlns:wpc="http://schemas.microsoft.com/office/word/2010/wordprocessingCanvas" xmlns:cx="http://schemas.microsoft.com/office/drawing/2014/chartex" xmlns:cx1="http://schemas.microsoft.com/office/drawing/2015/9/8/chartex" xmlns:cx2="http://schemas.microsoft.com/office/drawing/2015/10/21/chartex" xmlns:cx3="http://schemas.microsoft.com/office/drawing/2016/5/9/chartex" xmlns:cx4="http://schemas.microsoft.com/office/drawing/2016/5/10/chartex" xmlns:cx5="http://schemas.microsoft.com/office/drawing/2016/5/11/chartex" xmlns:mc="http://schemas.openxmlformats.org/markup-compatibility/2006" xmlns:o="urn:schemas-microsoft-com:office:office" xmlns:r="http://schemas.openxmlformats.org/officeDocument/2006/relationships" xmlns:m="http://schemas.openxmlformats.org/officeDocument/2006/math" xmlns:v="urn:schemas-microsoft-com:vml" xmlns:wp14="http://schemas.microsoft.com/office/word/2010/wordprocessingDrawing" xmlns:wp="http://schemas.openxmlformats.org/drawingml/2006/wordprocessingDrawing" xmlns:w10="urn:schemas-microsoft-com:office:word" xmlns:w="http://schemas.openxmlformats.org/wordprocessingml/2006/main" xmlns:w14="http://schemas.microsoft.com/office/word/2010/wordml" xmlns:w15="http://schemas.microsoft.com/office/word/2012/wordml" xmlns:w16se="http://schemas.microsoft.com/office/word/2015/wordml/symex" xmlns:wpg="http://schemas.microsoft.com/office/word/2010/wordprocessingGroup" xmlns:wpi="http://schemas.microsoft.com/office/word/2010/wordprocessingInk" xmlns:wne="http://schemas.microsoft.com/office/word/2006/wordml" xmlns:wps="http://schemas.microsoft.com/office/word/2010/wordprocessingShape" mc:Ignorable="w14 w15 w16se wp14">
+<w:document xmlns:wpc="http://schemas.microsoft.com/office/word/2010/wordprocessingCanvas" xmlns:cx="http://schemas.microsoft.com/office/drawing/2014/chartex" xmlns:cx1="http://schemas.microsoft.com/office/drawing/2015/9/8/chartex" xmlns:cx2="http://schemas.microsoft.com/office/drawing/2015/10/21/chartex" xmlns:cx3="http://schemas.microsoft.com/office/drawing/2016/5/9/chartex" xmlns:cx4="http://schemas.microsoft.com/office/drawing/2016/5/10/chartex" xmlns:cx5="http://schemas.microsoft.com/office/drawing/2016/5/11/chartex" xmlns:cx6="http://schemas.microsoft.com/office/drawing/2016/5/12/chartex" xmlns:cx7="http://schemas.microsoft.com/office/drawing/2016/5/13/chartex" xmlns:cx8="http://schemas.microsoft.com/office/drawing/2016/5/14/chartex" xmlns:mc="http://schemas.openxmlformats.org/markup-compatibility/2006" xmlns:o="urn:schemas-microsoft-com:office:office" xmlns:r="http://schemas.openxmlformats.org/officeDocument/2006/relationships" xmlns:m="http://schemas.openxmlformats.org/officeDocument/2006/math" xmlns:v="urn:schemas-microsoft-com:vml" xmlns:wp14="http://schemas.microsoft.com/office/word/2010/wordprocessingDrawing" xmlns:wp="http://schemas.openxmlformats.org/drawingml/2006/wordprocessingDrawing" xmlns:w10="urn:schemas-microsoft-com:office:word" xmlns:w="http://schemas.openxmlformats.org/wordprocessingml/2006/main" xmlns:w14="http://schemas.microsoft.com/office/word/2010/wordml" xmlns:w15="http://schemas.microsoft.com/office/word/2012/wordml" xmlns:w16se="http://schemas.microsoft.com/office/word/2015/wordml/symex" xmlns:wpg="http://schemas.microsoft.com/office/word/2010/wordprocessingGroup" xmlns:wpi="http://schemas.microsoft.com/office/word/2010/wordprocessingInk" xmlns:wne="http://schemas.microsoft.com/office/word/2006/wordml" xmlns:wps="http://schemas.microsoft.com/office/word/2010/wordprocessingShape" mc:Ignorable="w14 w15 w16se wp14">
   <w:body>
     <w:p>
       <w:pPr>
@@ -2155,8 +2155,16 @@
         <w:rPr>
           <w:lang w:val="en-US"/>
         </w:rPr>
-        <w:t>Buildings must have no more than one identical neighboring building.</w:t>
-      </w:r>
+        <w:t xml:space="preserve">Buildings </w:t>
+      </w:r>
+      <w:r>
+        <w:rPr>
+          <w:lang w:val="en-US"/>
+        </w:rPr>
+        <w:t>generation must be deterministic.</w:t>
+      </w:r>
+      <w:bookmarkStart w:id="0" w:name="_GoBack"/>
+      <w:bookmarkEnd w:id="0"/>
     </w:p>
     <w:p>
       <w:pPr>
@@ -2423,21 +2431,7 @@
         <w:rPr>
           <w:lang w:val="en-US"/>
         </w:rPr>
-        <w:t xml:space="preserve">The implementation and research will be the first things to be done and they will be done simultaneously. Some parts of the implementation require research before we have the knowledge to implement it, but all the parts of the implementation, such as the rendering pipeline, that do not require any research, </w:t>
-      </w:r>
-      <w:bookmarkStart w:id="0" w:name="_GoBack"/>
-      <w:r>
-        <w:rPr>
-          <w:lang w:val="en-US"/>
-        </w:rPr>
-        <w:t>will be done in conjunction with the research</w:t>
-      </w:r>
-      <w:bookmarkEnd w:id="0"/>
-      <w:r>
-        <w:rPr>
-          <w:lang w:val="en-US"/>
-        </w:rPr>
-        <w:t>.</w:t>
+        <w:t>The implementation and research will be the first things to be done and they will be done simultaneously. Some parts of the implementation require research before we have the knowledge to implement it, but all the parts of the implementation, such as the rendering pipeline, that do not require any research, will be done in conjunction with the research.</w:t>
       </w:r>
     </w:p>
     <w:p>
@@ -3850,7 +3844,7 @@
 </file>
 
 <file path=word/endnotes.xml><?xml version="1.0" encoding="utf-8"?>
-<w:endnotes xmlns:wpc="http://schemas.microsoft.com/office/word/2010/wordprocessingCanvas" xmlns:cx="http://schemas.microsoft.com/office/drawing/2014/chartex" xmlns:cx1="http://schemas.microsoft.com/office/drawing/2015/9/8/chartex" xmlns:cx2="http://schemas.microsoft.com/office/drawing/2015/10/21/chartex" xmlns:cx3="http://schemas.microsoft.com/office/drawing/2016/5/9/chartex" xmlns:cx4="http://schemas.microsoft.com/office/drawing/2016/5/10/chartex" xmlns:cx5="http://schemas.microsoft.com/office/drawing/2016/5/11/chartex" xmlns:mc="http://schemas.openxmlformats.org/markup-compatibility/2006" xmlns:o="urn:schemas-microsoft-com:office:office" xmlns:r="http://schemas.openxmlformats.org/officeDocument/2006/relationships" xmlns:m="http://schemas.openxmlformats.org/officeDocument/2006/math" xmlns:v="urn:schemas-microsoft-com:vml" xmlns:wp14="http://schemas.microsoft.com/office/word/2010/wordprocessingDrawing" xmlns:wp="http://schemas.openxmlformats.org/drawingml/2006/wordprocessingDrawing" xmlns:w10="urn:schemas-microsoft-com:office:word" xmlns:w="http://schemas.openxmlformats.org/wordprocessingml/2006/main" xmlns:w14="http://schemas.microsoft.com/office/word/2010/wordml" xmlns:w15="http://schemas.microsoft.com/office/word/2012/wordml" xmlns:w16se="http://schemas.microsoft.com/office/word/2015/wordml/symex" xmlns:wpg="http://schemas.microsoft.com/office/word/2010/wordprocessingGroup" xmlns:wpi="http://schemas.microsoft.com/office/word/2010/wordprocessingInk" xmlns:wne="http://schemas.microsoft.com/office/word/2006/wordml" xmlns:wps="http://schemas.microsoft.com/office/word/2010/wordprocessingShape" mc:Ignorable="w14 w15 w16se wp14">
+<w:endnotes xmlns:wpc="http://schemas.microsoft.com/office/word/2010/wordprocessingCanvas" xmlns:cx="http://schemas.microsoft.com/office/drawing/2014/chartex" xmlns:cx1="http://schemas.microsoft.com/office/drawing/2015/9/8/chartex" xmlns:cx2="http://schemas.microsoft.com/office/drawing/2015/10/21/chartex" xmlns:cx3="http://schemas.microsoft.com/office/drawing/2016/5/9/chartex" xmlns:cx4="http://schemas.microsoft.com/office/drawing/2016/5/10/chartex" xmlns:cx5="http://schemas.microsoft.com/office/drawing/2016/5/11/chartex" xmlns:cx6="http://schemas.microsoft.com/office/drawing/2016/5/12/chartex" xmlns:cx7="http://schemas.microsoft.com/office/drawing/2016/5/13/chartex" xmlns:cx8="http://schemas.microsoft.com/office/drawing/2016/5/14/chartex" xmlns:mc="http://schemas.openxmlformats.org/markup-compatibility/2006" xmlns:o="urn:schemas-microsoft-com:office:office" xmlns:r="http://schemas.openxmlformats.org/officeDocument/2006/relationships" xmlns:m="http://schemas.openxmlformats.org/officeDocument/2006/math" xmlns:v="urn:schemas-microsoft-com:vml" xmlns:wp14="http://schemas.microsoft.com/office/word/2010/wordprocessingDrawing" xmlns:wp="http://schemas.openxmlformats.org/drawingml/2006/wordprocessingDrawing" xmlns:w10="urn:schemas-microsoft-com:office:word" xmlns:w="http://schemas.openxmlformats.org/wordprocessingml/2006/main" xmlns:w14="http://schemas.microsoft.com/office/word/2010/wordml" xmlns:w15="http://schemas.microsoft.com/office/word/2012/wordml" xmlns:w16se="http://schemas.microsoft.com/office/word/2015/wordml/symex" xmlns:wpg="http://schemas.microsoft.com/office/word/2010/wordprocessingGroup" xmlns:wpi="http://schemas.microsoft.com/office/word/2010/wordprocessingInk" xmlns:wne="http://schemas.microsoft.com/office/word/2006/wordml" xmlns:wps="http://schemas.microsoft.com/office/word/2010/wordprocessingShape" mc:Ignorable="w14 w15 w16se wp14">
   <w:endnote w:type="separator" w:id="-1">
     <w:p>
       <w:pPr>
@@ -3875,7 +3869,7 @@
 </file>
 
 <file path=word/footnotes.xml><?xml version="1.0" encoding="utf-8"?>
-<w:footnotes xmlns:wpc="http://schemas.microsoft.com/office/word/2010/wordprocessingCanvas" xmlns:cx="http://schemas.microsoft.com/office/drawing/2014/chartex" xmlns:cx1="http://schemas.microsoft.com/office/drawing/2015/9/8/chartex" xmlns:cx2="http://schemas.microsoft.com/office/drawing/2015/10/21/chartex" xmlns:cx3="http://schemas.microsoft.com/office/drawing/2016/5/9/chartex" xmlns:cx4="http://schemas.microsoft.com/office/drawing/2016/5/10/chartex" xmlns:cx5="http://schemas.microsoft.com/office/drawing/2016/5/11/chartex" xmlns:mc="http://schemas.openxmlformats.org/markup-compatibility/2006" xmlns:o="urn:schemas-microsoft-com:office:office" xmlns:r="http://schemas.openxmlformats.org/officeDocument/2006/relationships" xmlns:m="http://schemas.openxmlformats.org/officeDocument/2006/math" xmlns:v="urn:schemas-microsoft-com:vml" xmlns:wp14="http://schemas.microsoft.com/office/word/2010/wordprocessingDrawing" xmlns:wp="http://schemas.openxmlformats.org/drawingml/2006/wordprocessingDrawing" xmlns:w10="urn:schemas-microsoft-com:office:word" xmlns:w="http://schemas.openxmlformats.org/wordprocessingml/2006/main" xmlns:w14="http://schemas.microsoft.com/office/word/2010/wordml" xmlns:w15="http://schemas.microsoft.com/office/word/2012/wordml" xmlns:w16se="http://schemas.microsoft.com/office/word/2015/wordml/symex" xmlns:wpg="http://schemas.microsoft.com/office/word/2010/wordprocessingGroup" xmlns:wpi="http://schemas.microsoft.com/office/word/2010/wordprocessingInk" xmlns:wne="http://schemas.microsoft.com/office/word/2006/wordml" xmlns:wps="http://schemas.microsoft.com/office/word/2010/wordprocessingShape" mc:Ignorable="w14 w15 w16se wp14">
+<w:footnotes xmlns:wpc="http://schemas.microsoft.com/office/word/2010/wordprocessingCanvas" xmlns:cx="http://schemas.microsoft.com/office/drawing/2014/chartex" xmlns:cx1="http://schemas.microsoft.com/office/drawing/2015/9/8/chartex" xmlns:cx2="http://schemas.microsoft.com/office/drawing/2015/10/21/chartex" xmlns:cx3="http://schemas.microsoft.com/office/drawing/2016/5/9/chartex" xmlns:cx4="http://schemas.microsoft.com/office/drawing/2016/5/10/chartex" xmlns:cx5="http://schemas.microsoft.com/office/drawing/2016/5/11/chartex" xmlns:cx6="http://schemas.microsoft.com/office/drawing/2016/5/12/chartex" xmlns:cx7="http://schemas.microsoft.com/office/drawing/2016/5/13/chartex" xmlns:cx8="http://schemas.microsoft.com/office/drawing/2016/5/14/chartex" xmlns:mc="http://schemas.openxmlformats.org/markup-compatibility/2006" xmlns:o="urn:schemas-microsoft-com:office:office" xmlns:r="http://schemas.openxmlformats.org/officeDocument/2006/relationships" xmlns:m="http://schemas.openxmlformats.org/officeDocument/2006/math" xmlns:v="urn:schemas-microsoft-com:vml" xmlns:wp14="http://schemas.microsoft.com/office/word/2010/wordprocessingDrawing" xmlns:wp="http://schemas.openxmlformats.org/drawingml/2006/wordprocessingDrawing" xmlns:w10="urn:schemas-microsoft-com:office:word" xmlns:w="http://schemas.openxmlformats.org/wordprocessingml/2006/main" xmlns:w14="http://schemas.microsoft.com/office/word/2010/wordml" xmlns:w15="http://schemas.microsoft.com/office/word/2012/wordml" xmlns:w16se="http://schemas.microsoft.com/office/word/2015/wordml/symex" xmlns:wpg="http://schemas.microsoft.com/office/word/2010/wordprocessingGroup" xmlns:wpi="http://schemas.microsoft.com/office/word/2010/wordprocessingInk" xmlns:wne="http://schemas.microsoft.com/office/word/2006/wordml" xmlns:wps="http://schemas.microsoft.com/office/word/2010/wordprocessingShape" mc:Ignorable="w14 w15 w16se wp14">
   <w:footnote w:type="separator" w:id="-1">
     <w:p>
       <w:pPr>
@@ -3900,7 +3894,7 @@
 </file>
 
 <file path=word/numbering.xml><?xml version="1.0" encoding="utf-8"?>
-<w:numbering xmlns:wpc="http://schemas.microsoft.com/office/word/2010/wordprocessingCanvas" xmlns:cx="http://schemas.microsoft.com/office/drawing/2014/chartex" xmlns:cx1="http://schemas.microsoft.com/office/drawing/2015/9/8/chartex" xmlns:cx2="http://schemas.microsoft.com/office/drawing/2015/10/21/chartex" xmlns:cx3="http://schemas.microsoft.com/office/drawing/2016/5/9/chartex" xmlns:cx4="http://schemas.microsoft.com/office/drawing/2016/5/10/chartex" xmlns:cx5="http://schemas.microsoft.com/office/drawing/2016/5/11/chartex" xmlns:mc="http://schemas.openxmlformats.org/markup-compatibility/2006" xmlns:o="urn:schemas-microsoft-com:office:office" xmlns:r="http://schemas.openxmlformats.org/officeDocument/2006/relationships" xmlns:m="http://schemas.openxmlformats.org/officeDocument/2006/math" xmlns:v="urn:schemas-microsoft-com:vml" xmlns:wp14="http://schemas.microsoft.com/office/word/2010/wordprocessingDrawing" xmlns:wp="http://schemas.openxmlformats.org/drawingml/2006/wordprocessingDrawing" xmlns:w10="urn:schemas-microsoft-com:office:word" xmlns:w="http://schemas.openxmlformats.org/wordprocessingml/2006/main" xmlns:w14="http://schemas.microsoft.com/office/word/2010/wordml" xmlns:w15="http://schemas.microsoft.com/office/word/2012/wordml" xmlns:w16se="http://schemas.microsoft.com/office/word/2015/wordml/symex" xmlns:wpg="http://schemas.microsoft.com/office/word/2010/wordprocessingGroup" xmlns:wpi="http://schemas.microsoft.com/office/word/2010/wordprocessingInk" xmlns:wne="http://schemas.microsoft.com/office/word/2006/wordml" xmlns:wps="http://schemas.microsoft.com/office/word/2010/wordprocessingShape" mc:Ignorable="w14 w15 w16se wp14">
+<w:numbering xmlns:wpc="http://schemas.microsoft.com/office/word/2010/wordprocessingCanvas" xmlns:cx="http://schemas.microsoft.com/office/drawing/2014/chartex" xmlns:cx1="http://schemas.microsoft.com/office/drawing/2015/9/8/chartex" xmlns:cx2="http://schemas.microsoft.com/office/drawing/2015/10/21/chartex" xmlns:cx3="http://schemas.microsoft.com/office/drawing/2016/5/9/chartex" xmlns:cx4="http://schemas.microsoft.com/office/drawing/2016/5/10/chartex" xmlns:cx5="http://schemas.microsoft.com/office/drawing/2016/5/11/chartex" xmlns:cx6="http://schemas.microsoft.com/office/drawing/2016/5/12/chartex" xmlns:cx7="http://schemas.microsoft.com/office/drawing/2016/5/13/chartex" xmlns:cx8="http://schemas.microsoft.com/office/drawing/2016/5/14/chartex" xmlns:mc="http://schemas.openxmlformats.org/markup-compatibility/2006" xmlns:o="urn:schemas-microsoft-com:office:office" xmlns:r="http://schemas.openxmlformats.org/officeDocument/2006/relationships" xmlns:m="http://schemas.openxmlformats.org/officeDocument/2006/math" xmlns:v="urn:schemas-microsoft-com:vml" xmlns:wp14="http://schemas.microsoft.com/office/word/2010/wordprocessingDrawing" xmlns:wp="http://schemas.openxmlformats.org/drawingml/2006/wordprocessingDrawing" xmlns:w10="urn:schemas-microsoft-com:office:word" xmlns:w="http://schemas.openxmlformats.org/wordprocessingml/2006/main" xmlns:w14="http://schemas.microsoft.com/office/word/2010/wordml" xmlns:w15="http://schemas.microsoft.com/office/word/2012/wordml" xmlns:w16se="http://schemas.microsoft.com/office/word/2015/wordml/symex" xmlns:wpg="http://schemas.microsoft.com/office/word/2010/wordprocessingGroup" xmlns:wpi="http://schemas.microsoft.com/office/word/2010/wordprocessingInk" xmlns:wne="http://schemas.microsoft.com/office/word/2006/wordml" xmlns:wps="http://schemas.microsoft.com/office/word/2010/wordprocessingShape" mc:Ignorable="w14 w15 w16se wp14">
   <w:abstractNum w:abstractNumId="0" w15:restartNumberingAfterBreak="0">
     <w:nsid w:val="43223362"/>
     <w:multiLevelType w:val="hybridMultilevel"/>
@@ -4995,10 +4989,10 @@
       <w:szCs w:val="26"/>
     </w:rPr>
   </w:style>
-  <w:style w:type="paragraph" w:styleId="Slutkommentar">
+  <w:style w:type="paragraph" w:styleId="Slutnotstext">
     <w:name w:val="endnote text"/>
     <w:basedOn w:val="Normal"/>
-    <w:link w:val="SlutkommentarChar"/>
+    <w:link w:val="SlutnotstextChar"/>
     <w:uiPriority w:val="99"/>
     <w:semiHidden/>
     <w:unhideWhenUsed/>
@@ -5011,10 +5005,10 @@
       <w:szCs w:val="20"/>
     </w:rPr>
   </w:style>
-  <w:style w:type="character" w:customStyle="1" w:styleId="SlutkommentarChar">
-    <w:name w:val="Slutkommentar Char"/>
+  <w:style w:type="character" w:customStyle="1" w:styleId="SlutnotstextChar">
+    <w:name w:val="Slutnotstext Char"/>
     <w:basedOn w:val="Standardstycketeckensnitt"/>
-    <w:link w:val="Slutkommentar"/>
+    <w:link w:val="Slutnotstext"/>
     <w:uiPriority w:val="99"/>
     <w:semiHidden/>
     <w:rsid w:val="00C7043F"/>
@@ -5023,7 +5017,7 @@
       <w:szCs w:val="20"/>
     </w:rPr>
   </w:style>
-  <w:style w:type="character" w:styleId="Slutkommentarsreferens">
+  <w:style w:type="character" w:styleId="Slutnotsreferens">
     <w:name w:val="endnote reference"/>
     <w:basedOn w:val="Standardstycketeckensnitt"/>
     <w:uiPriority w:val="99"/>
@@ -5574,7 +5568,7 @@
 </file>
 
 <file path=customXml/itemProps1.xml><?xml version="1.0" encoding="utf-8"?>
-<ds:datastoreItem xmlns:ds="http://schemas.openxmlformats.org/officeDocument/2006/customXml" ds:itemID="{E16855D7-281C-4C16-8E55-C701F3BC42CD}">
+<ds:datastoreItem xmlns:ds="http://schemas.openxmlformats.org/officeDocument/2006/customXml" ds:itemID="{720594D8-5126-41FB-BEE7-09FEF77BB5D7}">
   <ds:schemaRefs>
     <ds:schemaRef ds:uri="http://schemas.openxmlformats.org/officeDocument/2006/bibliography"/>
   </ds:schemaRefs>

</xml_diff>

<commit_message>
Project Plan v2 - Added mention of OpenGL, GLM and Qt.
</commit_message>
<xml_diff>
--- a/Project Plan v2.docx
+++ b/Project Plan v2.docx
@@ -761,7 +761,9 @@
           <w:lang w:val="en-US"/>
         </w:rPr>
       </w:pPr>
-      <w:r>
+    </w:p>
+    <w:p>
+      <w:pPr>
         <w:rPr>
           <w:rFonts w:asciiTheme="majorHAnsi" w:hAnsiTheme="majorHAnsi"/>
           <w:b/>
@@ -769,8 +771,7 @@
           <w:szCs w:val="40"/>
           <w:lang w:val="en-US"/>
         </w:rPr>
-        <w:t xml:space="preserve">1 </w:t>
-      </w:r>
+      </w:pPr>
       <w:r>
         <w:rPr>
           <w:rFonts w:asciiTheme="majorHAnsi" w:hAnsiTheme="majorHAnsi"/>
@@ -779,453 +780,9 @@
           <w:szCs w:val="40"/>
           <w:lang w:val="en-US"/>
         </w:rPr>
-        <w:t>Introduction</w:t>
-      </w:r>
-    </w:p>
-    <w:p>
-      <w:pPr>
-        <w:rPr>
-          <w:lang w:val="en-US"/>
-        </w:rPr>
-      </w:pPr>
-      <w:r>
-        <w:rPr>
-          <w:lang w:val="en-US"/>
-        </w:rPr>
-        <w:t>Exploring a huge open world environ</w:t>
-      </w:r>
-      <w:r>
-        <w:rPr>
-          <w:lang w:val="en-US"/>
-        </w:rPr>
-        <w:t>ment is a desirable feature in</w:t>
-      </w:r>
-      <w:r>
-        <w:rPr>
-          <w:lang w:val="en-US"/>
-        </w:rPr>
-        <w:t xml:space="preserve"> game</w:t>
-      </w:r>
-      <w:r>
-        <w:rPr>
-          <w:lang w:val="en-US"/>
-        </w:rPr>
-        <w:t>s</w:t>
-      </w:r>
-      <w:r>
-        <w:rPr>
-          <w:lang w:val="en-US"/>
-        </w:rPr>
-        <w:t xml:space="preserve">. But creating a big open city such as in the </w:t>
-      </w:r>
-      <w:r>
-        <w:rPr>
-          <w:i/>
-          <w:lang w:val="en-US"/>
-        </w:rPr>
-        <w:t>Grand Theft Auto</w:t>
-      </w:r>
-      <w:r>
-        <w:rPr>
-          <w:lang w:val="en-US"/>
-        </w:rPr>
-        <w:t>[1]</w:t>
-      </w:r>
-      <w:r>
-        <w:rPr>
-          <w:lang w:val="en-US"/>
-        </w:rPr>
-        <w:t xml:space="preserve"> </w:t>
-      </w:r>
-      <w:r>
-        <w:rPr>
-          <w:lang w:val="en-US"/>
-        </w:rPr>
-        <w:t>series</w:t>
-      </w:r>
-      <w:r>
-        <w:rPr>
-          <w:lang w:val="en-US"/>
-        </w:rPr>
-        <w:t xml:space="preserve"> and </w:t>
-      </w:r>
-      <w:r>
-        <w:rPr>
-          <w:i/>
-          <w:lang w:val="en-US"/>
-        </w:rPr>
-        <w:t>Batman: Arkham City</w:t>
-      </w:r>
-      <w:r>
-        <w:rPr>
-          <w:lang w:val="en-US"/>
-        </w:rPr>
-        <w:t>[2]</w:t>
-      </w:r>
-      <w:r>
-        <w:rPr>
-          <w:lang w:val="en-US"/>
-        </w:rPr>
-        <w:t xml:space="preserve"> involves years of work for a lot of people. Making big open cities in games</w:t>
-      </w:r>
-      <w:r>
-        <w:rPr>
-          <w:lang w:val="en-US"/>
-        </w:rPr>
-        <w:t xml:space="preserve"> is</w:t>
-      </w:r>
-      <w:r>
-        <w:rPr>
-          <w:lang w:val="en-US"/>
-        </w:rPr>
-        <w:t xml:space="preserve"> simply not feasible for most game companies. These games all have massive success with their big open worlds making a feasible generated city an attractive technique for smaller companies to be able to compete with big open worlds of their own.</w:t>
-      </w:r>
-    </w:p>
-    <w:p>
-      <w:pPr>
-        <w:rPr>
-          <w:szCs w:val="24"/>
-          <w:lang w:val="en-US"/>
-        </w:rPr>
-      </w:pPr>
-      <w:r>
-        <w:rPr>
-          <w:szCs w:val="24"/>
-          <w:lang w:val="en-US"/>
-        </w:rPr>
-        <w:t>To create massive amounts of content without a big workforce algorithmically based solutions</w:t>
-      </w:r>
-      <w:r>
-        <w:rPr>
-          <w:szCs w:val="24"/>
-          <w:lang w:val="en-US"/>
-        </w:rPr>
-        <w:t xml:space="preserve"> exist</w:t>
-      </w:r>
-      <w:r>
-        <w:rPr>
-          <w:szCs w:val="24"/>
-          <w:lang w:val="en-US"/>
-        </w:rPr>
-        <w:t xml:space="preserve">, </w:t>
-      </w:r>
-      <w:r>
-        <w:rPr>
-          <w:i/>
-          <w:szCs w:val="24"/>
-          <w:lang w:val="en-US"/>
-        </w:rPr>
-        <w:t>Procedural Content Generation</w:t>
-      </w:r>
-      <w:r>
-        <w:rPr>
-          <w:szCs w:val="24"/>
-          <w:lang w:val="en-US"/>
-        </w:rPr>
-        <w:t xml:space="preserve"> (PCG)</w:t>
-      </w:r>
-      <w:r>
-        <w:rPr>
-          <w:szCs w:val="24"/>
-          <w:lang w:val="en-US"/>
-        </w:rPr>
-        <w:t xml:space="preserve">. PCG was in the past used </w:t>
-      </w:r>
-      <w:r>
-        <w:rPr>
-          <w:szCs w:val="24"/>
-          <w:lang w:val="en-US"/>
-        </w:rPr>
-        <w:t>to minimize th</w:t>
-      </w:r>
-      <w:r>
-        <w:rPr>
-          <w:szCs w:val="24"/>
-          <w:lang w:val="en-US"/>
-        </w:rPr>
-        <w:t>e disk space required for games.</w:t>
-      </w:r>
-      <w:r>
-        <w:rPr>
-          <w:szCs w:val="24"/>
-          <w:lang w:val="en-US"/>
-        </w:rPr>
-        <w:t xml:space="preserve"> </w:t>
-      </w:r>
-      <w:r>
-        <w:rPr>
-          <w:i/>
-          <w:szCs w:val="24"/>
-          <w:lang w:val="en-US"/>
-        </w:rPr>
-        <w:t>.kkrieger</w:t>
-      </w:r>
-      <w:r>
-        <w:rPr>
-          <w:szCs w:val="24"/>
-          <w:lang w:val="en-US"/>
-        </w:rPr>
-        <w:t>[3]</w:t>
-      </w:r>
-      <w:r>
-        <w:rPr>
-          <w:szCs w:val="24"/>
-          <w:lang w:val="en-US"/>
-        </w:rPr>
-        <w:t xml:space="preserve"> is an excellent example of </w:t>
-      </w:r>
-      <w:r>
-        <w:rPr>
-          <w:szCs w:val="24"/>
-          <w:lang w:val="en-US"/>
-        </w:rPr>
-        <w:t>this</w:t>
-      </w:r>
-      <w:r>
-        <w:rPr>
-          <w:szCs w:val="24"/>
-          <w:lang w:val="en-US"/>
-        </w:rPr>
-        <w:t xml:space="preserve">. </w:t>
-      </w:r>
-      <w:r>
-        <w:rPr>
-          <w:szCs w:val="24"/>
-          <w:lang w:val="en-US"/>
-        </w:rPr>
-        <w:t>It has since</w:t>
-      </w:r>
-      <w:r>
-        <w:rPr>
-          <w:szCs w:val="24"/>
-          <w:lang w:val="en-US"/>
-        </w:rPr>
-        <w:t xml:space="preserve"> evolved into a method to minimize</w:t>
-      </w:r>
-      <w:r>
-        <w:rPr>
-          <w:szCs w:val="24"/>
-          <w:lang w:val="en-US"/>
-        </w:rPr>
-        <w:t xml:space="preserve"> workforce required for content.</w:t>
-      </w:r>
-      <w:r>
-        <w:rPr>
-          <w:szCs w:val="24"/>
-          <w:lang w:val="en-US"/>
-        </w:rPr>
-        <w:t xml:space="preserve"> </w:t>
-      </w:r>
-      <w:r>
-        <w:rPr>
-          <w:i/>
-          <w:szCs w:val="24"/>
-          <w:lang w:val="en-US"/>
-        </w:rPr>
-        <w:t>No man’s sky</w:t>
-      </w:r>
-      <w:r>
-        <w:rPr>
-          <w:szCs w:val="24"/>
-          <w:lang w:val="en-US"/>
-        </w:rPr>
-        <w:t>[4]</w:t>
-      </w:r>
-      <w:r>
-        <w:rPr>
-          <w:szCs w:val="24"/>
-          <w:lang w:val="en-US"/>
-        </w:rPr>
-        <w:t xml:space="preserve"> is an excellent example of a game using PCG to minimize workforce while maximizing content.</w:t>
-      </w:r>
-    </w:p>
-    <w:p>
-      <w:pPr>
-        <w:rPr>
-          <w:szCs w:val="24"/>
-          <w:lang w:val="en-US"/>
-        </w:rPr>
-      </w:pPr>
-      <w:r>
-        <w:rPr>
-          <w:szCs w:val="24"/>
-          <w:lang w:val="en-US"/>
-        </w:rPr>
-        <w:t>There are many techniques to achieve PCG such as ray marching, squarified treemaps</w:t>
-      </w:r>
-      <w:r>
-        <w:rPr>
-          <w:szCs w:val="24"/>
-          <w:lang w:val="en-US"/>
-        </w:rPr>
-        <w:t xml:space="preserve">[5], </w:t>
-      </w:r>
-      <w:r>
-        <w:rPr>
-          <w:szCs w:val="24"/>
-          <w:lang w:val="en-US"/>
-        </w:rPr>
-        <w:t xml:space="preserve">hashing[6], </w:t>
-      </w:r>
-      <w:r>
-        <w:rPr>
-          <w:szCs w:val="24"/>
-          <w:lang w:val="en-US"/>
-        </w:rPr>
-        <w:t>P</w:t>
-      </w:r>
-      <w:r>
-        <w:rPr>
-          <w:szCs w:val="24"/>
-          <w:lang w:val="en-US"/>
-        </w:rPr>
-        <w:t>erlin noise</w:t>
-      </w:r>
-      <w:r>
-        <w:rPr>
-          <w:szCs w:val="24"/>
-          <w:lang w:val="en-US"/>
-        </w:rPr>
-        <w:t xml:space="preserve"> </w:t>
-      </w:r>
-      <w:r>
-        <w:rPr>
-          <w:szCs w:val="24"/>
-          <w:lang w:val="en-US"/>
-        </w:rPr>
-        <w:t>[7]</w:t>
-      </w:r>
-      <w:r>
-        <w:rPr>
-          <w:szCs w:val="24"/>
-          <w:lang w:val="en-US"/>
-        </w:rPr>
-        <w:t>, fractals, L-systems</w:t>
-      </w:r>
-      <w:r>
-        <w:rPr>
-          <w:szCs w:val="24"/>
-          <w:lang w:val="en-US"/>
-        </w:rPr>
-        <w:t>[</w:t>
-      </w:r>
-      <w:r>
-        <w:rPr>
-          <w:szCs w:val="24"/>
-          <w:lang w:val="en-US"/>
-        </w:rPr>
-        <w:t>8][9</w:t>
-      </w:r>
-      <w:r>
-        <w:rPr>
-          <w:szCs w:val="24"/>
-          <w:lang w:val="en-US"/>
-        </w:rPr>
-        <w:t>], Shape grammar</w:t>
-      </w:r>
-      <w:r>
-        <w:rPr>
-          <w:szCs w:val="24"/>
-          <w:lang w:val="en-US"/>
-        </w:rPr>
-        <w:t>[10] and rule based subdivision[8</w:t>
-      </w:r>
-      <w:r>
-        <w:rPr>
-          <w:szCs w:val="24"/>
-          <w:lang w:val="en-US"/>
-        </w:rPr>
-        <w:t xml:space="preserve">] among others. Based on our time constraints, we chose Perlin noise as our technique for procedural generation. In relation to the other techniques mentioned, Perlin noise is easy </w:t>
-      </w:r>
-      <w:r>
-        <w:rPr>
-          <w:szCs w:val="24"/>
-          <w:lang w:val="en-US"/>
-        </w:rPr>
-        <w:t xml:space="preserve">and fast </w:t>
-      </w:r>
-      <w:r>
-        <w:rPr>
-          <w:szCs w:val="24"/>
-          <w:lang w:val="en-US"/>
-        </w:rPr>
-        <w:t>to implement</w:t>
-      </w:r>
-      <w:r>
-        <w:rPr>
-          <w:szCs w:val="24"/>
-          <w:lang w:val="en-US"/>
-        </w:rPr>
-        <w:t>.</w:t>
-      </w:r>
-      <w:r>
-        <w:rPr>
-          <w:szCs w:val="24"/>
-          <w:lang w:val="en-US"/>
-        </w:rPr>
-        <w:t xml:space="preserve"> In our application, we have decided to use Perlin noise in a hierarchical, top-down, fashion. Each step of the generation process use</w:t>
-      </w:r>
-      <w:r>
-        <w:rPr>
-          <w:szCs w:val="24"/>
-          <w:lang w:val="en-US"/>
-        </w:rPr>
-        <w:t>s</w:t>
-      </w:r>
-      <w:r>
-        <w:rPr>
-          <w:szCs w:val="24"/>
-          <w:lang w:val="en-US"/>
-        </w:rPr>
-        <w:t xml:space="preserve"> the result of th</w:t>
-      </w:r>
-      <w:r>
-        <w:rPr>
-          <w:szCs w:val="24"/>
-          <w:lang w:val="en-US"/>
-        </w:rPr>
-        <w:t>e previous step as a starting point</w:t>
-      </w:r>
-      <w:r>
-        <w:rPr>
-          <w:szCs w:val="24"/>
-          <w:lang w:val="en-US"/>
-        </w:rPr>
-        <w:t xml:space="preserve">. This hierarchical process is described under </w:t>
-      </w:r>
-      <w:r>
-        <w:rPr>
-          <w:i/>
-          <w:szCs w:val="24"/>
-          <w:lang w:val="en-US"/>
-        </w:rPr>
-        <w:t>Method</w:t>
-      </w:r>
-      <w:r>
-        <w:rPr>
-          <w:szCs w:val="24"/>
-          <w:lang w:val="en-US"/>
-        </w:rPr>
-        <w:t>.</w:t>
-      </w:r>
-    </w:p>
-    <w:p>
-      <w:pPr>
-        <w:rPr>
-          <w:szCs w:val="24"/>
-          <w:lang w:val="en-US"/>
-        </w:rPr>
-      </w:pPr>
-      <w:r>
-        <w:rPr>
-          <w:szCs w:val="24"/>
-          <w:lang w:val="en-US"/>
-        </w:rPr>
-        <w:br w:type="page"/>
-      </w:r>
-    </w:p>
-    <w:p>
-      <w:pPr>
+        <w:t xml:space="preserve">1 </w:t>
+      </w:r>
+      <w:r>
         <w:rPr>
           <w:rFonts w:asciiTheme="majorHAnsi" w:hAnsiTheme="majorHAnsi"/>
           <w:b/>
@@ -1233,7 +790,542 @@
           <w:szCs w:val="40"/>
           <w:lang w:val="en-US"/>
         </w:rPr>
-      </w:pPr>
+        <w:t>Introduction</w:t>
+      </w:r>
+    </w:p>
+    <w:p>
+      <w:pPr>
+        <w:rPr>
+          <w:lang w:val="en-US"/>
+        </w:rPr>
+      </w:pPr>
+      <w:r>
+        <w:rPr>
+          <w:lang w:val="en-US"/>
+        </w:rPr>
+        <w:t>Exploring a huge open world environ</w:t>
+      </w:r>
+      <w:r>
+        <w:rPr>
+          <w:lang w:val="en-US"/>
+        </w:rPr>
+        <w:t>ment is a desirable feature in</w:t>
+      </w:r>
+      <w:r>
+        <w:rPr>
+          <w:lang w:val="en-US"/>
+        </w:rPr>
+        <w:t xml:space="preserve"> game</w:t>
+      </w:r>
+      <w:r>
+        <w:rPr>
+          <w:lang w:val="en-US"/>
+        </w:rPr>
+        <w:t>s</w:t>
+      </w:r>
+      <w:r>
+        <w:rPr>
+          <w:lang w:val="en-US"/>
+        </w:rPr>
+        <w:t xml:space="preserve">. But creating a big open city such as in the </w:t>
+      </w:r>
+      <w:r>
+        <w:rPr>
+          <w:i/>
+          <w:lang w:val="en-US"/>
+        </w:rPr>
+        <w:t>Grand Theft Auto</w:t>
+      </w:r>
+      <w:r>
+        <w:rPr>
+          <w:i/>
+          <w:lang w:val="en-US"/>
+        </w:rPr>
+        <w:t xml:space="preserve"> </w:t>
+      </w:r>
+      <w:r>
+        <w:rPr>
+          <w:lang w:val="en-US"/>
+        </w:rPr>
+        <w:t>[1]</w:t>
+      </w:r>
+      <w:r>
+        <w:rPr>
+          <w:lang w:val="en-US"/>
+        </w:rPr>
+        <w:t xml:space="preserve"> </w:t>
+      </w:r>
+      <w:r>
+        <w:rPr>
+          <w:lang w:val="en-US"/>
+        </w:rPr>
+        <w:t>series</w:t>
+      </w:r>
+      <w:r>
+        <w:rPr>
+          <w:lang w:val="en-US"/>
+        </w:rPr>
+        <w:t xml:space="preserve"> and </w:t>
+      </w:r>
+      <w:r>
+        <w:rPr>
+          <w:i/>
+          <w:lang w:val="en-US"/>
+        </w:rPr>
+        <w:t>Batman: Arkham City</w:t>
+      </w:r>
+      <w:r>
+        <w:rPr>
+          <w:i/>
+          <w:lang w:val="en-US"/>
+        </w:rPr>
+        <w:t xml:space="preserve"> </w:t>
+      </w:r>
+      <w:r>
+        <w:rPr>
+          <w:lang w:val="en-US"/>
+        </w:rPr>
+        <w:t>[2]</w:t>
+      </w:r>
+      <w:r>
+        <w:rPr>
+          <w:lang w:val="en-US"/>
+        </w:rPr>
+        <w:t xml:space="preserve"> involves years of work for a lot of people. Making big open cities in games</w:t>
+      </w:r>
+      <w:r>
+        <w:rPr>
+          <w:lang w:val="en-US"/>
+        </w:rPr>
+        <w:t xml:space="preserve"> is</w:t>
+      </w:r>
+      <w:r>
+        <w:rPr>
+          <w:lang w:val="en-US"/>
+        </w:rPr>
+        <w:t xml:space="preserve"> simply not feasible for most game companies. These games all have massive success with their big open worlds making a feasible generated city an attractive technique for smaller companies to be able to compete with big open worlds of their own.</w:t>
+      </w:r>
+    </w:p>
+    <w:p>
+      <w:pPr>
+        <w:rPr>
+          <w:szCs w:val="24"/>
+          <w:lang w:val="en-US"/>
+        </w:rPr>
+      </w:pPr>
+      <w:r>
+        <w:rPr>
+          <w:szCs w:val="24"/>
+          <w:lang w:val="en-US"/>
+        </w:rPr>
+        <w:t>To create massive amounts of content without a big workforce algorithmically based solutions</w:t>
+      </w:r>
+      <w:r>
+        <w:rPr>
+          <w:szCs w:val="24"/>
+          <w:lang w:val="en-US"/>
+        </w:rPr>
+        <w:t xml:space="preserve"> exist</w:t>
+      </w:r>
+      <w:r>
+        <w:rPr>
+          <w:szCs w:val="24"/>
+          <w:lang w:val="en-US"/>
+        </w:rPr>
+        <w:t xml:space="preserve">, </w:t>
+      </w:r>
+      <w:r>
+        <w:rPr>
+          <w:i/>
+          <w:szCs w:val="24"/>
+          <w:lang w:val="en-US"/>
+        </w:rPr>
+        <w:t>Procedural Content Generation</w:t>
+      </w:r>
+      <w:r>
+        <w:rPr>
+          <w:szCs w:val="24"/>
+          <w:lang w:val="en-US"/>
+        </w:rPr>
+        <w:t xml:space="preserve"> (PCG)</w:t>
+      </w:r>
+      <w:r>
+        <w:rPr>
+          <w:szCs w:val="24"/>
+          <w:lang w:val="en-US"/>
+        </w:rPr>
+        <w:t xml:space="preserve">. PCG was in the past used </w:t>
+      </w:r>
+      <w:r>
+        <w:rPr>
+          <w:szCs w:val="24"/>
+          <w:lang w:val="en-US"/>
+        </w:rPr>
+        <w:t>to minimize th</w:t>
+      </w:r>
+      <w:r>
+        <w:rPr>
+          <w:szCs w:val="24"/>
+          <w:lang w:val="en-US"/>
+        </w:rPr>
+        <w:t>e disk space required for games.</w:t>
+      </w:r>
+      <w:r>
+        <w:rPr>
+          <w:szCs w:val="24"/>
+          <w:lang w:val="en-US"/>
+        </w:rPr>
+        <w:t xml:space="preserve"> </w:t>
+      </w:r>
+      <w:r>
+        <w:rPr>
+          <w:i/>
+          <w:szCs w:val="24"/>
+          <w:lang w:val="en-US"/>
+        </w:rPr>
+        <w:t>.kkrieger</w:t>
+      </w:r>
+      <w:r>
+        <w:rPr>
+          <w:i/>
+          <w:szCs w:val="24"/>
+          <w:lang w:val="en-US"/>
+        </w:rPr>
+        <w:t xml:space="preserve"> </w:t>
+      </w:r>
+      <w:r>
+        <w:rPr>
+          <w:szCs w:val="24"/>
+          <w:lang w:val="en-US"/>
+        </w:rPr>
+        <w:t>[3]</w:t>
+      </w:r>
+      <w:r>
+        <w:rPr>
+          <w:szCs w:val="24"/>
+          <w:lang w:val="en-US"/>
+        </w:rPr>
+        <w:t xml:space="preserve"> is an excellent example of </w:t>
+      </w:r>
+      <w:r>
+        <w:rPr>
+          <w:szCs w:val="24"/>
+          <w:lang w:val="en-US"/>
+        </w:rPr>
+        <w:t>this</w:t>
+      </w:r>
+      <w:r>
+        <w:rPr>
+          <w:szCs w:val="24"/>
+          <w:lang w:val="en-US"/>
+        </w:rPr>
+        <w:t xml:space="preserve">. </w:t>
+      </w:r>
+      <w:r>
+        <w:rPr>
+          <w:szCs w:val="24"/>
+          <w:lang w:val="en-US"/>
+        </w:rPr>
+        <w:t>It has since</w:t>
+      </w:r>
+      <w:r>
+        <w:rPr>
+          <w:szCs w:val="24"/>
+          <w:lang w:val="en-US"/>
+        </w:rPr>
+        <w:t xml:space="preserve"> evolved into a method to minimize</w:t>
+      </w:r>
+      <w:r>
+        <w:rPr>
+          <w:szCs w:val="24"/>
+          <w:lang w:val="en-US"/>
+        </w:rPr>
+        <w:t xml:space="preserve"> workforce required for content.</w:t>
+      </w:r>
+      <w:r>
+        <w:rPr>
+          <w:szCs w:val="24"/>
+          <w:lang w:val="en-US"/>
+        </w:rPr>
+        <w:t xml:space="preserve"> </w:t>
+      </w:r>
+      <w:r>
+        <w:rPr>
+          <w:i/>
+          <w:szCs w:val="24"/>
+          <w:lang w:val="en-US"/>
+        </w:rPr>
+        <w:t>No man’s sky</w:t>
+      </w:r>
+      <w:r>
+        <w:rPr>
+          <w:i/>
+          <w:szCs w:val="24"/>
+          <w:lang w:val="en-US"/>
+        </w:rPr>
+        <w:t xml:space="preserve"> </w:t>
+      </w:r>
+      <w:r>
+        <w:rPr>
+          <w:szCs w:val="24"/>
+          <w:lang w:val="en-US"/>
+        </w:rPr>
+        <w:t>[4]</w:t>
+      </w:r>
+      <w:r>
+        <w:rPr>
+          <w:szCs w:val="24"/>
+          <w:lang w:val="en-US"/>
+        </w:rPr>
+        <w:t xml:space="preserve"> is an excellent example of a game using PCG to minimize workforce while maximizing content.</w:t>
+      </w:r>
+    </w:p>
+    <w:p>
+      <w:pPr>
+        <w:rPr>
+          <w:szCs w:val="24"/>
+          <w:lang w:val="en-US"/>
+        </w:rPr>
+      </w:pPr>
+      <w:r>
+        <w:rPr>
+          <w:szCs w:val="24"/>
+          <w:lang w:val="en-US"/>
+        </w:rPr>
+        <w:t>There are many techniques to achieve PCG such as ray marching, squarified treemaps</w:t>
+      </w:r>
+      <w:r>
+        <w:rPr>
+          <w:szCs w:val="24"/>
+          <w:lang w:val="en-US"/>
+        </w:rPr>
+        <w:t xml:space="preserve"> </w:t>
+      </w:r>
+      <w:r>
+        <w:rPr>
+          <w:szCs w:val="24"/>
+          <w:lang w:val="en-US"/>
+        </w:rPr>
+        <w:t xml:space="preserve">[5], </w:t>
+      </w:r>
+      <w:r>
+        <w:rPr>
+          <w:szCs w:val="24"/>
+          <w:lang w:val="en-US"/>
+        </w:rPr>
+        <w:t>hashing</w:t>
+      </w:r>
+      <w:r>
+        <w:rPr>
+          <w:szCs w:val="24"/>
+          <w:lang w:val="en-US"/>
+        </w:rPr>
+        <w:t xml:space="preserve"> </w:t>
+      </w:r>
+      <w:r>
+        <w:rPr>
+          <w:szCs w:val="24"/>
+          <w:lang w:val="en-US"/>
+        </w:rPr>
+        <w:t xml:space="preserve">[6], </w:t>
+      </w:r>
+      <w:r>
+        <w:rPr>
+          <w:szCs w:val="24"/>
+          <w:lang w:val="en-US"/>
+        </w:rPr>
+        <w:t>P</w:t>
+      </w:r>
+      <w:r>
+        <w:rPr>
+          <w:szCs w:val="24"/>
+          <w:lang w:val="en-US"/>
+        </w:rPr>
+        <w:t>erlin noise</w:t>
+      </w:r>
+      <w:r>
+        <w:rPr>
+          <w:szCs w:val="24"/>
+          <w:lang w:val="en-US"/>
+        </w:rPr>
+        <w:t xml:space="preserve"> </w:t>
+      </w:r>
+      <w:r>
+        <w:rPr>
+          <w:szCs w:val="24"/>
+          <w:lang w:val="en-US"/>
+        </w:rPr>
+        <w:t>[7]</w:t>
+      </w:r>
+      <w:r>
+        <w:rPr>
+          <w:szCs w:val="24"/>
+          <w:lang w:val="en-US"/>
+        </w:rPr>
+        <w:t>, fractals, L-systems</w:t>
+      </w:r>
+      <w:r>
+        <w:rPr>
+          <w:szCs w:val="24"/>
+          <w:lang w:val="en-US"/>
+        </w:rPr>
+        <w:t xml:space="preserve"> </w:t>
+      </w:r>
+      <w:r>
+        <w:rPr>
+          <w:szCs w:val="24"/>
+          <w:lang w:val="en-US"/>
+        </w:rPr>
+        <w:t>[</w:t>
+      </w:r>
+      <w:r>
+        <w:rPr>
+          <w:szCs w:val="24"/>
+          <w:lang w:val="en-US"/>
+        </w:rPr>
+        <w:t>8][9</w:t>
+      </w:r>
+      <w:r>
+        <w:rPr>
+          <w:szCs w:val="24"/>
+          <w:lang w:val="en-US"/>
+        </w:rPr>
+        <w:t>], Shape grammar</w:t>
+      </w:r>
+      <w:r>
+        <w:rPr>
+          <w:szCs w:val="24"/>
+          <w:lang w:val="en-US"/>
+        </w:rPr>
+        <w:t xml:space="preserve"> </w:t>
+      </w:r>
+      <w:r>
+        <w:rPr>
+          <w:szCs w:val="24"/>
+          <w:lang w:val="en-US"/>
+        </w:rPr>
+        <w:t>[10] and rule based subdivision</w:t>
+      </w:r>
+      <w:r>
+        <w:rPr>
+          <w:szCs w:val="24"/>
+          <w:lang w:val="en-US"/>
+        </w:rPr>
+        <w:t xml:space="preserve"> </w:t>
+      </w:r>
+      <w:r>
+        <w:rPr>
+          <w:szCs w:val="24"/>
+          <w:lang w:val="en-US"/>
+        </w:rPr>
+        <w:t>[8</w:t>
+      </w:r>
+      <w:r>
+        <w:rPr>
+          <w:szCs w:val="24"/>
+          <w:lang w:val="en-US"/>
+        </w:rPr>
+        <w:t xml:space="preserve">] among others. Based on our time constraints, we chose Perlin noise as our technique for procedural generation. In relation to the other techniques mentioned, Perlin noise is easy </w:t>
+      </w:r>
+      <w:r>
+        <w:rPr>
+          <w:szCs w:val="24"/>
+          <w:lang w:val="en-US"/>
+        </w:rPr>
+        <w:t xml:space="preserve">and fast </w:t>
+      </w:r>
+      <w:r>
+        <w:rPr>
+          <w:szCs w:val="24"/>
+          <w:lang w:val="en-US"/>
+        </w:rPr>
+        <w:t>to implement</w:t>
+      </w:r>
+      <w:r>
+        <w:rPr>
+          <w:szCs w:val="24"/>
+          <w:lang w:val="en-US"/>
+        </w:rPr>
+        <w:t>.</w:t>
+      </w:r>
+      <w:r>
+        <w:rPr>
+          <w:szCs w:val="24"/>
+          <w:lang w:val="en-US"/>
+        </w:rPr>
+        <w:t xml:space="preserve"> In our application, we have decided to use Perlin noise in a hierarchical, top-down, fashion. Each step of the generation process use</w:t>
+      </w:r>
+      <w:r>
+        <w:rPr>
+          <w:szCs w:val="24"/>
+          <w:lang w:val="en-US"/>
+        </w:rPr>
+        <w:t>s</w:t>
+      </w:r>
+      <w:r>
+        <w:rPr>
+          <w:szCs w:val="24"/>
+          <w:lang w:val="en-US"/>
+        </w:rPr>
+        <w:t xml:space="preserve"> the result of th</w:t>
+      </w:r>
+      <w:r>
+        <w:rPr>
+          <w:szCs w:val="24"/>
+          <w:lang w:val="en-US"/>
+        </w:rPr>
+        <w:t>e previous step as a starting point</w:t>
+      </w:r>
+      <w:r>
+        <w:rPr>
+          <w:szCs w:val="24"/>
+          <w:lang w:val="en-US"/>
+        </w:rPr>
+        <w:t xml:space="preserve">. This hierarchical process is described under </w:t>
+      </w:r>
+      <w:r>
+        <w:rPr>
+          <w:i/>
+          <w:szCs w:val="24"/>
+          <w:lang w:val="en-US"/>
+        </w:rPr>
+        <w:t>Method</w:t>
+      </w:r>
+      <w:r>
+        <w:rPr>
+          <w:szCs w:val="24"/>
+          <w:lang w:val="en-US"/>
+        </w:rPr>
+        <w:t>.</w:t>
+      </w:r>
+    </w:p>
+    <w:p>
+      <w:pPr>
+        <w:rPr>
+          <w:szCs w:val="24"/>
+          <w:lang w:val="en-US"/>
+        </w:rPr>
+      </w:pPr>
+      <w:r>
+        <w:rPr>
+          <w:szCs w:val="24"/>
+          <w:lang w:val="en-US"/>
+        </w:rPr>
+        <w:br w:type="page"/>
+      </w:r>
+    </w:p>
+    <w:p>
+      <w:pPr>
+        <w:rPr>
+          <w:rFonts w:asciiTheme="majorHAnsi" w:hAnsiTheme="majorHAnsi"/>
+          <w:b/>
+          <w:sz w:val="40"/>
+          <w:szCs w:val="40"/>
+          <w:lang w:val="en-US"/>
+        </w:rPr>
+      </w:pPr>
+      <w:bookmarkStart w:id="0" w:name="_GoBack"/>
+      <w:bookmarkEnd w:id="0"/>
       <w:r>
         <w:rPr>
           <w:rFonts w:asciiTheme="majorHAnsi" w:hAnsiTheme="majorHAnsi"/>
@@ -1744,6 +1836,61 @@
         <w:rPr>
           <w:lang w:val="en-US"/>
         </w:rPr>
+        <w:t>OpenGL</w:t>
+      </w:r>
+      <w:r>
+        <w:rPr>
+          <w:lang w:val="en-US"/>
+        </w:rPr>
+        <w:t xml:space="preserve"> </w:t>
+      </w:r>
+      <w:r>
+        <w:rPr>
+          <w:lang w:val="en-US"/>
+        </w:rPr>
+        <w:t>[1</w:t>
+      </w:r>
+      <w:r>
+        <w:rPr>
+          <w:lang w:val="en-US"/>
+        </w:rPr>
+        <w:t>1] will be used to render the city</w:t>
+      </w:r>
+      <w:r>
+        <w:rPr>
+          <w:lang w:val="en-US"/>
+        </w:rPr>
+        <w:t xml:space="preserve"> and GLM [12</w:t>
+      </w:r>
+      <w:r>
+        <w:rPr>
+          <w:lang w:val="en-US"/>
+        </w:rPr>
+        <w:t>] for 3D math. QT</w:t>
+      </w:r>
+      <w:r>
+        <w:rPr>
+          <w:lang w:val="en-US"/>
+        </w:rPr>
+        <w:t xml:space="preserve"> [13</w:t>
+      </w:r>
+      <w:r>
+        <w:rPr>
+          <w:lang w:val="en-US"/>
+        </w:rPr>
+        <w:t>] will be used for the user interface. The user interface is connected to the core PCG and rendering application through an interface. The user interface will modify all the previous mentioned parameters and control what the core application is generating.</w:t>
+      </w:r>
+    </w:p>
+    <w:p>
+      <w:pPr>
+        <w:rPr>
+          <w:lang w:val="en-US"/>
+        </w:rPr>
+      </w:pPr>
+      <w:r>
+        <w:rPr>
+          <w:lang w:val="en-US"/>
+        </w:rPr>
         <w:br w:type="page"/>
       </w:r>
     </w:p>
@@ -2163,8 +2310,6 @@
         </w:rPr>
         <w:t>generation must be deterministic.</w:t>
       </w:r>
-      <w:bookmarkStart w:id="0" w:name="_GoBack"/>
-      <w:bookmarkEnd w:id="0"/>
     </w:p>
     <w:p>
       <w:pPr>
@@ -3814,6 +3959,42 @@
               </w:r>
             </w:p>
             <w:p>
+              <w:pPr>
+                <w:rPr>
+                  <w:lang w:val="en-US"/>
+                </w:rPr>
+              </w:pPr>
+              <w:r>
+                <w:rPr>
+                  <w:lang w:val="en-US"/>
+                </w:rPr>
+                <w:t>[1</w:t>
+              </w:r>
+              <w:r>
+                <w:rPr>
+                  <w:lang w:val="en-US"/>
+                </w:rPr>
+                <w:t xml:space="preserve">1] </w:t>
+              </w:r>
+              <w:r>
+                <w:rPr>
+                  <w:lang w:val="en-US"/>
+                </w:rPr>
+                <w:t>https://www.opengl.org/about/</w:t>
+              </w:r>
+              <w:r>
+                <w:rPr>
+                  <w:lang w:val="en-US"/>
+                </w:rPr>
+                <w:t>. Website</w:t>
+              </w:r>
+            </w:p>
+            <w:p>
+              <w:pPr>
+                <w:rPr>
+                  <w:lang w:val="en-US"/>
+                </w:rPr>
+              </w:pPr>
               <w:r>
                 <w:rPr>
                   <w:b/>
@@ -3821,7 +4002,69 @@
                 </w:rPr>
                 <w:fldChar w:fldCharType="end"/>
               </w:r>
+              <w:r>
+                <w:rPr>
+                  <w:lang w:val="en-US"/>
+                </w:rPr>
+                <w:t>[12</w:t>
+              </w:r>
+              <w:r>
+                <w:rPr>
+                  <w:lang w:val="en-US"/>
+                </w:rPr>
+                <w:t xml:space="preserve">] </w:t>
+              </w:r>
+              <w:r>
+                <w:rPr>
+                  <w:lang w:val="en-US"/>
+                </w:rPr>
+                <w:t>http://glm.g-truc.net</w:t>
+              </w:r>
+              <w:r>
+                <w:rPr>
+                  <w:lang w:val="en-US"/>
+                </w:rPr>
+                <w:t xml:space="preserve"> (2017). Website</w:t>
+              </w:r>
             </w:p>
+            <w:p>
+              <w:pPr>
+                <w:rPr>
+                  <w:lang w:val="en-US"/>
+                </w:rPr>
+              </w:pPr>
+              <w:r>
+                <w:rPr>
+                  <w:lang w:val="en-US"/>
+                </w:rPr>
+                <w:t>[1</w:t>
+              </w:r>
+              <w:r>
+                <w:rPr>
+                  <w:lang w:val="en-US"/>
+                </w:rPr>
+                <w:t>3</w:t>
+              </w:r>
+              <w:r>
+                <w:rPr>
+                  <w:lang w:val="en-US"/>
+                </w:rPr>
+                <w:t xml:space="preserve">] </w:t>
+              </w:r>
+              <w:r>
+                <w:rPr>
+                  <w:lang w:val="en-US"/>
+                </w:rPr>
+                <w:t>https://www.qt.io/ui/</w:t>
+              </w:r>
+              <w:r>
+                <w:rPr>
+                  <w:lang w:val="en-US"/>
+                </w:rPr>
+                <w:t xml:space="preserve"> (2017). Website</w:t>
+              </w:r>
+            </w:p>
+            <w:p/>
           </w:sdtContent>
         </w:sdt>
       </w:sdtContent>
@@ -5568,7 +5811,7 @@
 </file>
 
 <file path=customXml/itemProps1.xml><?xml version="1.0" encoding="utf-8"?>
-<ds:datastoreItem xmlns:ds="http://schemas.openxmlformats.org/officeDocument/2006/customXml" ds:itemID="{720594D8-5126-41FB-BEE7-09FEF77BB5D7}">
+<ds:datastoreItem xmlns:ds="http://schemas.openxmlformats.org/officeDocument/2006/customXml" ds:itemID="{73CF88BA-5BE9-4D70-9460-1EDC8EEDAB51}">
   <ds:schemaRefs>
     <ds:schemaRef ds:uri="http://schemas.openxmlformats.org/officeDocument/2006/bibliography"/>
   </ds:schemaRefs>

</xml_diff>

<commit_message>
Project Plan v2 - Changed expected outcome.
</commit_message>
<xml_diff>
--- a/Project Plan v2.docx
+++ b/Project Plan v2.docx
@@ -1324,8 +1324,6 @@
           <w:lang w:val="en-US"/>
         </w:rPr>
       </w:pPr>
-      <w:bookmarkStart w:id="0" w:name="_GoBack"/>
-      <w:bookmarkEnd w:id="0"/>
       <w:r>
         <w:rPr>
           <w:rFonts w:asciiTheme="majorHAnsi" w:hAnsiTheme="majorHAnsi"/>
@@ -2374,63 +2372,41 @@
           <w:szCs w:val="24"/>
           <w:lang w:val="en-US"/>
         </w:rPr>
-        <w:t xml:space="preserve">With Perlin noise </w:t>
-      </w:r>
-      <w:r>
-        <w:rPr>
-          <w:szCs w:val="24"/>
-          <w:lang w:val="en-US"/>
-        </w:rPr>
-        <w:t>many cities</w:t>
-      </w:r>
-      <w:r>
-        <w:rPr>
-          <w:szCs w:val="24"/>
-          <w:lang w:val="en-US"/>
-        </w:rPr>
-        <w:t xml:space="preserve"> will be generated. With the </w:t>
-      </w:r>
-      <w:r>
-        <w:rPr>
-          <w:szCs w:val="24"/>
-          <w:lang w:val="en-US"/>
-        </w:rPr>
-        <w:t>user study</w:t>
-      </w:r>
-      <w:r>
-        <w:rPr>
-          <w:szCs w:val="24"/>
-          <w:lang w:val="en-US"/>
-        </w:rPr>
-        <w:t xml:space="preserve">, we will gather data through a questionnaire that will show that the </w:t>
-      </w:r>
-      <w:r>
-        <w:rPr>
-          <w:szCs w:val="24"/>
-          <w:lang w:val="en-US"/>
-        </w:rPr>
-        <w:t>users</w:t>
-      </w:r>
-      <w:r>
-        <w:rPr>
-          <w:szCs w:val="24"/>
-          <w:lang w:val="en-US"/>
-        </w:rPr>
-        <w:t xml:space="preserve"> find </w:t>
-      </w:r>
-      <w:r>
-        <w:rPr>
-          <w:szCs w:val="24"/>
-          <w:lang w:val="en-US"/>
-        </w:rPr>
-        <w:t>some of the cities</w:t>
-      </w:r>
-      <w:r>
-        <w:rPr>
-          <w:szCs w:val="24"/>
-          <w:lang w:val="en-US"/>
-        </w:rPr>
-        <w:t xml:space="preserve"> viable to use in games.</w:t>
+        <w:t>We expect to create an application that can procedurally generate different looking cities. The user study is expected to show that some of these citie</w:t>
+      </w:r>
+      <w:bookmarkStart w:id="0" w:name="_GoBack"/>
+      <w:bookmarkEnd w:id="0"/>
+      <w:r>
+        <w:rPr>
+          <w:szCs w:val="24"/>
+          <w:lang w:val="en-US"/>
+        </w:rPr>
+        <w:t>s</w:t>
+      </w:r>
+      <w:r>
+        <w:rPr>
+          <w:szCs w:val="24"/>
+          <w:lang w:val="en-US"/>
+        </w:rPr>
+        <w:t xml:space="preserve"> look believable and are viable to use in games. Future </w:t>
+      </w:r>
+      <w:r>
+        <w:rPr>
+          <w:lang w:val="en-US"/>
+        </w:rPr>
+        <w:t>work will be to find ways to have more control over the generatio</w:t>
+      </w:r>
+      <w:r>
+        <w:rPr>
+          <w:lang w:val="en-US"/>
+        </w:rPr>
+        <w:t>n with more parameters</w:t>
+      </w:r>
+      <w:r>
+        <w:rPr>
+          <w:lang w:val="en-US"/>
+        </w:rPr>
+        <w:t>.</w:t>
       </w:r>
     </w:p>
     <w:p>
@@ -5165,7 +5141,6 @@
   <w:style w:type="character" w:default="1" w:styleId="Standardstycketeckensnitt">
     <w:name w:val="Default Paragraph Font"/>
     <w:uiPriority w:val="1"/>
-    <w:semiHidden/>
     <w:unhideWhenUsed/>
   </w:style>
   <w:style w:type="table" w:default="1" w:styleId="Normaltabell">
@@ -5811,7 +5786,7 @@
 </file>
 
 <file path=customXml/itemProps1.xml><?xml version="1.0" encoding="utf-8"?>
-<ds:datastoreItem xmlns:ds="http://schemas.openxmlformats.org/officeDocument/2006/customXml" ds:itemID="{73CF88BA-5BE9-4D70-9460-1EDC8EEDAB51}">
+<ds:datastoreItem xmlns:ds="http://schemas.openxmlformats.org/officeDocument/2006/customXml" ds:itemID="{E05B320D-7EDB-4BF4-BA4E-CDB3EB26C8F8}">
   <ds:schemaRefs>
     <ds:schemaRef ds:uri="http://schemas.openxmlformats.org/officeDocument/2006/bibliography"/>
   </ds:schemaRefs>

</xml_diff>

<commit_message>
Project Plan v2 - user study in activity plan
</commit_message>
<xml_diff>
--- a/Project Plan v2.docx
+++ b/Project Plan v2.docx
@@ -1,6 +1,6 @@
 
 <file path=word/document.xml><?xml version="1.0" encoding="utf-8"?>
-<w:document xmlns:wpc="http://schemas.microsoft.com/office/word/2010/wordprocessingCanvas" xmlns:cx="http://schemas.microsoft.com/office/drawing/2014/chartex" xmlns:cx1="http://schemas.microsoft.com/office/drawing/2015/9/8/chartex" xmlns:cx2="http://schemas.microsoft.com/office/drawing/2015/10/21/chartex" xmlns:cx3="http://schemas.microsoft.com/office/drawing/2016/5/9/chartex" xmlns:cx4="http://schemas.microsoft.com/office/drawing/2016/5/10/chartex" xmlns:cx5="http://schemas.microsoft.com/office/drawing/2016/5/11/chartex" xmlns:cx6="http://schemas.microsoft.com/office/drawing/2016/5/12/chartex" xmlns:cx7="http://schemas.microsoft.com/office/drawing/2016/5/13/chartex" xmlns:cx8="http://schemas.microsoft.com/office/drawing/2016/5/14/chartex" xmlns:mc="http://schemas.openxmlformats.org/markup-compatibility/2006" xmlns:o="urn:schemas-microsoft-com:office:office" xmlns:r="http://schemas.openxmlformats.org/officeDocument/2006/relationships" xmlns:m="http://schemas.openxmlformats.org/officeDocument/2006/math" xmlns:v="urn:schemas-microsoft-com:vml" xmlns:wp14="http://schemas.microsoft.com/office/word/2010/wordprocessingDrawing" xmlns:wp="http://schemas.openxmlformats.org/drawingml/2006/wordprocessingDrawing" xmlns:w10="urn:schemas-microsoft-com:office:word" xmlns:w="http://schemas.openxmlformats.org/wordprocessingml/2006/main" xmlns:w14="http://schemas.microsoft.com/office/word/2010/wordml" xmlns:w15="http://schemas.microsoft.com/office/word/2012/wordml" xmlns:w16se="http://schemas.microsoft.com/office/word/2015/wordml/symex" xmlns:wpg="http://schemas.microsoft.com/office/word/2010/wordprocessingGroup" xmlns:wpi="http://schemas.microsoft.com/office/word/2010/wordprocessingInk" xmlns:wne="http://schemas.microsoft.com/office/word/2006/wordml" xmlns:wps="http://schemas.microsoft.com/office/word/2010/wordprocessingShape" mc:Ignorable="w14 w15 w16se wp14">
+<w:document xmlns:wpc="http://schemas.microsoft.com/office/word/2010/wordprocessingCanvas" xmlns:cx="http://schemas.microsoft.com/office/drawing/2014/chartex" xmlns:cx1="http://schemas.microsoft.com/office/drawing/2015/9/8/chartex" xmlns:cx2="http://schemas.microsoft.com/office/drawing/2015/10/21/chartex" xmlns:cx3="http://schemas.microsoft.com/office/drawing/2016/5/9/chartex" xmlns:cx4="http://schemas.microsoft.com/office/drawing/2016/5/10/chartex" xmlns:cx5="http://schemas.microsoft.com/office/drawing/2016/5/11/chartex" xmlns:mc="http://schemas.openxmlformats.org/markup-compatibility/2006" xmlns:o="urn:schemas-microsoft-com:office:office" xmlns:r="http://schemas.openxmlformats.org/officeDocument/2006/relationships" xmlns:m="http://schemas.openxmlformats.org/officeDocument/2006/math" xmlns:v="urn:schemas-microsoft-com:vml" xmlns:wp14="http://schemas.microsoft.com/office/word/2010/wordprocessingDrawing" xmlns:wp="http://schemas.openxmlformats.org/drawingml/2006/wordprocessingDrawing" xmlns:w10="urn:schemas-microsoft-com:office:word" xmlns:w="http://schemas.openxmlformats.org/wordprocessingml/2006/main" xmlns:w14="http://schemas.microsoft.com/office/word/2010/wordml" xmlns:w15="http://schemas.microsoft.com/office/word/2012/wordml" xmlns:w16se="http://schemas.microsoft.com/office/word/2015/wordml/symex" xmlns:wpg="http://schemas.microsoft.com/office/word/2010/wordprocessingGroup" xmlns:wpi="http://schemas.microsoft.com/office/word/2010/wordprocessingInk" xmlns:wne="http://schemas.microsoft.com/office/word/2006/wordml" xmlns:wps="http://schemas.microsoft.com/office/word/2010/wordprocessingShape" mc:Ignorable="w14 w15 w16se wp14">
   <w:body>
     <w:p>
       <w:pPr>
@@ -1846,37 +1846,7 @@
         <w:rPr>
           <w:lang w:val="en-US"/>
         </w:rPr>
-        <w:t>[1</w:t>
-      </w:r>
-      <w:r>
-        <w:rPr>
-          <w:lang w:val="en-US"/>
-        </w:rPr>
-        <w:t>1] will be used to render the city</w:t>
-      </w:r>
-      <w:r>
-        <w:rPr>
-          <w:lang w:val="en-US"/>
-        </w:rPr>
-        <w:t xml:space="preserve"> and GLM [12</w:t>
-      </w:r>
-      <w:r>
-        <w:rPr>
-          <w:lang w:val="en-US"/>
-        </w:rPr>
-        <w:t>] for 3D math. QT</w:t>
-      </w:r>
-      <w:r>
-        <w:rPr>
-          <w:lang w:val="en-US"/>
-        </w:rPr>
-        <w:t xml:space="preserve"> [13</w:t>
-      </w:r>
-      <w:r>
-        <w:rPr>
-          <w:lang w:val="en-US"/>
-        </w:rPr>
-        <w:t>] will be used for the user interface. The user interface is connected to the core PCG and rendering application through an interface. The user interface will modify all the previous mentioned parameters and control what the core application is generating.</w:t>
+        <w:t>[11] will be used to render the city and GLM [12] for 3D math. QT [13] will be used for the user interface. The user interface is connected to the core PCG and rendering application through an interface. The user interface will modify all the previous mentioned parameters and control what the core application is generating.</w:t>
       </w:r>
     </w:p>
     <w:p>
@@ -2372,16 +2342,7 @@
           <w:szCs w:val="24"/>
           <w:lang w:val="en-US"/>
         </w:rPr>
-        <w:t>We expect to create an application that can procedurally generate different looking cities. The user study is expected to show that some of these citie</w:t>
-      </w:r>
-      <w:bookmarkStart w:id="0" w:name="_GoBack"/>
-      <w:bookmarkEnd w:id="0"/>
-      <w:r>
-        <w:rPr>
-          <w:szCs w:val="24"/>
-          <w:lang w:val="en-US"/>
-        </w:rPr>
-        <w:t>s</w:t>
+        <w:t>We expect to create an application that can procedurally generate different looking cities. The user study is expected to show that some of these cities</w:t>
       </w:r>
       <w:r>
         <w:rPr>
@@ -2573,6 +2534,20 @@
         </w:rPr>
         <w:t xml:space="preserve">stion and conclude the thesis. </w:t>
       </w:r>
+      <w:r>
+        <w:rPr>
+          <w:lang w:val="en-US"/>
+        </w:rPr>
+        <w:t>The user study will be conducted during the testing and</w:t>
+      </w:r>
+      <w:bookmarkStart w:id="0" w:name="_GoBack"/>
+      <w:bookmarkEnd w:id="0"/>
+      <w:r>
+        <w:rPr>
+          <w:lang w:val="en-US"/>
+        </w:rPr>
+        <w:t xml:space="preserve"> data gathering part of the project.</w:t>
+      </w:r>
     </w:p>
     <w:p>
       <w:pPr>
@@ -2749,7 +2724,7 @@
           <w:szCs w:val="24"/>
           <w:lang w:val="en-US"/>
         </w:rPr>
-        <w:t xml:space="preserve">Testing </w:t>
+        <w:t>Testing</w:t>
       </w:r>
       <w:r>
         <w:rPr>
@@ -2757,6 +2732,14 @@
           <w:szCs w:val="24"/>
           <w:lang w:val="en-US"/>
         </w:rPr>
+        <w:t xml:space="preserve"> and data gathering </w:t>
+      </w:r>
+      <w:r>
+        <w:rPr>
+          <w:rFonts w:asciiTheme="majorHAnsi" w:hAnsiTheme="majorHAnsi"/>
+          <w:szCs w:val="24"/>
+          <w:lang w:val="en-US"/>
+        </w:rPr>
         <w:tab/>
       </w:r>
       <w:r>
@@ -2765,7 +2748,6 @@
           <w:szCs w:val="24"/>
           <w:lang w:val="en-US"/>
         </w:rPr>
-        <w:tab/>
         <w:t>2017-05-14 – 2017-06-11</w:t>
       </w:r>
     </w:p>
@@ -3944,13 +3926,7 @@
                 <w:rPr>
                   <w:lang w:val="en-US"/>
                 </w:rPr>
-                <w:t>[1</w:t>
-              </w:r>
-              <w:r>
-                <w:rPr>
-                  <w:lang w:val="en-US"/>
-                </w:rPr>
-                <w:t xml:space="preserve">1] </w:t>
+                <w:t xml:space="preserve">[11] </w:t>
               </w:r>
               <w:r>
                 <w:rPr>
@@ -3982,13 +3958,7 @@
                 <w:rPr>
                   <w:lang w:val="en-US"/>
                 </w:rPr>
-                <w:t>[12</w:t>
-              </w:r>
-              <w:r>
-                <w:rPr>
-                  <w:lang w:val="en-US"/>
-                </w:rPr>
-                <w:t xml:space="preserve">] </w:t>
+                <w:t xml:space="preserve">[12] </w:t>
               </w:r>
               <w:r>
                 <w:rPr>
@@ -4013,19 +3983,7 @@
                 <w:rPr>
                   <w:lang w:val="en-US"/>
                 </w:rPr>
-                <w:t>[1</w:t>
-              </w:r>
-              <w:r>
-                <w:rPr>
-                  <w:lang w:val="en-US"/>
-                </w:rPr>
-                <w:t>3</w:t>
-              </w:r>
-              <w:r>
-                <w:rPr>
-                  <w:lang w:val="en-US"/>
-                </w:rPr>
-                <w:t xml:space="preserve">] </w:t>
+                <w:t xml:space="preserve">[13] </w:t>
               </w:r>
               <w:r>
                 <w:rPr>
@@ -4063,7 +4021,7 @@
 </file>
 
 <file path=word/endnotes.xml><?xml version="1.0" encoding="utf-8"?>
-<w:endnotes xmlns:wpc="http://schemas.microsoft.com/office/word/2010/wordprocessingCanvas" xmlns:cx="http://schemas.microsoft.com/office/drawing/2014/chartex" xmlns:cx1="http://schemas.microsoft.com/office/drawing/2015/9/8/chartex" xmlns:cx2="http://schemas.microsoft.com/office/drawing/2015/10/21/chartex" xmlns:cx3="http://schemas.microsoft.com/office/drawing/2016/5/9/chartex" xmlns:cx4="http://schemas.microsoft.com/office/drawing/2016/5/10/chartex" xmlns:cx5="http://schemas.microsoft.com/office/drawing/2016/5/11/chartex" xmlns:cx6="http://schemas.microsoft.com/office/drawing/2016/5/12/chartex" xmlns:cx7="http://schemas.microsoft.com/office/drawing/2016/5/13/chartex" xmlns:cx8="http://schemas.microsoft.com/office/drawing/2016/5/14/chartex" xmlns:mc="http://schemas.openxmlformats.org/markup-compatibility/2006" xmlns:o="urn:schemas-microsoft-com:office:office" xmlns:r="http://schemas.openxmlformats.org/officeDocument/2006/relationships" xmlns:m="http://schemas.openxmlformats.org/officeDocument/2006/math" xmlns:v="urn:schemas-microsoft-com:vml" xmlns:wp14="http://schemas.microsoft.com/office/word/2010/wordprocessingDrawing" xmlns:wp="http://schemas.openxmlformats.org/drawingml/2006/wordprocessingDrawing" xmlns:w10="urn:schemas-microsoft-com:office:word" xmlns:w="http://schemas.openxmlformats.org/wordprocessingml/2006/main" xmlns:w14="http://schemas.microsoft.com/office/word/2010/wordml" xmlns:w15="http://schemas.microsoft.com/office/word/2012/wordml" xmlns:w16se="http://schemas.microsoft.com/office/word/2015/wordml/symex" xmlns:wpg="http://schemas.microsoft.com/office/word/2010/wordprocessingGroup" xmlns:wpi="http://schemas.microsoft.com/office/word/2010/wordprocessingInk" xmlns:wne="http://schemas.microsoft.com/office/word/2006/wordml" xmlns:wps="http://schemas.microsoft.com/office/word/2010/wordprocessingShape" mc:Ignorable="w14 w15 w16se wp14">
+<w:endnotes xmlns:wpc="http://schemas.microsoft.com/office/word/2010/wordprocessingCanvas" xmlns:cx="http://schemas.microsoft.com/office/drawing/2014/chartex" xmlns:cx1="http://schemas.microsoft.com/office/drawing/2015/9/8/chartex" xmlns:cx2="http://schemas.microsoft.com/office/drawing/2015/10/21/chartex" xmlns:cx3="http://schemas.microsoft.com/office/drawing/2016/5/9/chartex" xmlns:cx4="http://schemas.microsoft.com/office/drawing/2016/5/10/chartex" xmlns:cx5="http://schemas.microsoft.com/office/drawing/2016/5/11/chartex" xmlns:mc="http://schemas.openxmlformats.org/markup-compatibility/2006" xmlns:o="urn:schemas-microsoft-com:office:office" xmlns:r="http://schemas.openxmlformats.org/officeDocument/2006/relationships" xmlns:m="http://schemas.openxmlformats.org/officeDocument/2006/math" xmlns:v="urn:schemas-microsoft-com:vml" xmlns:wp14="http://schemas.microsoft.com/office/word/2010/wordprocessingDrawing" xmlns:wp="http://schemas.openxmlformats.org/drawingml/2006/wordprocessingDrawing" xmlns:w10="urn:schemas-microsoft-com:office:word" xmlns:w="http://schemas.openxmlformats.org/wordprocessingml/2006/main" xmlns:w14="http://schemas.microsoft.com/office/word/2010/wordml" xmlns:w15="http://schemas.microsoft.com/office/word/2012/wordml" xmlns:w16se="http://schemas.microsoft.com/office/word/2015/wordml/symex" xmlns:wpg="http://schemas.microsoft.com/office/word/2010/wordprocessingGroup" xmlns:wpi="http://schemas.microsoft.com/office/word/2010/wordprocessingInk" xmlns:wne="http://schemas.microsoft.com/office/word/2006/wordml" xmlns:wps="http://schemas.microsoft.com/office/word/2010/wordprocessingShape" mc:Ignorable="w14 w15 w16se wp14">
   <w:endnote w:type="separator" w:id="-1">
     <w:p>
       <w:pPr>
@@ -4088,7 +4046,7 @@
 </file>
 
 <file path=word/footnotes.xml><?xml version="1.0" encoding="utf-8"?>
-<w:footnotes xmlns:wpc="http://schemas.microsoft.com/office/word/2010/wordprocessingCanvas" xmlns:cx="http://schemas.microsoft.com/office/drawing/2014/chartex" xmlns:cx1="http://schemas.microsoft.com/office/drawing/2015/9/8/chartex" xmlns:cx2="http://schemas.microsoft.com/office/drawing/2015/10/21/chartex" xmlns:cx3="http://schemas.microsoft.com/office/drawing/2016/5/9/chartex" xmlns:cx4="http://schemas.microsoft.com/office/drawing/2016/5/10/chartex" xmlns:cx5="http://schemas.microsoft.com/office/drawing/2016/5/11/chartex" xmlns:cx6="http://schemas.microsoft.com/office/drawing/2016/5/12/chartex" xmlns:cx7="http://schemas.microsoft.com/office/drawing/2016/5/13/chartex" xmlns:cx8="http://schemas.microsoft.com/office/drawing/2016/5/14/chartex" xmlns:mc="http://schemas.openxmlformats.org/markup-compatibility/2006" xmlns:o="urn:schemas-microsoft-com:office:office" xmlns:r="http://schemas.openxmlformats.org/officeDocument/2006/relationships" xmlns:m="http://schemas.openxmlformats.org/officeDocument/2006/math" xmlns:v="urn:schemas-microsoft-com:vml" xmlns:wp14="http://schemas.microsoft.com/office/word/2010/wordprocessingDrawing" xmlns:wp="http://schemas.openxmlformats.org/drawingml/2006/wordprocessingDrawing" xmlns:w10="urn:schemas-microsoft-com:office:word" xmlns:w="http://schemas.openxmlformats.org/wordprocessingml/2006/main" xmlns:w14="http://schemas.microsoft.com/office/word/2010/wordml" xmlns:w15="http://schemas.microsoft.com/office/word/2012/wordml" xmlns:w16se="http://schemas.microsoft.com/office/word/2015/wordml/symex" xmlns:wpg="http://schemas.microsoft.com/office/word/2010/wordprocessingGroup" xmlns:wpi="http://schemas.microsoft.com/office/word/2010/wordprocessingInk" xmlns:wne="http://schemas.microsoft.com/office/word/2006/wordml" xmlns:wps="http://schemas.microsoft.com/office/word/2010/wordprocessingShape" mc:Ignorable="w14 w15 w16se wp14">
+<w:footnotes xmlns:wpc="http://schemas.microsoft.com/office/word/2010/wordprocessingCanvas" xmlns:cx="http://schemas.microsoft.com/office/drawing/2014/chartex" xmlns:cx1="http://schemas.microsoft.com/office/drawing/2015/9/8/chartex" xmlns:cx2="http://schemas.microsoft.com/office/drawing/2015/10/21/chartex" xmlns:cx3="http://schemas.microsoft.com/office/drawing/2016/5/9/chartex" xmlns:cx4="http://schemas.microsoft.com/office/drawing/2016/5/10/chartex" xmlns:cx5="http://schemas.microsoft.com/office/drawing/2016/5/11/chartex" xmlns:mc="http://schemas.openxmlformats.org/markup-compatibility/2006" xmlns:o="urn:schemas-microsoft-com:office:office" xmlns:r="http://schemas.openxmlformats.org/officeDocument/2006/relationships" xmlns:m="http://schemas.openxmlformats.org/officeDocument/2006/math" xmlns:v="urn:schemas-microsoft-com:vml" xmlns:wp14="http://schemas.microsoft.com/office/word/2010/wordprocessingDrawing" xmlns:wp="http://schemas.openxmlformats.org/drawingml/2006/wordprocessingDrawing" xmlns:w10="urn:schemas-microsoft-com:office:word" xmlns:w="http://schemas.openxmlformats.org/wordprocessingml/2006/main" xmlns:w14="http://schemas.microsoft.com/office/word/2010/wordml" xmlns:w15="http://schemas.microsoft.com/office/word/2012/wordml" xmlns:w16se="http://schemas.microsoft.com/office/word/2015/wordml/symex" xmlns:wpg="http://schemas.microsoft.com/office/word/2010/wordprocessingGroup" xmlns:wpi="http://schemas.microsoft.com/office/word/2010/wordprocessingInk" xmlns:wne="http://schemas.microsoft.com/office/word/2006/wordml" xmlns:wps="http://schemas.microsoft.com/office/word/2010/wordprocessingShape" mc:Ignorable="w14 w15 w16se wp14">
   <w:footnote w:type="separator" w:id="-1">
     <w:p>
       <w:pPr>
@@ -4113,7 +4071,7 @@
 </file>
 
 <file path=word/numbering.xml><?xml version="1.0" encoding="utf-8"?>
-<w:numbering xmlns:wpc="http://schemas.microsoft.com/office/word/2010/wordprocessingCanvas" xmlns:cx="http://schemas.microsoft.com/office/drawing/2014/chartex" xmlns:cx1="http://schemas.microsoft.com/office/drawing/2015/9/8/chartex" xmlns:cx2="http://schemas.microsoft.com/office/drawing/2015/10/21/chartex" xmlns:cx3="http://schemas.microsoft.com/office/drawing/2016/5/9/chartex" xmlns:cx4="http://schemas.microsoft.com/office/drawing/2016/5/10/chartex" xmlns:cx5="http://schemas.microsoft.com/office/drawing/2016/5/11/chartex" xmlns:cx6="http://schemas.microsoft.com/office/drawing/2016/5/12/chartex" xmlns:cx7="http://schemas.microsoft.com/office/drawing/2016/5/13/chartex" xmlns:cx8="http://schemas.microsoft.com/office/drawing/2016/5/14/chartex" xmlns:mc="http://schemas.openxmlformats.org/markup-compatibility/2006" xmlns:o="urn:schemas-microsoft-com:office:office" xmlns:r="http://schemas.openxmlformats.org/officeDocument/2006/relationships" xmlns:m="http://schemas.openxmlformats.org/officeDocument/2006/math" xmlns:v="urn:schemas-microsoft-com:vml" xmlns:wp14="http://schemas.microsoft.com/office/word/2010/wordprocessingDrawing" xmlns:wp="http://schemas.openxmlformats.org/drawingml/2006/wordprocessingDrawing" xmlns:w10="urn:schemas-microsoft-com:office:word" xmlns:w="http://schemas.openxmlformats.org/wordprocessingml/2006/main" xmlns:w14="http://schemas.microsoft.com/office/word/2010/wordml" xmlns:w15="http://schemas.microsoft.com/office/word/2012/wordml" xmlns:w16se="http://schemas.microsoft.com/office/word/2015/wordml/symex" xmlns:wpg="http://schemas.microsoft.com/office/word/2010/wordprocessingGroup" xmlns:wpi="http://schemas.microsoft.com/office/word/2010/wordprocessingInk" xmlns:wne="http://schemas.microsoft.com/office/word/2006/wordml" xmlns:wps="http://schemas.microsoft.com/office/word/2010/wordprocessingShape" mc:Ignorable="w14 w15 w16se wp14">
+<w:numbering xmlns:wpc="http://schemas.microsoft.com/office/word/2010/wordprocessingCanvas" xmlns:cx="http://schemas.microsoft.com/office/drawing/2014/chartex" xmlns:cx1="http://schemas.microsoft.com/office/drawing/2015/9/8/chartex" xmlns:cx2="http://schemas.microsoft.com/office/drawing/2015/10/21/chartex" xmlns:cx3="http://schemas.microsoft.com/office/drawing/2016/5/9/chartex" xmlns:cx4="http://schemas.microsoft.com/office/drawing/2016/5/10/chartex" xmlns:cx5="http://schemas.microsoft.com/office/drawing/2016/5/11/chartex" xmlns:mc="http://schemas.openxmlformats.org/markup-compatibility/2006" xmlns:o="urn:schemas-microsoft-com:office:office" xmlns:r="http://schemas.openxmlformats.org/officeDocument/2006/relationships" xmlns:m="http://schemas.openxmlformats.org/officeDocument/2006/math" xmlns:v="urn:schemas-microsoft-com:vml" xmlns:wp14="http://schemas.microsoft.com/office/word/2010/wordprocessingDrawing" xmlns:wp="http://schemas.openxmlformats.org/drawingml/2006/wordprocessingDrawing" xmlns:w10="urn:schemas-microsoft-com:office:word" xmlns:w="http://schemas.openxmlformats.org/wordprocessingml/2006/main" xmlns:w14="http://schemas.microsoft.com/office/word/2010/wordml" xmlns:w15="http://schemas.microsoft.com/office/word/2012/wordml" xmlns:w16se="http://schemas.microsoft.com/office/word/2015/wordml/symex" xmlns:wpg="http://schemas.microsoft.com/office/word/2010/wordprocessingGroup" xmlns:wpi="http://schemas.microsoft.com/office/word/2010/wordprocessingInk" xmlns:wne="http://schemas.microsoft.com/office/word/2006/wordml" xmlns:wps="http://schemas.microsoft.com/office/word/2010/wordprocessingShape" mc:Ignorable="w14 w15 w16se wp14">
   <w:abstractNum w:abstractNumId="0" w15:restartNumberingAfterBreak="0">
     <w:nsid w:val="43223362"/>
     <w:multiLevelType w:val="hybridMultilevel"/>
@@ -5141,6 +5099,7 @@
   <w:style w:type="character" w:default="1" w:styleId="Standardstycketeckensnitt">
     <w:name w:val="Default Paragraph Font"/>
     <w:uiPriority w:val="1"/>
+    <w:semiHidden/>
     <w:unhideWhenUsed/>
   </w:style>
   <w:style w:type="table" w:default="1" w:styleId="Normaltabell">
@@ -5207,10 +5166,10 @@
       <w:szCs w:val="26"/>
     </w:rPr>
   </w:style>
-  <w:style w:type="paragraph" w:styleId="Slutnotstext">
+  <w:style w:type="paragraph" w:styleId="Slutkommentar">
     <w:name w:val="endnote text"/>
     <w:basedOn w:val="Normal"/>
-    <w:link w:val="SlutnotstextChar"/>
+    <w:link w:val="SlutkommentarChar"/>
     <w:uiPriority w:val="99"/>
     <w:semiHidden/>
     <w:unhideWhenUsed/>
@@ -5223,10 +5182,10 @@
       <w:szCs w:val="20"/>
     </w:rPr>
   </w:style>
-  <w:style w:type="character" w:customStyle="1" w:styleId="SlutnotstextChar">
-    <w:name w:val="Slutnotstext Char"/>
+  <w:style w:type="character" w:customStyle="1" w:styleId="SlutkommentarChar">
+    <w:name w:val="Slutkommentar Char"/>
     <w:basedOn w:val="Standardstycketeckensnitt"/>
-    <w:link w:val="Slutnotstext"/>
+    <w:link w:val="Slutkommentar"/>
     <w:uiPriority w:val="99"/>
     <w:semiHidden/>
     <w:rsid w:val="00C7043F"/>
@@ -5235,7 +5194,7 @@
       <w:szCs w:val="20"/>
     </w:rPr>
   </w:style>
-  <w:style w:type="character" w:styleId="Slutnotsreferens">
+  <w:style w:type="character" w:styleId="Slutkommentarsreferens">
     <w:name w:val="endnote reference"/>
     <w:basedOn w:val="Standardstycketeckensnitt"/>
     <w:uiPriority w:val="99"/>
@@ -5786,7 +5745,7 @@
 </file>
 
 <file path=customXml/itemProps1.xml><?xml version="1.0" encoding="utf-8"?>
-<ds:datastoreItem xmlns:ds="http://schemas.openxmlformats.org/officeDocument/2006/customXml" ds:itemID="{E05B320D-7EDB-4BF4-BA4E-CDB3EB26C8F8}">
+<ds:datastoreItem xmlns:ds="http://schemas.openxmlformats.org/officeDocument/2006/customXml" ds:itemID="{AE62FA5C-EC9C-46E1-9E3D-01FB0FD20553}">
   <ds:schemaRefs>
     <ds:schemaRef ds:uri="http://schemas.openxmlformats.org/officeDocument/2006/bibliography"/>
   </ds:schemaRefs>

</xml_diff>

<commit_message>
Project Plan v2 - Tiny fixes
</commit_message>
<xml_diff>
--- a/Project Plan v2.docx
+++ b/Project Plan v2.docx
@@ -1,6 +1,6 @@
 
 <file path=word/document.xml><?xml version="1.0" encoding="utf-8"?>
-<w:document xmlns:wpc="http://schemas.microsoft.com/office/word/2010/wordprocessingCanvas" xmlns:cx="http://schemas.microsoft.com/office/drawing/2014/chartex" xmlns:cx1="http://schemas.microsoft.com/office/drawing/2015/9/8/chartex" xmlns:cx2="http://schemas.microsoft.com/office/drawing/2015/10/21/chartex" xmlns:cx3="http://schemas.microsoft.com/office/drawing/2016/5/9/chartex" xmlns:cx4="http://schemas.microsoft.com/office/drawing/2016/5/10/chartex" xmlns:cx5="http://schemas.microsoft.com/office/drawing/2016/5/11/chartex" xmlns:mc="http://schemas.openxmlformats.org/markup-compatibility/2006" xmlns:o="urn:schemas-microsoft-com:office:office" xmlns:r="http://schemas.openxmlformats.org/officeDocument/2006/relationships" xmlns:m="http://schemas.openxmlformats.org/officeDocument/2006/math" xmlns:v="urn:schemas-microsoft-com:vml" xmlns:wp14="http://schemas.microsoft.com/office/word/2010/wordprocessingDrawing" xmlns:wp="http://schemas.openxmlformats.org/drawingml/2006/wordprocessingDrawing" xmlns:w10="urn:schemas-microsoft-com:office:word" xmlns:w="http://schemas.openxmlformats.org/wordprocessingml/2006/main" xmlns:w14="http://schemas.microsoft.com/office/word/2010/wordml" xmlns:w15="http://schemas.microsoft.com/office/word/2012/wordml" xmlns:w16se="http://schemas.microsoft.com/office/word/2015/wordml/symex" xmlns:wpg="http://schemas.microsoft.com/office/word/2010/wordprocessingGroup" xmlns:wpi="http://schemas.microsoft.com/office/word/2010/wordprocessingInk" xmlns:wne="http://schemas.microsoft.com/office/word/2006/wordml" xmlns:wps="http://schemas.microsoft.com/office/word/2010/wordprocessingShape" mc:Ignorable="w14 w15 w16se wp14">
+<w:document xmlns:wpc="http://schemas.microsoft.com/office/word/2010/wordprocessingCanvas" xmlns:cx="http://schemas.microsoft.com/office/drawing/2014/chartex" xmlns:cx1="http://schemas.microsoft.com/office/drawing/2015/9/8/chartex" xmlns:cx2="http://schemas.microsoft.com/office/drawing/2015/10/21/chartex" xmlns:cx3="http://schemas.microsoft.com/office/drawing/2016/5/9/chartex" xmlns:cx4="http://schemas.microsoft.com/office/drawing/2016/5/10/chartex" xmlns:cx5="http://schemas.microsoft.com/office/drawing/2016/5/11/chartex" xmlns:cx6="http://schemas.microsoft.com/office/drawing/2016/5/12/chartex" xmlns:cx7="http://schemas.microsoft.com/office/drawing/2016/5/13/chartex" xmlns:cx8="http://schemas.microsoft.com/office/drawing/2016/5/14/chartex" xmlns:mc="http://schemas.openxmlformats.org/markup-compatibility/2006" xmlns:o="urn:schemas-microsoft-com:office:office" xmlns:r="http://schemas.openxmlformats.org/officeDocument/2006/relationships" xmlns:m="http://schemas.openxmlformats.org/officeDocument/2006/math" xmlns:v="urn:schemas-microsoft-com:vml" xmlns:wp14="http://schemas.microsoft.com/office/word/2010/wordprocessingDrawing" xmlns:wp="http://schemas.openxmlformats.org/drawingml/2006/wordprocessingDrawing" xmlns:w10="urn:schemas-microsoft-com:office:word" xmlns:w="http://schemas.openxmlformats.org/wordprocessingml/2006/main" xmlns:w14="http://schemas.microsoft.com/office/word/2010/wordml" xmlns:w15="http://schemas.microsoft.com/office/word/2012/wordml" xmlns:w16se="http://schemas.microsoft.com/office/word/2015/wordml/symex" xmlns:wpg="http://schemas.microsoft.com/office/word/2010/wordprocessingGroup" xmlns:wpi="http://schemas.microsoft.com/office/word/2010/wordprocessingInk" xmlns:wne="http://schemas.microsoft.com/office/word/2006/wordml" xmlns:wps="http://schemas.microsoft.com/office/word/2010/wordprocessingShape" mc:Ignorable="w14 w15 w16se wp14">
   <w:body>
     <w:p>
       <w:pPr>
@@ -1413,7 +1413,19 @@
         <w:rPr>
           <w:lang w:val="en-US"/>
         </w:rPr>
-        <w:t>Test whether the generated cities are believable.</w:t>
+        <w:t xml:space="preserve">Test whether the generated cities are </w:t>
+      </w:r>
+      <w:r>
+        <w:rPr>
+          <w:lang w:val="en-US"/>
+        </w:rPr>
+        <w:t>viable in games</w:t>
+      </w:r>
+      <w:r>
+        <w:rPr>
+          <w:lang w:val="en-US"/>
+        </w:rPr>
+        <w:t>.</w:t>
       </w:r>
     </w:p>
     <w:p>
@@ -1808,7 +1820,21 @@
         <w:rPr>
           <w:lang w:val="en-US"/>
         </w:rPr>
-        <w:t>Size of the blocks (this naturally also effects the number of roads)</w:t>
+        <w:t xml:space="preserve">Size of the blocks (this naturally also </w:t>
+      </w:r>
+      <w:r>
+        <w:rPr>
+          <w:lang w:val="en-US"/>
+        </w:rPr>
+        <w:t>a</w:t>
+      </w:r>
+      <w:bookmarkStart w:id="0" w:name="_GoBack"/>
+      <w:bookmarkEnd w:id="0"/>
+      <w:r>
+        <w:rPr>
+          <w:lang w:val="en-US"/>
+        </w:rPr>
+        <w:t>ffects the number of roads)</w:t>
       </w:r>
     </w:p>
     <w:p>
@@ -2538,15 +2564,7 @@
         <w:rPr>
           <w:lang w:val="en-US"/>
         </w:rPr>
-        <w:t>The user study will be conducted during the testing and</w:t>
-      </w:r>
-      <w:bookmarkStart w:id="0" w:name="_GoBack"/>
-      <w:bookmarkEnd w:id="0"/>
-      <w:r>
-        <w:rPr>
-          <w:lang w:val="en-US"/>
-        </w:rPr>
-        <w:t xml:space="preserve"> data gathering part of the project.</w:t>
+        <w:t>The user study will be conducted during the testing and data gathering part of the project.</w:t>
       </w:r>
     </w:p>
     <w:p>
@@ -4021,7 +4039,7 @@
 </file>
 
 <file path=word/endnotes.xml><?xml version="1.0" encoding="utf-8"?>
-<w:endnotes xmlns:wpc="http://schemas.microsoft.com/office/word/2010/wordprocessingCanvas" xmlns:cx="http://schemas.microsoft.com/office/drawing/2014/chartex" xmlns:cx1="http://schemas.microsoft.com/office/drawing/2015/9/8/chartex" xmlns:cx2="http://schemas.microsoft.com/office/drawing/2015/10/21/chartex" xmlns:cx3="http://schemas.microsoft.com/office/drawing/2016/5/9/chartex" xmlns:cx4="http://schemas.microsoft.com/office/drawing/2016/5/10/chartex" xmlns:cx5="http://schemas.microsoft.com/office/drawing/2016/5/11/chartex" xmlns:mc="http://schemas.openxmlformats.org/markup-compatibility/2006" xmlns:o="urn:schemas-microsoft-com:office:office" xmlns:r="http://schemas.openxmlformats.org/officeDocument/2006/relationships" xmlns:m="http://schemas.openxmlformats.org/officeDocument/2006/math" xmlns:v="urn:schemas-microsoft-com:vml" xmlns:wp14="http://schemas.microsoft.com/office/word/2010/wordprocessingDrawing" xmlns:wp="http://schemas.openxmlformats.org/drawingml/2006/wordprocessingDrawing" xmlns:w10="urn:schemas-microsoft-com:office:word" xmlns:w="http://schemas.openxmlformats.org/wordprocessingml/2006/main" xmlns:w14="http://schemas.microsoft.com/office/word/2010/wordml" xmlns:w15="http://schemas.microsoft.com/office/word/2012/wordml" xmlns:w16se="http://schemas.microsoft.com/office/word/2015/wordml/symex" xmlns:wpg="http://schemas.microsoft.com/office/word/2010/wordprocessingGroup" xmlns:wpi="http://schemas.microsoft.com/office/word/2010/wordprocessingInk" xmlns:wne="http://schemas.microsoft.com/office/word/2006/wordml" xmlns:wps="http://schemas.microsoft.com/office/word/2010/wordprocessingShape" mc:Ignorable="w14 w15 w16se wp14">
+<w:endnotes xmlns:wpc="http://schemas.microsoft.com/office/word/2010/wordprocessingCanvas" xmlns:cx="http://schemas.microsoft.com/office/drawing/2014/chartex" xmlns:cx1="http://schemas.microsoft.com/office/drawing/2015/9/8/chartex" xmlns:cx2="http://schemas.microsoft.com/office/drawing/2015/10/21/chartex" xmlns:cx3="http://schemas.microsoft.com/office/drawing/2016/5/9/chartex" xmlns:cx4="http://schemas.microsoft.com/office/drawing/2016/5/10/chartex" xmlns:cx5="http://schemas.microsoft.com/office/drawing/2016/5/11/chartex" xmlns:cx6="http://schemas.microsoft.com/office/drawing/2016/5/12/chartex" xmlns:cx7="http://schemas.microsoft.com/office/drawing/2016/5/13/chartex" xmlns:cx8="http://schemas.microsoft.com/office/drawing/2016/5/14/chartex" xmlns:mc="http://schemas.openxmlformats.org/markup-compatibility/2006" xmlns:o="urn:schemas-microsoft-com:office:office" xmlns:r="http://schemas.openxmlformats.org/officeDocument/2006/relationships" xmlns:m="http://schemas.openxmlformats.org/officeDocument/2006/math" xmlns:v="urn:schemas-microsoft-com:vml" xmlns:wp14="http://schemas.microsoft.com/office/word/2010/wordprocessingDrawing" xmlns:wp="http://schemas.openxmlformats.org/drawingml/2006/wordprocessingDrawing" xmlns:w10="urn:schemas-microsoft-com:office:word" xmlns:w="http://schemas.openxmlformats.org/wordprocessingml/2006/main" xmlns:w14="http://schemas.microsoft.com/office/word/2010/wordml" xmlns:w15="http://schemas.microsoft.com/office/word/2012/wordml" xmlns:w16se="http://schemas.microsoft.com/office/word/2015/wordml/symex" xmlns:wpg="http://schemas.microsoft.com/office/word/2010/wordprocessingGroup" xmlns:wpi="http://schemas.microsoft.com/office/word/2010/wordprocessingInk" xmlns:wne="http://schemas.microsoft.com/office/word/2006/wordml" xmlns:wps="http://schemas.microsoft.com/office/word/2010/wordprocessingShape" mc:Ignorable="w14 w15 w16se wp14">
   <w:endnote w:type="separator" w:id="-1">
     <w:p>
       <w:pPr>
@@ -4046,7 +4064,7 @@
 </file>
 
 <file path=word/footnotes.xml><?xml version="1.0" encoding="utf-8"?>
-<w:footnotes xmlns:wpc="http://schemas.microsoft.com/office/word/2010/wordprocessingCanvas" xmlns:cx="http://schemas.microsoft.com/office/drawing/2014/chartex" xmlns:cx1="http://schemas.microsoft.com/office/drawing/2015/9/8/chartex" xmlns:cx2="http://schemas.microsoft.com/office/drawing/2015/10/21/chartex" xmlns:cx3="http://schemas.microsoft.com/office/drawing/2016/5/9/chartex" xmlns:cx4="http://schemas.microsoft.com/office/drawing/2016/5/10/chartex" xmlns:cx5="http://schemas.microsoft.com/office/drawing/2016/5/11/chartex" xmlns:mc="http://schemas.openxmlformats.org/markup-compatibility/2006" xmlns:o="urn:schemas-microsoft-com:office:office" xmlns:r="http://schemas.openxmlformats.org/officeDocument/2006/relationships" xmlns:m="http://schemas.openxmlformats.org/officeDocument/2006/math" xmlns:v="urn:schemas-microsoft-com:vml" xmlns:wp14="http://schemas.microsoft.com/office/word/2010/wordprocessingDrawing" xmlns:wp="http://schemas.openxmlformats.org/drawingml/2006/wordprocessingDrawing" xmlns:w10="urn:schemas-microsoft-com:office:word" xmlns:w="http://schemas.openxmlformats.org/wordprocessingml/2006/main" xmlns:w14="http://schemas.microsoft.com/office/word/2010/wordml" xmlns:w15="http://schemas.microsoft.com/office/word/2012/wordml" xmlns:w16se="http://schemas.microsoft.com/office/word/2015/wordml/symex" xmlns:wpg="http://schemas.microsoft.com/office/word/2010/wordprocessingGroup" xmlns:wpi="http://schemas.microsoft.com/office/word/2010/wordprocessingInk" xmlns:wne="http://schemas.microsoft.com/office/word/2006/wordml" xmlns:wps="http://schemas.microsoft.com/office/word/2010/wordprocessingShape" mc:Ignorable="w14 w15 w16se wp14">
+<w:footnotes xmlns:wpc="http://schemas.microsoft.com/office/word/2010/wordprocessingCanvas" xmlns:cx="http://schemas.microsoft.com/office/drawing/2014/chartex" xmlns:cx1="http://schemas.microsoft.com/office/drawing/2015/9/8/chartex" xmlns:cx2="http://schemas.microsoft.com/office/drawing/2015/10/21/chartex" xmlns:cx3="http://schemas.microsoft.com/office/drawing/2016/5/9/chartex" xmlns:cx4="http://schemas.microsoft.com/office/drawing/2016/5/10/chartex" xmlns:cx5="http://schemas.microsoft.com/office/drawing/2016/5/11/chartex" xmlns:cx6="http://schemas.microsoft.com/office/drawing/2016/5/12/chartex" xmlns:cx7="http://schemas.microsoft.com/office/drawing/2016/5/13/chartex" xmlns:cx8="http://schemas.microsoft.com/office/drawing/2016/5/14/chartex" xmlns:mc="http://schemas.openxmlformats.org/markup-compatibility/2006" xmlns:o="urn:schemas-microsoft-com:office:office" xmlns:r="http://schemas.openxmlformats.org/officeDocument/2006/relationships" xmlns:m="http://schemas.openxmlformats.org/officeDocument/2006/math" xmlns:v="urn:schemas-microsoft-com:vml" xmlns:wp14="http://schemas.microsoft.com/office/word/2010/wordprocessingDrawing" xmlns:wp="http://schemas.openxmlformats.org/drawingml/2006/wordprocessingDrawing" xmlns:w10="urn:schemas-microsoft-com:office:word" xmlns:w="http://schemas.openxmlformats.org/wordprocessingml/2006/main" xmlns:w14="http://schemas.microsoft.com/office/word/2010/wordml" xmlns:w15="http://schemas.microsoft.com/office/word/2012/wordml" xmlns:w16se="http://schemas.microsoft.com/office/word/2015/wordml/symex" xmlns:wpg="http://schemas.microsoft.com/office/word/2010/wordprocessingGroup" xmlns:wpi="http://schemas.microsoft.com/office/word/2010/wordprocessingInk" xmlns:wne="http://schemas.microsoft.com/office/word/2006/wordml" xmlns:wps="http://schemas.microsoft.com/office/word/2010/wordprocessingShape" mc:Ignorable="w14 w15 w16se wp14">
   <w:footnote w:type="separator" w:id="-1">
     <w:p>
       <w:pPr>
@@ -4071,7 +4089,7 @@
 </file>
 
 <file path=word/numbering.xml><?xml version="1.0" encoding="utf-8"?>
-<w:numbering xmlns:wpc="http://schemas.microsoft.com/office/word/2010/wordprocessingCanvas" xmlns:cx="http://schemas.microsoft.com/office/drawing/2014/chartex" xmlns:cx1="http://schemas.microsoft.com/office/drawing/2015/9/8/chartex" xmlns:cx2="http://schemas.microsoft.com/office/drawing/2015/10/21/chartex" xmlns:cx3="http://schemas.microsoft.com/office/drawing/2016/5/9/chartex" xmlns:cx4="http://schemas.microsoft.com/office/drawing/2016/5/10/chartex" xmlns:cx5="http://schemas.microsoft.com/office/drawing/2016/5/11/chartex" xmlns:mc="http://schemas.openxmlformats.org/markup-compatibility/2006" xmlns:o="urn:schemas-microsoft-com:office:office" xmlns:r="http://schemas.openxmlformats.org/officeDocument/2006/relationships" xmlns:m="http://schemas.openxmlformats.org/officeDocument/2006/math" xmlns:v="urn:schemas-microsoft-com:vml" xmlns:wp14="http://schemas.microsoft.com/office/word/2010/wordprocessingDrawing" xmlns:wp="http://schemas.openxmlformats.org/drawingml/2006/wordprocessingDrawing" xmlns:w10="urn:schemas-microsoft-com:office:word" xmlns:w="http://schemas.openxmlformats.org/wordprocessingml/2006/main" xmlns:w14="http://schemas.microsoft.com/office/word/2010/wordml" xmlns:w15="http://schemas.microsoft.com/office/word/2012/wordml" xmlns:w16se="http://schemas.microsoft.com/office/word/2015/wordml/symex" xmlns:wpg="http://schemas.microsoft.com/office/word/2010/wordprocessingGroup" xmlns:wpi="http://schemas.microsoft.com/office/word/2010/wordprocessingInk" xmlns:wne="http://schemas.microsoft.com/office/word/2006/wordml" xmlns:wps="http://schemas.microsoft.com/office/word/2010/wordprocessingShape" mc:Ignorable="w14 w15 w16se wp14">
+<w:numbering xmlns:wpc="http://schemas.microsoft.com/office/word/2010/wordprocessingCanvas" xmlns:cx="http://schemas.microsoft.com/office/drawing/2014/chartex" xmlns:cx1="http://schemas.microsoft.com/office/drawing/2015/9/8/chartex" xmlns:cx2="http://schemas.microsoft.com/office/drawing/2015/10/21/chartex" xmlns:cx3="http://schemas.microsoft.com/office/drawing/2016/5/9/chartex" xmlns:cx4="http://schemas.microsoft.com/office/drawing/2016/5/10/chartex" xmlns:cx5="http://schemas.microsoft.com/office/drawing/2016/5/11/chartex" xmlns:cx6="http://schemas.microsoft.com/office/drawing/2016/5/12/chartex" xmlns:cx7="http://schemas.microsoft.com/office/drawing/2016/5/13/chartex" xmlns:cx8="http://schemas.microsoft.com/office/drawing/2016/5/14/chartex" xmlns:mc="http://schemas.openxmlformats.org/markup-compatibility/2006" xmlns:o="urn:schemas-microsoft-com:office:office" xmlns:r="http://schemas.openxmlformats.org/officeDocument/2006/relationships" xmlns:m="http://schemas.openxmlformats.org/officeDocument/2006/math" xmlns:v="urn:schemas-microsoft-com:vml" xmlns:wp14="http://schemas.microsoft.com/office/word/2010/wordprocessingDrawing" xmlns:wp="http://schemas.openxmlformats.org/drawingml/2006/wordprocessingDrawing" xmlns:w10="urn:schemas-microsoft-com:office:word" xmlns:w="http://schemas.openxmlformats.org/wordprocessingml/2006/main" xmlns:w14="http://schemas.microsoft.com/office/word/2010/wordml" xmlns:w15="http://schemas.microsoft.com/office/word/2012/wordml" xmlns:w16se="http://schemas.microsoft.com/office/word/2015/wordml/symex" xmlns:wpg="http://schemas.microsoft.com/office/word/2010/wordprocessingGroup" xmlns:wpi="http://schemas.microsoft.com/office/word/2010/wordprocessingInk" xmlns:wne="http://schemas.microsoft.com/office/word/2006/wordml" xmlns:wps="http://schemas.microsoft.com/office/word/2010/wordprocessingShape" mc:Ignorable="w14 w15 w16se wp14">
   <w:abstractNum w:abstractNumId="0" w15:restartNumberingAfterBreak="0">
     <w:nsid w:val="43223362"/>
     <w:multiLevelType w:val="hybridMultilevel"/>
@@ -5166,10 +5184,10 @@
       <w:szCs w:val="26"/>
     </w:rPr>
   </w:style>
-  <w:style w:type="paragraph" w:styleId="Slutkommentar">
+  <w:style w:type="paragraph" w:styleId="Slutnotstext">
     <w:name w:val="endnote text"/>
     <w:basedOn w:val="Normal"/>
-    <w:link w:val="SlutkommentarChar"/>
+    <w:link w:val="SlutnotstextChar"/>
     <w:uiPriority w:val="99"/>
     <w:semiHidden/>
     <w:unhideWhenUsed/>
@@ -5182,10 +5200,10 @@
       <w:szCs w:val="20"/>
     </w:rPr>
   </w:style>
-  <w:style w:type="character" w:customStyle="1" w:styleId="SlutkommentarChar">
-    <w:name w:val="Slutkommentar Char"/>
+  <w:style w:type="character" w:customStyle="1" w:styleId="SlutnotstextChar">
+    <w:name w:val="Slutnotstext Char"/>
     <w:basedOn w:val="Standardstycketeckensnitt"/>
-    <w:link w:val="Slutkommentar"/>
+    <w:link w:val="Slutnotstext"/>
     <w:uiPriority w:val="99"/>
     <w:semiHidden/>
     <w:rsid w:val="00C7043F"/>
@@ -5194,7 +5212,7 @@
       <w:szCs w:val="20"/>
     </w:rPr>
   </w:style>
-  <w:style w:type="character" w:styleId="Slutkommentarsreferens">
+  <w:style w:type="character" w:styleId="Slutnotsreferens">
     <w:name w:val="endnote reference"/>
     <w:basedOn w:val="Standardstycketeckensnitt"/>
     <w:uiPriority w:val="99"/>
@@ -5745,7 +5763,7 @@
 </file>
 
 <file path=customXml/itemProps1.xml><?xml version="1.0" encoding="utf-8"?>
-<ds:datastoreItem xmlns:ds="http://schemas.openxmlformats.org/officeDocument/2006/customXml" ds:itemID="{AE62FA5C-EC9C-46E1-9E3D-01FB0FD20553}">
+<ds:datastoreItem xmlns:ds="http://schemas.openxmlformats.org/officeDocument/2006/customXml" ds:itemID="{C711D787-4C04-433E-83E4-2827F5634B18}">
   <ds:schemaRefs>
     <ds:schemaRef ds:uri="http://schemas.openxmlformats.org/officeDocument/2006/bibliography"/>
   </ds:schemaRefs>

</xml_diff>

<commit_message>
Project Plan v2 - Activity plan image revised
</commit_message>
<xml_diff>
--- a/Project Plan v2.docx
+++ b/Project Plan v2.docx
@@ -2420,6 +2420,8 @@
           <w:lang w:val="en-US"/>
         </w:rPr>
       </w:pPr>
+      <w:bookmarkStart w:id="0" w:name="_GoBack"/>
+      <w:bookmarkEnd w:id="0"/>
       <w:r>
         <w:rPr>
           <w:noProof/>
@@ -2428,8 +2430,8 @@
         </w:rPr>
         <w:drawing>
           <wp:inline distT="0" distB="0" distL="0" distR="0" wp14:anchorId="3B70262E" wp14:editId="5875983D">
-            <wp:extent cx="3952875" cy="1895475"/>
-            <wp:effectExtent l="0" t="0" r="9525" b="9525"/>
+            <wp:extent cx="4060973" cy="2147777"/>
+            <wp:effectExtent l="0" t="0" r="0" b="5080"/>
             <wp:docPr id="1" name="Bildobjekt 1"/>
             <wp:cNvGraphicFramePr>
               <a:graphicFrameLocks xmlns:a="http://schemas.openxmlformats.org/drawingml/2006/main" noChangeAspect="1"/>
@@ -2449,13 +2451,13 @@
                         </a:ext>
                       </a:extLst>
                     </a:blip>
-                    <a:srcRect b="31965"/>
+                    <a:srcRect b="30384"/>
                     <a:stretch/>
                   </pic:blipFill>
                   <pic:spPr bwMode="auto">
                     <a:xfrm>
                       <a:off x="0" y="0"/>
-                      <a:ext cx="3966434" cy="1901977"/>
+                      <a:ext cx="4134796" cy="2186821"/>
                     </a:xfrm>
                     <a:prstGeom prst="rect">
                       <a:avLst/>
@@ -2538,15 +2540,7 @@
         <w:rPr>
           <w:lang w:val="en-US"/>
         </w:rPr>
-        <w:t>The user study will be conducted during the testing and</w:t>
-      </w:r>
-      <w:bookmarkStart w:id="0" w:name="_GoBack"/>
-      <w:bookmarkEnd w:id="0"/>
-      <w:r>
-        <w:rPr>
-          <w:lang w:val="en-US"/>
-        </w:rPr>
-        <w:t xml:space="preserve"> data gathering part of the project.</w:t>
+        <w:t>The user study will be conducted during the testing and data gathering part of the project.</w:t>
       </w:r>
     </w:p>
     <w:p>
@@ -5745,7 +5739,7 @@
 </file>
 
 <file path=customXml/itemProps1.xml><?xml version="1.0" encoding="utf-8"?>
-<ds:datastoreItem xmlns:ds="http://schemas.openxmlformats.org/officeDocument/2006/customXml" ds:itemID="{AE62FA5C-EC9C-46E1-9E3D-01FB0FD20553}">
+<ds:datastoreItem xmlns:ds="http://schemas.openxmlformats.org/officeDocument/2006/customXml" ds:itemID="{E1B049B9-3307-4D42-A9EA-EC3443B66AFD}">
   <ds:schemaRefs>
     <ds:schemaRef ds:uri="http://schemas.openxmlformats.org/officeDocument/2006/bibliography"/>
   </ds:schemaRefs>

</xml_diff>

<commit_message>
Revert "Project Plan v2 - Activity plan image revised"
This reverts commit 7b8bf8ac92814c2a42fe30dcc91067ef14b3972a.
</commit_message>
<xml_diff>
--- a/Project Plan v2.docx
+++ b/Project Plan v2.docx
@@ -2420,8 +2420,6 @@
           <w:lang w:val="en-US"/>
         </w:rPr>
       </w:pPr>
-      <w:bookmarkStart w:id="0" w:name="_GoBack"/>
-      <w:bookmarkEnd w:id="0"/>
       <w:r>
         <w:rPr>
           <w:noProof/>
@@ -2430,8 +2428,8 @@
         </w:rPr>
         <w:drawing>
           <wp:inline distT="0" distB="0" distL="0" distR="0" wp14:anchorId="3B70262E" wp14:editId="5875983D">
-            <wp:extent cx="4060973" cy="2147777"/>
-            <wp:effectExtent l="0" t="0" r="0" b="5080"/>
+            <wp:extent cx="3952875" cy="1895475"/>
+            <wp:effectExtent l="0" t="0" r="9525" b="9525"/>
             <wp:docPr id="1" name="Bildobjekt 1"/>
             <wp:cNvGraphicFramePr>
               <a:graphicFrameLocks xmlns:a="http://schemas.openxmlformats.org/drawingml/2006/main" noChangeAspect="1"/>
@@ -2451,13 +2449,13 @@
                         </a:ext>
                       </a:extLst>
                     </a:blip>
-                    <a:srcRect b="30384"/>
+                    <a:srcRect b="31965"/>
                     <a:stretch/>
                   </pic:blipFill>
                   <pic:spPr bwMode="auto">
                     <a:xfrm>
                       <a:off x="0" y="0"/>
-                      <a:ext cx="4134796" cy="2186821"/>
+                      <a:ext cx="3966434" cy="1901977"/>
                     </a:xfrm>
                     <a:prstGeom prst="rect">
                       <a:avLst/>
@@ -2540,7 +2538,15 @@
         <w:rPr>
           <w:lang w:val="en-US"/>
         </w:rPr>
-        <w:t>The user study will be conducted during the testing and data gathering part of the project.</w:t>
+        <w:t>The user study will be conducted during the testing and</w:t>
+      </w:r>
+      <w:bookmarkStart w:id="0" w:name="_GoBack"/>
+      <w:bookmarkEnd w:id="0"/>
+      <w:r>
+        <w:rPr>
+          <w:lang w:val="en-US"/>
+        </w:rPr>
+        <w:t xml:space="preserve"> data gathering part of the project.</w:t>
       </w:r>
     </w:p>
     <w:p>
@@ -5739,7 +5745,7 @@
 </file>
 
 <file path=customXml/itemProps1.xml><?xml version="1.0" encoding="utf-8"?>
-<ds:datastoreItem xmlns:ds="http://schemas.openxmlformats.org/officeDocument/2006/customXml" ds:itemID="{E1B049B9-3307-4D42-A9EA-EC3443B66AFD}">
+<ds:datastoreItem xmlns:ds="http://schemas.openxmlformats.org/officeDocument/2006/customXml" ds:itemID="{AE62FA5C-EC9C-46E1-9E3D-01FB0FD20553}">
   <ds:schemaRefs>
     <ds:schemaRef ds:uri="http://schemas.openxmlformats.org/officeDocument/2006/bibliography"/>
   </ds:schemaRefs>

</xml_diff>

<commit_message>
Project Plan v2 - time plan image revised
</commit_message>
<xml_diff>
--- a/Project Plan v2.docx
+++ b/Project Plan v2.docx
@@ -1,6 +1,6 @@
 
 <file path=word/document.xml><?xml version="1.0" encoding="utf-8"?>
-<w:document xmlns:wpc="http://schemas.microsoft.com/office/word/2010/wordprocessingCanvas" xmlns:cx="http://schemas.microsoft.com/office/drawing/2014/chartex" xmlns:cx1="http://schemas.microsoft.com/office/drawing/2015/9/8/chartex" xmlns:cx2="http://schemas.microsoft.com/office/drawing/2015/10/21/chartex" xmlns:cx3="http://schemas.microsoft.com/office/drawing/2016/5/9/chartex" xmlns:cx4="http://schemas.microsoft.com/office/drawing/2016/5/10/chartex" xmlns:cx5="http://schemas.microsoft.com/office/drawing/2016/5/11/chartex" xmlns:cx6="http://schemas.microsoft.com/office/drawing/2016/5/12/chartex" xmlns:cx7="http://schemas.microsoft.com/office/drawing/2016/5/13/chartex" xmlns:cx8="http://schemas.microsoft.com/office/drawing/2016/5/14/chartex" xmlns:mc="http://schemas.openxmlformats.org/markup-compatibility/2006" xmlns:o="urn:schemas-microsoft-com:office:office" xmlns:r="http://schemas.openxmlformats.org/officeDocument/2006/relationships" xmlns:m="http://schemas.openxmlformats.org/officeDocument/2006/math" xmlns:v="urn:schemas-microsoft-com:vml" xmlns:wp14="http://schemas.microsoft.com/office/word/2010/wordprocessingDrawing" xmlns:wp="http://schemas.openxmlformats.org/drawingml/2006/wordprocessingDrawing" xmlns:w10="urn:schemas-microsoft-com:office:word" xmlns:w="http://schemas.openxmlformats.org/wordprocessingml/2006/main" xmlns:w14="http://schemas.microsoft.com/office/word/2010/wordml" xmlns:w15="http://schemas.microsoft.com/office/word/2012/wordml" xmlns:w16se="http://schemas.microsoft.com/office/word/2015/wordml/symex" xmlns:wpg="http://schemas.microsoft.com/office/word/2010/wordprocessingGroup" xmlns:wpi="http://schemas.microsoft.com/office/word/2010/wordprocessingInk" xmlns:wne="http://schemas.microsoft.com/office/word/2006/wordml" xmlns:wps="http://schemas.microsoft.com/office/word/2010/wordprocessingShape" mc:Ignorable="w14 w15 w16se wp14">
+<w:document xmlns:wpc="http://schemas.microsoft.com/office/word/2010/wordprocessingCanvas" xmlns:cx="http://schemas.microsoft.com/office/drawing/2014/chartex" xmlns:cx1="http://schemas.microsoft.com/office/drawing/2015/9/8/chartex" xmlns:cx2="http://schemas.microsoft.com/office/drawing/2015/10/21/chartex" xmlns:cx3="http://schemas.microsoft.com/office/drawing/2016/5/9/chartex" xmlns:cx4="http://schemas.microsoft.com/office/drawing/2016/5/10/chartex" xmlns:cx5="http://schemas.microsoft.com/office/drawing/2016/5/11/chartex" xmlns:mc="http://schemas.openxmlformats.org/markup-compatibility/2006" xmlns:o="urn:schemas-microsoft-com:office:office" xmlns:r="http://schemas.openxmlformats.org/officeDocument/2006/relationships" xmlns:m="http://schemas.openxmlformats.org/officeDocument/2006/math" xmlns:v="urn:schemas-microsoft-com:vml" xmlns:wp14="http://schemas.microsoft.com/office/word/2010/wordprocessingDrawing" xmlns:wp="http://schemas.openxmlformats.org/drawingml/2006/wordprocessingDrawing" xmlns:w10="urn:schemas-microsoft-com:office:word" xmlns:w="http://schemas.openxmlformats.org/wordprocessingml/2006/main" xmlns:w14="http://schemas.microsoft.com/office/word/2010/wordml" xmlns:w15="http://schemas.microsoft.com/office/word/2012/wordml" xmlns:w16se="http://schemas.microsoft.com/office/word/2015/wordml/symex" xmlns:wpg="http://schemas.microsoft.com/office/word/2010/wordprocessingGroup" xmlns:wpi="http://schemas.microsoft.com/office/word/2010/wordprocessingInk" xmlns:wne="http://schemas.microsoft.com/office/word/2006/wordml" xmlns:wps="http://schemas.microsoft.com/office/word/2010/wordprocessingShape" mc:Ignorable="w14 w15 w16se wp14">
   <w:body>
     <w:p>
       <w:pPr>
@@ -1828,8 +1828,6 @@
         </w:rPr>
         <w:t>a</w:t>
       </w:r>
-      <w:bookmarkStart w:id="0" w:name="_GoBack"/>
-      <w:bookmarkEnd w:id="0"/>
       <w:r>
         <w:rPr>
           <w:lang w:val="en-US"/>
@@ -2454,8 +2452,8 @@
         </w:rPr>
         <w:drawing>
           <wp:inline distT="0" distB="0" distL="0" distR="0" wp14:anchorId="3B70262E" wp14:editId="5875983D">
-            <wp:extent cx="3952875" cy="1895475"/>
-            <wp:effectExtent l="0" t="0" r="9525" b="9525"/>
+            <wp:extent cx="3891516" cy="2125980"/>
+            <wp:effectExtent l="0" t="0" r="0" b="7620"/>
             <wp:docPr id="1" name="Bildobjekt 1"/>
             <wp:cNvGraphicFramePr>
               <a:graphicFrameLocks xmlns:a="http://schemas.openxmlformats.org/drawingml/2006/main" noChangeAspect="1"/>
@@ -2475,13 +2473,13 @@
                         </a:ext>
                       </a:extLst>
                     </a:blip>
-                    <a:srcRect b="31965"/>
+                    <a:srcRect b="31234"/>
                     <a:stretch/>
                   </pic:blipFill>
                   <pic:spPr bwMode="auto">
                     <a:xfrm>
                       <a:off x="0" y="0"/>
-                      <a:ext cx="3966434" cy="1901977"/>
+                      <a:ext cx="3930598" cy="2147331"/>
                     </a:xfrm>
                     <a:prstGeom prst="rect">
                       <a:avLst/>
@@ -2501,6 +2499,8 @@
           </wp:inline>
         </w:drawing>
       </w:r>
+      <w:bookmarkStart w:id="0" w:name="_GoBack"/>
+      <w:bookmarkEnd w:id="0"/>
       <w:r>
         <w:rPr>
           <w:lang w:val="en-US"/>
@@ -4039,7 +4039,7 @@
 </file>
 
 <file path=word/endnotes.xml><?xml version="1.0" encoding="utf-8"?>
-<w:endnotes xmlns:wpc="http://schemas.microsoft.com/office/word/2010/wordprocessingCanvas" xmlns:cx="http://schemas.microsoft.com/office/drawing/2014/chartex" xmlns:cx1="http://schemas.microsoft.com/office/drawing/2015/9/8/chartex" xmlns:cx2="http://schemas.microsoft.com/office/drawing/2015/10/21/chartex" xmlns:cx3="http://schemas.microsoft.com/office/drawing/2016/5/9/chartex" xmlns:cx4="http://schemas.microsoft.com/office/drawing/2016/5/10/chartex" xmlns:cx5="http://schemas.microsoft.com/office/drawing/2016/5/11/chartex" xmlns:cx6="http://schemas.microsoft.com/office/drawing/2016/5/12/chartex" xmlns:cx7="http://schemas.microsoft.com/office/drawing/2016/5/13/chartex" xmlns:cx8="http://schemas.microsoft.com/office/drawing/2016/5/14/chartex" xmlns:mc="http://schemas.openxmlformats.org/markup-compatibility/2006" xmlns:o="urn:schemas-microsoft-com:office:office" xmlns:r="http://schemas.openxmlformats.org/officeDocument/2006/relationships" xmlns:m="http://schemas.openxmlformats.org/officeDocument/2006/math" xmlns:v="urn:schemas-microsoft-com:vml" xmlns:wp14="http://schemas.microsoft.com/office/word/2010/wordprocessingDrawing" xmlns:wp="http://schemas.openxmlformats.org/drawingml/2006/wordprocessingDrawing" xmlns:w10="urn:schemas-microsoft-com:office:word" xmlns:w="http://schemas.openxmlformats.org/wordprocessingml/2006/main" xmlns:w14="http://schemas.microsoft.com/office/word/2010/wordml" xmlns:w15="http://schemas.microsoft.com/office/word/2012/wordml" xmlns:w16se="http://schemas.microsoft.com/office/word/2015/wordml/symex" xmlns:wpg="http://schemas.microsoft.com/office/word/2010/wordprocessingGroup" xmlns:wpi="http://schemas.microsoft.com/office/word/2010/wordprocessingInk" xmlns:wne="http://schemas.microsoft.com/office/word/2006/wordml" xmlns:wps="http://schemas.microsoft.com/office/word/2010/wordprocessingShape" mc:Ignorable="w14 w15 w16se wp14">
+<w:endnotes xmlns:wpc="http://schemas.microsoft.com/office/word/2010/wordprocessingCanvas" xmlns:cx="http://schemas.microsoft.com/office/drawing/2014/chartex" xmlns:cx1="http://schemas.microsoft.com/office/drawing/2015/9/8/chartex" xmlns:cx2="http://schemas.microsoft.com/office/drawing/2015/10/21/chartex" xmlns:cx3="http://schemas.microsoft.com/office/drawing/2016/5/9/chartex" xmlns:cx4="http://schemas.microsoft.com/office/drawing/2016/5/10/chartex" xmlns:cx5="http://schemas.microsoft.com/office/drawing/2016/5/11/chartex" xmlns:mc="http://schemas.openxmlformats.org/markup-compatibility/2006" xmlns:o="urn:schemas-microsoft-com:office:office" xmlns:r="http://schemas.openxmlformats.org/officeDocument/2006/relationships" xmlns:m="http://schemas.openxmlformats.org/officeDocument/2006/math" xmlns:v="urn:schemas-microsoft-com:vml" xmlns:wp14="http://schemas.microsoft.com/office/word/2010/wordprocessingDrawing" xmlns:wp="http://schemas.openxmlformats.org/drawingml/2006/wordprocessingDrawing" xmlns:w10="urn:schemas-microsoft-com:office:word" xmlns:w="http://schemas.openxmlformats.org/wordprocessingml/2006/main" xmlns:w14="http://schemas.microsoft.com/office/word/2010/wordml" xmlns:w15="http://schemas.microsoft.com/office/word/2012/wordml" xmlns:w16se="http://schemas.microsoft.com/office/word/2015/wordml/symex" xmlns:wpg="http://schemas.microsoft.com/office/word/2010/wordprocessingGroup" xmlns:wpi="http://schemas.microsoft.com/office/word/2010/wordprocessingInk" xmlns:wne="http://schemas.microsoft.com/office/word/2006/wordml" xmlns:wps="http://schemas.microsoft.com/office/word/2010/wordprocessingShape" mc:Ignorable="w14 w15 w16se wp14">
   <w:endnote w:type="separator" w:id="-1">
     <w:p>
       <w:pPr>
@@ -4064,7 +4064,7 @@
 </file>
 
 <file path=word/footnotes.xml><?xml version="1.0" encoding="utf-8"?>
-<w:footnotes xmlns:wpc="http://schemas.microsoft.com/office/word/2010/wordprocessingCanvas" xmlns:cx="http://schemas.microsoft.com/office/drawing/2014/chartex" xmlns:cx1="http://schemas.microsoft.com/office/drawing/2015/9/8/chartex" xmlns:cx2="http://schemas.microsoft.com/office/drawing/2015/10/21/chartex" xmlns:cx3="http://schemas.microsoft.com/office/drawing/2016/5/9/chartex" xmlns:cx4="http://schemas.microsoft.com/office/drawing/2016/5/10/chartex" xmlns:cx5="http://schemas.microsoft.com/office/drawing/2016/5/11/chartex" xmlns:cx6="http://schemas.microsoft.com/office/drawing/2016/5/12/chartex" xmlns:cx7="http://schemas.microsoft.com/office/drawing/2016/5/13/chartex" xmlns:cx8="http://schemas.microsoft.com/office/drawing/2016/5/14/chartex" xmlns:mc="http://schemas.openxmlformats.org/markup-compatibility/2006" xmlns:o="urn:schemas-microsoft-com:office:office" xmlns:r="http://schemas.openxmlformats.org/officeDocument/2006/relationships" xmlns:m="http://schemas.openxmlformats.org/officeDocument/2006/math" xmlns:v="urn:schemas-microsoft-com:vml" xmlns:wp14="http://schemas.microsoft.com/office/word/2010/wordprocessingDrawing" xmlns:wp="http://schemas.openxmlformats.org/drawingml/2006/wordprocessingDrawing" xmlns:w10="urn:schemas-microsoft-com:office:word" xmlns:w="http://schemas.openxmlformats.org/wordprocessingml/2006/main" xmlns:w14="http://schemas.microsoft.com/office/word/2010/wordml" xmlns:w15="http://schemas.microsoft.com/office/word/2012/wordml" xmlns:w16se="http://schemas.microsoft.com/office/word/2015/wordml/symex" xmlns:wpg="http://schemas.microsoft.com/office/word/2010/wordprocessingGroup" xmlns:wpi="http://schemas.microsoft.com/office/word/2010/wordprocessingInk" xmlns:wne="http://schemas.microsoft.com/office/word/2006/wordml" xmlns:wps="http://schemas.microsoft.com/office/word/2010/wordprocessingShape" mc:Ignorable="w14 w15 w16se wp14">
+<w:footnotes xmlns:wpc="http://schemas.microsoft.com/office/word/2010/wordprocessingCanvas" xmlns:cx="http://schemas.microsoft.com/office/drawing/2014/chartex" xmlns:cx1="http://schemas.microsoft.com/office/drawing/2015/9/8/chartex" xmlns:cx2="http://schemas.microsoft.com/office/drawing/2015/10/21/chartex" xmlns:cx3="http://schemas.microsoft.com/office/drawing/2016/5/9/chartex" xmlns:cx4="http://schemas.microsoft.com/office/drawing/2016/5/10/chartex" xmlns:cx5="http://schemas.microsoft.com/office/drawing/2016/5/11/chartex" xmlns:mc="http://schemas.openxmlformats.org/markup-compatibility/2006" xmlns:o="urn:schemas-microsoft-com:office:office" xmlns:r="http://schemas.openxmlformats.org/officeDocument/2006/relationships" xmlns:m="http://schemas.openxmlformats.org/officeDocument/2006/math" xmlns:v="urn:schemas-microsoft-com:vml" xmlns:wp14="http://schemas.microsoft.com/office/word/2010/wordprocessingDrawing" xmlns:wp="http://schemas.openxmlformats.org/drawingml/2006/wordprocessingDrawing" xmlns:w10="urn:schemas-microsoft-com:office:word" xmlns:w="http://schemas.openxmlformats.org/wordprocessingml/2006/main" xmlns:w14="http://schemas.microsoft.com/office/word/2010/wordml" xmlns:w15="http://schemas.microsoft.com/office/word/2012/wordml" xmlns:w16se="http://schemas.microsoft.com/office/word/2015/wordml/symex" xmlns:wpg="http://schemas.microsoft.com/office/word/2010/wordprocessingGroup" xmlns:wpi="http://schemas.microsoft.com/office/word/2010/wordprocessingInk" xmlns:wne="http://schemas.microsoft.com/office/word/2006/wordml" xmlns:wps="http://schemas.microsoft.com/office/word/2010/wordprocessingShape" mc:Ignorable="w14 w15 w16se wp14">
   <w:footnote w:type="separator" w:id="-1">
     <w:p>
       <w:pPr>
@@ -4089,7 +4089,7 @@
 </file>
 
 <file path=word/numbering.xml><?xml version="1.0" encoding="utf-8"?>
-<w:numbering xmlns:wpc="http://schemas.microsoft.com/office/word/2010/wordprocessingCanvas" xmlns:cx="http://schemas.microsoft.com/office/drawing/2014/chartex" xmlns:cx1="http://schemas.microsoft.com/office/drawing/2015/9/8/chartex" xmlns:cx2="http://schemas.microsoft.com/office/drawing/2015/10/21/chartex" xmlns:cx3="http://schemas.microsoft.com/office/drawing/2016/5/9/chartex" xmlns:cx4="http://schemas.microsoft.com/office/drawing/2016/5/10/chartex" xmlns:cx5="http://schemas.microsoft.com/office/drawing/2016/5/11/chartex" xmlns:cx6="http://schemas.microsoft.com/office/drawing/2016/5/12/chartex" xmlns:cx7="http://schemas.microsoft.com/office/drawing/2016/5/13/chartex" xmlns:cx8="http://schemas.microsoft.com/office/drawing/2016/5/14/chartex" xmlns:mc="http://schemas.openxmlformats.org/markup-compatibility/2006" xmlns:o="urn:schemas-microsoft-com:office:office" xmlns:r="http://schemas.openxmlformats.org/officeDocument/2006/relationships" xmlns:m="http://schemas.openxmlformats.org/officeDocument/2006/math" xmlns:v="urn:schemas-microsoft-com:vml" xmlns:wp14="http://schemas.microsoft.com/office/word/2010/wordprocessingDrawing" xmlns:wp="http://schemas.openxmlformats.org/drawingml/2006/wordprocessingDrawing" xmlns:w10="urn:schemas-microsoft-com:office:word" xmlns:w="http://schemas.openxmlformats.org/wordprocessingml/2006/main" xmlns:w14="http://schemas.microsoft.com/office/word/2010/wordml" xmlns:w15="http://schemas.microsoft.com/office/word/2012/wordml" xmlns:w16se="http://schemas.microsoft.com/office/word/2015/wordml/symex" xmlns:wpg="http://schemas.microsoft.com/office/word/2010/wordprocessingGroup" xmlns:wpi="http://schemas.microsoft.com/office/word/2010/wordprocessingInk" xmlns:wne="http://schemas.microsoft.com/office/word/2006/wordml" xmlns:wps="http://schemas.microsoft.com/office/word/2010/wordprocessingShape" mc:Ignorable="w14 w15 w16se wp14">
+<w:numbering xmlns:wpc="http://schemas.microsoft.com/office/word/2010/wordprocessingCanvas" xmlns:cx="http://schemas.microsoft.com/office/drawing/2014/chartex" xmlns:cx1="http://schemas.microsoft.com/office/drawing/2015/9/8/chartex" xmlns:cx2="http://schemas.microsoft.com/office/drawing/2015/10/21/chartex" xmlns:cx3="http://schemas.microsoft.com/office/drawing/2016/5/9/chartex" xmlns:cx4="http://schemas.microsoft.com/office/drawing/2016/5/10/chartex" xmlns:cx5="http://schemas.microsoft.com/office/drawing/2016/5/11/chartex" xmlns:mc="http://schemas.openxmlformats.org/markup-compatibility/2006" xmlns:o="urn:schemas-microsoft-com:office:office" xmlns:r="http://schemas.openxmlformats.org/officeDocument/2006/relationships" xmlns:m="http://schemas.openxmlformats.org/officeDocument/2006/math" xmlns:v="urn:schemas-microsoft-com:vml" xmlns:wp14="http://schemas.microsoft.com/office/word/2010/wordprocessingDrawing" xmlns:wp="http://schemas.openxmlformats.org/drawingml/2006/wordprocessingDrawing" xmlns:w10="urn:schemas-microsoft-com:office:word" xmlns:w="http://schemas.openxmlformats.org/wordprocessingml/2006/main" xmlns:w14="http://schemas.microsoft.com/office/word/2010/wordml" xmlns:w15="http://schemas.microsoft.com/office/word/2012/wordml" xmlns:w16se="http://schemas.microsoft.com/office/word/2015/wordml/symex" xmlns:wpg="http://schemas.microsoft.com/office/word/2010/wordprocessingGroup" xmlns:wpi="http://schemas.microsoft.com/office/word/2010/wordprocessingInk" xmlns:wne="http://schemas.microsoft.com/office/word/2006/wordml" xmlns:wps="http://schemas.microsoft.com/office/word/2010/wordprocessingShape" mc:Ignorable="w14 w15 w16se wp14">
   <w:abstractNum w:abstractNumId="0" w15:restartNumberingAfterBreak="0">
     <w:nsid w:val="43223362"/>
     <w:multiLevelType w:val="hybridMultilevel"/>
@@ -5184,10 +5184,10 @@
       <w:szCs w:val="26"/>
     </w:rPr>
   </w:style>
-  <w:style w:type="paragraph" w:styleId="Slutnotstext">
+  <w:style w:type="paragraph" w:styleId="Slutkommentar">
     <w:name w:val="endnote text"/>
     <w:basedOn w:val="Normal"/>
-    <w:link w:val="SlutnotstextChar"/>
+    <w:link w:val="SlutkommentarChar"/>
     <w:uiPriority w:val="99"/>
     <w:semiHidden/>
     <w:unhideWhenUsed/>
@@ -5200,10 +5200,10 @@
       <w:szCs w:val="20"/>
     </w:rPr>
   </w:style>
-  <w:style w:type="character" w:customStyle="1" w:styleId="SlutnotstextChar">
-    <w:name w:val="Slutnotstext Char"/>
+  <w:style w:type="character" w:customStyle="1" w:styleId="SlutkommentarChar">
+    <w:name w:val="Slutkommentar Char"/>
     <w:basedOn w:val="Standardstycketeckensnitt"/>
-    <w:link w:val="Slutnotstext"/>
+    <w:link w:val="Slutkommentar"/>
     <w:uiPriority w:val="99"/>
     <w:semiHidden/>
     <w:rsid w:val="00C7043F"/>
@@ -5212,7 +5212,7 @@
       <w:szCs w:val="20"/>
     </w:rPr>
   </w:style>
-  <w:style w:type="character" w:styleId="Slutnotsreferens">
+  <w:style w:type="character" w:styleId="Slutkommentarsreferens">
     <w:name w:val="endnote reference"/>
     <w:basedOn w:val="Standardstycketeckensnitt"/>
     <w:uiPriority w:val="99"/>
@@ -5763,7 +5763,7 @@
 </file>
 
 <file path=customXml/itemProps1.xml><?xml version="1.0" encoding="utf-8"?>
-<ds:datastoreItem xmlns:ds="http://schemas.openxmlformats.org/officeDocument/2006/customXml" ds:itemID="{C711D787-4C04-433E-83E4-2827F5634B18}">
+<ds:datastoreItem xmlns:ds="http://schemas.openxmlformats.org/officeDocument/2006/customXml" ds:itemID="{BD8BD35F-3DB7-4140-A511-127A76D75F0E}">
   <ds:schemaRefs>
     <ds:schemaRef ds:uri="http://schemas.openxmlformats.org/officeDocument/2006/bibliography"/>
   </ds:schemaRefs>

</xml_diff>